<commit_message>
Finition Analyse préliminaire + image planification initiale (vue globale SPRINT)
</commit_message>
<xml_diff>
--- a/Documentation/Dossier_de_Projet_Annonces.docx
+++ b/Documentation/Dossier_de_Projet_Annonces.docx
@@ -2,12 +2,299 @@
 <file path=word/document.xml><?xml version="1.0" encoding="utf-8"?>
 <w:document xmlns:wpc="http://schemas.microsoft.com/office/word/2010/wordprocessingCanvas" xmlns:cx="http://schemas.microsoft.com/office/drawing/2014/chartex" xmlns:cx1="http://schemas.microsoft.com/office/drawing/2015/9/8/chartex" xmlns:mc="http://schemas.openxmlformats.org/markup-compatibility/2006" xmlns:o="urn:schemas-microsoft-com:office:office" xmlns:r="http://schemas.openxmlformats.org/officeDocument/2006/relationships" xmlns:m="http://schemas.openxmlformats.org/officeDocument/2006/math" xmlns:v="urn:schemas-microsoft-com:vml" xmlns:wp14="http://schemas.microsoft.com/office/word/2010/wordprocessingDrawing" xmlns:wp="http://schemas.openxmlformats.org/drawingml/2006/wordprocessingDrawing" xmlns:w10="urn:schemas-microsoft-com:office:word" xmlns:w="http://schemas.openxmlformats.org/wordprocessingml/2006/main" xmlns:w14="http://schemas.microsoft.com/office/word/2010/wordml" xmlns:w15="http://schemas.microsoft.com/office/word/2012/wordml" xmlns:w16se="http://schemas.microsoft.com/office/word/2015/wordml/symex" xmlns:wpg="http://schemas.microsoft.com/office/word/2010/wordprocessingGroup" xmlns:wpi="http://schemas.microsoft.com/office/word/2010/wordprocessingInk" xmlns:wne="http://schemas.microsoft.com/office/word/2006/wordml" xmlns:wps="http://schemas.microsoft.com/office/word/2010/wordprocessingShape" mc:Ignorable="w14 w15 w16se wp14">
   <w:body>
-    <w:p/>
-    <w:p>
-      <w:r>
-        <w:br w:type="page"/>
-      </w:r>
-    </w:p>
+    <w:sdt>
+      <w:sdtPr>
+        <w:id w:val="2116863936"/>
+        <w:docPartObj>
+          <w:docPartGallery w:val="Cover Pages"/>
+          <w:docPartUnique/>
+        </w:docPartObj>
+      </w:sdtPr>
+      <w:sdtEndPr/>
+      <w:sdtContent>
+        <w:p/>
+        <w:tbl>
+          <w:tblPr>
+            <w:tblpPr w:leftFromText="187" w:rightFromText="187" w:horzAnchor="margin" w:tblpXSpec="center" w:tblpY="2881"/>
+            <w:tblW w:w="4000" w:type="pct"/>
+            <w:tblBorders>
+              <w:left w:val="single" w:sz="12" w:space="0" w:color="5B9BD5" w:themeColor="accent1"/>
+            </w:tblBorders>
+            <w:tblCellMar>
+              <w:left w:w="144" w:type="dxa"/>
+              <w:right w:w="115" w:type="dxa"/>
+            </w:tblCellMar>
+            <w:tblLook w:val="04A0" w:firstRow="1" w:lastRow="0" w:firstColumn="1" w:lastColumn="0" w:noHBand="0" w:noVBand="1"/>
+          </w:tblPr>
+          <w:tblGrid>
+            <w:gridCol w:w="7246"/>
+          </w:tblGrid>
+          <w:tr>
+            <w:sdt>
+              <w:sdtPr>
+                <w:rPr>
+                  <w:color w:val="2E74B5" w:themeColor="accent1" w:themeShade="BF"/>
+                  <w:sz w:val="24"/>
+                  <w:szCs w:val="24"/>
+                </w:rPr>
+                <w:alias w:val="Société"/>
+                <w:id w:val="13406915"/>
+                <w:placeholder>
+                  <w:docPart w:val="FA95DF4EFD774DC0B6D46B80BE283F8E"/>
+                </w:placeholder>
+                <w:dataBinding w:prefixMappings="xmlns:ns0='http://schemas.openxmlformats.org/officeDocument/2006/extended-properties'" w:xpath="/ns0:Properties[1]/ns0:Company[1]" w:storeItemID="{6668398D-A668-4E3E-A5EB-62B293D839F1}"/>
+                <w:text/>
+              </w:sdtPr>
+              <w:sdtEndPr/>
+              <w:sdtContent>
+                <w:tc>
+                  <w:tcPr>
+                    <w:tcW w:w="7672" w:type="dxa"/>
+                    <w:tcMar>
+                      <w:top w:w="216" w:type="dxa"/>
+                      <w:left w:w="115" w:type="dxa"/>
+                      <w:bottom w:w="216" w:type="dxa"/>
+                      <w:right w:w="115" w:type="dxa"/>
+                    </w:tcMar>
+                  </w:tcPr>
+                  <w:p>
+                    <w:pPr>
+                      <w:pStyle w:val="Sansinterligne"/>
+                      <w:rPr>
+                        <w:color w:val="2E74B5" w:themeColor="accent1" w:themeShade="BF"/>
+                        <w:sz w:val="24"/>
+                      </w:rPr>
+                    </w:pPr>
+                    <w:r>
+                      <w:rPr>
+                        <w:color w:val="2E74B5" w:themeColor="accent1" w:themeShade="BF"/>
+                        <w:sz w:val="24"/>
+                        <w:szCs w:val="24"/>
+                      </w:rPr>
+                      <w:t>CPNV</w:t>
+                    </w:r>
+                  </w:p>
+                </w:tc>
+              </w:sdtContent>
+            </w:sdt>
+          </w:tr>
+          <w:tr>
+            <w:tc>
+              <w:tcPr>
+                <w:tcW w:w="7672" w:type="dxa"/>
+              </w:tcPr>
+              <w:sdt>
+                <w:sdtPr>
+                  <w:rPr>
+                    <w:rFonts w:asciiTheme="majorHAnsi" w:eastAsiaTheme="majorEastAsia" w:hAnsiTheme="majorHAnsi" w:cstheme="majorBidi"/>
+                    <w:color w:val="5B9BD5" w:themeColor="accent1"/>
+                    <w:sz w:val="88"/>
+                    <w:szCs w:val="88"/>
+                  </w:rPr>
+                  <w:alias w:val="Titre"/>
+                  <w:id w:val="13406919"/>
+                  <w:placeholder>
+                    <w:docPart w:val="59386711B0F745BF9868F37F353E7138"/>
+                  </w:placeholder>
+                  <w:dataBinding w:prefixMappings="xmlns:ns0='http://schemas.openxmlformats.org/package/2006/metadata/core-properties' xmlns:ns1='http://purl.org/dc/elements/1.1/'" w:xpath="/ns0:coreProperties[1]/ns1:title[1]" w:storeItemID="{6C3C8BC8-F283-45AE-878A-BAB7291924A1}"/>
+                  <w:text/>
+                </w:sdtPr>
+                <w:sdtEndPr/>
+                <w:sdtContent>
+                  <w:p>
+                    <w:pPr>
+                      <w:pStyle w:val="Sansinterligne"/>
+                      <w:spacing w:line="216" w:lineRule="auto"/>
+                      <w:rPr>
+                        <w:rFonts w:asciiTheme="majorHAnsi" w:eastAsiaTheme="majorEastAsia" w:hAnsiTheme="majorHAnsi" w:cstheme="majorBidi"/>
+                        <w:color w:val="5B9BD5" w:themeColor="accent1"/>
+                        <w:sz w:val="88"/>
+                        <w:szCs w:val="88"/>
+                      </w:rPr>
+                    </w:pPr>
+                    <w:r>
+                      <w:rPr>
+                        <w:rFonts w:asciiTheme="majorHAnsi" w:eastAsiaTheme="majorEastAsia" w:hAnsiTheme="majorHAnsi" w:cstheme="majorBidi"/>
+                        <w:color w:val="5B9BD5" w:themeColor="accent1"/>
+                        <w:sz w:val="88"/>
+                        <w:szCs w:val="88"/>
+                      </w:rPr>
+                      <w:t>Site Web d’annonces</w:t>
+                    </w:r>
+                  </w:p>
+                </w:sdtContent>
+              </w:sdt>
+            </w:tc>
+          </w:tr>
+          <w:tr>
+            <w:sdt>
+              <w:sdtPr>
+                <w:rPr>
+                  <w:color w:val="2E74B5" w:themeColor="accent1" w:themeShade="BF"/>
+                  <w:sz w:val="24"/>
+                  <w:szCs w:val="24"/>
+                </w:rPr>
+                <w:alias w:val="Sous-titre"/>
+                <w:id w:val="13406923"/>
+                <w:placeholder>
+                  <w:docPart w:val="150E8B94793F4D5884C338D7E552F4B3"/>
+                </w:placeholder>
+                <w:dataBinding w:prefixMappings="xmlns:ns0='http://schemas.openxmlformats.org/package/2006/metadata/core-properties' xmlns:ns1='http://purl.org/dc/elements/1.1/'" w:xpath="/ns0:coreProperties[1]/ns1:subject[1]" w:storeItemID="{6C3C8BC8-F283-45AE-878A-BAB7291924A1}"/>
+                <w:text/>
+              </w:sdtPr>
+              <w:sdtEndPr/>
+              <w:sdtContent>
+                <w:tc>
+                  <w:tcPr>
+                    <w:tcW w:w="7672" w:type="dxa"/>
+                    <w:tcMar>
+                      <w:top w:w="216" w:type="dxa"/>
+                      <w:left w:w="115" w:type="dxa"/>
+                      <w:bottom w:w="216" w:type="dxa"/>
+                      <w:right w:w="115" w:type="dxa"/>
+                    </w:tcMar>
+                  </w:tcPr>
+                  <w:p>
+                    <w:pPr>
+                      <w:pStyle w:val="Sansinterligne"/>
+                      <w:rPr>
+                        <w:color w:val="2E74B5" w:themeColor="accent1" w:themeShade="BF"/>
+                        <w:sz w:val="24"/>
+                      </w:rPr>
+                    </w:pPr>
+                    <w:r>
+                      <w:rPr>
+                        <w:color w:val="2E74B5" w:themeColor="accent1" w:themeShade="BF"/>
+                        <w:sz w:val="24"/>
+                        <w:szCs w:val="24"/>
+                      </w:rPr>
+                      <w:t>Dossier de projet</w:t>
+                    </w:r>
+                  </w:p>
+                </w:tc>
+              </w:sdtContent>
+            </w:sdt>
+          </w:tr>
+        </w:tbl>
+        <w:tbl>
+          <w:tblPr>
+            <w:tblpPr w:leftFromText="187" w:rightFromText="187" w:horzAnchor="margin" w:tblpXSpec="center" w:tblpYSpec="bottom"/>
+            <w:tblW w:w="3857" w:type="pct"/>
+            <w:tblLook w:val="04A0" w:firstRow="1" w:lastRow="0" w:firstColumn="1" w:lastColumn="0" w:noHBand="0" w:noVBand="1"/>
+          </w:tblPr>
+          <w:tblGrid>
+            <w:gridCol w:w="6998"/>
+          </w:tblGrid>
+          <w:tr>
+            <w:tc>
+              <w:tcPr>
+                <w:tcW w:w="7221" w:type="dxa"/>
+                <w:tcMar>
+                  <w:top w:w="216" w:type="dxa"/>
+                  <w:left w:w="115" w:type="dxa"/>
+                  <w:bottom w:w="216" w:type="dxa"/>
+                  <w:right w:w="115" w:type="dxa"/>
+                </w:tcMar>
+              </w:tcPr>
+              <w:sdt>
+                <w:sdtPr>
+                  <w:rPr>
+                    <w:color w:val="5B9BD5" w:themeColor="accent1"/>
+                    <w:sz w:val="28"/>
+                    <w:szCs w:val="28"/>
+                  </w:rPr>
+                  <w:alias w:val="Auteur"/>
+                  <w:id w:val="13406928"/>
+                  <w:placeholder>
+                    <w:docPart w:val="62E05FF9F2104FFE8DA826FE3C4D8DD4"/>
+                  </w:placeholder>
+                  <w:dataBinding w:prefixMappings="xmlns:ns0='http://schemas.openxmlformats.org/package/2006/metadata/core-properties' xmlns:ns1='http://purl.org/dc/elements/1.1/'" w:xpath="/ns0:coreProperties[1]/ns1:creator[1]" w:storeItemID="{6C3C8BC8-F283-45AE-878A-BAB7291924A1}"/>
+                  <w:text/>
+                </w:sdtPr>
+                <w:sdtEndPr/>
+                <w:sdtContent>
+                  <w:p>
+                    <w:pPr>
+                      <w:pStyle w:val="Sansinterligne"/>
+                      <w:rPr>
+                        <w:color w:val="5B9BD5" w:themeColor="accent1"/>
+                        <w:sz w:val="28"/>
+                        <w:szCs w:val="28"/>
+                      </w:rPr>
+                    </w:pPr>
+                    <w:r>
+                      <w:rPr>
+                        <w:color w:val="5B9BD5" w:themeColor="accent1"/>
+                        <w:sz w:val="28"/>
+                        <w:szCs w:val="28"/>
+                      </w:rPr>
+                      <w:t>VOLERY Sven</w:t>
+                    </w:r>
+                  </w:p>
+                </w:sdtContent>
+              </w:sdt>
+              <w:sdt>
+                <w:sdtPr>
+                  <w:rPr>
+                    <w:color w:val="5B9BD5" w:themeColor="accent1"/>
+                    <w:sz w:val="28"/>
+                    <w:szCs w:val="28"/>
+                  </w:rPr>
+                  <w:alias w:val="Date"/>
+                  <w:tag w:val="Date "/>
+                  <w:id w:val="13406932"/>
+                  <w:placeholder>
+                    <w:docPart w:val="7212B15325BA4289B1BB977BA93A505A"/>
+                  </w:placeholder>
+                  <w:dataBinding w:prefixMappings="xmlns:ns0='http://schemas.microsoft.com/office/2006/coverPageProps'" w:xpath="/ns0:CoverPageProperties[1]/ns0:PublishDate[1]" w:storeItemID="{55AF091B-3C7A-41E3-B477-F2FDAA23CFDA}"/>
+                  <w:date w:fullDate="2021-02-05T00:00:00Z">
+                    <w:dateFormat w:val="dd/MM/yyyy"/>
+                    <w:lid w:val="fr-FR"/>
+                    <w:storeMappedDataAs w:val="dateTime"/>
+                    <w:calendar w:val="gregorian"/>
+                  </w:date>
+                </w:sdtPr>
+                <w:sdtEndPr/>
+                <w:sdtContent>
+                  <w:p>
+                    <w:pPr>
+                      <w:pStyle w:val="Sansinterligne"/>
+                      <w:rPr>
+                        <w:color w:val="5B9BD5" w:themeColor="accent1"/>
+                        <w:sz w:val="28"/>
+                        <w:szCs w:val="28"/>
+                      </w:rPr>
+                    </w:pPr>
+                    <w:r>
+                      <w:rPr>
+                        <w:color w:val="5B9BD5" w:themeColor="accent1"/>
+                        <w:sz w:val="28"/>
+                        <w:szCs w:val="28"/>
+                        <w:lang w:val="fr-FR"/>
+                      </w:rPr>
+                      <w:t>05/02/2021</w:t>
+                    </w:r>
+                  </w:p>
+                </w:sdtContent>
+              </w:sdt>
+              <w:p>
+                <w:pPr>
+                  <w:pStyle w:val="Sansinterligne"/>
+                  <w:rPr>
+                    <w:color w:val="5B9BD5" w:themeColor="accent1"/>
+                  </w:rPr>
+                </w:pPr>
+              </w:p>
+            </w:tc>
+          </w:tr>
+        </w:tbl>
+        <w:p>
+          <w:r>
+            <w:br w:type="page"/>
+          </w:r>
+        </w:p>
+      </w:sdtContent>
+    </w:sdt>
     <w:p>
       <w:pPr>
         <w:pStyle w:val="TM1"/>
@@ -17,6 +304,7 @@
         <w:rPr>
           <w:rFonts w:eastAsiaTheme="minorEastAsia"/>
           <w:noProof/>
+          <w:sz w:val="22"/>
           <w:lang w:eastAsia="fr-CH"/>
         </w:rPr>
       </w:pPr>
@@ -30,7 +318,7 @@
       <w:r>
         <w:fldChar w:fldCharType="separate"/>
       </w:r>
-      <w:hyperlink w:anchor="_Toc63242247" w:history="1">
+      <w:hyperlink w:anchor="_Toc63418961" w:history="1">
         <w:r>
           <w:rPr>
             <w:rStyle w:val="Lienhypertexte"/>
@@ -57,7 +345,7 @@
             <w:noProof/>
             <w:webHidden/>
           </w:rPr>
-          <w:instrText xml:space="preserve"> PAGEREF _Toc63242247 \h </w:instrText>
+          <w:instrText xml:space="preserve"> PAGEREF _Toc63418961 \h </w:instrText>
         </w:r>
         <w:r>
           <w:rPr>
@@ -77,7 +365,7 @@
             <w:noProof/>
             <w:webHidden/>
           </w:rPr>
-          <w:t>3</w:t>
+          <w:t>2</w:t>
         </w:r>
         <w:r>
           <w:rPr>
@@ -97,10 +385,11 @@
         <w:rPr>
           <w:rFonts w:eastAsiaTheme="minorEastAsia"/>
           <w:noProof/>
+          <w:sz w:val="22"/>
           <w:lang w:eastAsia="fr-CH"/>
         </w:rPr>
       </w:pPr>
-      <w:hyperlink w:anchor="_Toc63242248" w:history="1">
+      <w:hyperlink w:anchor="_Toc63418962" w:history="1">
         <w:r>
           <w:rPr>
             <w:rStyle w:val="Lienhypertexte"/>
@@ -127,7 +416,7 @@
             <w:noProof/>
             <w:webHidden/>
           </w:rPr>
-          <w:instrText xml:space="preserve"> PAGEREF _Toc63242248 \h </w:instrText>
+          <w:instrText xml:space="preserve"> PAGEREF _Toc63418962 \h </w:instrText>
         </w:r>
         <w:r>
           <w:rPr>
@@ -147,7 +436,7 @@
             <w:noProof/>
             <w:webHidden/>
           </w:rPr>
-          <w:t>3</w:t>
+          <w:t>2</w:t>
         </w:r>
         <w:r>
           <w:rPr>
@@ -167,10 +456,11 @@
         <w:rPr>
           <w:rFonts w:eastAsiaTheme="minorEastAsia"/>
           <w:noProof/>
+          <w:sz w:val="22"/>
           <w:lang w:eastAsia="fr-CH"/>
         </w:rPr>
       </w:pPr>
-      <w:hyperlink w:anchor="_Toc63242249" w:history="1">
+      <w:hyperlink w:anchor="_Toc63418963" w:history="1">
         <w:r>
           <w:rPr>
             <w:rStyle w:val="Lienhypertexte"/>
@@ -197,7 +487,7 @@
             <w:noProof/>
             <w:webHidden/>
           </w:rPr>
-          <w:instrText xml:space="preserve"> PAGEREF _Toc63242249 \h </w:instrText>
+          <w:instrText xml:space="preserve"> PAGEREF _Toc63418963 \h </w:instrText>
         </w:r>
         <w:r>
           <w:rPr>
@@ -217,7 +507,7 @@
             <w:noProof/>
             <w:webHidden/>
           </w:rPr>
-          <w:t>3</w:t>
+          <w:t>2</w:t>
         </w:r>
         <w:r>
           <w:rPr>
@@ -237,10 +527,11 @@
         <w:rPr>
           <w:rFonts w:eastAsiaTheme="minorEastAsia"/>
           <w:noProof/>
+          <w:sz w:val="22"/>
           <w:lang w:eastAsia="fr-CH"/>
         </w:rPr>
       </w:pPr>
-      <w:hyperlink w:anchor="_Toc63242250" w:history="1">
+      <w:hyperlink w:anchor="_Toc63418964" w:history="1">
         <w:r>
           <w:rPr>
             <w:rStyle w:val="Lienhypertexte"/>
@@ -267,7 +558,7 @@
             <w:noProof/>
             <w:webHidden/>
           </w:rPr>
-          <w:instrText xml:space="preserve"> PAGEREF _Toc63242250 \h </w:instrText>
+          <w:instrText xml:space="preserve"> PAGEREF _Toc63418964 \h </w:instrText>
         </w:r>
         <w:r>
           <w:rPr>
@@ -287,7 +578,7 @@
             <w:noProof/>
             <w:webHidden/>
           </w:rPr>
-          <w:t>3</w:t>
+          <w:t>2</w:t>
         </w:r>
         <w:r>
           <w:rPr>
@@ -307,10 +598,11 @@
         <w:rPr>
           <w:rFonts w:eastAsiaTheme="minorEastAsia"/>
           <w:noProof/>
+          <w:sz w:val="22"/>
           <w:lang w:eastAsia="fr-CH"/>
         </w:rPr>
       </w:pPr>
-      <w:hyperlink w:anchor="_Toc63242251" w:history="1">
+      <w:hyperlink w:anchor="_Toc63418965" w:history="1">
         <w:r>
           <w:rPr>
             <w:rStyle w:val="Lienhypertexte"/>
@@ -337,7 +629,7 @@
             <w:noProof/>
             <w:webHidden/>
           </w:rPr>
-          <w:instrText xml:space="preserve"> PAGEREF _Toc63242251 \h </w:instrText>
+          <w:instrText xml:space="preserve"> PAGEREF _Toc63418965 \h </w:instrText>
         </w:r>
         <w:r>
           <w:rPr>
@@ -377,10 +669,11 @@
         <w:rPr>
           <w:rFonts w:eastAsiaTheme="minorEastAsia"/>
           <w:noProof/>
+          <w:sz w:val="22"/>
           <w:lang w:eastAsia="fr-CH"/>
         </w:rPr>
       </w:pPr>
-      <w:hyperlink w:anchor="_Toc63242252" w:history="1">
+      <w:hyperlink w:anchor="_Toc63418966" w:history="1">
         <w:r>
           <w:rPr>
             <w:rStyle w:val="Lienhypertexte"/>
@@ -407,7 +700,7 @@
             <w:noProof/>
             <w:webHidden/>
           </w:rPr>
-          <w:instrText xml:space="preserve"> PAGEREF _Toc63242252 \h </w:instrText>
+          <w:instrText xml:space="preserve"> PAGEREF _Toc63418966 \h </w:instrText>
         </w:r>
         <w:r>
           <w:rPr>
@@ -427,7 +720,7 @@
             <w:noProof/>
             <w:webHidden/>
           </w:rPr>
-          <w:t>3</w:t>
+          <w:t>4</w:t>
         </w:r>
         <w:r>
           <w:rPr>
@@ -447,16 +740,17 @@
         <w:rPr>
           <w:rFonts w:eastAsiaTheme="minorEastAsia"/>
           <w:noProof/>
+          <w:sz w:val="22"/>
           <w:lang w:eastAsia="fr-CH"/>
         </w:rPr>
       </w:pPr>
-      <w:hyperlink w:anchor="_Toc63242253" w:history="1">
+      <w:hyperlink w:anchor="_Toc63418967" w:history="1">
         <w:r>
           <w:rPr>
             <w:rStyle w:val="Lienhypertexte"/>
             <w:noProof/>
           </w:rPr>
-          <w:t>Cahier des charges détaillé</w:t>
+          <w:t>Cahier des charges</w:t>
         </w:r>
         <w:r>
           <w:rPr>
@@ -477,7 +771,7 @@
             <w:noProof/>
             <w:webHidden/>
           </w:rPr>
-          <w:instrText xml:space="preserve"> PAGEREF _Toc63242253 \h </w:instrText>
+          <w:instrText xml:space="preserve"> PAGEREF _Toc63418967 \h </w:instrText>
         </w:r>
         <w:r>
           <w:rPr>
@@ -497,7 +791,7 @@
             <w:noProof/>
             <w:webHidden/>
           </w:rPr>
-          <w:t>3</w:t>
+          <w:t>4</w:t>
         </w:r>
         <w:r>
           <w:rPr>
@@ -517,16 +811,17 @@
         <w:rPr>
           <w:rFonts w:eastAsiaTheme="minorEastAsia"/>
           <w:noProof/>
+          <w:sz w:val="22"/>
           <w:lang w:eastAsia="fr-CH"/>
         </w:rPr>
       </w:pPr>
-      <w:hyperlink w:anchor="_Toc63242254" w:history="1">
+      <w:hyperlink w:anchor="_Toc63418968" w:history="1">
         <w:r>
           <w:rPr>
             <w:rStyle w:val="Lienhypertexte"/>
             <w:noProof/>
           </w:rPr>
-          <w:t>Définition de l’audience</w:t>
+          <w:t>Cas d’utilisation</w:t>
         </w:r>
         <w:r>
           <w:rPr>
@@ -547,7 +842,7 @@
             <w:noProof/>
             <w:webHidden/>
           </w:rPr>
-          <w:instrText xml:space="preserve"> PAGEREF _Toc63242254 \h </w:instrText>
+          <w:instrText xml:space="preserve"> PAGEREF _Toc63418968 \h </w:instrText>
         </w:r>
         <w:r>
           <w:rPr>
@@ -567,7 +862,7 @@
             <w:noProof/>
             <w:webHidden/>
           </w:rPr>
-          <w:t>3</w:t>
+          <w:t>4</w:t>
         </w:r>
         <w:r>
           <w:rPr>
@@ -587,16 +882,17 @@
         <w:rPr>
           <w:rFonts w:eastAsiaTheme="minorEastAsia"/>
           <w:noProof/>
+          <w:sz w:val="22"/>
           <w:lang w:eastAsia="fr-CH"/>
         </w:rPr>
       </w:pPr>
-      <w:hyperlink w:anchor="_Toc63242255" w:history="1">
+      <w:hyperlink w:anchor="_Toc63418969" w:history="1">
         <w:r>
           <w:rPr>
             <w:rStyle w:val="Lienhypertexte"/>
             <w:noProof/>
           </w:rPr>
-          <w:t>Analyse concurrentielle</w:t>
+          <w:t>MCD</w:t>
         </w:r>
         <w:r>
           <w:rPr>
@@ -617,7 +913,7 @@
             <w:noProof/>
             <w:webHidden/>
           </w:rPr>
-          <w:instrText xml:space="preserve"> PAGEREF _Toc63242255 \h </w:instrText>
+          <w:instrText xml:space="preserve"> PAGEREF _Toc63418969 \h </w:instrText>
         </w:r>
         <w:r>
           <w:rPr>
@@ -637,7 +933,7 @@
             <w:noProof/>
             <w:webHidden/>
           </w:rPr>
-          <w:t>3</w:t>
+          <w:t>4</w:t>
         </w:r>
         <w:r>
           <w:rPr>
@@ -657,16 +953,17 @@
         <w:rPr>
           <w:rFonts w:eastAsiaTheme="minorEastAsia"/>
           <w:noProof/>
+          <w:sz w:val="22"/>
           <w:lang w:eastAsia="fr-CH"/>
         </w:rPr>
       </w:pPr>
-      <w:hyperlink w:anchor="_Toc63242256" w:history="1">
+      <w:hyperlink w:anchor="_Toc63418970" w:history="1">
         <w:r>
           <w:rPr>
             <w:rStyle w:val="Lienhypertexte"/>
             <w:noProof/>
           </w:rPr>
-          <w:t>Cas d’utilisation</w:t>
+          <w:t>Stratégie de test</w:t>
         </w:r>
         <w:r>
           <w:rPr>
@@ -687,7 +984,7 @@
             <w:noProof/>
             <w:webHidden/>
           </w:rPr>
-          <w:instrText xml:space="preserve"> PAGEREF _Toc63242256 \h </w:instrText>
+          <w:instrText xml:space="preserve"> PAGEREF _Toc63418970 \h </w:instrText>
         </w:r>
         <w:r>
           <w:rPr>
@@ -707,7 +1004,7 @@
             <w:noProof/>
             <w:webHidden/>
           </w:rPr>
-          <w:t>3</w:t>
+          <w:t>4</w:t>
         </w:r>
         <w:r>
           <w:rPr>
@@ -727,16 +1024,17 @@
         <w:rPr>
           <w:rFonts w:eastAsiaTheme="minorEastAsia"/>
           <w:noProof/>
+          <w:sz w:val="22"/>
           <w:lang w:eastAsia="fr-CH"/>
         </w:rPr>
       </w:pPr>
-      <w:hyperlink w:anchor="_Toc63242257" w:history="1">
+      <w:hyperlink w:anchor="_Toc63418971" w:history="1">
         <w:r>
           <w:rPr>
             <w:rStyle w:val="Lienhypertexte"/>
             <w:noProof/>
           </w:rPr>
-          <w:t>Etude de faisabilité</w:t>
+          <w:t>Planification détaillée</w:t>
         </w:r>
         <w:r>
           <w:rPr>
@@ -757,7 +1055,7 @@
             <w:noProof/>
             <w:webHidden/>
           </w:rPr>
-          <w:instrText xml:space="preserve"> PAGEREF _Toc63242257 \h </w:instrText>
+          <w:instrText xml:space="preserve"> PAGEREF _Toc63418971 \h </w:instrText>
         </w:r>
         <w:r>
           <w:rPr>
@@ -777,7 +1075,7 @@
             <w:noProof/>
             <w:webHidden/>
           </w:rPr>
-          <w:t>3</w:t>
+          <w:t>4</w:t>
         </w:r>
         <w:r>
           <w:rPr>
@@ -789,426 +1087,6 @@
       </w:hyperlink>
     </w:p>
     <w:p>
-      <w:pPr>
-        <w:pStyle w:val="TM2"/>
-        <w:tabs>
-          <w:tab w:val="right" w:leader="dot" w:pos="9062"/>
-        </w:tabs>
-        <w:rPr>
-          <w:rFonts w:eastAsiaTheme="minorEastAsia"/>
-          <w:noProof/>
-          <w:lang w:eastAsia="fr-CH"/>
-        </w:rPr>
-      </w:pPr>
-      <w:hyperlink w:anchor="_Toc63242258" w:history="1">
-        <w:r>
-          <w:rPr>
-            <w:rStyle w:val="Lienhypertexte"/>
-            <w:noProof/>
-          </w:rPr>
-          <w:t>MCD</w:t>
-        </w:r>
-        <w:r>
-          <w:rPr>
-            <w:noProof/>
-            <w:webHidden/>
-          </w:rPr>
-          <w:tab/>
-        </w:r>
-        <w:r>
-          <w:rPr>
-            <w:noProof/>
-            <w:webHidden/>
-          </w:rPr>
-          <w:fldChar w:fldCharType="begin"/>
-        </w:r>
-        <w:r>
-          <w:rPr>
-            <w:noProof/>
-            <w:webHidden/>
-          </w:rPr>
-          <w:instrText xml:space="preserve"> PAGEREF _Toc63242258 \h </w:instrText>
-        </w:r>
-        <w:r>
-          <w:rPr>
-            <w:noProof/>
-            <w:webHidden/>
-          </w:rPr>
-        </w:r>
-        <w:r>
-          <w:rPr>
-            <w:noProof/>
-            <w:webHidden/>
-          </w:rPr>
-          <w:fldChar w:fldCharType="separate"/>
-        </w:r>
-        <w:r>
-          <w:rPr>
-            <w:noProof/>
-            <w:webHidden/>
-          </w:rPr>
-          <w:t>3</w:t>
-        </w:r>
-        <w:r>
-          <w:rPr>
-            <w:noProof/>
-            <w:webHidden/>
-          </w:rPr>
-          <w:fldChar w:fldCharType="end"/>
-        </w:r>
-      </w:hyperlink>
-    </w:p>
-    <w:p>
-      <w:pPr>
-        <w:pStyle w:val="TM2"/>
-        <w:tabs>
-          <w:tab w:val="right" w:leader="dot" w:pos="9062"/>
-        </w:tabs>
-        <w:rPr>
-          <w:rFonts w:eastAsiaTheme="minorEastAsia"/>
-          <w:noProof/>
-          <w:lang w:eastAsia="fr-CH"/>
-        </w:rPr>
-      </w:pPr>
-      <w:hyperlink w:anchor="_Toc63242259" w:history="1">
-        <w:r>
-          <w:rPr>
-            <w:rStyle w:val="Lienhypertexte"/>
-            <w:noProof/>
-          </w:rPr>
-          <w:t>Nom du site et du domaine</w:t>
-        </w:r>
-        <w:r>
-          <w:rPr>
-            <w:noProof/>
-            <w:webHidden/>
-          </w:rPr>
-          <w:tab/>
-        </w:r>
-        <w:r>
-          <w:rPr>
-            <w:noProof/>
-            <w:webHidden/>
-          </w:rPr>
-          <w:fldChar w:fldCharType="begin"/>
-        </w:r>
-        <w:r>
-          <w:rPr>
-            <w:noProof/>
-            <w:webHidden/>
-          </w:rPr>
-          <w:instrText xml:space="preserve"> PAGEREF _Toc63242259 \h </w:instrText>
-        </w:r>
-        <w:r>
-          <w:rPr>
-            <w:noProof/>
-            <w:webHidden/>
-          </w:rPr>
-        </w:r>
-        <w:r>
-          <w:rPr>
-            <w:noProof/>
-            <w:webHidden/>
-          </w:rPr>
-          <w:fldChar w:fldCharType="separate"/>
-        </w:r>
-        <w:r>
-          <w:rPr>
-            <w:noProof/>
-            <w:webHidden/>
-          </w:rPr>
-          <w:t>3</w:t>
-        </w:r>
-        <w:r>
-          <w:rPr>
-            <w:noProof/>
-            <w:webHidden/>
-          </w:rPr>
-          <w:fldChar w:fldCharType="end"/>
-        </w:r>
-      </w:hyperlink>
-    </w:p>
-    <w:p>
-      <w:pPr>
-        <w:pStyle w:val="TM2"/>
-        <w:tabs>
-          <w:tab w:val="right" w:leader="dot" w:pos="9062"/>
-        </w:tabs>
-        <w:rPr>
-          <w:rFonts w:eastAsiaTheme="minorEastAsia"/>
-          <w:noProof/>
-          <w:lang w:eastAsia="fr-CH"/>
-        </w:rPr>
-      </w:pPr>
-      <w:hyperlink w:anchor="_Toc63242260" w:history="1">
-        <w:r>
-          <w:rPr>
-            <w:rStyle w:val="Lienhypertexte"/>
-            <w:noProof/>
-          </w:rPr>
-          <w:t>Stratégie de test</w:t>
-        </w:r>
-        <w:r>
-          <w:rPr>
-            <w:noProof/>
-            <w:webHidden/>
-          </w:rPr>
-          <w:tab/>
-        </w:r>
-        <w:r>
-          <w:rPr>
-            <w:noProof/>
-            <w:webHidden/>
-          </w:rPr>
-          <w:fldChar w:fldCharType="begin"/>
-        </w:r>
-        <w:r>
-          <w:rPr>
-            <w:noProof/>
-            <w:webHidden/>
-          </w:rPr>
-          <w:instrText xml:space="preserve"> PAGEREF _Toc63242260 \h </w:instrText>
-        </w:r>
-        <w:r>
-          <w:rPr>
-            <w:noProof/>
-            <w:webHidden/>
-          </w:rPr>
-        </w:r>
-        <w:r>
-          <w:rPr>
-            <w:noProof/>
-            <w:webHidden/>
-          </w:rPr>
-          <w:fldChar w:fldCharType="separate"/>
-        </w:r>
-        <w:r>
-          <w:rPr>
-            <w:noProof/>
-            <w:webHidden/>
-          </w:rPr>
-          <w:t>3</w:t>
-        </w:r>
-        <w:r>
-          <w:rPr>
-            <w:noProof/>
-            <w:webHidden/>
-          </w:rPr>
-          <w:fldChar w:fldCharType="end"/>
-        </w:r>
-      </w:hyperlink>
-    </w:p>
-    <w:p>
-      <w:pPr>
-        <w:pStyle w:val="TM2"/>
-        <w:tabs>
-          <w:tab w:val="right" w:leader="dot" w:pos="9062"/>
-        </w:tabs>
-        <w:rPr>
-          <w:rFonts w:eastAsiaTheme="minorEastAsia"/>
-          <w:noProof/>
-          <w:lang w:eastAsia="fr-CH"/>
-        </w:rPr>
-      </w:pPr>
-      <w:hyperlink w:anchor="_Toc63242261" w:history="1">
-        <w:r>
-          <w:rPr>
-            <w:rStyle w:val="Lienhypertexte"/>
-            <w:noProof/>
-          </w:rPr>
-          <w:t>Budget initial</w:t>
-        </w:r>
-        <w:r>
-          <w:rPr>
-            <w:noProof/>
-            <w:webHidden/>
-          </w:rPr>
-          <w:tab/>
-        </w:r>
-        <w:r>
-          <w:rPr>
-            <w:noProof/>
-            <w:webHidden/>
-          </w:rPr>
-          <w:fldChar w:fldCharType="begin"/>
-        </w:r>
-        <w:r>
-          <w:rPr>
-            <w:noProof/>
-            <w:webHidden/>
-          </w:rPr>
-          <w:instrText xml:space="preserve"> PAGEREF _Toc63242261 \h </w:instrText>
-        </w:r>
-        <w:r>
-          <w:rPr>
-            <w:noProof/>
-            <w:webHidden/>
-          </w:rPr>
-        </w:r>
-        <w:r>
-          <w:rPr>
-            <w:noProof/>
-            <w:webHidden/>
-          </w:rPr>
-          <w:fldChar w:fldCharType="separate"/>
-        </w:r>
-        <w:r>
-          <w:rPr>
-            <w:noProof/>
-            <w:webHidden/>
-          </w:rPr>
-          <w:t>3</w:t>
-        </w:r>
-        <w:r>
-          <w:rPr>
-            <w:noProof/>
-            <w:webHidden/>
-          </w:rPr>
-          <w:fldChar w:fldCharType="end"/>
-        </w:r>
-      </w:hyperlink>
-    </w:p>
-    <w:p>
-      <w:pPr>
-        <w:pStyle w:val="TM2"/>
-        <w:tabs>
-          <w:tab w:val="right" w:leader="dot" w:pos="9062"/>
-        </w:tabs>
-        <w:rPr>
-          <w:rFonts w:eastAsiaTheme="minorEastAsia"/>
-          <w:noProof/>
-          <w:lang w:eastAsia="fr-CH"/>
-        </w:rPr>
-      </w:pPr>
-      <w:hyperlink w:anchor="_Toc63242262" w:history="1">
-        <w:r>
-          <w:rPr>
-            <w:rStyle w:val="Lienhypertexte"/>
-            <w:noProof/>
-          </w:rPr>
-          <w:t>Planification détaillée</w:t>
-        </w:r>
-        <w:r>
-          <w:rPr>
-            <w:noProof/>
-            <w:webHidden/>
-          </w:rPr>
-          <w:tab/>
-        </w:r>
-        <w:r>
-          <w:rPr>
-            <w:noProof/>
-            <w:webHidden/>
-          </w:rPr>
-          <w:fldChar w:fldCharType="begin"/>
-        </w:r>
-        <w:r>
-          <w:rPr>
-            <w:noProof/>
-            <w:webHidden/>
-          </w:rPr>
-          <w:instrText xml:space="preserve"> PAGEREF _Toc63242262 \h </w:instrText>
-        </w:r>
-        <w:r>
-          <w:rPr>
-            <w:noProof/>
-            <w:webHidden/>
-          </w:rPr>
-        </w:r>
-        <w:r>
-          <w:rPr>
-            <w:noProof/>
-            <w:webHidden/>
-          </w:rPr>
-          <w:fldChar w:fldCharType="separate"/>
-        </w:r>
-        <w:r>
-          <w:rPr>
-            <w:noProof/>
-            <w:webHidden/>
-          </w:rPr>
-          <w:t>3</w:t>
-        </w:r>
-        <w:r>
-          <w:rPr>
-            <w:noProof/>
-            <w:webHidden/>
-          </w:rPr>
-          <w:fldChar w:fldCharType="end"/>
-        </w:r>
-      </w:hyperlink>
-    </w:p>
-    <w:p>
-      <w:pPr>
-        <w:pStyle w:val="TM2"/>
-        <w:tabs>
-          <w:tab w:val="right" w:leader="dot" w:pos="9062"/>
-        </w:tabs>
-        <w:rPr>
-          <w:rFonts w:eastAsiaTheme="minorEastAsia"/>
-          <w:noProof/>
-          <w:lang w:eastAsia="fr-CH"/>
-        </w:rPr>
-      </w:pPr>
-      <w:hyperlink w:anchor="_Toc63242263" w:history="1">
-        <w:r>
-          <w:rPr>
-            <w:rStyle w:val="Lienhypertexte"/>
-            <w:noProof/>
-          </w:rPr>
-          <w:t>Historique</w:t>
-        </w:r>
-        <w:r>
-          <w:rPr>
-            <w:noProof/>
-            <w:webHidden/>
-          </w:rPr>
-          <w:tab/>
-        </w:r>
-        <w:r>
-          <w:rPr>
-            <w:noProof/>
-            <w:webHidden/>
-          </w:rPr>
-          <w:fldChar w:fldCharType="begin"/>
-        </w:r>
-        <w:r>
-          <w:rPr>
-            <w:noProof/>
-            <w:webHidden/>
-          </w:rPr>
-          <w:instrText xml:space="preserve"> PAGEREF _Toc63242263 \h </w:instrText>
-        </w:r>
-        <w:r>
-          <w:rPr>
-            <w:noProof/>
-            <w:webHidden/>
-          </w:rPr>
-        </w:r>
-        <w:r>
-          <w:rPr>
-            <w:noProof/>
-            <w:webHidden/>
-          </w:rPr>
-          <w:fldChar w:fldCharType="separate"/>
-        </w:r>
-        <w:r>
-          <w:rPr>
-            <w:noProof/>
-            <w:webHidden/>
-          </w:rPr>
-          <w:t>3</w:t>
-        </w:r>
-        <w:r>
-          <w:rPr>
-            <w:noProof/>
-            <w:webHidden/>
-          </w:rPr>
-          <w:fldChar w:fldCharType="end"/>
-        </w:r>
-      </w:hyperlink>
-    </w:p>
-    <w:p>
       <w:r>
         <w:fldChar w:fldCharType="end"/>
       </w:r>
@@ -1222,7 +1100,7 @@
       <w:pPr>
         <w:pStyle w:val="Titre1"/>
       </w:pPr>
-      <w:bookmarkStart w:id="0" w:name="_Toc63242247"/>
+      <w:bookmarkStart w:id="0" w:name="_Toc63418961"/>
       <w:r>
         <w:lastRenderedPageBreak/>
         <w:t>Analyse préliminaire</w:t>
@@ -1233,7 +1111,7 @@
       <w:pPr>
         <w:pStyle w:val="Titre2"/>
       </w:pPr>
-      <w:bookmarkStart w:id="1" w:name="_Toc63242248"/>
+      <w:bookmarkStart w:id="1" w:name="_Toc63418962"/>
       <w:r>
         <w:t>Introduction</w:t>
       </w:r>
@@ -1241,105 +1119,174 @@
     </w:p>
     <w:p>
       <w:r>
-        <w:t>Le projet est de créer un site web à base d’une maquette fournis par le responsable de projet. Ce projet a été réalisé pour le module « Projet Web ».</w:t>
+        <w:t>Le projet est de créer un site web à base d’une maquette fournis par le respon</w:t>
+      </w:r>
+      <w:r>
+        <w:t>sable de projet. Ce projet est</w:t>
+      </w:r>
+      <w:r>
+        <w:t xml:space="preserve"> réalisé pour le module « Projet Web ».</w:t>
+      </w:r>
+      <w:r>
+        <w:t xml:space="preserve"> </w:t>
+      </w:r>
+      <w:r>
+        <w:t xml:space="preserve"> Le site à créer est un site d’annonces pour vendre ou mettre en location des articles</w:t>
+      </w:r>
+      <w:r>
+        <w:t xml:space="preserve"> ou encore proposer des services. Les utilisateurs devront s’inscrire </w:t>
+      </w:r>
+      <w:r>
+        <w:t xml:space="preserve">afin de devenir membre </w:t>
+      </w:r>
+      <w:r>
+        <w:t>pour mettre des annonces.</w:t>
       </w:r>
     </w:p>
     <w:p>
       <w:pPr>
         <w:pStyle w:val="Titre2"/>
       </w:pPr>
-      <w:bookmarkStart w:id="2" w:name="_Toc63242249"/>
+      <w:bookmarkStart w:id="2" w:name="_Toc63418963"/>
       <w:r>
         <w:t>Organisation</w:t>
       </w:r>
       <w:bookmarkEnd w:id="2"/>
+    </w:p>
+    <w:p>
+      <w:pPr>
+        <w:pStyle w:val="Titre4"/>
+      </w:pPr>
+      <w:r>
+        <w:t>Responsable de projet :</w:t>
+      </w:r>
     </w:p>
     <w:tbl>
       <w:tblPr>
         <w:tblStyle w:val="Grilledutableau"/>
         <w:tblW w:w="0" w:type="auto"/>
+        <w:tblBorders>
+          <w:top w:val="none" w:sz="0" w:space="0" w:color="auto"/>
+          <w:left w:val="none" w:sz="0" w:space="0" w:color="auto"/>
+          <w:bottom w:val="none" w:sz="0" w:space="0" w:color="auto"/>
+          <w:right w:val="none" w:sz="0" w:space="0" w:color="auto"/>
+          <w:insideV w:val="none" w:sz="0" w:space="0" w:color="auto"/>
+        </w:tblBorders>
         <w:tblLook w:val="04A0" w:firstRow="1" w:lastRow="0" w:firstColumn="1" w:lastColumn="0" w:noHBand="0" w:noVBand="1"/>
       </w:tblPr>
       <w:tblGrid>
-        <w:gridCol w:w="2376"/>
-        <w:gridCol w:w="1177"/>
-        <w:gridCol w:w="1597"/>
-        <w:gridCol w:w="2188"/>
-        <w:gridCol w:w="1724"/>
+        <w:gridCol w:w="3020"/>
+        <w:gridCol w:w="3021"/>
+        <w:gridCol w:w="3021"/>
       </w:tblGrid>
       <w:tr>
         <w:tc>
           <w:tcPr>
-            <w:tcW w:w="2405" w:type="dxa"/>
-            <w:vAlign w:val="center"/>
+            <w:tcW w:w="3020" w:type="dxa"/>
           </w:tcPr>
           <w:p>
-            <w:pPr>
-              <w:rPr>
-                <w:rFonts w:cstheme="minorHAnsi"/>
-              </w:rPr>
-            </w:pPr>
             <w:r>
-              <w:rPr>
-                <w:rFonts w:cstheme="minorHAnsi"/>
-              </w:rPr>
-              <w:t>Responsable de projet :</w:t>
+              <w:t>Loic Viret</w:t>
             </w:r>
           </w:p>
         </w:tc>
         <w:tc>
           <w:tcPr>
-            <w:tcW w:w="1187" w:type="dxa"/>
-            <w:vAlign w:val="center"/>
+            <w:tcW w:w="3021" w:type="dxa"/>
           </w:tcPr>
           <w:p>
             <w:pPr>
               <w:jc w:val="center"/>
             </w:pPr>
             <w:r>
-              <w:t>Viret</w:t>
+              <w:t>Loic.VIRET@cpnv.ch</w:t>
             </w:r>
           </w:p>
         </w:tc>
         <w:tc>
           <w:tcPr>
-            <w:tcW w:w="1622" w:type="dxa"/>
-            <w:vAlign w:val="center"/>
+            <w:tcW w:w="3021" w:type="dxa"/>
+          </w:tcPr>
+          <w:p>
+            <w:pPr>
+              <w:jc w:val="right"/>
+            </w:pPr>
+            <w:r>
+              <w:t xml:space="preserve"> /</w:t>
+            </w:r>
+          </w:p>
+        </w:tc>
+      </w:tr>
+    </w:tbl>
+    <w:p/>
+    <w:p>
+      <w:pPr>
+        <w:pStyle w:val="Titre4"/>
+      </w:pPr>
+      <w:r>
+        <w:t>Élève</w:t>
+      </w:r>
+      <w:r>
+        <w:t>s</w:t>
+      </w:r>
+      <w:r>
+        <w:t> :</w:t>
+      </w:r>
+    </w:p>
+    <w:tbl>
+      <w:tblPr>
+        <w:tblStyle w:val="Grilledutableau"/>
+        <w:tblW w:w="0" w:type="auto"/>
+        <w:tblBorders>
+          <w:top w:val="none" w:sz="0" w:space="0" w:color="auto"/>
+          <w:left w:val="none" w:sz="0" w:space="0" w:color="auto"/>
+          <w:right w:val="none" w:sz="0" w:space="0" w:color="auto"/>
+          <w:insideV w:val="none" w:sz="0" w:space="0" w:color="auto"/>
+        </w:tblBorders>
+        <w:tblLook w:val="04A0" w:firstRow="1" w:lastRow="0" w:firstColumn="1" w:lastColumn="0" w:noHBand="0" w:noVBand="1"/>
+      </w:tblPr>
+      <w:tblGrid>
+        <w:gridCol w:w="3020"/>
+        <w:gridCol w:w="3021"/>
+        <w:gridCol w:w="3021"/>
+      </w:tblGrid>
+      <w:tr>
+        <w:tc>
+          <w:tcPr>
+            <w:tcW w:w="3020" w:type="dxa"/>
+          </w:tcPr>
+          <w:p>
+            <w:r>
+              <w:t>Yann Fanha</w:t>
+            </w:r>
+          </w:p>
+        </w:tc>
+        <w:tc>
+          <w:tcPr>
+            <w:tcW w:w="3021" w:type="dxa"/>
           </w:tcPr>
           <w:p>
             <w:pPr>
               <w:jc w:val="center"/>
             </w:pPr>
             <w:r>
-              <w:t>Loic</w:t>
+              <w:t>Yann.FANHA-DIAS@cpnv.ch</w:t>
             </w:r>
           </w:p>
         </w:tc>
         <w:tc>
           <w:tcPr>
-            <w:tcW w:w="2119" w:type="dxa"/>
-            <w:vAlign w:val="center"/>
+            <w:tcW w:w="3021" w:type="dxa"/>
           </w:tcPr>
           <w:p>
             <w:pPr>
-              <w:jc w:val="center"/>
+              <w:jc w:val="right"/>
             </w:pPr>
             <w:r>
-              <w:t xml:space="preserve">Loic.viret@cpnv.ch </w:t>
+              <w:t>079</w:t>
             </w:r>
-          </w:p>
-        </w:tc>
-        <w:tc>
-          <w:tcPr>
-            <w:tcW w:w="1729" w:type="dxa"/>
-            <w:vAlign w:val="center"/>
-          </w:tcPr>
-          <w:p>
-            <w:pPr>
-              <w:jc w:val="center"/>
-            </w:pPr>
             <w:r>
-              <w:t>/</w:t>
+              <w:t>/ 917 38 84</w:t>
             </w:r>
           </w:p>
         </w:tc>
@@ -1347,85 +1294,37 @@
       <w:tr>
         <w:tc>
           <w:tcPr>
-            <w:tcW w:w="2405" w:type="dxa"/>
-            <w:vAlign w:val="center"/>
-          </w:tcPr>
-          <w:p/>
-        </w:tc>
-        <w:tc>
-          <w:tcPr>
-            <w:tcW w:w="1187" w:type="dxa"/>
-            <w:vAlign w:val="center"/>
+            <w:tcW w:w="3020" w:type="dxa"/>
           </w:tcPr>
           <w:p>
-            <w:pPr>
-              <w:jc w:val="center"/>
-            </w:pPr>
-            <w:proofErr w:type="spellStart"/>
             <w:r>
-              <w:rPr>
-                <w:rFonts w:cstheme="minorHAnsi"/>
-                <w:lang w:val="en-GB"/>
-              </w:rPr>
-              <w:t>Volery</w:t>
+              <w:t>Tiago Santos</w:t>
             </w:r>
-            <w:proofErr w:type="spellEnd"/>
           </w:p>
         </w:tc>
         <w:tc>
           <w:tcPr>
-            <w:tcW w:w="1622" w:type="dxa"/>
-            <w:vAlign w:val="center"/>
+            <w:tcW w:w="3021" w:type="dxa"/>
           </w:tcPr>
           <w:p>
             <w:pPr>
               <w:jc w:val="center"/>
             </w:pPr>
             <w:r>
-              <w:rPr>
-                <w:rFonts w:cstheme="minorHAnsi"/>
-                <w:lang w:val="de-CH"/>
-              </w:rPr>
-              <w:t>Sven</w:t>
+              <w:t>Tiago.SANTOS@cpnv.ch</w:t>
             </w:r>
           </w:p>
         </w:tc>
         <w:tc>
           <w:tcPr>
-            <w:tcW w:w="2119" w:type="dxa"/>
-            <w:vAlign w:val="center"/>
+            <w:tcW w:w="3021" w:type="dxa"/>
           </w:tcPr>
           <w:p>
             <w:pPr>
-              <w:jc w:val="center"/>
-            </w:pPr>
-            <w:hyperlink r:id="rId7" w:history="1">
-              <w:r>
-                <w:rPr>
-                  <w:rStyle w:val="Lienhypertexte"/>
-                  <w:rFonts w:cstheme="minorHAnsi"/>
-                  <w:lang w:val="de-CH"/>
-                </w:rPr>
-                <w:t>sven.volery@cpnv.ch</w:t>
-              </w:r>
-            </w:hyperlink>
-          </w:p>
-        </w:tc>
-        <w:tc>
-          <w:tcPr>
-            <w:tcW w:w="1729" w:type="dxa"/>
-            <w:vAlign w:val="center"/>
-          </w:tcPr>
-          <w:p>
-            <w:pPr>
-              <w:jc w:val="center"/>
+              <w:jc w:val="right"/>
             </w:pPr>
             <w:r>
-              <w:rPr>
-                <w:rFonts w:cstheme="minorHAnsi"/>
-                <w:lang w:val="de-CH"/>
-              </w:rPr>
-              <w:t>079/847’49’10</w:t>
+              <w:t>076/ 436 10 02</w:t>
             </w:r>
           </w:p>
         </w:tc>
@@ -1433,213 +1332,77 @@
       <w:tr>
         <w:tc>
           <w:tcPr>
-            <w:tcW w:w="2405" w:type="dxa"/>
-            <w:vAlign w:val="center"/>
+            <w:tcW w:w="3020" w:type="dxa"/>
           </w:tcPr>
-          <w:p/>
+          <w:p>
+            <w:r>
+              <w:t>Sven Volery</w:t>
+            </w:r>
+          </w:p>
         </w:tc>
         <w:tc>
           <w:tcPr>
-            <w:tcW w:w="1187" w:type="dxa"/>
-            <w:vAlign w:val="center"/>
+            <w:tcW w:w="3021" w:type="dxa"/>
           </w:tcPr>
           <w:p>
             <w:pPr>
               <w:jc w:val="center"/>
             </w:pPr>
             <w:r>
-              <w:rPr>
-                <w:rFonts w:cstheme="minorHAnsi"/>
-                <w:lang w:val="en-GB"/>
-              </w:rPr>
-              <w:t>Santos</w:t>
+              <w:t>Sven.VOLERY@cpnv.ch</w:t>
             </w:r>
           </w:p>
         </w:tc>
         <w:tc>
           <w:tcPr>
-            <w:tcW w:w="1622" w:type="dxa"/>
-            <w:vAlign w:val="center"/>
+            <w:tcW w:w="3021" w:type="dxa"/>
           </w:tcPr>
           <w:p>
             <w:pPr>
-              <w:jc w:val="center"/>
+              <w:jc w:val="right"/>
             </w:pPr>
             <w:r>
-              <w:rPr>
-                <w:rFonts w:cstheme="minorHAnsi"/>
-                <w:lang w:val="en-GB"/>
-              </w:rPr>
-              <w:t>Tiago</w:t>
-            </w:r>
-          </w:p>
-        </w:tc>
-        <w:tc>
-          <w:tcPr>
-            <w:tcW w:w="2119" w:type="dxa"/>
-            <w:vAlign w:val="center"/>
-          </w:tcPr>
-          <w:p>
-            <w:pPr>
-              <w:jc w:val="center"/>
-            </w:pPr>
-            <w:hyperlink r:id="rId8" w:history="1">
-              <w:r>
-                <w:rPr>
-                  <w:rStyle w:val="Lienhypertexte"/>
-                  <w:rFonts w:cstheme="minorHAnsi"/>
-                  <w:lang w:val="en-GB"/>
-                </w:rPr>
-                <w:t>tiago.santos@cpnv.ch</w:t>
-              </w:r>
-            </w:hyperlink>
-          </w:p>
-        </w:tc>
-        <w:tc>
-          <w:tcPr>
-            <w:tcW w:w="1729" w:type="dxa"/>
-            <w:vAlign w:val="center"/>
-          </w:tcPr>
-          <w:p>
-            <w:pPr>
-              <w:jc w:val="center"/>
-            </w:pPr>
-            <w:r>
-              <w:rPr>
-                <w:rFonts w:cstheme="minorHAnsi"/>
-                <w:lang w:val="en-GB"/>
-              </w:rPr>
-              <w:t>076/436’10’02</w:t>
-            </w:r>
-          </w:p>
-        </w:tc>
-      </w:tr>
-      <w:tr>
-        <w:tc>
-          <w:tcPr>
-            <w:tcW w:w="2405" w:type="dxa"/>
-            <w:vAlign w:val="center"/>
-          </w:tcPr>
-          <w:p/>
-        </w:tc>
-        <w:tc>
-          <w:tcPr>
-            <w:tcW w:w="1187" w:type="dxa"/>
-            <w:vAlign w:val="center"/>
-          </w:tcPr>
-          <w:p>
-            <w:pPr>
-              <w:jc w:val="center"/>
-            </w:pPr>
-            <w:proofErr w:type="spellStart"/>
-            <w:r>
-              <w:rPr>
-                <w:rFonts w:cstheme="minorHAnsi"/>
-                <w:lang w:val="de-CH"/>
-              </w:rPr>
-              <w:t>Fanha</w:t>
-            </w:r>
-            <w:proofErr w:type="spellEnd"/>
-          </w:p>
-        </w:tc>
-        <w:tc>
-          <w:tcPr>
-            <w:tcW w:w="1622" w:type="dxa"/>
-            <w:vAlign w:val="center"/>
-          </w:tcPr>
-          <w:p>
-            <w:pPr>
-              <w:jc w:val="center"/>
-            </w:pPr>
-            <w:r>
-              <w:rPr>
-                <w:rFonts w:cstheme="minorHAnsi"/>
-                <w:lang w:val="de-CH"/>
-              </w:rPr>
-              <w:t>Yann</w:t>
-            </w:r>
-          </w:p>
-        </w:tc>
-        <w:tc>
-          <w:tcPr>
-            <w:tcW w:w="2119" w:type="dxa"/>
-            <w:vAlign w:val="center"/>
-          </w:tcPr>
-          <w:p>
-            <w:pPr>
-              <w:jc w:val="center"/>
-            </w:pPr>
-            <w:hyperlink r:id="rId9" w:history="1">
-              <w:r>
-                <w:rPr>
-                  <w:rStyle w:val="Lienhypertexte"/>
-                  <w:rFonts w:cstheme="minorHAnsi"/>
-                  <w:lang w:val="de-CH"/>
-                </w:rPr>
-                <w:t>yann.fanha@cpnv.ch</w:t>
-              </w:r>
-            </w:hyperlink>
-          </w:p>
-        </w:tc>
-        <w:tc>
-          <w:tcPr>
-            <w:tcW w:w="1729" w:type="dxa"/>
-            <w:vAlign w:val="center"/>
-          </w:tcPr>
-          <w:p>
-            <w:pPr>
-              <w:jc w:val="center"/>
-            </w:pPr>
-            <w:r>
-              <w:rPr>
-                <w:rFonts w:cstheme="minorHAnsi"/>
-                <w:lang w:val="de-CH"/>
-              </w:rPr>
-              <w:t>07</w:t>
-            </w:r>
-            <w:r>
-              <w:rPr>
-                <w:rFonts w:cstheme="minorHAnsi"/>
-                <w:lang w:val="de-CH"/>
-              </w:rPr>
-              <w:t>9/217’38’84</w:t>
+              <w:t>079/ 847 49 10</w:t>
             </w:r>
           </w:p>
         </w:tc>
       </w:tr>
     </w:tbl>
+    <w:p/>
     <w:p>
       <w:pPr>
         <w:pStyle w:val="Titre2"/>
       </w:pPr>
-      <w:bookmarkStart w:id="3" w:name="_Toc63242250"/>
+      <w:bookmarkStart w:id="3" w:name="_Toc63418964"/>
       <w:r>
         <w:t>Objectifs</w:t>
       </w:r>
       <w:bookmarkEnd w:id="3"/>
+    </w:p>
+    <w:p>
+      <w:r>
+        <w:t>Les objectifs de ce projet sont de créer un site web permettant à ceux enregistrer, de poster des annonces pour y vendre ou mettre en location des articles et proposer des services</w:t>
+      </w:r>
+      <w:r>
+        <w:t xml:space="preserve">. Ils pourront aussi modifier ou supprime leur(s) annonce(s). </w:t>
+      </w:r>
+      <w:r>
+        <w:t>Les catégories</w:t>
+      </w:r>
+      <w:r>
+        <w:t xml:space="preserve"> des annonces devront être sous-forme de liste déroulante et devront contenir :</w:t>
+      </w:r>
     </w:p>
     <w:p>
       <w:pPr>
         <w:pStyle w:val="Paragraphedeliste"/>
         <w:numPr>
           <w:ilvl w:val="0"/>
-          <w:numId w:val="1"/>
+          <w:numId w:val="2"/>
         </w:numPr>
       </w:pPr>
       <w:r>
-        <w:t>Livrable intermédiaire</w:t>
-      </w:r>
-    </w:p>
-    <w:p>
-      <w:pPr>
-        <w:pStyle w:val="Paragraphedeliste"/>
-        <w:numPr>
-          <w:ilvl w:val="1"/>
-          <w:numId w:val="1"/>
-        </w:numPr>
-      </w:pPr>
-      <w:r>
-        <w:t>Analyse complète</w:t>
+        <w:t>Un titre</w:t>
       </w:r>
     </w:p>
     <w:p>
@@ -1647,23 +1410,81 @@
         <w:pStyle w:val="Paragraphedeliste"/>
         <w:numPr>
           <w:ilvl w:val="0"/>
-          <w:numId w:val="1"/>
+          <w:numId w:val="2"/>
         </w:numPr>
       </w:pPr>
       <w:r>
-        <w:t>Livrable fin de projet</w:t>
+        <w:t>Une description</w:t>
       </w:r>
     </w:p>
     <w:p>
       <w:pPr>
         <w:pStyle w:val="Paragraphedeliste"/>
         <w:numPr>
-          <w:ilvl w:val="1"/>
-          <w:numId w:val="1"/>
+          <w:ilvl w:val="0"/>
+          <w:numId w:val="2"/>
         </w:numPr>
       </w:pPr>
       <w:r>
-        <w:t>Documents &amp; archives</w:t>
+        <w:t>Un prix</w:t>
+      </w:r>
+    </w:p>
+    <w:p>
+      <w:pPr>
+        <w:pStyle w:val="Paragraphedeliste"/>
+        <w:numPr>
+          <w:ilvl w:val="0"/>
+          <w:numId w:val="2"/>
+        </w:numPr>
+      </w:pPr>
+      <w:r>
+        <w:t>Une image</w:t>
+      </w:r>
+    </w:p>
+    <w:p>
+      <w:r>
+        <w:t>Les services auront des images génériques. Une page dédiée pour chaque annonce pour y afficher leurs détails lorsqu’on clique sur l’annonce. Un formulaire pour contacter les membres via un formulaire devra aussi être présent.</w:t>
+      </w:r>
+    </w:p>
+    <w:p>
+      <w:r>
+        <w:t>Les contraintes sont les suivantes :</w:t>
+      </w:r>
+    </w:p>
+    <w:p>
+      <w:pPr>
+        <w:pStyle w:val="Paragraphedeliste"/>
+        <w:numPr>
+          <w:ilvl w:val="0"/>
+          <w:numId w:val="3"/>
+        </w:numPr>
+      </w:pPr>
+      <w:r>
+        <w:t>Pas de base de données SQL, remplacé par des fichier JSON</w:t>
+      </w:r>
+    </w:p>
+    <w:p>
+      <w:pPr>
+        <w:pStyle w:val="Paragraphedeliste"/>
+        <w:numPr>
+          <w:ilvl w:val="0"/>
+          <w:numId w:val="3"/>
+        </w:numPr>
+      </w:pPr>
+      <w:r>
+        <w:t>Le site doit être responsive</w:t>
+      </w:r>
+    </w:p>
+    <w:p>
+      <w:pPr>
+        <w:pStyle w:val="Paragraphedeliste"/>
+        <w:numPr>
+          <w:ilvl w:val="0"/>
+          <w:numId w:val="3"/>
+        </w:numPr>
+      </w:pPr>
+      <w:r>
+        <w:t>Le projet doit être conçu sur une structure MVC</w:t>
       </w:r>
       <w:bookmarkStart w:id="4" w:name="_GoBack"/>
       <w:bookmarkEnd w:id="4"/>
@@ -1672,19 +1493,100 @@
       <w:pPr>
         <w:pStyle w:val="Titre2"/>
       </w:pPr>
-      <w:bookmarkStart w:id="5" w:name="_Toc63242251"/>
-      <w:r>
+      <w:bookmarkStart w:id="5" w:name="_Toc63418965"/>
+      <w:r>
+        <w:lastRenderedPageBreak/>
         <w:t>Planification initiale</w:t>
       </w:r>
       <w:bookmarkEnd w:id="5"/>
     </w:p>
+    <w:p>
+      <w:r>
+        <w:rPr>
+          <w:noProof/>
+          <w:lang w:eastAsia="fr-CH"/>
+        </w:rPr>
+        <w:drawing>
+          <wp:anchor distT="0" distB="0" distL="114300" distR="114300" simplePos="0" relativeHeight="251658240" behindDoc="0" locked="0" layoutInCell="1" allowOverlap="1">
+            <wp:simplePos x="0" y="0"/>
+            <wp:positionH relativeFrom="margin">
+              <wp:align>right</wp:align>
+            </wp:positionH>
+            <wp:positionV relativeFrom="paragraph">
+              <wp:posOffset>189230</wp:posOffset>
+            </wp:positionV>
+            <wp:extent cx="5826760" cy="4161790"/>
+            <wp:effectExtent l="0" t="0" r="2540" b="0"/>
+            <wp:wrapThrough wrapText="bothSides">
+              <wp:wrapPolygon edited="0">
+                <wp:start x="0" y="0"/>
+                <wp:lineTo x="0" y="21455"/>
+                <wp:lineTo x="21539" y="21455"/>
+                <wp:lineTo x="21539" y="0"/>
+                <wp:lineTo x="0" y="0"/>
+              </wp:wrapPolygon>
+            </wp:wrapThrough>
+            <wp:docPr id="1" name="Image 1"/>
+            <wp:cNvGraphicFramePr>
+              <a:graphicFrameLocks xmlns:a="http://schemas.openxmlformats.org/drawingml/2006/main" noChangeAspect="1"/>
+            </wp:cNvGraphicFramePr>
+            <a:graphic xmlns:a="http://schemas.openxmlformats.org/drawingml/2006/main">
+              <a:graphicData uri="http://schemas.openxmlformats.org/drawingml/2006/picture">
+                <pic:pic xmlns:pic="http://schemas.openxmlformats.org/drawingml/2006/picture">
+                  <pic:nvPicPr>
+                    <pic:cNvPr id="1" name="Planification initiale.PNG"/>
+                    <pic:cNvPicPr/>
+                  </pic:nvPicPr>
+                  <pic:blipFill>
+                    <a:blip r:embed="rId8">
+                      <a:extLst>
+                        <a:ext uri="{28A0092B-C50C-407E-A947-70E740481C1C}">
+                          <a14:useLocalDpi xmlns:a14="http://schemas.microsoft.com/office/drawing/2010/main" val="0"/>
+                        </a:ext>
+                      </a:extLst>
+                    </a:blip>
+                    <a:stretch>
+                      <a:fillRect/>
+                    </a:stretch>
+                  </pic:blipFill>
+                  <pic:spPr>
+                    <a:xfrm>
+                      <a:off x="0" y="0"/>
+                      <a:ext cx="5826760" cy="4161790"/>
+                    </a:xfrm>
+                    <a:prstGeom prst="rect">
+                      <a:avLst/>
+                    </a:prstGeom>
+                  </pic:spPr>
+                </pic:pic>
+              </a:graphicData>
+            </a:graphic>
+            <wp14:sizeRelH relativeFrom="margin">
+              <wp14:pctWidth>0</wp14:pctWidth>
+            </wp14:sizeRelH>
+            <wp14:sizeRelV relativeFrom="margin">
+              <wp14:pctHeight>0</wp14:pctHeight>
+            </wp14:sizeRelV>
+          </wp:anchor>
+        </w:drawing>
+      </w:r>
+    </w:p>
     <w:p/>
     <w:p>
       <w:pPr>
+        <w:spacing w:after="160"/>
+      </w:pPr>
+      <w:r>
+        <w:br w:type="page"/>
+      </w:r>
+    </w:p>
+    <w:p>
+      <w:pPr>
         <w:pStyle w:val="Titre1"/>
       </w:pPr>
-      <w:bookmarkStart w:id="6" w:name="_Toc63242252"/>
-      <w:r>
+      <w:bookmarkStart w:id="6" w:name="_Toc63418966"/>
+      <w:r>
+        <w:lastRenderedPageBreak/>
         <w:t>Analyse</w:t>
       </w:r>
       <w:bookmarkEnd w:id="6"/>
@@ -1693,9 +1595,9 @@
       <w:pPr>
         <w:pStyle w:val="Titre2"/>
       </w:pPr>
-      <w:bookmarkStart w:id="7" w:name="_Toc63242253"/>
-      <w:r>
-        <w:t>Cahier des charges détaillé</w:t>
+      <w:bookmarkStart w:id="7" w:name="_Toc63418967"/>
+      <w:r>
+        <w:t>Cahier des charges</w:t>
       </w:r>
       <w:bookmarkEnd w:id="7"/>
     </w:p>
@@ -1704,9 +1606,9 @@
       <w:pPr>
         <w:pStyle w:val="Titre2"/>
       </w:pPr>
-      <w:bookmarkStart w:id="8" w:name="_Toc63242254"/>
-      <w:r>
-        <w:t>Définition de l’audience</w:t>
+      <w:bookmarkStart w:id="8" w:name="_Toc63418968"/>
+      <w:r>
+        <w:t>Cas d’utilisation</w:t>
       </w:r>
       <w:bookmarkEnd w:id="8"/>
     </w:p>
@@ -1715,9 +1617,9 @@
       <w:pPr>
         <w:pStyle w:val="Titre2"/>
       </w:pPr>
-      <w:bookmarkStart w:id="9" w:name="_Toc63242255"/>
-      <w:r>
-        <w:t>Analyse concurrentielle</w:t>
+      <w:bookmarkStart w:id="9" w:name="_Toc63418969"/>
+      <w:r>
+        <w:t>MCD</w:t>
       </w:r>
       <w:bookmarkEnd w:id="9"/>
     </w:p>
@@ -1726,9 +1628,9 @@
       <w:pPr>
         <w:pStyle w:val="Titre2"/>
       </w:pPr>
-      <w:bookmarkStart w:id="10" w:name="_Toc63242256"/>
-      <w:r>
-        <w:t>Cas d’utilisation</w:t>
+      <w:bookmarkStart w:id="10" w:name="_Toc63418970"/>
+      <w:r>
+        <w:t>Stratégie de test</w:t>
       </w:r>
       <w:bookmarkEnd w:id="10"/>
     </w:p>
@@ -1737,84 +1639,20 @@
       <w:pPr>
         <w:pStyle w:val="Titre2"/>
       </w:pPr>
-      <w:bookmarkStart w:id="11" w:name="_Toc63242257"/>
-      <w:r>
-        <w:t>Etude de faisabilité</w:t>
+      <w:bookmarkStart w:id="11" w:name="_Toc63418971"/>
+      <w:r>
+        <w:t>Planification détaillée</w:t>
       </w:r>
       <w:bookmarkEnd w:id="11"/>
     </w:p>
-    <w:p/>
-    <w:p>
-      <w:pPr>
-        <w:pStyle w:val="Titre2"/>
-      </w:pPr>
-      <w:bookmarkStart w:id="12" w:name="_Toc63242258"/>
-      <w:r>
-        <w:t>MCD</w:t>
-      </w:r>
-      <w:bookmarkEnd w:id="12"/>
-    </w:p>
-    <w:p/>
-    <w:p>
-      <w:pPr>
-        <w:pStyle w:val="Titre2"/>
-      </w:pPr>
-      <w:bookmarkStart w:id="13" w:name="_Toc63242259"/>
-      <w:r>
-        <w:lastRenderedPageBreak/>
-        <w:t>Nom du site et du domaine</w:t>
-      </w:r>
-      <w:bookmarkEnd w:id="13"/>
-    </w:p>
-    <w:p/>
-    <w:p>
-      <w:pPr>
-        <w:pStyle w:val="Titre2"/>
-      </w:pPr>
-      <w:bookmarkStart w:id="14" w:name="_Toc63242260"/>
-      <w:r>
-        <w:t>Stratégie de test</w:t>
-      </w:r>
-      <w:bookmarkEnd w:id="14"/>
-    </w:p>
-    <w:p/>
-    <w:p>
-      <w:pPr>
-        <w:pStyle w:val="Titre2"/>
-      </w:pPr>
-      <w:bookmarkStart w:id="15" w:name="_Toc63242261"/>
-      <w:r>
-        <w:t>Budget initial</w:t>
-      </w:r>
-      <w:bookmarkEnd w:id="15"/>
-    </w:p>
-    <w:p/>
-    <w:p>
-      <w:pPr>
-        <w:pStyle w:val="Titre2"/>
-      </w:pPr>
-      <w:bookmarkStart w:id="16" w:name="_Toc63242262"/>
-      <w:r>
-        <w:t>Planification détaillée</w:t>
-      </w:r>
-      <w:bookmarkEnd w:id="16"/>
-    </w:p>
-    <w:p/>
-    <w:p>
-      <w:pPr>
-        <w:pStyle w:val="Titre2"/>
-      </w:pPr>
-      <w:bookmarkStart w:id="17" w:name="_Toc63242263"/>
-      <w:r>
-        <w:t>Historique</w:t>
-      </w:r>
-      <w:bookmarkEnd w:id="17"/>
-    </w:p>
     <w:sectPr>
+      <w:headerReference w:type="default" r:id="rId9"/>
       <w:footerReference w:type="default" r:id="rId10"/>
       <w:pgSz w:w="11906" w:h="16838"/>
       <w:pgMar w:top="1417" w:right="1417" w:bottom="1417" w:left="1417" w:header="708" w:footer="708" w:gutter="0"/>
+      <w:pgNumType w:start="0"/>
       <w:cols w:space="708"/>
+      <w:titlePg/>
       <w:docGrid w:linePitch="360"/>
     </w:sectPr>
   </w:body>
@@ -1825,9 +1663,6 @@
 <w:endnotes xmlns:wpc="http://schemas.microsoft.com/office/word/2010/wordprocessingCanvas" xmlns:cx="http://schemas.microsoft.com/office/drawing/2014/chartex" xmlns:cx1="http://schemas.microsoft.com/office/drawing/2015/9/8/chartex" xmlns:mc="http://schemas.openxmlformats.org/markup-compatibility/2006" xmlns:o="urn:schemas-microsoft-com:office:office" xmlns:r="http://schemas.openxmlformats.org/officeDocument/2006/relationships" xmlns:m="http://schemas.openxmlformats.org/officeDocument/2006/math" xmlns:v="urn:schemas-microsoft-com:vml" xmlns:wp14="http://schemas.microsoft.com/office/word/2010/wordprocessingDrawing" xmlns:wp="http://schemas.openxmlformats.org/drawingml/2006/wordprocessingDrawing" xmlns:w10="urn:schemas-microsoft-com:office:word" xmlns:w="http://schemas.openxmlformats.org/wordprocessingml/2006/main" xmlns:w14="http://schemas.microsoft.com/office/word/2010/wordml" xmlns:w15="http://schemas.microsoft.com/office/word/2012/wordml" xmlns:w16se="http://schemas.microsoft.com/office/word/2015/wordml/symex" xmlns:wpg="http://schemas.microsoft.com/office/word/2010/wordprocessingGroup" xmlns:wpi="http://schemas.microsoft.com/office/word/2010/wordprocessingInk" xmlns:wne="http://schemas.microsoft.com/office/word/2006/wordml" xmlns:wps="http://schemas.microsoft.com/office/word/2010/wordprocessingShape" mc:Ignorable="w14 w15 w16se wp14">
   <w:endnote w:type="separator" w:id="-1">
     <w:p>
-      <w:pPr>
-        <w:spacing w:after="0" w:line="240" w:lineRule="auto"/>
-      </w:pPr>
       <w:r>
         <w:separator/>
       </w:r>
@@ -1835,9 +1670,6 @@
   </w:endnote>
   <w:endnote w:type="continuationSeparator" w:id="0">
     <w:p>
-      <w:pPr>
-        <w:spacing w:after="0" w:line="240" w:lineRule="auto"/>
-      </w:pPr>
       <w:r>
         <w:continuationSeparator/>
       </w:r>
@@ -1865,40 +1697,22 @@
       <w:t xml:space="preserve">Page </w:t>
     </w:r>
     <w:r>
-      <w:rPr>
-        <w:b/>
-        <w:bCs/>
-      </w:rPr>
       <w:fldChar w:fldCharType="begin"/>
     </w:r>
     <w:r>
-      <w:rPr>
-        <w:b/>
-        <w:bCs/>
-      </w:rPr>
       <w:instrText>PAGE  \* Arabic  \* MERGEFORMAT</w:instrText>
     </w:r>
     <w:r>
-      <w:rPr>
-        <w:b/>
-        <w:bCs/>
-      </w:rPr>
       <w:fldChar w:fldCharType="separate"/>
     </w:r>
     <w:r>
       <w:rPr>
-        <w:b/>
-        <w:bCs/>
         <w:noProof/>
         <w:lang w:val="fr-FR"/>
       </w:rPr>
       <w:t>4</w:t>
     </w:r>
     <w:r>
-      <w:rPr>
-        <w:b/>
-        <w:bCs/>
-      </w:rPr>
       <w:fldChar w:fldCharType="end"/>
     </w:r>
     <w:r>
@@ -1909,29 +1723,27 @@
     </w:r>
     <w:r>
       <w:rPr>
-        <w:b/>
-        <w:bCs/>
+        <w:noProof/>
+        <w:lang w:val="fr-FR"/>
       </w:rPr>
       <w:fldChar w:fldCharType="begin"/>
     </w:r>
     <w:r>
       <w:rPr>
-        <w:b/>
-        <w:bCs/>
+        <w:noProof/>
+        <w:lang w:val="fr-FR"/>
       </w:rPr>
       <w:instrText>NUMPAGES  \* Arabic  \* MERGEFORMAT</w:instrText>
     </w:r>
     <w:r>
       <w:rPr>
-        <w:b/>
-        <w:bCs/>
+        <w:noProof/>
+        <w:lang w:val="fr-FR"/>
       </w:rPr>
       <w:fldChar w:fldCharType="separate"/>
     </w:r>
     <w:r>
       <w:rPr>
-        <w:b/>
-        <w:bCs/>
         <w:noProof/>
         <w:lang w:val="fr-FR"/>
       </w:rPr>
@@ -1939,52 +1751,30 @@
     </w:r>
     <w:r>
       <w:rPr>
-        <w:b/>
-        <w:bCs/>
+        <w:noProof/>
+        <w:lang w:val="fr-FR"/>
       </w:rPr>
       <w:fldChar w:fldCharType="end"/>
     </w:r>
     <w:r>
-      <w:rPr>
-        <w:b/>
-        <w:bCs/>
-      </w:rPr>
       <w:tab/>
     </w:r>
     <w:r>
-      <w:rPr>
-        <w:b/>
-        <w:bCs/>
-      </w:rPr>
       <w:fldChar w:fldCharType="begin"/>
     </w:r>
     <w:r>
-      <w:rPr>
-        <w:b/>
-        <w:bCs/>
-      </w:rPr>
       <w:instrText xml:space="preserve"> TIME \@ "dd.MM.yy" </w:instrText>
     </w:r>
     <w:r>
-      <w:rPr>
-        <w:b/>
-        <w:bCs/>
-      </w:rPr>
       <w:fldChar w:fldCharType="separate"/>
     </w:r>
     <w:r>
       <w:rPr>
-        <w:b/>
-        <w:bCs/>
         <w:noProof/>
       </w:rPr>
-      <w:t>03.02.21</w:t>
+      <w:t>05.02.21</w:t>
     </w:r>
     <w:r>
-      <w:rPr>
-        <w:b/>
-        <w:bCs/>
-      </w:rPr>
       <w:fldChar w:fldCharType="end"/>
     </w:r>
   </w:p>
@@ -1995,9 +1785,6 @@
 <w:footnotes xmlns:wpc="http://schemas.microsoft.com/office/word/2010/wordprocessingCanvas" xmlns:cx="http://schemas.microsoft.com/office/drawing/2014/chartex" xmlns:cx1="http://schemas.microsoft.com/office/drawing/2015/9/8/chartex" xmlns:mc="http://schemas.openxmlformats.org/markup-compatibility/2006" xmlns:o="urn:schemas-microsoft-com:office:office" xmlns:r="http://schemas.openxmlformats.org/officeDocument/2006/relationships" xmlns:m="http://schemas.openxmlformats.org/officeDocument/2006/math" xmlns:v="urn:schemas-microsoft-com:vml" xmlns:wp14="http://schemas.microsoft.com/office/word/2010/wordprocessingDrawing" xmlns:wp="http://schemas.openxmlformats.org/drawingml/2006/wordprocessingDrawing" xmlns:w10="urn:schemas-microsoft-com:office:word" xmlns:w="http://schemas.openxmlformats.org/wordprocessingml/2006/main" xmlns:w14="http://schemas.microsoft.com/office/word/2010/wordml" xmlns:w15="http://schemas.microsoft.com/office/word/2012/wordml" xmlns:w16se="http://schemas.microsoft.com/office/word/2015/wordml/symex" xmlns:wpg="http://schemas.microsoft.com/office/word/2010/wordprocessingGroup" xmlns:wpi="http://schemas.microsoft.com/office/word/2010/wordprocessingInk" xmlns:wne="http://schemas.microsoft.com/office/word/2006/wordml" xmlns:wps="http://schemas.microsoft.com/office/word/2010/wordprocessingShape" mc:Ignorable="w14 w15 w16se wp14">
   <w:footnote w:type="separator" w:id="-1">
     <w:p>
-      <w:pPr>
-        <w:spacing w:after="0" w:line="240" w:lineRule="auto"/>
-      </w:pPr>
       <w:r>
         <w:separator/>
       </w:r>
@@ -2005,20 +1792,144 @@
   </w:footnote>
   <w:footnote w:type="continuationSeparator" w:id="0">
     <w:p>
-      <w:pPr>
-        <w:spacing w:after="0" w:line="240" w:lineRule="auto"/>
-      </w:pPr>
       <w:r>
         <w:continuationSeparator/>
       </w:r>
     </w:p>
   </w:footnote>
 </w:footnotes>
+</file>
+
+<file path=word/header1.xml><?xml version="1.0" encoding="utf-8"?>
+<w:hdr xmlns:wpc="http://schemas.microsoft.com/office/word/2010/wordprocessingCanvas" xmlns:cx="http://schemas.microsoft.com/office/drawing/2014/chartex" xmlns:cx1="http://schemas.microsoft.com/office/drawing/2015/9/8/chartex" xmlns:mc="http://schemas.openxmlformats.org/markup-compatibility/2006" xmlns:o="urn:schemas-microsoft-com:office:office" xmlns:r="http://schemas.openxmlformats.org/officeDocument/2006/relationships" xmlns:m="http://schemas.openxmlformats.org/officeDocument/2006/math" xmlns:v="urn:schemas-microsoft-com:vml" xmlns:wp14="http://schemas.microsoft.com/office/word/2010/wordprocessingDrawing" xmlns:wp="http://schemas.openxmlformats.org/drawingml/2006/wordprocessingDrawing" xmlns:w10="urn:schemas-microsoft-com:office:word" xmlns:w="http://schemas.openxmlformats.org/wordprocessingml/2006/main" xmlns:w14="http://schemas.microsoft.com/office/word/2010/wordml" xmlns:w15="http://schemas.microsoft.com/office/word/2012/wordml" xmlns:w16se="http://schemas.microsoft.com/office/word/2015/wordml/symex" xmlns:wpg="http://schemas.microsoft.com/office/word/2010/wordprocessingGroup" xmlns:wpi="http://schemas.microsoft.com/office/word/2010/wordprocessingInk" xmlns:wne="http://schemas.microsoft.com/office/word/2006/wordml" xmlns:wps="http://schemas.microsoft.com/office/word/2010/wordprocessingShape" mc:Ignorable="w14 w15 w16se wp14">
+  <w:p>
+    <w:pPr>
+      <w:pStyle w:val="En-tte"/>
+    </w:pPr>
+    <w:r>
+      <w:tab/>
+      <w:t>Dossier de Projet</w:t>
+    </w:r>
+  </w:p>
+</w:hdr>
 </file>
 
 <file path=word/numbering.xml><?xml version="1.0" encoding="utf-8"?>
 <w:numbering xmlns:wpc="http://schemas.microsoft.com/office/word/2010/wordprocessingCanvas" xmlns:cx="http://schemas.microsoft.com/office/drawing/2014/chartex" xmlns:cx1="http://schemas.microsoft.com/office/drawing/2015/9/8/chartex" xmlns:mc="http://schemas.openxmlformats.org/markup-compatibility/2006" xmlns:o="urn:schemas-microsoft-com:office:office" xmlns:r="http://schemas.openxmlformats.org/officeDocument/2006/relationships" xmlns:m="http://schemas.openxmlformats.org/officeDocument/2006/math" xmlns:v="urn:schemas-microsoft-com:vml" xmlns:wp14="http://schemas.microsoft.com/office/word/2010/wordprocessingDrawing" xmlns:wp="http://schemas.openxmlformats.org/drawingml/2006/wordprocessingDrawing" xmlns:w10="urn:schemas-microsoft-com:office:word" xmlns:w="http://schemas.openxmlformats.org/wordprocessingml/2006/main" xmlns:w14="http://schemas.microsoft.com/office/word/2010/wordml" xmlns:w15="http://schemas.microsoft.com/office/word/2012/wordml" xmlns:w16se="http://schemas.microsoft.com/office/word/2015/wordml/symex" xmlns:wpg="http://schemas.microsoft.com/office/word/2010/wordprocessingGroup" xmlns:wpi="http://schemas.microsoft.com/office/word/2010/wordprocessingInk" xmlns:wne="http://schemas.microsoft.com/office/word/2006/wordml" xmlns:wps="http://schemas.microsoft.com/office/word/2010/wordprocessingShape" mc:Ignorable="w14 w15 w16se wp14">
   <w:abstractNum w:abstractNumId="0" w15:restartNumberingAfterBreak="0">
+    <w:nsid w:val="08792B59"/>
+    <w:multiLevelType w:val="hybridMultilevel"/>
+    <w:tmpl w:val="4E4EA002"/>
+    <w:lvl w:ilvl="0" w:tplc="100C0001">
+      <w:start w:val="1"/>
+      <w:numFmt w:val="bullet"/>
+      <w:lvlText w:val=""/>
+      <w:lvlJc w:val="left"/>
+      <w:pPr>
+        <w:ind w:left="720" w:hanging="360"/>
+      </w:pPr>
+      <w:rPr>
+        <w:rFonts w:ascii="Symbol" w:hAnsi="Symbol" w:hint="default"/>
+      </w:rPr>
+    </w:lvl>
+    <w:lvl w:ilvl="1" w:tplc="100C0003" w:tentative="1">
+      <w:start w:val="1"/>
+      <w:numFmt w:val="bullet"/>
+      <w:lvlText w:val="o"/>
+      <w:lvlJc w:val="left"/>
+      <w:pPr>
+        <w:ind w:left="1440" w:hanging="360"/>
+      </w:pPr>
+      <w:rPr>
+        <w:rFonts w:ascii="Courier New" w:hAnsi="Courier New" w:cs="Courier New" w:hint="default"/>
+      </w:rPr>
+    </w:lvl>
+    <w:lvl w:ilvl="2" w:tplc="100C0005" w:tentative="1">
+      <w:start w:val="1"/>
+      <w:numFmt w:val="bullet"/>
+      <w:lvlText w:val=""/>
+      <w:lvlJc w:val="left"/>
+      <w:pPr>
+        <w:ind w:left="2160" w:hanging="360"/>
+      </w:pPr>
+      <w:rPr>
+        <w:rFonts w:ascii="Wingdings" w:hAnsi="Wingdings" w:hint="default"/>
+      </w:rPr>
+    </w:lvl>
+    <w:lvl w:ilvl="3" w:tplc="100C0001" w:tentative="1">
+      <w:start w:val="1"/>
+      <w:numFmt w:val="bullet"/>
+      <w:lvlText w:val=""/>
+      <w:lvlJc w:val="left"/>
+      <w:pPr>
+        <w:ind w:left="2880" w:hanging="360"/>
+      </w:pPr>
+      <w:rPr>
+        <w:rFonts w:ascii="Symbol" w:hAnsi="Symbol" w:hint="default"/>
+      </w:rPr>
+    </w:lvl>
+    <w:lvl w:ilvl="4" w:tplc="100C0003" w:tentative="1">
+      <w:start w:val="1"/>
+      <w:numFmt w:val="bullet"/>
+      <w:lvlText w:val="o"/>
+      <w:lvlJc w:val="left"/>
+      <w:pPr>
+        <w:ind w:left="3600" w:hanging="360"/>
+      </w:pPr>
+      <w:rPr>
+        <w:rFonts w:ascii="Courier New" w:hAnsi="Courier New" w:cs="Courier New" w:hint="default"/>
+      </w:rPr>
+    </w:lvl>
+    <w:lvl w:ilvl="5" w:tplc="100C0005" w:tentative="1">
+      <w:start w:val="1"/>
+      <w:numFmt w:val="bullet"/>
+      <w:lvlText w:val=""/>
+      <w:lvlJc w:val="left"/>
+      <w:pPr>
+        <w:ind w:left="4320" w:hanging="360"/>
+      </w:pPr>
+      <w:rPr>
+        <w:rFonts w:ascii="Wingdings" w:hAnsi="Wingdings" w:hint="default"/>
+      </w:rPr>
+    </w:lvl>
+    <w:lvl w:ilvl="6" w:tplc="100C0001" w:tentative="1">
+      <w:start w:val="1"/>
+      <w:numFmt w:val="bullet"/>
+      <w:lvlText w:val=""/>
+      <w:lvlJc w:val="left"/>
+      <w:pPr>
+        <w:ind w:left="5040" w:hanging="360"/>
+      </w:pPr>
+      <w:rPr>
+        <w:rFonts w:ascii="Symbol" w:hAnsi="Symbol" w:hint="default"/>
+      </w:rPr>
+    </w:lvl>
+    <w:lvl w:ilvl="7" w:tplc="100C0003" w:tentative="1">
+      <w:start w:val="1"/>
+      <w:numFmt w:val="bullet"/>
+      <w:lvlText w:val="o"/>
+      <w:lvlJc w:val="left"/>
+      <w:pPr>
+        <w:ind w:left="5760" w:hanging="360"/>
+      </w:pPr>
+      <w:rPr>
+        <w:rFonts w:ascii="Courier New" w:hAnsi="Courier New" w:cs="Courier New" w:hint="default"/>
+      </w:rPr>
+    </w:lvl>
+    <w:lvl w:ilvl="8" w:tplc="100C0005" w:tentative="1">
+      <w:start w:val="1"/>
+      <w:numFmt w:val="bullet"/>
+      <w:lvlText w:val=""/>
+      <w:lvlJc w:val="left"/>
+      <w:pPr>
+        <w:ind w:left="6480" w:hanging="360"/>
+      </w:pPr>
+      <w:rPr>
+        <w:rFonts w:ascii="Wingdings" w:hAnsi="Wingdings" w:hint="default"/>
+      </w:rPr>
+    </w:lvl>
+  </w:abstractNum>
+  <w:abstractNum w:abstractNumId="1" w15:restartNumberingAfterBreak="0">
     <w:nsid w:val="311C46D4"/>
     <w:multiLevelType w:val="hybridMultilevel"/>
     <w:tmpl w:val="EAFA0AE0"/>
@@ -2131,8 +2042,127 @@
       </w:rPr>
     </w:lvl>
   </w:abstractNum>
+  <w:abstractNum w:abstractNumId="2" w15:restartNumberingAfterBreak="0">
+    <w:nsid w:val="3A72654D"/>
+    <w:multiLevelType w:val="hybridMultilevel"/>
+    <w:tmpl w:val="34DE8D72"/>
+    <w:lvl w:ilvl="0" w:tplc="100C0001">
+      <w:start w:val="1"/>
+      <w:numFmt w:val="bullet"/>
+      <w:lvlText w:val=""/>
+      <w:lvlJc w:val="left"/>
+      <w:pPr>
+        <w:ind w:left="720" w:hanging="360"/>
+      </w:pPr>
+      <w:rPr>
+        <w:rFonts w:ascii="Symbol" w:hAnsi="Symbol" w:hint="default"/>
+      </w:rPr>
+    </w:lvl>
+    <w:lvl w:ilvl="1" w:tplc="100C0003" w:tentative="1">
+      <w:start w:val="1"/>
+      <w:numFmt w:val="bullet"/>
+      <w:lvlText w:val="o"/>
+      <w:lvlJc w:val="left"/>
+      <w:pPr>
+        <w:ind w:left="1440" w:hanging="360"/>
+      </w:pPr>
+      <w:rPr>
+        <w:rFonts w:ascii="Courier New" w:hAnsi="Courier New" w:cs="Courier New" w:hint="default"/>
+      </w:rPr>
+    </w:lvl>
+    <w:lvl w:ilvl="2" w:tplc="100C0005" w:tentative="1">
+      <w:start w:val="1"/>
+      <w:numFmt w:val="bullet"/>
+      <w:lvlText w:val=""/>
+      <w:lvlJc w:val="left"/>
+      <w:pPr>
+        <w:ind w:left="2160" w:hanging="360"/>
+      </w:pPr>
+      <w:rPr>
+        <w:rFonts w:ascii="Wingdings" w:hAnsi="Wingdings" w:hint="default"/>
+      </w:rPr>
+    </w:lvl>
+    <w:lvl w:ilvl="3" w:tplc="100C0001" w:tentative="1">
+      <w:start w:val="1"/>
+      <w:numFmt w:val="bullet"/>
+      <w:lvlText w:val=""/>
+      <w:lvlJc w:val="left"/>
+      <w:pPr>
+        <w:ind w:left="2880" w:hanging="360"/>
+      </w:pPr>
+      <w:rPr>
+        <w:rFonts w:ascii="Symbol" w:hAnsi="Symbol" w:hint="default"/>
+      </w:rPr>
+    </w:lvl>
+    <w:lvl w:ilvl="4" w:tplc="100C0003" w:tentative="1">
+      <w:start w:val="1"/>
+      <w:numFmt w:val="bullet"/>
+      <w:lvlText w:val="o"/>
+      <w:lvlJc w:val="left"/>
+      <w:pPr>
+        <w:ind w:left="3600" w:hanging="360"/>
+      </w:pPr>
+      <w:rPr>
+        <w:rFonts w:ascii="Courier New" w:hAnsi="Courier New" w:cs="Courier New" w:hint="default"/>
+      </w:rPr>
+    </w:lvl>
+    <w:lvl w:ilvl="5" w:tplc="100C0005" w:tentative="1">
+      <w:start w:val="1"/>
+      <w:numFmt w:val="bullet"/>
+      <w:lvlText w:val=""/>
+      <w:lvlJc w:val="left"/>
+      <w:pPr>
+        <w:ind w:left="4320" w:hanging="360"/>
+      </w:pPr>
+      <w:rPr>
+        <w:rFonts w:ascii="Wingdings" w:hAnsi="Wingdings" w:hint="default"/>
+      </w:rPr>
+    </w:lvl>
+    <w:lvl w:ilvl="6" w:tplc="100C0001" w:tentative="1">
+      <w:start w:val="1"/>
+      <w:numFmt w:val="bullet"/>
+      <w:lvlText w:val=""/>
+      <w:lvlJc w:val="left"/>
+      <w:pPr>
+        <w:ind w:left="5040" w:hanging="360"/>
+      </w:pPr>
+      <w:rPr>
+        <w:rFonts w:ascii="Symbol" w:hAnsi="Symbol" w:hint="default"/>
+      </w:rPr>
+    </w:lvl>
+    <w:lvl w:ilvl="7" w:tplc="100C0003" w:tentative="1">
+      <w:start w:val="1"/>
+      <w:numFmt w:val="bullet"/>
+      <w:lvlText w:val="o"/>
+      <w:lvlJc w:val="left"/>
+      <w:pPr>
+        <w:ind w:left="5760" w:hanging="360"/>
+      </w:pPr>
+      <w:rPr>
+        <w:rFonts w:ascii="Courier New" w:hAnsi="Courier New" w:cs="Courier New" w:hint="default"/>
+      </w:rPr>
+    </w:lvl>
+    <w:lvl w:ilvl="8" w:tplc="100C0005" w:tentative="1">
+      <w:start w:val="1"/>
+      <w:numFmt w:val="bullet"/>
+      <w:lvlText w:val=""/>
+      <w:lvlJc w:val="left"/>
+      <w:pPr>
+        <w:ind w:left="6480" w:hanging="360"/>
+      </w:pPr>
+      <w:rPr>
+        <w:rFonts w:ascii="Wingdings" w:hAnsi="Wingdings" w:hint="default"/>
+      </w:rPr>
+    </w:lvl>
+  </w:abstractNum>
   <w:num w:numId="1">
+    <w:abstractNumId w:val="1"/>
+  </w:num>
+  <w:num w:numId="2">
     <w:abstractNumId w:val="0"/>
+  </w:num>
+  <w:num w:numId="3">
+    <w:abstractNumId w:val="2"/>
   </w:num>
 </w:numbering>
 </file>
@@ -2530,10 +2560,13 @@
   <w:style w:type="paragraph" w:default="1" w:styleId="Normal">
     <w:name w:val="Normal"/>
     <w:qFormat/>
-    <w:rsid w:val="002F49EE"/>
+    <w:rsid w:val="00F8021B"/>
     <w:pPr>
       <w:spacing w:after="60"/>
     </w:pPr>
+    <w:rPr>
+      <w:sz w:val="24"/>
+    </w:rPr>
   </w:style>
   <w:style w:type="paragraph" w:styleId="Titre1">
     <w:name w:val="heading 1"/>
@@ -2542,7 +2575,7 @@
     <w:link w:val="Titre1Car"/>
     <w:uiPriority w:val="9"/>
     <w:qFormat/>
-    <w:rsid w:val="002F49EE"/>
+    <w:rsid w:val="00F8021B"/>
     <w:pPr>
       <w:keepNext/>
       <w:keepLines/>
@@ -2554,7 +2587,7 @@
       <w:rFonts w:ascii="Arial" w:eastAsiaTheme="majorEastAsia" w:hAnsi="Arial" w:cstheme="majorBidi"/>
       <w:b/>
       <w:color w:val="FFFFFF" w:themeColor="background1"/>
-      <w:sz w:val="32"/>
+      <w:sz w:val="44"/>
       <w:szCs w:val="32"/>
     </w:rPr>
   </w:style>
@@ -2566,18 +2599,68 @@
     <w:uiPriority w:val="9"/>
     <w:unhideWhenUsed/>
     <w:qFormat/>
-    <w:rsid w:val="00F440BE"/>
+    <w:rsid w:val="00F8021B"/>
     <w:pPr>
       <w:keepNext/>
       <w:keepLines/>
+      <w:pBdr>
+        <w:bottom w:val="single" w:sz="4" w:space="1" w:color="auto"/>
+      </w:pBdr>
       <w:spacing w:before="240" w:after="120"/>
       <w:outlineLvl w:val="1"/>
     </w:pPr>
     <w:rPr>
       <w:rFonts w:ascii="Arial" w:eastAsiaTheme="majorEastAsia" w:hAnsi="Arial" w:cstheme="majorBidi"/>
+      <w:b/>
+      <w:color w:val="1F4E79" w:themeColor="accent1" w:themeShade="80"/>
+      <w:sz w:val="32"/>
+      <w:szCs w:val="26"/>
+    </w:rPr>
+  </w:style>
+  <w:style w:type="paragraph" w:styleId="Titre3">
+    <w:name w:val="heading 3"/>
+    <w:basedOn w:val="Normal"/>
+    <w:next w:val="Normal"/>
+    <w:link w:val="Titre3Car"/>
+    <w:uiPriority w:val="9"/>
+    <w:unhideWhenUsed/>
+    <w:qFormat/>
+    <w:rsid w:val="00F8021B"/>
+    <w:pPr>
+      <w:keepNext/>
+      <w:keepLines/>
+      <w:spacing w:before="40" w:after="0"/>
+      <w:outlineLvl w:val="2"/>
+    </w:pPr>
+    <w:rPr>
+      <w:rFonts w:asciiTheme="majorHAnsi" w:eastAsiaTheme="majorEastAsia" w:hAnsiTheme="majorHAnsi" w:cstheme="majorBidi"/>
+      <w:color w:val="1F4D78" w:themeColor="accent1" w:themeShade="7F"/>
+      <w:szCs w:val="24"/>
+    </w:rPr>
+  </w:style>
+  <w:style w:type="paragraph" w:styleId="Titre4">
+    <w:name w:val="heading 4"/>
+    <w:basedOn w:val="Normal"/>
+    <w:next w:val="Normal"/>
+    <w:link w:val="Titre4Car"/>
+    <w:uiPriority w:val="9"/>
+    <w:unhideWhenUsed/>
+    <w:qFormat/>
+    <w:rsid w:val="00796088"/>
+    <w:pPr>
+      <w:keepNext/>
+      <w:keepLines/>
+      <w:spacing w:before="40" w:after="0"/>
+      <w:outlineLvl w:val="3"/>
+    </w:pPr>
+    <w:rPr>
+      <w:rFonts w:asciiTheme="majorHAnsi" w:eastAsiaTheme="majorEastAsia" w:hAnsiTheme="majorHAnsi" w:cstheme="majorBidi"/>
+      <w:b/>
+      <w:i/>
+      <w:iCs/>
+      <w:color w:val="2E74B5" w:themeColor="accent1" w:themeShade="BF"/>
       <w:sz w:val="28"/>
-      <w:szCs w:val="26"/>
-      <w:u w:val="single"/>
+      <w:szCs w:val="28"/>
     </w:rPr>
   </w:style>
   <w:style w:type="character" w:default="1" w:styleId="Policepardfaut">
@@ -2612,12 +2695,12 @@
     <w:basedOn w:val="Policepardfaut"/>
     <w:link w:val="Titre1"/>
     <w:uiPriority w:val="9"/>
-    <w:rsid w:val="002F49EE"/>
+    <w:rsid w:val="00F8021B"/>
     <w:rPr>
       <w:rFonts w:ascii="Arial" w:eastAsiaTheme="majorEastAsia" w:hAnsi="Arial" w:cstheme="majorBidi"/>
       <w:b/>
       <w:color w:val="FFFFFF" w:themeColor="background1"/>
-      <w:sz w:val="32"/>
+      <w:sz w:val="44"/>
       <w:szCs w:val="32"/>
       <w:shd w:val="clear" w:color="auto" w:fill="2E74B5" w:themeFill="accent1" w:themeFillShade="BF"/>
     </w:rPr>
@@ -2627,12 +2710,13 @@
     <w:basedOn w:val="Policepardfaut"/>
     <w:link w:val="Titre2"/>
     <w:uiPriority w:val="9"/>
-    <w:rsid w:val="00F440BE"/>
+    <w:rsid w:val="00F8021B"/>
     <w:rPr>
       <w:rFonts w:ascii="Arial" w:eastAsiaTheme="majorEastAsia" w:hAnsi="Arial" w:cstheme="majorBidi"/>
-      <w:sz w:val="28"/>
+      <w:b/>
+      <w:color w:val="1F4E79" w:themeColor="accent1" w:themeShade="80"/>
+      <w:sz w:val="32"/>
       <w:szCs w:val="26"/>
-      <w:u w:val="single"/>
     </w:rPr>
   </w:style>
   <w:style w:type="paragraph" w:styleId="TM1">
@@ -2745,7 +2829,777 @@
       <w:contextualSpacing/>
     </w:pPr>
   </w:style>
+  <w:style w:type="paragraph" w:styleId="Sansinterligne">
+    <w:name w:val="No Spacing"/>
+    <w:link w:val="SansinterligneCar"/>
+    <w:uiPriority w:val="1"/>
+    <w:qFormat/>
+    <w:rsid w:val="00F8021B"/>
+    <w:pPr>
+      <w:spacing w:after="0" w:line="240" w:lineRule="auto"/>
+    </w:pPr>
+    <w:rPr>
+      <w:rFonts w:eastAsiaTheme="minorEastAsia"/>
+      <w:lang w:eastAsia="fr-CH"/>
+    </w:rPr>
+  </w:style>
+  <w:style w:type="character" w:customStyle="1" w:styleId="SansinterligneCar">
+    <w:name w:val="Sans interligne Car"/>
+    <w:basedOn w:val="Policepardfaut"/>
+    <w:link w:val="Sansinterligne"/>
+    <w:uiPriority w:val="1"/>
+    <w:rsid w:val="00F8021B"/>
+    <w:rPr>
+      <w:rFonts w:eastAsiaTheme="minorEastAsia"/>
+      <w:lang w:eastAsia="fr-CH"/>
+    </w:rPr>
+  </w:style>
+  <w:style w:type="character" w:customStyle="1" w:styleId="Titre3Car">
+    <w:name w:val="Titre 3 Car"/>
+    <w:basedOn w:val="Policepardfaut"/>
+    <w:link w:val="Titre3"/>
+    <w:uiPriority w:val="9"/>
+    <w:rsid w:val="00F8021B"/>
+    <w:rPr>
+      <w:rFonts w:asciiTheme="majorHAnsi" w:eastAsiaTheme="majorEastAsia" w:hAnsiTheme="majorHAnsi" w:cstheme="majorBidi"/>
+      <w:color w:val="1F4D78" w:themeColor="accent1" w:themeShade="7F"/>
+      <w:sz w:val="24"/>
+      <w:szCs w:val="24"/>
+    </w:rPr>
+  </w:style>
+  <w:style w:type="character" w:customStyle="1" w:styleId="Titre4Car">
+    <w:name w:val="Titre 4 Car"/>
+    <w:basedOn w:val="Policepardfaut"/>
+    <w:link w:val="Titre4"/>
+    <w:uiPriority w:val="9"/>
+    <w:rsid w:val="00796088"/>
+    <w:rPr>
+      <w:rFonts w:asciiTheme="majorHAnsi" w:eastAsiaTheme="majorEastAsia" w:hAnsiTheme="majorHAnsi" w:cstheme="majorBidi"/>
+      <w:b/>
+      <w:i/>
+      <w:iCs/>
+      <w:color w:val="2E74B5" w:themeColor="accent1" w:themeShade="BF"/>
+      <w:sz w:val="28"/>
+      <w:szCs w:val="28"/>
+    </w:rPr>
+  </w:style>
 </w:styles>
+</file>
+
+<file path=word/glossary/document.xml><?xml version="1.0" encoding="utf-8"?>
+<w:glossaryDocument xmlns:wpc="http://schemas.microsoft.com/office/word/2010/wordprocessingCanvas" xmlns:cx="http://schemas.microsoft.com/office/drawing/2014/chartex" xmlns:cx1="http://schemas.microsoft.com/office/drawing/2015/9/8/chartex" xmlns:mc="http://schemas.openxmlformats.org/markup-compatibility/2006" xmlns:o="urn:schemas-microsoft-com:office:office" xmlns:r="http://schemas.openxmlformats.org/officeDocument/2006/relationships" xmlns:m="http://schemas.openxmlformats.org/officeDocument/2006/math" xmlns:v="urn:schemas-microsoft-com:vml" xmlns:wp14="http://schemas.microsoft.com/office/word/2010/wordprocessingDrawing" xmlns:wp="http://schemas.openxmlformats.org/drawingml/2006/wordprocessingDrawing" xmlns:w10="urn:schemas-microsoft-com:office:word" xmlns:w="http://schemas.openxmlformats.org/wordprocessingml/2006/main" xmlns:w14="http://schemas.microsoft.com/office/word/2010/wordml" xmlns:w15="http://schemas.microsoft.com/office/word/2012/wordml" xmlns:w16se="http://schemas.microsoft.com/office/word/2015/wordml/symex" xmlns:wpg="http://schemas.microsoft.com/office/word/2010/wordprocessingGroup" xmlns:wpi="http://schemas.microsoft.com/office/word/2010/wordprocessingInk" xmlns:wne="http://schemas.microsoft.com/office/word/2006/wordml" xmlns:wps="http://schemas.microsoft.com/office/word/2010/wordprocessingShape" mc:Ignorable="w14 w15 w16se wp14">
+  <w:docParts>
+    <w:docPart>
+      <w:docPartPr>
+        <w:name w:val="FA95DF4EFD774DC0B6D46B80BE283F8E"/>
+        <w:category>
+          <w:name w:val="Général"/>
+          <w:gallery w:val="placeholder"/>
+        </w:category>
+        <w:types>
+          <w:type w:val="bbPlcHdr"/>
+        </w:types>
+        <w:behaviors>
+          <w:behavior w:val="content"/>
+        </w:behaviors>
+        <w:guid w:val="{127C4A07-EFE3-4813-8B01-8EF544B9575C}"/>
+      </w:docPartPr>
+      <w:docPartBody>
+        <w:p>
+          <w:pPr>
+            <w:pStyle w:val="FA95DF4EFD774DC0B6D46B80BE283F8E"/>
+          </w:pPr>
+          <w:r>
+            <w:rPr>
+              <w:color w:val="2E74B5" w:themeColor="accent1" w:themeShade="BF"/>
+              <w:sz w:val="24"/>
+              <w:szCs w:val="24"/>
+              <w:lang w:val="fr-FR"/>
+            </w:rPr>
+            <w:t>[Nom de la société]</w:t>
+          </w:r>
+        </w:p>
+      </w:docPartBody>
+    </w:docPart>
+    <w:docPart>
+      <w:docPartPr>
+        <w:name w:val="59386711B0F745BF9868F37F353E7138"/>
+        <w:category>
+          <w:name w:val="Général"/>
+          <w:gallery w:val="placeholder"/>
+        </w:category>
+        <w:types>
+          <w:type w:val="bbPlcHdr"/>
+        </w:types>
+        <w:behaviors>
+          <w:behavior w:val="content"/>
+        </w:behaviors>
+        <w:guid w:val="{173554C2-7651-4B68-BCE4-9EC57DB4E375}"/>
+      </w:docPartPr>
+      <w:docPartBody>
+        <w:p>
+          <w:pPr>
+            <w:pStyle w:val="59386711B0F745BF9868F37F353E7138"/>
+          </w:pPr>
+          <w:r>
+            <w:rPr>
+              <w:rFonts w:asciiTheme="majorHAnsi" w:eastAsiaTheme="majorEastAsia" w:hAnsiTheme="majorHAnsi" w:cstheme="majorBidi"/>
+              <w:color w:val="5B9BD5" w:themeColor="accent1"/>
+              <w:sz w:val="88"/>
+              <w:szCs w:val="88"/>
+              <w:lang w:val="fr-FR"/>
+            </w:rPr>
+            <w:t>[Titre du document]</w:t>
+          </w:r>
+        </w:p>
+      </w:docPartBody>
+    </w:docPart>
+    <w:docPart>
+      <w:docPartPr>
+        <w:name w:val="150E8B94793F4D5884C338D7E552F4B3"/>
+        <w:category>
+          <w:name w:val="Général"/>
+          <w:gallery w:val="placeholder"/>
+        </w:category>
+        <w:types>
+          <w:type w:val="bbPlcHdr"/>
+        </w:types>
+        <w:behaviors>
+          <w:behavior w:val="content"/>
+        </w:behaviors>
+        <w:guid w:val="{5155724A-546C-4526-8F4B-E9CEAE0E5449}"/>
+      </w:docPartPr>
+      <w:docPartBody>
+        <w:p>
+          <w:pPr>
+            <w:pStyle w:val="150E8B94793F4D5884C338D7E552F4B3"/>
+          </w:pPr>
+          <w:r>
+            <w:rPr>
+              <w:color w:val="2E74B5" w:themeColor="accent1" w:themeShade="BF"/>
+              <w:sz w:val="24"/>
+              <w:szCs w:val="24"/>
+              <w:lang w:val="fr-FR"/>
+            </w:rPr>
+            <w:t>[Sous-titre du document]</w:t>
+          </w:r>
+        </w:p>
+      </w:docPartBody>
+    </w:docPart>
+    <w:docPart>
+      <w:docPartPr>
+        <w:name w:val="62E05FF9F2104FFE8DA826FE3C4D8DD4"/>
+        <w:category>
+          <w:name w:val="Général"/>
+          <w:gallery w:val="placeholder"/>
+        </w:category>
+        <w:types>
+          <w:type w:val="bbPlcHdr"/>
+        </w:types>
+        <w:behaviors>
+          <w:behavior w:val="content"/>
+        </w:behaviors>
+        <w:guid w:val="{F51B7F62-7AEC-46C8-9844-01369A34C9D0}"/>
+      </w:docPartPr>
+      <w:docPartBody>
+        <w:p>
+          <w:pPr>
+            <w:pStyle w:val="62E05FF9F2104FFE8DA826FE3C4D8DD4"/>
+          </w:pPr>
+          <w:r>
+            <w:rPr>
+              <w:color w:val="5B9BD5" w:themeColor="accent1"/>
+              <w:sz w:val="28"/>
+              <w:szCs w:val="28"/>
+              <w:lang w:val="fr-FR"/>
+            </w:rPr>
+            <w:t>[Nom de l’auteur]</w:t>
+          </w:r>
+        </w:p>
+      </w:docPartBody>
+    </w:docPart>
+    <w:docPart>
+      <w:docPartPr>
+        <w:name w:val="7212B15325BA4289B1BB977BA93A505A"/>
+        <w:category>
+          <w:name w:val="Général"/>
+          <w:gallery w:val="placeholder"/>
+        </w:category>
+        <w:types>
+          <w:type w:val="bbPlcHdr"/>
+        </w:types>
+        <w:behaviors>
+          <w:behavior w:val="content"/>
+        </w:behaviors>
+        <w:guid w:val="{197E21CE-9718-4C24-A3D1-C65790CBEDDD}"/>
+      </w:docPartPr>
+      <w:docPartBody>
+        <w:p>
+          <w:pPr>
+            <w:pStyle w:val="7212B15325BA4289B1BB977BA93A505A"/>
+          </w:pPr>
+          <w:r>
+            <w:rPr>
+              <w:color w:val="5B9BD5" w:themeColor="accent1"/>
+              <w:sz w:val="28"/>
+              <w:szCs w:val="28"/>
+              <w:lang w:val="fr-FR"/>
+            </w:rPr>
+            <w:t>[Date]</w:t>
+          </w:r>
+        </w:p>
+      </w:docPartBody>
+    </w:docPart>
+  </w:docParts>
+</w:glossaryDocument>
+</file>
+
+<file path=word/glossary/fontTable.xml><?xml version="1.0" encoding="utf-8"?>
+<w:fonts xmlns:mc="http://schemas.openxmlformats.org/markup-compatibility/2006" xmlns:r="http://schemas.openxmlformats.org/officeDocument/2006/relationships" xmlns:w="http://schemas.openxmlformats.org/wordprocessingml/2006/main" xmlns:w14="http://schemas.microsoft.com/office/word/2010/wordml" xmlns:w15="http://schemas.microsoft.com/office/word/2012/wordml" xmlns:w16se="http://schemas.microsoft.com/office/word/2015/wordml/symex" mc:Ignorable="w14 w15 w16se">
+  <w:font w:name="Symbol">
+    <w:panose1 w:val="05050102010706020507"/>
+    <w:charset w:val="02"/>
+    <w:family w:val="roman"/>
+    <w:pitch w:val="variable"/>
+    <w:sig w:usb0="00000000" w:usb1="10000000" w:usb2="00000000" w:usb3="00000000" w:csb0="80000000" w:csb1="00000000"/>
+  </w:font>
+  <w:font w:name="Times New Roman">
+    <w:panose1 w:val="02020603050405020304"/>
+    <w:charset w:val="00"/>
+    <w:family w:val="roman"/>
+    <w:pitch w:val="variable"/>
+    <w:sig w:usb0="E0002EFF" w:usb1="C000785B" w:usb2="00000009" w:usb3="00000000" w:csb0="000001FF" w:csb1="00000000"/>
+  </w:font>
+  <w:font w:name="Courier New">
+    <w:panose1 w:val="02070309020205020404"/>
+    <w:charset w:val="00"/>
+    <w:family w:val="modern"/>
+    <w:pitch w:val="fixed"/>
+    <w:sig w:usb0="E0002EFF" w:usb1="C0007843" w:usb2="00000009" w:usb3="00000000" w:csb0="000001FF" w:csb1="00000000"/>
+  </w:font>
+  <w:font w:name="Wingdings">
+    <w:panose1 w:val="05000000000000000000"/>
+    <w:charset w:val="02"/>
+    <w:family w:val="auto"/>
+    <w:pitch w:val="variable"/>
+    <w:sig w:usb0="00000000" w:usb1="10000000" w:usb2="00000000" w:usb3="00000000" w:csb0="80000000" w:csb1="00000000"/>
+  </w:font>
+  <w:font w:name="Calibri">
+    <w:panose1 w:val="020F0502020204030204"/>
+    <w:charset w:val="00"/>
+    <w:family w:val="swiss"/>
+    <w:pitch w:val="variable"/>
+    <w:sig w:usb0="E4002EFF" w:usb1="C000247B" w:usb2="00000009" w:usb3="00000000" w:csb0="000001FF" w:csb1="00000000"/>
+  </w:font>
+  <w:font w:name="Arial">
+    <w:panose1 w:val="020B0604020202020204"/>
+    <w:charset w:val="00"/>
+    <w:family w:val="swiss"/>
+    <w:pitch w:val="variable"/>
+    <w:sig w:usb0="E0002EFF" w:usb1="C000785B" w:usb2="00000009" w:usb3="00000000" w:csb0="000001FF" w:csb1="00000000"/>
+  </w:font>
+  <w:font w:name="Calibri Light">
+    <w:panose1 w:val="020F0302020204030204"/>
+    <w:charset w:val="00"/>
+    <w:family w:val="swiss"/>
+    <w:pitch w:val="variable"/>
+    <w:sig w:usb0="E4002EFF" w:usb1="C000247B" w:usb2="00000009" w:usb3="00000000" w:csb0="000001FF" w:csb1="00000000"/>
+  </w:font>
+</w:fonts>
+</file>
+
+<file path=word/glossary/settings.xml><?xml version="1.0" encoding="utf-8"?>
+<w:settings xmlns:mc="http://schemas.openxmlformats.org/markup-compatibility/2006" xmlns:o="urn:schemas-microsoft-com:office:office" xmlns:r="http://schemas.openxmlformats.org/officeDocument/2006/relationships" xmlns:m="http://schemas.openxmlformats.org/officeDocument/2006/math" xmlns:v="urn:schemas-microsoft-com:vml" xmlns:w10="urn:schemas-microsoft-com:office:word" xmlns:w="http://schemas.openxmlformats.org/wordprocessingml/2006/main" xmlns:w14="http://schemas.microsoft.com/office/word/2010/wordml" xmlns:w15="http://schemas.microsoft.com/office/word/2012/wordml" xmlns:w16se="http://schemas.microsoft.com/office/word/2015/wordml/symex" xmlns:sl="http://schemas.openxmlformats.org/schemaLibrary/2006/main" mc:Ignorable="w14 w15 w16se">
+  <w:view w:val="normal"/>
+  <w:defaultTabStop w:val="708"/>
+  <w:hyphenationZone w:val="425"/>
+  <w:characterSpacingControl w:val="doNotCompress"/>
+  <w:compat>
+    <w:useFELayout/>
+    <w:compatSetting w:name="compatibilityMode" w:uri="http://schemas.microsoft.com/office/word" w:val="15"/>
+    <w:compatSetting w:name="overrideTableStyleFontSizeAndJustification" w:uri="http://schemas.microsoft.com/office/word" w:val="1"/>
+    <w:compatSetting w:name="enableOpenTypeFeatures" w:uri="http://schemas.microsoft.com/office/word" w:val="1"/>
+    <w:compatSetting w:name="doNotFlipMirrorIndents" w:uri="http://schemas.microsoft.com/office/word" w:val="1"/>
+    <w:compatSetting w:name="differentiateMultirowTableHeaders" w:uri="http://schemas.microsoft.com/office/word" w:val="1"/>
+  </w:compat>
+  <w:rsids>
+    <w:rsidRoot w:val="008826A6"/>
+    <w:rsid w:val="001944DA"/>
+    <w:rsid w:val="001A6D92"/>
+    <w:rsid w:val="005B23FC"/>
+    <w:rsid w:val="0087542E"/>
+    <w:rsid w:val="008826A6"/>
+  </w:rsids>
+  <m:mathPr>
+    <m:mathFont m:val="Cambria Math"/>
+    <m:brkBin m:val="before"/>
+    <m:brkBinSub m:val="--"/>
+    <m:smallFrac m:val="0"/>
+    <m:dispDef/>
+    <m:lMargin m:val="0"/>
+    <m:rMargin m:val="0"/>
+    <m:defJc m:val="centerGroup"/>
+    <m:wrapIndent m:val="1440"/>
+    <m:intLim m:val="subSup"/>
+    <m:naryLim m:val="undOvr"/>
+  </m:mathPr>
+  <w:themeFontLang w:val="fr-CH"/>
+  <w:clrSchemeMapping w:bg1="light1" w:t1="dark1" w:bg2="light2" w:t2="dark2" w:accent1="accent1" w:accent2="accent2" w:accent3="accent3" w:accent4="accent4" w:accent5="accent5" w:accent6="accent6" w:hyperlink="hyperlink" w:followedHyperlink="followedHyperlink"/>
+  <w:decimalSymbol w:val="."/>
+  <w:listSeparator w:val=";"/>
+  <w15:chartTrackingRefBased/>
+</w:settings>
+</file>
+
+<file path=word/glossary/styles.xml><?xml version="1.0" encoding="utf-8"?>
+<w:styles xmlns:mc="http://schemas.openxmlformats.org/markup-compatibility/2006" xmlns:r="http://schemas.openxmlformats.org/officeDocument/2006/relationships" xmlns:w="http://schemas.openxmlformats.org/wordprocessingml/2006/main" xmlns:w14="http://schemas.microsoft.com/office/word/2010/wordml" xmlns:w15="http://schemas.microsoft.com/office/word/2012/wordml" xmlns:w16se="http://schemas.microsoft.com/office/word/2015/wordml/symex" mc:Ignorable="w14 w15 w16se">
+  <w:docDefaults>
+    <w:rPrDefault>
+      <w:rPr>
+        <w:rFonts w:asciiTheme="minorHAnsi" w:eastAsiaTheme="minorEastAsia" w:hAnsiTheme="minorHAnsi" w:cstheme="minorBidi"/>
+        <w:sz w:val="22"/>
+        <w:szCs w:val="22"/>
+        <w:lang w:val="fr-CH" w:eastAsia="fr-CH" w:bidi="ar-SA"/>
+      </w:rPr>
+    </w:rPrDefault>
+    <w:pPrDefault>
+      <w:pPr>
+        <w:spacing w:after="160" w:line="259" w:lineRule="auto"/>
+      </w:pPr>
+    </w:pPrDefault>
+  </w:docDefaults>
+  <w:latentStyles w:defLockedState="0" w:defUIPriority="99" w:defSemiHidden="0" w:defUnhideWhenUsed="0" w:defQFormat="0" w:count="371">
+    <w:lsdException w:name="Normal" w:uiPriority="0" w:qFormat="1"/>
+    <w:lsdException w:name="heading 1" w:uiPriority="9" w:qFormat="1"/>
+    <w:lsdException w:name="heading 2" w:semiHidden="1" w:uiPriority="9" w:unhideWhenUsed="1" w:qFormat="1"/>
+    <w:lsdException w:name="heading 3" w:semiHidden="1" w:uiPriority="9" w:unhideWhenUsed="1" w:qFormat="1"/>
+    <w:lsdException w:name="heading 4" w:semiHidden="1" w:uiPriority="9" w:unhideWhenUsed="1" w:qFormat="1"/>
+    <w:lsdException w:name="heading 5" w:semiHidden="1" w:uiPriority="9" w:unhideWhenUsed="1" w:qFormat="1"/>
+    <w:lsdException w:name="heading 6" w:semiHidden="1" w:uiPriority="9" w:unhideWhenUsed="1" w:qFormat="1"/>
+    <w:lsdException w:name="heading 7" w:semiHidden="1" w:uiPriority="9" w:unhideWhenUsed="1" w:qFormat="1"/>
+    <w:lsdException w:name="heading 8" w:semiHidden="1" w:uiPriority="9" w:unhideWhenUsed="1" w:qFormat="1"/>
+    <w:lsdException w:name="heading 9" w:semiHidden="1" w:uiPriority="9" w:unhideWhenUsed="1" w:qFormat="1"/>
+    <w:lsdException w:name="index 1" w:semiHidden="1" w:unhideWhenUsed="1"/>
+    <w:lsdException w:name="index 2" w:semiHidden="1" w:unhideWhenUsed="1"/>
+    <w:lsdException w:name="index 3" w:semiHidden="1" w:unhideWhenUsed="1"/>
+    <w:lsdException w:name="index 4" w:semiHidden="1" w:unhideWhenUsed="1"/>
+    <w:lsdException w:name="index 5" w:semiHidden="1" w:unhideWhenUsed="1"/>
+    <w:lsdException w:name="index 6" w:semiHidden="1" w:unhideWhenUsed="1"/>
+    <w:lsdException w:name="index 7" w:semiHidden="1" w:unhideWhenUsed="1"/>
+    <w:lsdException w:name="index 8" w:semiHidden="1" w:unhideWhenUsed="1"/>
+    <w:lsdException w:name="index 9" w:semiHidden="1" w:unhideWhenUsed="1"/>
+    <w:lsdException w:name="toc 1" w:semiHidden="1" w:uiPriority="39" w:unhideWhenUsed="1"/>
+    <w:lsdException w:name="toc 2" w:semiHidden="1" w:uiPriority="39" w:unhideWhenUsed="1"/>
+    <w:lsdException w:name="toc 3" w:semiHidden="1" w:uiPriority="39" w:unhideWhenUsed="1"/>
+    <w:lsdException w:name="toc 4" w:semiHidden="1" w:uiPriority="39" w:unhideWhenUsed="1"/>
+    <w:lsdException w:name="toc 5" w:semiHidden="1" w:uiPriority="39" w:unhideWhenUsed="1"/>
+    <w:lsdException w:name="toc 6" w:semiHidden="1" w:uiPriority="39" w:unhideWhenUsed="1"/>
+    <w:lsdException w:name="toc 7" w:semiHidden="1" w:uiPriority="39" w:unhideWhenUsed="1"/>
+    <w:lsdException w:name="toc 8" w:semiHidden="1" w:uiPriority="39" w:unhideWhenUsed="1"/>
+    <w:lsdException w:name="toc 9" w:semiHidden="1" w:uiPriority="39" w:unhideWhenUsed="1"/>
+    <w:lsdException w:name="Normal Indent" w:semiHidden="1" w:unhideWhenUsed="1"/>
+    <w:lsdException w:name="footnote text" w:semiHidden="1" w:unhideWhenUsed="1"/>
+    <w:lsdException w:name="annotation text" w:semiHidden="1" w:unhideWhenUsed="1"/>
+    <w:lsdException w:name="header" w:semiHidden="1" w:unhideWhenUsed="1"/>
+    <w:lsdException w:name="footer" w:semiHidden="1" w:unhideWhenUsed="1"/>
+    <w:lsdException w:name="index heading" w:semiHidden="1" w:unhideWhenUsed="1"/>
+    <w:lsdException w:name="caption" w:semiHidden="1" w:uiPriority="35" w:unhideWhenUsed="1" w:qFormat="1"/>
+    <w:lsdException w:name="table of figures" w:semiHidden="1" w:unhideWhenUsed="1"/>
+    <w:lsdException w:name="envelope address" w:semiHidden="1" w:unhideWhenUsed="1"/>
+    <w:lsdException w:name="envelope return" w:semiHidden="1" w:unhideWhenUsed="1"/>
+    <w:lsdException w:name="footnote reference" w:semiHidden="1" w:unhideWhenUsed="1"/>
+    <w:lsdException w:name="annotation reference" w:semiHidden="1" w:unhideWhenUsed="1"/>
+    <w:lsdException w:name="line number" w:semiHidden="1" w:unhideWhenUsed="1"/>
+    <w:lsdException w:name="page number" w:semiHidden="1" w:unhideWhenUsed="1"/>
+    <w:lsdException w:name="endnote reference" w:semiHidden="1" w:unhideWhenUsed="1"/>
+    <w:lsdException w:name="endnote text" w:semiHidden="1" w:unhideWhenUsed="1"/>
+    <w:lsdException w:name="table of authorities" w:semiHidden="1" w:unhideWhenUsed="1"/>
+    <w:lsdException w:name="macro" w:semiHidden="1" w:unhideWhenUsed="1"/>
+    <w:lsdException w:name="toa heading" w:semiHidden="1" w:unhideWhenUsed="1"/>
+    <w:lsdException w:name="List" w:semiHidden="1" w:unhideWhenUsed="1"/>
+    <w:lsdException w:name="List Bullet" w:semiHidden="1" w:unhideWhenUsed="1"/>
+    <w:lsdException w:name="List Number" w:semiHidden="1" w:unhideWhenUsed="1"/>
+    <w:lsdException w:name="List 2" w:semiHidden="1" w:unhideWhenUsed="1"/>
+    <w:lsdException w:name="List 3" w:semiHidden="1" w:unhideWhenUsed="1"/>
+    <w:lsdException w:name="List 4" w:semiHidden="1" w:unhideWhenUsed="1"/>
+    <w:lsdException w:name="List 5" w:semiHidden="1" w:unhideWhenUsed="1"/>
+    <w:lsdException w:name="List Bullet 2" w:semiHidden="1" w:unhideWhenUsed="1"/>
+    <w:lsdException w:name="List Bullet 3" w:semiHidden="1" w:unhideWhenUsed="1"/>
+    <w:lsdException w:name="List Bullet 4" w:semiHidden="1" w:unhideWhenUsed="1"/>
+    <w:lsdException w:name="List Bullet 5" w:semiHidden="1" w:unhideWhenUsed="1"/>
+    <w:lsdException w:name="List Number 2" w:semiHidden="1" w:unhideWhenUsed="1"/>
+    <w:lsdException w:name="List Number 3" w:semiHidden="1" w:unhideWhenUsed="1"/>
+    <w:lsdException w:name="List Number 4" w:semiHidden="1" w:unhideWhenUsed="1"/>
+    <w:lsdException w:name="List Number 5" w:semiHidden="1" w:unhideWhenUsed="1"/>
+    <w:lsdException w:name="Title" w:uiPriority="10" w:qFormat="1"/>
+    <w:lsdException w:name="Closing" w:semiHidden="1" w:unhideWhenUsed="1"/>
+    <w:lsdException w:name="Signature" w:semiHidden="1" w:unhideWhenUsed="1"/>
+    <w:lsdException w:name="Default Paragraph Font" w:semiHidden="1" w:uiPriority="1" w:unhideWhenUsed="1"/>
+    <w:lsdException w:name="Body Text" w:semiHidden="1" w:unhideWhenUsed="1"/>
+    <w:lsdException w:name="Body Text Indent" w:semiHidden="1" w:unhideWhenUsed="1"/>
+    <w:lsdException w:name="List Continue" w:semiHidden="1" w:unhideWhenUsed="1"/>
+    <w:lsdException w:name="List Continue 2" w:semiHidden="1" w:unhideWhenUsed="1"/>
+    <w:lsdException w:name="List Continue 3" w:semiHidden="1" w:unhideWhenUsed="1"/>
+    <w:lsdException w:name="List Continue 4" w:semiHidden="1" w:unhideWhenUsed="1"/>
+    <w:lsdException w:name="List Continue 5" w:semiHidden="1" w:unhideWhenUsed="1"/>
+    <w:lsdException w:name="Message Header" w:semiHidden="1" w:unhideWhenUsed="1"/>
+    <w:lsdException w:name="Subtitle" w:uiPriority="11" w:qFormat="1"/>
+    <w:lsdException w:name="Salutation" w:semiHidden="1" w:unhideWhenUsed="1"/>
+    <w:lsdException w:name="Date" w:semiHidden="1" w:unhideWhenUsed="1"/>
+    <w:lsdException w:name="Body Text First Indent" w:semiHidden="1" w:unhideWhenUsed="1"/>
+    <w:lsdException w:name="Body Text First Indent 2" w:semiHidden="1" w:unhideWhenUsed="1"/>
+    <w:lsdException w:name="Note Heading" w:semiHidden="1" w:unhideWhenUsed="1"/>
+    <w:lsdException w:name="Body Text 2" w:semiHidden="1" w:unhideWhenUsed="1"/>
+    <w:lsdException w:name="Body Text 3" w:semiHidden="1" w:unhideWhenUsed="1"/>
+    <w:lsdException w:name="Body Text Indent 2" w:semiHidden="1" w:unhideWhenUsed="1"/>
+    <w:lsdException w:name="Body Text Indent 3" w:semiHidden="1" w:unhideWhenUsed="1"/>
+    <w:lsdException w:name="Block Text" w:semiHidden="1" w:unhideWhenUsed="1"/>
+    <w:lsdException w:name="Hyperlink" w:semiHidden="1" w:unhideWhenUsed="1"/>
+    <w:lsdException w:name="FollowedHyperlink" w:semiHidden="1" w:unhideWhenUsed="1"/>
+    <w:lsdException w:name="Strong" w:uiPriority="22" w:qFormat="1"/>
+    <w:lsdException w:name="Emphasis" w:uiPriority="20" w:qFormat="1"/>
+    <w:lsdException w:name="Document Map" w:semiHidden="1" w:unhideWhenUsed="1"/>
+    <w:lsdException w:name="Plain Text" w:semiHidden="1" w:unhideWhenUsed="1"/>
+    <w:lsdException w:name="E-mail Signature" w:semiHidden="1" w:unhideWhenUsed="1"/>
+    <w:lsdException w:name="HTML Top of Form" w:semiHidden="1" w:unhideWhenUsed="1"/>
+    <w:lsdException w:name="HTML Bottom of Form" w:semiHidden="1" w:unhideWhenUsed="1"/>
+    <w:lsdException w:name="Normal (Web)" w:semiHidden="1" w:unhideWhenUsed="1"/>
+    <w:lsdException w:name="HTML Acronym" w:semiHidden="1" w:unhideWhenUsed="1"/>
+    <w:lsdException w:name="HTML Address" w:semiHidden="1" w:unhideWhenUsed="1"/>
+    <w:lsdException w:name="HTML Cite" w:semiHidden="1" w:unhideWhenUsed="1"/>
+    <w:lsdException w:name="HTML Code" w:semiHidden="1" w:unhideWhenUsed="1"/>
+    <w:lsdException w:name="HTML Definition" w:semiHidden="1" w:unhideWhenUsed="1"/>
+    <w:lsdException w:name="HTML Keyboard" w:semiHidden="1" w:unhideWhenUsed="1"/>
+    <w:lsdException w:name="HTML Preformatted" w:semiHidden="1" w:unhideWhenUsed="1"/>
+    <w:lsdException w:name="HTML Sample" w:semiHidden="1" w:unhideWhenUsed="1"/>
+    <w:lsdException w:name="HTML Typewriter" w:semiHidden="1" w:unhideWhenUsed="1"/>
+    <w:lsdException w:name="HTML Variable" w:semiHidden="1" w:unhideWhenUsed="1"/>
+    <w:lsdException w:name="Normal Table" w:semiHidden="1" w:unhideWhenUsed="1"/>
+    <w:lsdException w:name="annotation subject" w:semiHidden="1" w:unhideWhenUsed="1"/>
+    <w:lsdException w:name="No List" w:semiHidden="1" w:unhideWhenUsed="1"/>
+    <w:lsdException w:name="Outline List 1" w:semiHidden="1" w:unhideWhenUsed="1"/>
+    <w:lsdException w:name="Outline List 2" w:semiHidden="1" w:unhideWhenUsed="1"/>
+    <w:lsdException w:name="Outline List 3" w:semiHidden="1" w:unhideWhenUsed="1"/>
+    <w:lsdException w:name="Table Simple 1" w:semiHidden="1" w:unhideWhenUsed="1"/>
+    <w:lsdException w:name="Table Simple 2" w:semiHidden="1" w:unhideWhenUsed="1"/>
+    <w:lsdException w:name="Table Simple 3" w:semiHidden="1" w:unhideWhenUsed="1"/>
+    <w:lsdException w:name="Table Classic 1" w:semiHidden="1" w:unhideWhenUsed="1"/>
+    <w:lsdException w:name="Table Classic 2" w:semiHidden="1" w:unhideWhenUsed="1"/>
+    <w:lsdException w:name="Table Classic 3" w:semiHidden="1" w:unhideWhenUsed="1"/>
+    <w:lsdException w:name="Table Classic 4" w:semiHidden="1" w:unhideWhenUsed="1"/>
+    <w:lsdException w:name="Table Colorful 1" w:semiHidden="1" w:unhideWhenUsed="1"/>
+    <w:lsdException w:name="Table Colorful 2" w:semiHidden="1" w:unhideWhenUsed="1"/>
+    <w:lsdException w:name="Table Colorful 3" w:semiHidden="1" w:unhideWhenUsed="1"/>
+    <w:lsdException w:name="Table Columns 1" w:semiHidden="1" w:unhideWhenUsed="1"/>
+    <w:lsdException w:name="Table Columns 2" w:semiHidden="1" w:unhideWhenUsed="1"/>
+    <w:lsdException w:name="Table Columns 3" w:semiHidden="1" w:unhideWhenUsed="1"/>
+    <w:lsdException w:name="Table Columns 4" w:semiHidden="1" w:unhideWhenUsed="1"/>
+    <w:lsdException w:name="Table Columns 5" w:semiHidden="1" w:unhideWhenUsed="1"/>
+    <w:lsdException w:name="Table Grid 1" w:semiHidden="1" w:unhideWhenUsed="1"/>
+    <w:lsdException w:name="Table Grid 2" w:semiHidden="1" w:unhideWhenUsed="1"/>
+    <w:lsdException w:name="Table Grid 3" w:semiHidden="1" w:unhideWhenUsed="1"/>
+    <w:lsdException w:name="Table Grid 4" w:semiHidden="1" w:unhideWhenUsed="1"/>
+    <w:lsdException w:name="Table Grid 5" w:semiHidden="1" w:unhideWhenUsed="1"/>
+    <w:lsdException w:name="Table Grid 6" w:semiHidden="1" w:unhideWhenUsed="1"/>
+    <w:lsdException w:name="Table Grid 7" w:semiHidden="1" w:unhideWhenUsed="1"/>
+    <w:lsdException w:name="Table Grid 8" w:semiHidden="1" w:unhideWhenUsed="1"/>
+    <w:lsdException w:name="Table List 1" w:semiHidden="1" w:unhideWhenUsed="1"/>
+    <w:lsdException w:name="Table List 2" w:semiHidden="1" w:unhideWhenUsed="1"/>
+    <w:lsdException w:name="Table List 3" w:semiHidden="1" w:unhideWhenUsed="1"/>
+    <w:lsdException w:name="Table List 4" w:semiHidden="1" w:unhideWhenUsed="1"/>
+    <w:lsdException w:name="Table List 5" w:semiHidden="1" w:unhideWhenUsed="1"/>
+    <w:lsdException w:name="Table List 6" w:semiHidden="1" w:unhideWhenUsed="1"/>
+    <w:lsdException w:name="Table List 7" w:semiHidden="1" w:unhideWhenUsed="1"/>
+    <w:lsdException w:name="Table List 8" w:semiHidden="1" w:unhideWhenUsed="1"/>
+    <w:lsdException w:name="Table 3D effects 1" w:semiHidden="1" w:unhideWhenUsed="1"/>
+    <w:lsdException w:name="Table 3D effects 2" w:semiHidden="1" w:unhideWhenUsed="1"/>
+    <w:lsdException w:name="Table 3D effects 3" w:semiHidden="1" w:unhideWhenUsed="1"/>
+    <w:lsdException w:name="Table Contemporary" w:semiHidden="1" w:unhideWhenUsed="1"/>
+    <w:lsdException w:name="Table Elegant" w:semiHidden="1" w:unhideWhenUsed="1"/>
+    <w:lsdException w:name="Table Professional" w:semiHidden="1" w:unhideWhenUsed="1"/>
+    <w:lsdException w:name="Table Subtle 1" w:semiHidden="1" w:unhideWhenUsed="1"/>
+    <w:lsdException w:name="Table Subtle 2" w:semiHidden="1" w:unhideWhenUsed="1"/>
+    <w:lsdException w:name="Table Web 1" w:semiHidden="1" w:unhideWhenUsed="1"/>
+    <w:lsdException w:name="Table Web 2" w:semiHidden="1" w:unhideWhenUsed="1"/>
+    <w:lsdException w:name="Table Web 3" w:semiHidden="1" w:unhideWhenUsed="1"/>
+    <w:lsdException w:name="Balloon Text" w:semiHidden="1" w:unhideWhenUsed="1"/>
+    <w:lsdException w:name="Table Grid" w:uiPriority="39"/>
+    <w:lsdException w:name="Table Theme" w:semiHidden="1" w:unhideWhenUsed="1"/>
+    <w:lsdException w:name="Placeholder Text" w:semiHidden="1"/>
+    <w:lsdException w:name="No Spacing" w:uiPriority="1" w:qFormat="1"/>
+    <w:lsdException w:name="Light Shading" w:uiPriority="60"/>
+    <w:lsdException w:name="Light List" w:uiPriority="61"/>
+    <w:lsdException w:name="Light Grid" w:uiPriority="62"/>
+    <w:lsdException w:name="Medium Shading 1" w:uiPriority="63"/>
+    <w:lsdException w:name="Medium Shading 2" w:uiPriority="64"/>
+    <w:lsdException w:name="Medium List 1" w:uiPriority="65"/>
+    <w:lsdException w:name="Medium List 2" w:uiPriority="66"/>
+    <w:lsdException w:name="Medium Grid 1" w:uiPriority="67"/>
+    <w:lsdException w:name="Medium Grid 2" w:uiPriority="68"/>
+    <w:lsdException w:name="Medium Grid 3" w:uiPriority="69"/>
+    <w:lsdException w:name="Dark List" w:uiPriority="70"/>
+    <w:lsdException w:name="Colorful Shading" w:uiPriority="71"/>
+    <w:lsdException w:name="Colorful List" w:uiPriority="72"/>
+    <w:lsdException w:name="Colorful Grid" w:uiPriority="73"/>
+    <w:lsdException w:name="Light Shading Accent 1" w:uiPriority="60"/>
+    <w:lsdException w:name="Light List Accent 1" w:uiPriority="61"/>
+    <w:lsdException w:name="Light Grid Accent 1" w:uiPriority="62"/>
+    <w:lsdException w:name="Medium Shading 1 Accent 1" w:uiPriority="63"/>
+    <w:lsdException w:name="Medium Shading 2 Accent 1" w:uiPriority="64"/>
+    <w:lsdException w:name="Medium List 1 Accent 1" w:uiPriority="65"/>
+    <w:lsdException w:name="Revision" w:semiHidden="1"/>
+    <w:lsdException w:name="List Paragraph" w:uiPriority="34" w:qFormat="1"/>
+    <w:lsdException w:name="Quote" w:uiPriority="29" w:qFormat="1"/>
+    <w:lsdException w:name="Intense Quote" w:uiPriority="30" w:qFormat="1"/>
+    <w:lsdException w:name="Medium List 2 Accent 1" w:uiPriority="66"/>
+    <w:lsdException w:name="Medium Grid 1 Accent 1" w:uiPriority="67"/>
+    <w:lsdException w:name="Medium Grid 2 Accent 1" w:uiPriority="68"/>
+    <w:lsdException w:name="Medium Grid 3 Accent 1" w:uiPriority="69"/>
+    <w:lsdException w:name="Dark List Accent 1" w:uiPriority="70"/>
+    <w:lsdException w:name="Colorful Shading Accent 1" w:uiPriority="71"/>
+    <w:lsdException w:name="Colorful List Accent 1" w:uiPriority="72"/>
+    <w:lsdException w:name="Colorful Grid Accent 1" w:uiPriority="73"/>
+    <w:lsdException w:name="Light Shading Accent 2" w:uiPriority="60"/>
+    <w:lsdException w:name="Light List Accent 2" w:uiPriority="61"/>
+    <w:lsdException w:name="Light Grid Accent 2" w:uiPriority="62"/>
+    <w:lsdException w:name="Medium Shading 1 Accent 2" w:uiPriority="63"/>
+    <w:lsdException w:name="Medium Shading 2 Accent 2" w:uiPriority="64"/>
+    <w:lsdException w:name="Medium List 1 Accent 2" w:uiPriority="65"/>
+    <w:lsdException w:name="Medium List 2 Accent 2" w:uiPriority="66"/>
+    <w:lsdException w:name="Medium Grid 1 Accent 2" w:uiPriority="67"/>
+    <w:lsdException w:name="Medium Grid 2 Accent 2" w:uiPriority="68"/>
+    <w:lsdException w:name="Medium Grid 3 Accent 2" w:uiPriority="69"/>
+    <w:lsdException w:name="Dark List Accent 2" w:uiPriority="70"/>
+    <w:lsdException w:name="Colorful Shading Accent 2" w:uiPriority="71"/>
+    <w:lsdException w:name="Colorful List Accent 2" w:uiPriority="72"/>
+    <w:lsdException w:name="Colorful Grid Accent 2" w:uiPriority="73"/>
+    <w:lsdException w:name="Light Shading Accent 3" w:uiPriority="60"/>
+    <w:lsdException w:name="Light List Accent 3" w:uiPriority="61"/>
+    <w:lsdException w:name="Light Grid Accent 3" w:uiPriority="62"/>
+    <w:lsdException w:name="Medium Shading 1 Accent 3" w:uiPriority="63"/>
+    <w:lsdException w:name="Medium Shading 2 Accent 3" w:uiPriority="64"/>
+    <w:lsdException w:name="Medium List 1 Accent 3" w:uiPriority="65"/>
+    <w:lsdException w:name="Medium List 2 Accent 3" w:uiPriority="66"/>
+    <w:lsdException w:name="Medium Grid 1 Accent 3" w:uiPriority="67"/>
+    <w:lsdException w:name="Medium Grid 2 Accent 3" w:uiPriority="68"/>
+    <w:lsdException w:name="Medium Grid 3 Accent 3" w:uiPriority="69"/>
+    <w:lsdException w:name="Dark List Accent 3" w:uiPriority="70"/>
+    <w:lsdException w:name="Colorful Shading Accent 3" w:uiPriority="71"/>
+    <w:lsdException w:name="Colorful List Accent 3" w:uiPriority="72"/>
+    <w:lsdException w:name="Colorful Grid Accent 3" w:uiPriority="73"/>
+    <w:lsdException w:name="Light Shading Accent 4" w:uiPriority="60"/>
+    <w:lsdException w:name="Light List Accent 4" w:uiPriority="61"/>
+    <w:lsdException w:name="Light Grid Accent 4" w:uiPriority="62"/>
+    <w:lsdException w:name="Medium Shading 1 Accent 4" w:uiPriority="63"/>
+    <w:lsdException w:name="Medium Shading 2 Accent 4" w:uiPriority="64"/>
+    <w:lsdException w:name="Medium List 1 Accent 4" w:uiPriority="65"/>
+    <w:lsdException w:name="Medium List 2 Accent 4" w:uiPriority="66"/>
+    <w:lsdException w:name="Medium Grid 1 Accent 4" w:uiPriority="67"/>
+    <w:lsdException w:name="Medium Grid 2 Accent 4" w:uiPriority="68"/>
+    <w:lsdException w:name="Medium Grid 3 Accent 4" w:uiPriority="69"/>
+    <w:lsdException w:name="Dark List Accent 4" w:uiPriority="70"/>
+    <w:lsdException w:name="Colorful Shading Accent 4" w:uiPriority="71"/>
+    <w:lsdException w:name="Colorful List Accent 4" w:uiPriority="72"/>
+    <w:lsdException w:name="Colorful Grid Accent 4" w:uiPriority="73"/>
+    <w:lsdException w:name="Light Shading Accent 5" w:uiPriority="60"/>
+    <w:lsdException w:name="Light List Accent 5" w:uiPriority="61"/>
+    <w:lsdException w:name="Light Grid Accent 5" w:uiPriority="62"/>
+    <w:lsdException w:name="Medium Shading 1 Accent 5" w:uiPriority="63"/>
+    <w:lsdException w:name="Medium Shading 2 Accent 5" w:uiPriority="64"/>
+    <w:lsdException w:name="Medium List 1 Accent 5" w:uiPriority="65"/>
+    <w:lsdException w:name="Medium List 2 Accent 5" w:uiPriority="66"/>
+    <w:lsdException w:name="Medium Grid 1 Accent 5" w:uiPriority="67"/>
+    <w:lsdException w:name="Medium Grid 2 Accent 5" w:uiPriority="68"/>
+    <w:lsdException w:name="Medium Grid 3 Accent 5" w:uiPriority="69"/>
+    <w:lsdException w:name="Dark List Accent 5" w:uiPriority="70"/>
+    <w:lsdException w:name="Colorful Shading Accent 5" w:uiPriority="71"/>
+    <w:lsdException w:name="Colorful List Accent 5" w:uiPriority="72"/>
+    <w:lsdException w:name="Colorful Grid Accent 5" w:uiPriority="73"/>
+    <w:lsdException w:name="Light Shading Accent 6" w:uiPriority="60"/>
+    <w:lsdException w:name="Light List Accent 6" w:uiPriority="61"/>
+    <w:lsdException w:name="Light Grid Accent 6" w:uiPriority="62"/>
+    <w:lsdException w:name="Medium Shading 1 Accent 6" w:uiPriority="63"/>
+    <w:lsdException w:name="Medium Shading 2 Accent 6" w:uiPriority="64"/>
+    <w:lsdException w:name="Medium List 1 Accent 6" w:uiPriority="65"/>
+    <w:lsdException w:name="Medium List 2 Accent 6" w:uiPriority="66"/>
+    <w:lsdException w:name="Medium Grid 1 Accent 6" w:uiPriority="67"/>
+    <w:lsdException w:name="Medium Grid 2 Accent 6" w:uiPriority="68"/>
+    <w:lsdException w:name="Medium Grid 3 Accent 6" w:uiPriority="69"/>
+    <w:lsdException w:name="Dark List Accent 6" w:uiPriority="70"/>
+    <w:lsdException w:name="Colorful Shading Accent 6" w:uiPriority="71"/>
+    <w:lsdException w:name="Colorful List Accent 6" w:uiPriority="72"/>
+    <w:lsdException w:name="Colorful Grid Accent 6" w:uiPriority="73"/>
+    <w:lsdException w:name="Subtle Emphasis" w:uiPriority="19" w:qFormat="1"/>
+    <w:lsdException w:name="Intense Emphasis" w:uiPriority="21" w:qFormat="1"/>
+    <w:lsdException w:name="Subtle Reference" w:uiPriority="31" w:qFormat="1"/>
+    <w:lsdException w:name="Intense Reference" w:uiPriority="32" w:qFormat="1"/>
+    <w:lsdException w:name="Book Title" w:uiPriority="33" w:qFormat="1"/>
+    <w:lsdException w:name="Bibliography" w:semiHidden="1" w:uiPriority="37" w:unhideWhenUsed="1"/>
+    <w:lsdException w:name="TOC Heading" w:semiHidden="1" w:uiPriority="39" w:unhideWhenUsed="1" w:qFormat="1"/>
+    <w:lsdException w:name="Plain Table 1" w:uiPriority="41"/>
+    <w:lsdException w:name="Plain Table 2" w:uiPriority="42"/>
+    <w:lsdException w:name="Plain Table 3" w:uiPriority="43"/>
+    <w:lsdException w:name="Plain Table 4" w:uiPriority="44"/>
+    <w:lsdException w:name="Plain Table 5" w:uiPriority="45"/>
+    <w:lsdException w:name="Grid Table Light" w:uiPriority="40"/>
+    <w:lsdException w:name="Grid Table 1 Light" w:uiPriority="46"/>
+    <w:lsdException w:name="Grid Table 2" w:uiPriority="47"/>
+    <w:lsdException w:name="Grid Table 3" w:uiPriority="48"/>
+    <w:lsdException w:name="Grid Table 4" w:uiPriority="49"/>
+    <w:lsdException w:name="Grid Table 5 Dark" w:uiPriority="50"/>
+    <w:lsdException w:name="Grid Table 6 Colorful" w:uiPriority="51"/>
+    <w:lsdException w:name="Grid Table 7 Colorful" w:uiPriority="52"/>
+    <w:lsdException w:name="Grid Table 1 Light Accent 1" w:uiPriority="46"/>
+    <w:lsdException w:name="Grid Table 2 Accent 1" w:uiPriority="47"/>
+    <w:lsdException w:name="Grid Table 3 Accent 1" w:uiPriority="48"/>
+    <w:lsdException w:name="Grid Table 4 Accent 1" w:uiPriority="49"/>
+    <w:lsdException w:name="Grid Table 5 Dark Accent 1" w:uiPriority="50"/>
+    <w:lsdException w:name="Grid Table 6 Colorful Accent 1" w:uiPriority="51"/>
+    <w:lsdException w:name="Grid Table 7 Colorful Accent 1" w:uiPriority="52"/>
+    <w:lsdException w:name="Grid Table 1 Light Accent 2" w:uiPriority="46"/>
+    <w:lsdException w:name="Grid Table 2 Accent 2" w:uiPriority="47"/>
+    <w:lsdException w:name="Grid Table 3 Accent 2" w:uiPriority="48"/>
+    <w:lsdException w:name="Grid Table 4 Accent 2" w:uiPriority="49"/>
+    <w:lsdException w:name="Grid Table 5 Dark Accent 2" w:uiPriority="50"/>
+    <w:lsdException w:name="Grid Table 6 Colorful Accent 2" w:uiPriority="51"/>
+    <w:lsdException w:name="Grid Table 7 Colorful Accent 2" w:uiPriority="52"/>
+    <w:lsdException w:name="Grid Table 1 Light Accent 3" w:uiPriority="46"/>
+    <w:lsdException w:name="Grid Table 2 Accent 3" w:uiPriority="47"/>
+    <w:lsdException w:name="Grid Table 3 Accent 3" w:uiPriority="48"/>
+    <w:lsdException w:name="Grid Table 4 Accent 3" w:uiPriority="49"/>
+    <w:lsdException w:name="Grid Table 5 Dark Accent 3" w:uiPriority="50"/>
+    <w:lsdException w:name="Grid Table 6 Colorful Accent 3" w:uiPriority="51"/>
+    <w:lsdException w:name="Grid Table 7 Colorful Accent 3" w:uiPriority="52"/>
+    <w:lsdException w:name="Grid Table 1 Light Accent 4" w:uiPriority="46"/>
+    <w:lsdException w:name="Grid Table 2 Accent 4" w:uiPriority="47"/>
+    <w:lsdException w:name="Grid Table 3 Accent 4" w:uiPriority="48"/>
+    <w:lsdException w:name="Grid Table 4 Accent 4" w:uiPriority="49"/>
+    <w:lsdException w:name="Grid Table 5 Dark Accent 4" w:uiPriority="50"/>
+    <w:lsdException w:name="Grid Table 6 Colorful Accent 4" w:uiPriority="51"/>
+    <w:lsdException w:name="Grid Table 7 Colorful Accent 4" w:uiPriority="52"/>
+    <w:lsdException w:name="Grid Table 1 Light Accent 5" w:uiPriority="46"/>
+    <w:lsdException w:name="Grid Table 2 Accent 5" w:uiPriority="47"/>
+    <w:lsdException w:name="Grid Table 3 Accent 5" w:uiPriority="48"/>
+    <w:lsdException w:name="Grid Table 4 Accent 5" w:uiPriority="49"/>
+    <w:lsdException w:name="Grid Table 5 Dark Accent 5" w:uiPriority="50"/>
+    <w:lsdException w:name="Grid Table 6 Colorful Accent 5" w:uiPriority="51"/>
+    <w:lsdException w:name="Grid Table 7 Colorful Accent 5" w:uiPriority="52"/>
+    <w:lsdException w:name="Grid Table 1 Light Accent 6" w:uiPriority="46"/>
+    <w:lsdException w:name="Grid Table 2 Accent 6" w:uiPriority="47"/>
+    <w:lsdException w:name="Grid Table 3 Accent 6" w:uiPriority="48"/>
+    <w:lsdException w:name="Grid Table 4 Accent 6" w:uiPriority="49"/>
+    <w:lsdException w:name="Grid Table 5 Dark Accent 6" w:uiPriority="50"/>
+    <w:lsdException w:name="Grid Table 6 Colorful Accent 6" w:uiPriority="51"/>
+    <w:lsdException w:name="Grid Table 7 Colorful Accent 6" w:uiPriority="52"/>
+    <w:lsdException w:name="List Table 1 Light" w:uiPriority="46"/>
+    <w:lsdException w:name="List Table 2" w:uiPriority="47"/>
+    <w:lsdException w:name="List Table 3" w:uiPriority="48"/>
+    <w:lsdException w:name="List Table 4" w:uiPriority="49"/>
+    <w:lsdException w:name="List Table 5 Dark" w:uiPriority="50"/>
+    <w:lsdException w:name="List Table 6 Colorful" w:uiPriority="51"/>
+    <w:lsdException w:name="List Table 7 Colorful" w:uiPriority="52"/>
+    <w:lsdException w:name="List Table 1 Light Accent 1" w:uiPriority="46"/>
+    <w:lsdException w:name="List Table 2 Accent 1" w:uiPriority="47"/>
+    <w:lsdException w:name="List Table 3 Accent 1" w:uiPriority="48"/>
+    <w:lsdException w:name="List Table 4 Accent 1" w:uiPriority="49"/>
+    <w:lsdException w:name="List Table 5 Dark Accent 1" w:uiPriority="50"/>
+    <w:lsdException w:name="List Table 6 Colorful Accent 1" w:uiPriority="51"/>
+    <w:lsdException w:name="List Table 7 Colorful Accent 1" w:uiPriority="52"/>
+    <w:lsdException w:name="List Table 1 Light Accent 2" w:uiPriority="46"/>
+    <w:lsdException w:name="List Table 2 Accent 2" w:uiPriority="47"/>
+    <w:lsdException w:name="List Table 3 Accent 2" w:uiPriority="48"/>
+    <w:lsdException w:name="List Table 4 Accent 2" w:uiPriority="49"/>
+    <w:lsdException w:name="List Table 5 Dark Accent 2" w:uiPriority="50"/>
+    <w:lsdException w:name="List Table 6 Colorful Accent 2" w:uiPriority="51"/>
+    <w:lsdException w:name="List Table 7 Colorful Accent 2" w:uiPriority="52"/>
+    <w:lsdException w:name="List Table 1 Light Accent 3" w:uiPriority="46"/>
+    <w:lsdException w:name="List Table 2 Accent 3" w:uiPriority="47"/>
+    <w:lsdException w:name="List Table 3 Accent 3" w:uiPriority="48"/>
+    <w:lsdException w:name="List Table 4 Accent 3" w:uiPriority="49"/>
+    <w:lsdException w:name="List Table 5 Dark Accent 3" w:uiPriority="50"/>
+    <w:lsdException w:name="List Table 6 Colorful Accent 3" w:uiPriority="51"/>
+    <w:lsdException w:name="List Table 7 Colorful Accent 3" w:uiPriority="52"/>
+    <w:lsdException w:name="List Table 1 Light Accent 4" w:uiPriority="46"/>
+    <w:lsdException w:name="List Table 2 Accent 4" w:uiPriority="47"/>
+    <w:lsdException w:name="List Table 3 Accent 4" w:uiPriority="48"/>
+    <w:lsdException w:name="List Table 4 Accent 4" w:uiPriority="49"/>
+    <w:lsdException w:name="List Table 5 Dark Accent 4" w:uiPriority="50"/>
+    <w:lsdException w:name="List Table 6 Colorful Accent 4" w:uiPriority="51"/>
+    <w:lsdException w:name="List Table 7 Colorful Accent 4" w:uiPriority="52"/>
+    <w:lsdException w:name="List Table 1 Light Accent 5" w:uiPriority="46"/>
+    <w:lsdException w:name="List Table 2 Accent 5" w:uiPriority="47"/>
+    <w:lsdException w:name="List Table 3 Accent 5" w:uiPriority="48"/>
+    <w:lsdException w:name="List Table 4 Accent 5" w:uiPriority="49"/>
+    <w:lsdException w:name="List Table 5 Dark Accent 5" w:uiPriority="50"/>
+    <w:lsdException w:name="List Table 6 Colorful Accent 5" w:uiPriority="51"/>
+    <w:lsdException w:name="List Table 7 Colorful Accent 5" w:uiPriority="52"/>
+    <w:lsdException w:name="List Table 1 Light Accent 6" w:uiPriority="46"/>
+    <w:lsdException w:name="List Table 2 Accent 6" w:uiPriority="47"/>
+    <w:lsdException w:name="List Table 3 Accent 6" w:uiPriority="48"/>
+    <w:lsdException w:name="List Table 4 Accent 6" w:uiPriority="49"/>
+    <w:lsdException w:name="List Table 5 Dark Accent 6" w:uiPriority="50"/>
+    <w:lsdException w:name="List Table 6 Colorful Accent 6" w:uiPriority="51"/>
+    <w:lsdException w:name="List Table 7 Colorful Accent 6" w:uiPriority="52"/>
+  </w:latentStyles>
+  <w:style w:type="paragraph" w:default="1" w:styleId="Normal">
+    <w:name w:val="Normal"/>
+    <w:qFormat/>
+  </w:style>
+  <w:style w:type="character" w:default="1" w:styleId="Policepardfaut">
+    <w:name w:val="Default Paragraph Font"/>
+    <w:uiPriority w:val="1"/>
+    <w:semiHidden/>
+    <w:unhideWhenUsed/>
+  </w:style>
+  <w:style w:type="table" w:default="1" w:styleId="TableauNormal">
+    <w:name w:val="Normal Table"/>
+    <w:uiPriority w:val="99"/>
+    <w:semiHidden/>
+    <w:unhideWhenUsed/>
+    <w:tblPr>
+      <w:tblInd w:w="0" w:type="dxa"/>
+      <w:tblCellMar>
+        <w:top w:w="0" w:type="dxa"/>
+        <w:left w:w="108" w:type="dxa"/>
+        <w:bottom w:w="0" w:type="dxa"/>
+        <w:right w:w="108" w:type="dxa"/>
+      </w:tblCellMar>
+    </w:tblPr>
+  </w:style>
+  <w:style w:type="numbering" w:default="1" w:styleId="Aucuneliste">
+    <w:name w:val="No List"/>
+    <w:uiPriority w:val="99"/>
+    <w:semiHidden/>
+    <w:unhideWhenUsed/>
+  </w:style>
+  <w:style w:type="paragraph" w:customStyle="1" w:styleId="FA95DF4EFD774DC0B6D46B80BE283F8E">
+    <w:name w:val="FA95DF4EFD774DC0B6D46B80BE283F8E"/>
+    <w:rsid w:val="008826A6"/>
+  </w:style>
+  <w:style w:type="paragraph" w:customStyle="1" w:styleId="59386711B0F745BF9868F37F353E7138">
+    <w:name w:val="59386711B0F745BF9868F37F353E7138"/>
+    <w:rsid w:val="008826A6"/>
+  </w:style>
+  <w:style w:type="paragraph" w:customStyle="1" w:styleId="150E8B94793F4D5884C338D7E552F4B3">
+    <w:name w:val="150E8B94793F4D5884C338D7E552F4B3"/>
+    <w:rsid w:val="008826A6"/>
+  </w:style>
+  <w:style w:type="paragraph" w:customStyle="1" w:styleId="62E05FF9F2104FFE8DA826FE3C4D8DD4">
+    <w:name w:val="62E05FF9F2104FFE8DA826FE3C4D8DD4"/>
+    <w:rsid w:val="008826A6"/>
+  </w:style>
+  <w:style w:type="paragraph" w:customStyle="1" w:styleId="7212B15325BA4289B1BB977BA93A505A">
+    <w:name w:val="7212B15325BA4289B1BB977BA93A505A"/>
+    <w:rsid w:val="008826A6"/>
+  </w:style>
+</w:styles>
+</file>
+
+<file path=word/glossary/webSettings.xml><?xml version="1.0" encoding="utf-8"?>
+<w:webSettings xmlns:mc="http://schemas.openxmlformats.org/markup-compatibility/2006" xmlns:r="http://schemas.openxmlformats.org/officeDocument/2006/relationships" xmlns:w="http://schemas.openxmlformats.org/wordprocessingml/2006/main" xmlns:w14="http://schemas.microsoft.com/office/word/2010/wordml" xmlns:w15="http://schemas.microsoft.com/office/word/2012/wordml" xmlns:w16se="http://schemas.microsoft.com/office/word/2015/wordml/symex" mc:Ignorable="w14 w15 w16se">
+  <w:optimizeForBrowser/>
+  <w:allowPNG/>
+</w:webSettings>
 </file>
 
 <file path=word/theme/theme1.xml><?xml version="1.0" encoding="utf-8"?>
@@ -3007,4 +3861,23 @@
     </a:ext>
   </a:extLst>
 </a:theme>
+</file>
+
+<file path=customXml/item1.xml><?xml version="1.0" encoding="utf-8"?>
+<CoverPageProperties xmlns="http://schemas.microsoft.com/office/2006/coverPageProps">
+  <PublishDate>2021-02-05T00:00:00</PublishDate>
+  <Abstract/>
+  <CompanyAddress/>
+  <CompanyPhone/>
+  <CompanyFax/>
+  <CompanyEmail/>
+</CoverPageProperties>
+</file>
+
+<file path=customXml/itemProps1.xml><?xml version="1.0" encoding="utf-8"?>
+<ds:datastoreItem xmlns:ds="http://schemas.openxmlformats.org/officeDocument/2006/customXml" ds:itemID="{55AF091B-3C7A-41E3-B477-F2FDAA23CFDA}">
+  <ds:schemaRefs>
+    <ds:schemaRef ds:uri="http://schemas.microsoft.com/office/2006/coverPageProps"/>
+  </ds:schemaRefs>
+</ds:datastoreItem>
 </file>
</xml_diff>

<commit_message>
Partie Cahier des charges dans le dossier de projet (pas fini)
</commit_message>
<xml_diff>
--- a/Documentation/Dossier_de_Projet_Annonces.docx
+++ b/Documentation/Dossier_de_Projet_Annonces.docx
@@ -83,35 +83,35 @@
               <w:tcPr>
                 <w:tcW w:w="7672" w:type="dxa"/>
               </w:tcPr>
-              <w:sdt>
-                <w:sdtPr>
+              <w:p>
+                <w:pPr>
+                  <w:pStyle w:val="Sansinterligne"/>
+                  <w:spacing w:line="216" w:lineRule="auto"/>
                   <w:rPr>
                     <w:rFonts w:asciiTheme="majorHAnsi" w:eastAsiaTheme="majorEastAsia" w:hAnsiTheme="majorHAnsi" w:cstheme="majorBidi"/>
                     <w:color w:val="5B9BD5" w:themeColor="accent1"/>
                     <w:sz w:val="88"/>
                     <w:szCs w:val="88"/>
                   </w:rPr>
-                  <w:alias w:val="Titre"/>
-                  <w:id w:val="13406919"/>
-                  <w:placeholder>
-                    <w:docPart w:val="59386711B0F745BF9868F37F353E7138"/>
-                  </w:placeholder>
-                  <w:dataBinding w:prefixMappings="xmlns:ns0='http://schemas.openxmlformats.org/package/2006/metadata/core-properties' xmlns:ns1='http://purl.org/dc/elements/1.1/'" w:xpath="/ns0:coreProperties[1]/ns1:title[1]" w:storeItemID="{6C3C8BC8-F283-45AE-878A-BAB7291924A1}"/>
-                  <w:text/>
-                </w:sdtPr>
-                <w:sdtEndPr/>
-                <w:sdtContent>
-                  <w:p>
-                    <w:pPr>
-                      <w:pStyle w:val="Sansinterligne"/>
-                      <w:spacing w:line="216" w:lineRule="auto"/>
-                      <w:rPr>
-                        <w:rFonts w:asciiTheme="majorHAnsi" w:eastAsiaTheme="majorEastAsia" w:hAnsiTheme="majorHAnsi" w:cstheme="majorBidi"/>
-                        <w:color w:val="5B9BD5" w:themeColor="accent1"/>
-                        <w:sz w:val="88"/>
-                        <w:szCs w:val="88"/>
-                      </w:rPr>
-                    </w:pPr>
+                </w:pPr>
+                <w:sdt>
+                  <w:sdtPr>
+                    <w:rPr>
+                      <w:rFonts w:asciiTheme="majorHAnsi" w:eastAsiaTheme="majorEastAsia" w:hAnsiTheme="majorHAnsi" w:cstheme="majorBidi"/>
+                      <w:color w:val="5B9BD5" w:themeColor="accent1"/>
+                      <w:sz w:val="88"/>
+                      <w:szCs w:val="88"/>
+                    </w:rPr>
+                    <w:alias w:val="Titre"/>
+                    <w:id w:val="13406919"/>
+                    <w:placeholder>
+                      <w:docPart w:val="59386711B0F745BF9868F37F353E7138"/>
+                    </w:placeholder>
+                    <w:dataBinding w:prefixMappings="xmlns:ns0='http://schemas.openxmlformats.org/package/2006/metadata/core-properties' xmlns:ns1='http://purl.org/dc/elements/1.1/'" w:xpath="/ns0:coreProperties[1]/ns1:title[1]" w:storeItemID="{6C3C8BC8-F283-45AE-878A-BAB7291924A1}"/>
+                    <w:text/>
+                  </w:sdtPr>
+                  <w:sdtEndPr/>
+                  <w:sdtContent>
                     <w:r>
                       <w:rPr>
                         <w:rFonts w:asciiTheme="majorHAnsi" w:eastAsiaTheme="majorEastAsia" w:hAnsiTheme="majorHAnsi" w:cstheme="majorBidi"/>
@@ -119,11 +119,38 @@
                         <w:sz w:val="88"/>
                         <w:szCs w:val="88"/>
                       </w:rPr>
-                      <w:t>Site Web d’annonces</w:t>
+                      <w:t xml:space="preserve">Site </w:t>
                     </w:r>
-                  </w:p>
-                </w:sdtContent>
-              </w:sdt>
+                    <w:r>
+                      <w:rPr>
+                        <w:rFonts w:asciiTheme="majorHAnsi" w:eastAsiaTheme="majorEastAsia" w:hAnsiTheme="majorHAnsi" w:cstheme="majorBidi"/>
+                        <w:color w:val="5B9BD5" w:themeColor="accent1"/>
+                        <w:sz w:val="88"/>
+                        <w:szCs w:val="88"/>
+                      </w:rPr>
+                      <w:t>« WebA</w:t>
+                    </w:r>
+                    <w:r>
+                      <w:rPr>
+                        <w:rFonts w:asciiTheme="majorHAnsi" w:eastAsiaTheme="majorEastAsia" w:hAnsiTheme="majorHAnsi" w:cstheme="majorBidi"/>
+                        <w:color w:val="5B9BD5" w:themeColor="accent1"/>
+                        <w:sz w:val="88"/>
+                        <w:szCs w:val="88"/>
+                      </w:rPr>
+                      <w:t>nnonces</w:t>
+                    </w:r>
+                  </w:sdtContent>
+                </w:sdt>
+                <w:r>
+                  <w:rPr>
+                    <w:rFonts w:asciiTheme="majorHAnsi" w:eastAsiaTheme="majorEastAsia" w:hAnsiTheme="majorHAnsi" w:cstheme="majorBidi"/>
+                    <w:color w:val="5B9BD5" w:themeColor="accent1"/>
+                    <w:sz w:val="88"/>
+                    <w:szCs w:val="88"/>
+                  </w:rPr>
+                  <w:t> »</w:t>
+                </w:r>
+              </w:p>
             </w:tc>
           </w:tr>
           <w:tr>
@@ -295,802 +322,858 @@
         </w:p>
       </w:sdtContent>
     </w:sdt>
-    <w:p>
-      <w:pPr>
-        <w:pStyle w:val="TM1"/>
-        <w:tabs>
-          <w:tab w:val="right" w:leader="dot" w:pos="9062"/>
-        </w:tabs>
+    <w:sdt>
+      <w:sdtPr>
         <w:rPr>
-          <w:rFonts w:eastAsiaTheme="minorEastAsia"/>
-          <w:noProof/>
-          <w:sz w:val="22"/>
-          <w:lang w:eastAsia="fr-CH"/>
+          <w:lang w:val="fr-FR"/>
         </w:rPr>
-      </w:pPr>
-      <w:r>
-        <w:lastRenderedPageBreak/>
-        <w:fldChar w:fldCharType="begin"/>
-      </w:r>
-      <w:r>
-        <w:instrText xml:space="preserve"> TOC \o "1-3" \h \z \u </w:instrText>
-      </w:r>
-      <w:r>
-        <w:fldChar w:fldCharType="separate"/>
-      </w:r>
-      <w:hyperlink w:anchor="_Toc63418961" w:history="1">
-        <w:r>
-          <w:rPr>
-            <w:rStyle w:val="Lienhypertexte"/>
-            <w:noProof/>
-          </w:rPr>
-          <w:t>Analyse préliminaire</w:t>
-        </w:r>
-        <w:r>
-          <w:rPr>
-            <w:noProof/>
-            <w:webHidden/>
-          </w:rPr>
-          <w:tab/>
-        </w:r>
-        <w:r>
-          <w:rPr>
-            <w:noProof/>
-            <w:webHidden/>
-          </w:rPr>
-          <w:fldChar w:fldCharType="begin"/>
-        </w:r>
-        <w:r>
-          <w:rPr>
-            <w:noProof/>
-            <w:webHidden/>
-          </w:rPr>
-          <w:instrText xml:space="preserve"> PAGEREF _Toc63418961 \h </w:instrText>
-        </w:r>
-        <w:r>
-          <w:rPr>
-            <w:noProof/>
-            <w:webHidden/>
-          </w:rPr>
-        </w:r>
-        <w:r>
-          <w:rPr>
-            <w:noProof/>
-            <w:webHidden/>
-          </w:rPr>
-          <w:fldChar w:fldCharType="separate"/>
-        </w:r>
-        <w:r>
-          <w:rPr>
-            <w:noProof/>
-            <w:webHidden/>
-          </w:rPr>
-          <w:t>2</w:t>
-        </w:r>
-        <w:r>
-          <w:rPr>
-            <w:noProof/>
-            <w:webHidden/>
-          </w:rPr>
-          <w:fldChar w:fldCharType="end"/>
-        </w:r>
-      </w:hyperlink>
-    </w:p>
-    <w:p>
-      <w:pPr>
-        <w:pStyle w:val="TM2"/>
-        <w:tabs>
-          <w:tab w:val="right" w:leader="dot" w:pos="9062"/>
-        </w:tabs>
+        <w:id w:val="-1823335719"/>
+        <w:docPartObj>
+          <w:docPartGallery w:val="Table of Contents"/>
+          <w:docPartUnique/>
+        </w:docPartObj>
+      </w:sdtPr>
+      <w:sdtEndPr>
         <w:rPr>
-          <w:rFonts w:eastAsiaTheme="minorEastAsia"/>
-          <w:noProof/>
-          <w:sz w:val="22"/>
-          <w:lang w:eastAsia="fr-CH"/>
+          <w:rFonts w:asciiTheme="minorHAnsi" w:eastAsiaTheme="minorHAnsi" w:hAnsiTheme="minorHAnsi" w:cstheme="minorBidi"/>
+          <w:b/>
+          <w:bCs/>
+          <w:color w:val="auto"/>
+          <w:sz w:val="24"/>
+          <w:szCs w:val="22"/>
+          <w:lang w:eastAsia="en-US"/>
         </w:rPr>
-      </w:pPr>
-      <w:hyperlink w:anchor="_Toc63418962" w:history="1">
-        <w:r>
-          <w:rPr>
-            <w:rStyle w:val="Lienhypertexte"/>
-            <w:noProof/>
-          </w:rPr>
-          <w:t>Introduction</w:t>
-        </w:r>
-        <w:r>
-          <w:rPr>
-            <w:noProof/>
-            <w:webHidden/>
-          </w:rPr>
-          <w:tab/>
-        </w:r>
-        <w:r>
-          <w:rPr>
-            <w:noProof/>
-            <w:webHidden/>
-          </w:rPr>
-          <w:fldChar w:fldCharType="begin"/>
-        </w:r>
-        <w:r>
-          <w:rPr>
-            <w:noProof/>
-            <w:webHidden/>
-          </w:rPr>
-          <w:instrText xml:space="preserve"> PAGEREF _Toc63418962 \h </w:instrText>
-        </w:r>
-        <w:r>
-          <w:rPr>
-            <w:noProof/>
-            <w:webHidden/>
-          </w:rPr>
-        </w:r>
-        <w:r>
-          <w:rPr>
-            <w:noProof/>
-            <w:webHidden/>
-          </w:rPr>
-          <w:fldChar w:fldCharType="separate"/>
-        </w:r>
-        <w:r>
-          <w:rPr>
-            <w:noProof/>
-            <w:webHidden/>
-          </w:rPr>
-          <w:t>2</w:t>
-        </w:r>
-        <w:r>
-          <w:rPr>
-            <w:noProof/>
-            <w:webHidden/>
-          </w:rPr>
-          <w:fldChar w:fldCharType="end"/>
-        </w:r>
-      </w:hyperlink>
-    </w:p>
-    <w:p>
-      <w:pPr>
-        <w:pStyle w:val="TM2"/>
-        <w:tabs>
-          <w:tab w:val="right" w:leader="dot" w:pos="9062"/>
-        </w:tabs>
-        <w:rPr>
-          <w:rFonts w:eastAsiaTheme="minorEastAsia"/>
-          <w:noProof/>
-          <w:sz w:val="22"/>
-          <w:lang w:eastAsia="fr-CH"/>
-        </w:rPr>
-      </w:pPr>
-      <w:hyperlink w:anchor="_Toc63418963" w:history="1">
-        <w:r>
-          <w:rPr>
-            <w:rStyle w:val="Lienhypertexte"/>
-            <w:noProof/>
-          </w:rPr>
-          <w:t>Organisation</w:t>
-        </w:r>
-        <w:r>
-          <w:rPr>
-            <w:noProof/>
-            <w:webHidden/>
-          </w:rPr>
-          <w:tab/>
-        </w:r>
-        <w:r>
-          <w:rPr>
-            <w:noProof/>
-            <w:webHidden/>
-          </w:rPr>
-          <w:fldChar w:fldCharType="begin"/>
-        </w:r>
-        <w:r>
-          <w:rPr>
-            <w:noProof/>
-            <w:webHidden/>
-          </w:rPr>
-          <w:instrText xml:space="preserve"> PAGEREF _Toc63418963 \h </w:instrText>
-        </w:r>
-        <w:r>
-          <w:rPr>
-            <w:noProof/>
-            <w:webHidden/>
-          </w:rPr>
-        </w:r>
-        <w:r>
-          <w:rPr>
-            <w:noProof/>
-            <w:webHidden/>
-          </w:rPr>
-          <w:fldChar w:fldCharType="separate"/>
-        </w:r>
-        <w:r>
-          <w:rPr>
-            <w:noProof/>
-            <w:webHidden/>
-          </w:rPr>
-          <w:t>2</w:t>
-        </w:r>
-        <w:r>
-          <w:rPr>
-            <w:noProof/>
-            <w:webHidden/>
-          </w:rPr>
-          <w:fldChar w:fldCharType="end"/>
-        </w:r>
-      </w:hyperlink>
-    </w:p>
-    <w:p>
-      <w:pPr>
-        <w:pStyle w:val="TM2"/>
-        <w:tabs>
-          <w:tab w:val="right" w:leader="dot" w:pos="9062"/>
-        </w:tabs>
-        <w:rPr>
-          <w:rFonts w:eastAsiaTheme="minorEastAsia"/>
-          <w:noProof/>
-          <w:sz w:val="22"/>
-          <w:lang w:eastAsia="fr-CH"/>
-        </w:rPr>
-      </w:pPr>
-      <w:hyperlink w:anchor="_Toc63418964" w:history="1">
-        <w:r>
-          <w:rPr>
-            <w:rStyle w:val="Lienhypertexte"/>
-            <w:noProof/>
-          </w:rPr>
-          <w:t>Objectifs</w:t>
-        </w:r>
-        <w:r>
-          <w:rPr>
-            <w:noProof/>
-            <w:webHidden/>
-          </w:rPr>
-          <w:tab/>
-        </w:r>
-        <w:r>
-          <w:rPr>
-            <w:noProof/>
-            <w:webHidden/>
-          </w:rPr>
-          <w:fldChar w:fldCharType="begin"/>
-        </w:r>
-        <w:r>
-          <w:rPr>
-            <w:noProof/>
-            <w:webHidden/>
-          </w:rPr>
-          <w:instrText xml:space="preserve"> PAGEREF _Toc63418964 \h </w:instrText>
-        </w:r>
-        <w:r>
-          <w:rPr>
-            <w:noProof/>
-            <w:webHidden/>
-          </w:rPr>
-        </w:r>
-        <w:r>
-          <w:rPr>
-            <w:noProof/>
-            <w:webHidden/>
-          </w:rPr>
-          <w:fldChar w:fldCharType="separate"/>
-        </w:r>
-        <w:r>
-          <w:rPr>
-            <w:noProof/>
-            <w:webHidden/>
-          </w:rPr>
-          <w:t>2</w:t>
-        </w:r>
-        <w:r>
-          <w:rPr>
-            <w:noProof/>
-            <w:webHidden/>
-          </w:rPr>
-          <w:fldChar w:fldCharType="end"/>
-        </w:r>
-      </w:hyperlink>
-    </w:p>
-    <w:p>
-      <w:pPr>
-        <w:pStyle w:val="TM2"/>
-        <w:tabs>
-          <w:tab w:val="right" w:leader="dot" w:pos="9062"/>
-        </w:tabs>
-        <w:rPr>
-          <w:rFonts w:eastAsiaTheme="minorEastAsia"/>
-          <w:noProof/>
-          <w:sz w:val="22"/>
-          <w:lang w:eastAsia="fr-CH"/>
-        </w:rPr>
-      </w:pPr>
-      <w:hyperlink w:anchor="_Toc63418965" w:history="1">
-        <w:r>
-          <w:rPr>
-            <w:rStyle w:val="Lienhypertexte"/>
-            <w:noProof/>
-          </w:rPr>
-          <w:t>Planification initiale</w:t>
-        </w:r>
-        <w:r>
-          <w:rPr>
-            <w:noProof/>
-            <w:webHidden/>
-          </w:rPr>
-          <w:tab/>
-        </w:r>
-        <w:r>
-          <w:rPr>
-            <w:noProof/>
-            <w:webHidden/>
-          </w:rPr>
-          <w:fldChar w:fldCharType="begin"/>
-        </w:r>
-        <w:r>
-          <w:rPr>
-            <w:noProof/>
-            <w:webHidden/>
-          </w:rPr>
-          <w:instrText xml:space="preserve"> PAGEREF _Toc63418965 \h </w:instrText>
-        </w:r>
-        <w:r>
-          <w:rPr>
-            <w:noProof/>
-            <w:webHidden/>
-          </w:rPr>
-        </w:r>
-        <w:r>
-          <w:rPr>
-            <w:noProof/>
-            <w:webHidden/>
-          </w:rPr>
-          <w:fldChar w:fldCharType="separate"/>
-        </w:r>
-        <w:r>
-          <w:rPr>
-            <w:noProof/>
-            <w:webHidden/>
-          </w:rPr>
-          <w:t>3</w:t>
-        </w:r>
-        <w:r>
-          <w:rPr>
-            <w:noProof/>
-            <w:webHidden/>
-          </w:rPr>
-          <w:fldChar w:fldCharType="end"/>
-        </w:r>
-      </w:hyperlink>
-    </w:p>
-    <w:p>
-      <w:pPr>
-        <w:pStyle w:val="TM1"/>
-        <w:tabs>
-          <w:tab w:val="right" w:leader="dot" w:pos="9062"/>
-        </w:tabs>
-        <w:rPr>
-          <w:rFonts w:eastAsiaTheme="minorEastAsia"/>
-          <w:noProof/>
-          <w:sz w:val="22"/>
-          <w:lang w:eastAsia="fr-CH"/>
-        </w:rPr>
-      </w:pPr>
-      <w:hyperlink w:anchor="_Toc63418966" w:history="1">
-        <w:r>
-          <w:rPr>
-            <w:rStyle w:val="Lienhypertexte"/>
-            <w:noProof/>
-          </w:rPr>
-          <w:t>Analyse</w:t>
-        </w:r>
-        <w:r>
-          <w:rPr>
-            <w:noProof/>
-            <w:webHidden/>
-          </w:rPr>
-          <w:tab/>
-        </w:r>
-        <w:r>
-          <w:rPr>
-            <w:noProof/>
-            <w:webHidden/>
-          </w:rPr>
-          <w:fldChar w:fldCharType="begin"/>
-        </w:r>
-        <w:r>
-          <w:rPr>
-            <w:noProof/>
-            <w:webHidden/>
-          </w:rPr>
-          <w:instrText xml:space="preserve"> PAGEREF _Toc63418966 \h </w:instrText>
-        </w:r>
-        <w:r>
-          <w:rPr>
-            <w:noProof/>
-            <w:webHidden/>
-          </w:rPr>
-        </w:r>
-        <w:r>
-          <w:rPr>
-            <w:noProof/>
-            <w:webHidden/>
-          </w:rPr>
-          <w:fldChar w:fldCharType="separate"/>
-        </w:r>
-        <w:r>
-          <w:rPr>
-            <w:noProof/>
-            <w:webHidden/>
-          </w:rPr>
-          <w:t>4</w:t>
-        </w:r>
-        <w:r>
-          <w:rPr>
-            <w:noProof/>
-            <w:webHidden/>
-          </w:rPr>
-          <w:fldChar w:fldCharType="end"/>
-        </w:r>
-      </w:hyperlink>
-    </w:p>
-    <w:p>
-      <w:pPr>
-        <w:pStyle w:val="TM2"/>
-        <w:tabs>
-          <w:tab w:val="right" w:leader="dot" w:pos="9062"/>
-        </w:tabs>
-        <w:rPr>
-          <w:rFonts w:eastAsiaTheme="minorEastAsia"/>
-          <w:noProof/>
-          <w:sz w:val="22"/>
-          <w:lang w:eastAsia="fr-CH"/>
-        </w:rPr>
-      </w:pPr>
-      <w:hyperlink w:anchor="_Toc63418967" w:history="1">
-        <w:r>
-          <w:rPr>
-            <w:rStyle w:val="Lienhypertexte"/>
-            <w:noProof/>
-          </w:rPr>
-          <w:t>Cahier des charges</w:t>
-        </w:r>
-        <w:r>
-          <w:rPr>
-            <w:noProof/>
-            <w:webHidden/>
-          </w:rPr>
-          <w:tab/>
-        </w:r>
-        <w:r>
-          <w:rPr>
-            <w:noProof/>
-            <w:webHidden/>
-          </w:rPr>
-          <w:fldChar w:fldCharType="begin"/>
-        </w:r>
-        <w:r>
-          <w:rPr>
-            <w:noProof/>
-            <w:webHidden/>
-          </w:rPr>
-          <w:instrText xml:space="preserve"> PAGEREF _Toc63418967 \h </w:instrText>
-        </w:r>
-        <w:r>
-          <w:rPr>
-            <w:noProof/>
-            <w:webHidden/>
-          </w:rPr>
-        </w:r>
-        <w:r>
-          <w:rPr>
-            <w:noProof/>
-            <w:webHidden/>
-          </w:rPr>
-          <w:fldChar w:fldCharType="separate"/>
-        </w:r>
-        <w:r>
-          <w:rPr>
-            <w:noProof/>
-            <w:webHidden/>
-          </w:rPr>
-          <w:t>4</w:t>
-        </w:r>
-        <w:r>
-          <w:rPr>
-            <w:noProof/>
-            <w:webHidden/>
-          </w:rPr>
-          <w:fldChar w:fldCharType="end"/>
-        </w:r>
-      </w:hyperlink>
-    </w:p>
-    <w:p>
-      <w:pPr>
-        <w:pStyle w:val="TM2"/>
-        <w:tabs>
-          <w:tab w:val="right" w:leader="dot" w:pos="9062"/>
-        </w:tabs>
-        <w:rPr>
-          <w:rFonts w:eastAsiaTheme="minorEastAsia"/>
-          <w:noProof/>
-          <w:sz w:val="22"/>
-          <w:lang w:eastAsia="fr-CH"/>
-        </w:rPr>
-      </w:pPr>
-      <w:hyperlink w:anchor="_Toc63418968" w:history="1">
-        <w:r>
-          <w:rPr>
-            <w:rStyle w:val="Lienhypertexte"/>
-            <w:noProof/>
-          </w:rPr>
-          <w:t>Cas d’utilisation</w:t>
-        </w:r>
-        <w:r>
-          <w:rPr>
-            <w:noProof/>
-            <w:webHidden/>
-          </w:rPr>
-          <w:tab/>
-        </w:r>
-        <w:r>
-          <w:rPr>
-            <w:noProof/>
-            <w:webHidden/>
-          </w:rPr>
-          <w:fldChar w:fldCharType="begin"/>
-        </w:r>
-        <w:r>
-          <w:rPr>
-            <w:noProof/>
-            <w:webHidden/>
-          </w:rPr>
-          <w:instrText xml:space="preserve"> PAGEREF _Toc63418968 \h </w:instrText>
-        </w:r>
-        <w:r>
-          <w:rPr>
-            <w:noProof/>
-            <w:webHidden/>
-          </w:rPr>
-        </w:r>
-        <w:r>
-          <w:rPr>
-            <w:noProof/>
-            <w:webHidden/>
-          </w:rPr>
-          <w:fldChar w:fldCharType="separate"/>
-        </w:r>
-        <w:r>
-          <w:rPr>
-            <w:noProof/>
-            <w:webHidden/>
-          </w:rPr>
-          <w:t>4</w:t>
-        </w:r>
-        <w:r>
-          <w:rPr>
-            <w:noProof/>
-            <w:webHidden/>
-          </w:rPr>
-          <w:fldChar w:fldCharType="end"/>
-        </w:r>
-      </w:hyperlink>
-    </w:p>
-    <w:p>
-      <w:pPr>
-        <w:pStyle w:val="TM2"/>
-        <w:tabs>
-          <w:tab w:val="right" w:leader="dot" w:pos="9062"/>
-        </w:tabs>
-        <w:rPr>
-          <w:rFonts w:eastAsiaTheme="minorEastAsia"/>
-          <w:noProof/>
-          <w:sz w:val="22"/>
-          <w:lang w:eastAsia="fr-CH"/>
-        </w:rPr>
-      </w:pPr>
-      <w:hyperlink w:anchor="_Toc63418969" w:history="1">
-        <w:r>
-          <w:rPr>
-            <w:rStyle w:val="Lienhypertexte"/>
-            <w:noProof/>
-          </w:rPr>
-          <w:t>MCD</w:t>
-        </w:r>
-        <w:r>
-          <w:rPr>
-            <w:noProof/>
-            <w:webHidden/>
-          </w:rPr>
-          <w:tab/>
-        </w:r>
-        <w:r>
-          <w:rPr>
-            <w:noProof/>
-            <w:webHidden/>
-          </w:rPr>
-          <w:fldChar w:fldCharType="begin"/>
-        </w:r>
-        <w:r>
-          <w:rPr>
-            <w:noProof/>
-            <w:webHidden/>
-          </w:rPr>
-          <w:instrText xml:space="preserve"> PAGEREF _Toc63418969 \h </w:instrText>
-        </w:r>
-        <w:r>
-          <w:rPr>
-            <w:noProof/>
-            <w:webHidden/>
-          </w:rPr>
-        </w:r>
-        <w:r>
-          <w:rPr>
-            <w:noProof/>
-            <w:webHidden/>
-          </w:rPr>
-          <w:fldChar w:fldCharType="separate"/>
-        </w:r>
-        <w:r>
-          <w:rPr>
-            <w:noProof/>
-            <w:webHidden/>
-          </w:rPr>
-          <w:t>4</w:t>
-        </w:r>
-        <w:r>
-          <w:rPr>
-            <w:noProof/>
-            <w:webHidden/>
-          </w:rPr>
-          <w:fldChar w:fldCharType="end"/>
-        </w:r>
-      </w:hyperlink>
-    </w:p>
-    <w:p>
-      <w:pPr>
-        <w:pStyle w:val="TM2"/>
-        <w:tabs>
-          <w:tab w:val="right" w:leader="dot" w:pos="9062"/>
-        </w:tabs>
-        <w:rPr>
-          <w:rFonts w:eastAsiaTheme="minorEastAsia"/>
-          <w:noProof/>
-          <w:sz w:val="22"/>
-          <w:lang w:eastAsia="fr-CH"/>
-        </w:rPr>
-      </w:pPr>
-      <w:hyperlink w:anchor="_Toc63418970" w:history="1">
-        <w:r>
-          <w:rPr>
-            <w:rStyle w:val="Lienhypertexte"/>
-            <w:noProof/>
-          </w:rPr>
-          <w:t>Stratégie de test</w:t>
-        </w:r>
-        <w:r>
-          <w:rPr>
-            <w:noProof/>
-            <w:webHidden/>
-          </w:rPr>
-          <w:tab/>
-        </w:r>
-        <w:r>
-          <w:rPr>
-            <w:noProof/>
-            <w:webHidden/>
-          </w:rPr>
-          <w:fldChar w:fldCharType="begin"/>
-        </w:r>
-        <w:r>
-          <w:rPr>
-            <w:noProof/>
-            <w:webHidden/>
-          </w:rPr>
-          <w:instrText xml:space="preserve"> PAGEREF _Toc63418970 \h </w:instrText>
-        </w:r>
-        <w:r>
-          <w:rPr>
-            <w:noProof/>
-            <w:webHidden/>
-          </w:rPr>
-        </w:r>
-        <w:r>
-          <w:rPr>
-            <w:noProof/>
-            <w:webHidden/>
-          </w:rPr>
-          <w:fldChar w:fldCharType="separate"/>
-        </w:r>
-        <w:r>
-          <w:rPr>
-            <w:noProof/>
-            <w:webHidden/>
-          </w:rPr>
-          <w:t>4</w:t>
-        </w:r>
-        <w:r>
-          <w:rPr>
-            <w:noProof/>
-            <w:webHidden/>
-          </w:rPr>
-          <w:fldChar w:fldCharType="end"/>
-        </w:r>
-      </w:hyperlink>
-    </w:p>
-    <w:p>
-      <w:pPr>
-        <w:pStyle w:val="TM2"/>
-        <w:tabs>
-          <w:tab w:val="right" w:leader="dot" w:pos="9062"/>
-        </w:tabs>
-        <w:rPr>
-          <w:rFonts w:eastAsiaTheme="minorEastAsia"/>
-          <w:noProof/>
-          <w:sz w:val="22"/>
-          <w:lang w:eastAsia="fr-CH"/>
-        </w:rPr>
-      </w:pPr>
-      <w:hyperlink w:anchor="_Toc63418971" w:history="1">
-        <w:r>
-          <w:rPr>
-            <w:rStyle w:val="Lienhypertexte"/>
-            <w:noProof/>
-          </w:rPr>
-          <w:t>Planification détaillée</w:t>
-        </w:r>
-        <w:r>
-          <w:rPr>
-            <w:noProof/>
-            <w:webHidden/>
-          </w:rPr>
-          <w:tab/>
-        </w:r>
-        <w:r>
-          <w:rPr>
-            <w:noProof/>
-            <w:webHidden/>
-          </w:rPr>
-          <w:fldChar w:fldCharType="begin"/>
-        </w:r>
-        <w:r>
-          <w:rPr>
-            <w:noProof/>
-            <w:webHidden/>
-          </w:rPr>
-          <w:instrText xml:space="preserve"> PAGEREF _Toc63418971 \h </w:instrText>
-        </w:r>
-        <w:r>
-          <w:rPr>
-            <w:noProof/>
-            <w:webHidden/>
-          </w:rPr>
-        </w:r>
-        <w:r>
-          <w:rPr>
-            <w:noProof/>
-            <w:webHidden/>
-          </w:rPr>
-          <w:fldChar w:fldCharType="separate"/>
-        </w:r>
-        <w:r>
-          <w:rPr>
-            <w:noProof/>
-            <w:webHidden/>
-          </w:rPr>
-          <w:t>4</w:t>
-        </w:r>
-        <w:r>
-          <w:rPr>
-            <w:noProof/>
-            <w:webHidden/>
-          </w:rPr>
-          <w:fldChar w:fldCharType="end"/>
-        </w:r>
-      </w:hyperlink>
-    </w:p>
-    <w:p>
-      <w:r>
-        <w:fldChar w:fldCharType="end"/>
-      </w:r>
-    </w:p>
+      </w:sdtEndPr>
+      <w:sdtContent>
+        <w:p>
+          <w:pPr>
+            <w:pStyle w:val="En-ttedetabledesmatires"/>
+          </w:pPr>
+          <w:r>
+            <w:rPr>
+              <w:lang w:val="fr-FR"/>
+            </w:rPr>
+            <w:t>Table des matières</w:t>
+          </w:r>
+        </w:p>
+        <w:p>
+          <w:pPr>
+            <w:pStyle w:val="TM1"/>
+            <w:tabs>
+              <w:tab w:val="right" w:leader="dot" w:pos="9062"/>
+            </w:tabs>
+            <w:rPr>
+              <w:rFonts w:eastAsiaTheme="minorEastAsia"/>
+              <w:noProof/>
+              <w:sz w:val="22"/>
+              <w:lang w:eastAsia="fr-CH"/>
+            </w:rPr>
+          </w:pPr>
+          <w:r>
+            <w:rPr>
+              <w:b/>
+              <w:bCs/>
+              <w:lang w:val="fr-FR"/>
+            </w:rPr>
+            <w:fldChar w:fldCharType="begin"/>
+          </w:r>
+          <w:r>
+            <w:rPr>
+              <w:b/>
+              <w:bCs/>
+              <w:lang w:val="fr-FR"/>
+            </w:rPr>
+            <w:instrText xml:space="preserve"> TOC \o "1-3" \h \z \u </w:instrText>
+          </w:r>
+          <w:r>
+            <w:rPr>
+              <w:b/>
+              <w:bCs/>
+              <w:lang w:val="fr-FR"/>
+            </w:rPr>
+            <w:fldChar w:fldCharType="separate"/>
+          </w:r>
+          <w:hyperlink w:anchor="_Toc63672184" w:history="1">
+            <w:r>
+              <w:rPr>
+                <w:rStyle w:val="Lienhypertexte"/>
+                <w:noProof/>
+              </w:rPr>
+              <w:t>Analyse préliminaire</w:t>
+            </w:r>
+            <w:r>
+              <w:rPr>
+                <w:noProof/>
+                <w:webHidden/>
+              </w:rPr>
+              <w:tab/>
+            </w:r>
+            <w:r>
+              <w:rPr>
+                <w:noProof/>
+                <w:webHidden/>
+              </w:rPr>
+              <w:fldChar w:fldCharType="begin"/>
+            </w:r>
+            <w:r>
+              <w:rPr>
+                <w:noProof/>
+                <w:webHidden/>
+              </w:rPr>
+              <w:instrText xml:space="preserve"> PAGEREF _Toc63672184 \h </w:instrText>
+            </w:r>
+            <w:r>
+              <w:rPr>
+                <w:noProof/>
+                <w:webHidden/>
+              </w:rPr>
+            </w:r>
+            <w:r>
+              <w:rPr>
+                <w:noProof/>
+                <w:webHidden/>
+              </w:rPr>
+              <w:fldChar w:fldCharType="separate"/>
+            </w:r>
+            <w:r>
+              <w:rPr>
+                <w:noProof/>
+                <w:webHidden/>
+              </w:rPr>
+              <w:t>2</w:t>
+            </w:r>
+            <w:r>
+              <w:rPr>
+                <w:noProof/>
+                <w:webHidden/>
+              </w:rPr>
+              <w:fldChar w:fldCharType="end"/>
+            </w:r>
+          </w:hyperlink>
+        </w:p>
+        <w:p>
+          <w:pPr>
+            <w:pStyle w:val="TM2"/>
+            <w:tabs>
+              <w:tab w:val="right" w:leader="dot" w:pos="9062"/>
+            </w:tabs>
+            <w:rPr>
+              <w:rFonts w:eastAsiaTheme="minorEastAsia"/>
+              <w:noProof/>
+              <w:sz w:val="22"/>
+              <w:lang w:eastAsia="fr-CH"/>
+            </w:rPr>
+          </w:pPr>
+          <w:hyperlink w:anchor="_Toc63672185" w:history="1">
+            <w:r>
+              <w:rPr>
+                <w:rStyle w:val="Lienhypertexte"/>
+                <w:noProof/>
+              </w:rPr>
+              <w:t>Introduction</w:t>
+            </w:r>
+            <w:r>
+              <w:rPr>
+                <w:noProof/>
+                <w:webHidden/>
+              </w:rPr>
+              <w:tab/>
+            </w:r>
+            <w:r>
+              <w:rPr>
+                <w:noProof/>
+                <w:webHidden/>
+              </w:rPr>
+              <w:fldChar w:fldCharType="begin"/>
+            </w:r>
+            <w:r>
+              <w:rPr>
+                <w:noProof/>
+                <w:webHidden/>
+              </w:rPr>
+              <w:instrText xml:space="preserve"> PAGEREF _Toc63672185 \h </w:instrText>
+            </w:r>
+            <w:r>
+              <w:rPr>
+                <w:noProof/>
+                <w:webHidden/>
+              </w:rPr>
+            </w:r>
+            <w:r>
+              <w:rPr>
+                <w:noProof/>
+                <w:webHidden/>
+              </w:rPr>
+              <w:fldChar w:fldCharType="separate"/>
+            </w:r>
+            <w:r>
+              <w:rPr>
+                <w:noProof/>
+                <w:webHidden/>
+              </w:rPr>
+              <w:t>2</w:t>
+            </w:r>
+            <w:r>
+              <w:rPr>
+                <w:noProof/>
+                <w:webHidden/>
+              </w:rPr>
+              <w:fldChar w:fldCharType="end"/>
+            </w:r>
+          </w:hyperlink>
+        </w:p>
+        <w:p>
+          <w:pPr>
+            <w:pStyle w:val="TM2"/>
+            <w:tabs>
+              <w:tab w:val="right" w:leader="dot" w:pos="9062"/>
+            </w:tabs>
+            <w:rPr>
+              <w:rFonts w:eastAsiaTheme="minorEastAsia"/>
+              <w:noProof/>
+              <w:sz w:val="22"/>
+              <w:lang w:eastAsia="fr-CH"/>
+            </w:rPr>
+          </w:pPr>
+          <w:hyperlink w:anchor="_Toc63672186" w:history="1">
+            <w:r>
+              <w:rPr>
+                <w:rStyle w:val="Lienhypertexte"/>
+                <w:noProof/>
+              </w:rPr>
+              <w:t>Organisation</w:t>
+            </w:r>
+            <w:r>
+              <w:rPr>
+                <w:noProof/>
+                <w:webHidden/>
+              </w:rPr>
+              <w:tab/>
+            </w:r>
+            <w:r>
+              <w:rPr>
+                <w:noProof/>
+                <w:webHidden/>
+              </w:rPr>
+              <w:fldChar w:fldCharType="begin"/>
+            </w:r>
+            <w:r>
+              <w:rPr>
+                <w:noProof/>
+                <w:webHidden/>
+              </w:rPr>
+              <w:instrText xml:space="preserve"> PAGEREF _Toc63672186 \h </w:instrText>
+            </w:r>
+            <w:r>
+              <w:rPr>
+                <w:noProof/>
+                <w:webHidden/>
+              </w:rPr>
+            </w:r>
+            <w:r>
+              <w:rPr>
+                <w:noProof/>
+                <w:webHidden/>
+              </w:rPr>
+              <w:fldChar w:fldCharType="separate"/>
+            </w:r>
+            <w:r>
+              <w:rPr>
+                <w:noProof/>
+                <w:webHidden/>
+              </w:rPr>
+              <w:t>2</w:t>
+            </w:r>
+            <w:r>
+              <w:rPr>
+                <w:noProof/>
+                <w:webHidden/>
+              </w:rPr>
+              <w:fldChar w:fldCharType="end"/>
+            </w:r>
+          </w:hyperlink>
+        </w:p>
+        <w:p>
+          <w:pPr>
+            <w:pStyle w:val="TM2"/>
+            <w:tabs>
+              <w:tab w:val="right" w:leader="dot" w:pos="9062"/>
+            </w:tabs>
+            <w:rPr>
+              <w:rFonts w:eastAsiaTheme="minorEastAsia"/>
+              <w:noProof/>
+              <w:sz w:val="22"/>
+              <w:lang w:eastAsia="fr-CH"/>
+            </w:rPr>
+          </w:pPr>
+          <w:hyperlink w:anchor="_Toc63672187" w:history="1">
+            <w:r>
+              <w:rPr>
+                <w:rStyle w:val="Lienhypertexte"/>
+                <w:noProof/>
+              </w:rPr>
+              <w:t>Objectifs</w:t>
+            </w:r>
+            <w:r>
+              <w:rPr>
+                <w:noProof/>
+                <w:webHidden/>
+              </w:rPr>
+              <w:tab/>
+            </w:r>
+            <w:r>
+              <w:rPr>
+                <w:noProof/>
+                <w:webHidden/>
+              </w:rPr>
+              <w:fldChar w:fldCharType="begin"/>
+            </w:r>
+            <w:r>
+              <w:rPr>
+                <w:noProof/>
+                <w:webHidden/>
+              </w:rPr>
+              <w:instrText xml:space="preserve"> PAGEREF _Toc63672187 \h </w:instrText>
+            </w:r>
+            <w:r>
+              <w:rPr>
+                <w:noProof/>
+                <w:webHidden/>
+              </w:rPr>
+            </w:r>
+            <w:r>
+              <w:rPr>
+                <w:noProof/>
+                <w:webHidden/>
+              </w:rPr>
+              <w:fldChar w:fldCharType="separate"/>
+            </w:r>
+            <w:r>
+              <w:rPr>
+                <w:noProof/>
+                <w:webHidden/>
+              </w:rPr>
+              <w:t>2</w:t>
+            </w:r>
+            <w:r>
+              <w:rPr>
+                <w:noProof/>
+                <w:webHidden/>
+              </w:rPr>
+              <w:fldChar w:fldCharType="end"/>
+            </w:r>
+          </w:hyperlink>
+        </w:p>
+        <w:p>
+          <w:pPr>
+            <w:pStyle w:val="TM2"/>
+            <w:tabs>
+              <w:tab w:val="right" w:leader="dot" w:pos="9062"/>
+            </w:tabs>
+            <w:rPr>
+              <w:rFonts w:eastAsiaTheme="minorEastAsia"/>
+              <w:noProof/>
+              <w:sz w:val="22"/>
+              <w:lang w:eastAsia="fr-CH"/>
+            </w:rPr>
+          </w:pPr>
+          <w:hyperlink w:anchor="_Toc63672188" w:history="1">
+            <w:r>
+              <w:rPr>
+                <w:rStyle w:val="Lienhypertexte"/>
+                <w:noProof/>
+              </w:rPr>
+              <w:t>Planification initiale</w:t>
+            </w:r>
+            <w:r>
+              <w:rPr>
+                <w:noProof/>
+                <w:webHidden/>
+              </w:rPr>
+              <w:tab/>
+            </w:r>
+            <w:r>
+              <w:rPr>
+                <w:noProof/>
+                <w:webHidden/>
+              </w:rPr>
+              <w:fldChar w:fldCharType="begin"/>
+            </w:r>
+            <w:r>
+              <w:rPr>
+                <w:noProof/>
+                <w:webHidden/>
+              </w:rPr>
+              <w:instrText xml:space="preserve"> PAGEREF _Toc63672188 \h </w:instrText>
+            </w:r>
+            <w:r>
+              <w:rPr>
+                <w:noProof/>
+                <w:webHidden/>
+              </w:rPr>
+            </w:r>
+            <w:r>
+              <w:rPr>
+                <w:noProof/>
+                <w:webHidden/>
+              </w:rPr>
+              <w:fldChar w:fldCharType="separate"/>
+            </w:r>
+            <w:r>
+              <w:rPr>
+                <w:noProof/>
+                <w:webHidden/>
+              </w:rPr>
+              <w:t>3</w:t>
+            </w:r>
+            <w:r>
+              <w:rPr>
+                <w:noProof/>
+                <w:webHidden/>
+              </w:rPr>
+              <w:fldChar w:fldCharType="end"/>
+            </w:r>
+          </w:hyperlink>
+        </w:p>
+        <w:p>
+          <w:pPr>
+            <w:pStyle w:val="TM1"/>
+            <w:tabs>
+              <w:tab w:val="right" w:leader="dot" w:pos="9062"/>
+            </w:tabs>
+            <w:rPr>
+              <w:rFonts w:eastAsiaTheme="minorEastAsia"/>
+              <w:noProof/>
+              <w:sz w:val="22"/>
+              <w:lang w:eastAsia="fr-CH"/>
+            </w:rPr>
+          </w:pPr>
+          <w:hyperlink w:anchor="_Toc63672189" w:history="1">
+            <w:r>
+              <w:rPr>
+                <w:rStyle w:val="Lienhypertexte"/>
+                <w:noProof/>
+              </w:rPr>
+              <w:t>Analyse</w:t>
+            </w:r>
+            <w:r>
+              <w:rPr>
+                <w:noProof/>
+                <w:webHidden/>
+              </w:rPr>
+              <w:tab/>
+            </w:r>
+            <w:r>
+              <w:rPr>
+                <w:noProof/>
+                <w:webHidden/>
+              </w:rPr>
+              <w:fldChar w:fldCharType="begin"/>
+            </w:r>
+            <w:r>
+              <w:rPr>
+                <w:noProof/>
+                <w:webHidden/>
+              </w:rPr>
+              <w:instrText xml:space="preserve"> PAGEREF _Toc63672189 \h </w:instrText>
+            </w:r>
+            <w:r>
+              <w:rPr>
+                <w:noProof/>
+                <w:webHidden/>
+              </w:rPr>
+            </w:r>
+            <w:r>
+              <w:rPr>
+                <w:noProof/>
+                <w:webHidden/>
+              </w:rPr>
+              <w:fldChar w:fldCharType="separate"/>
+            </w:r>
+            <w:r>
+              <w:rPr>
+                <w:noProof/>
+                <w:webHidden/>
+              </w:rPr>
+              <w:t>4</w:t>
+            </w:r>
+            <w:r>
+              <w:rPr>
+                <w:noProof/>
+                <w:webHidden/>
+              </w:rPr>
+              <w:fldChar w:fldCharType="end"/>
+            </w:r>
+          </w:hyperlink>
+        </w:p>
+        <w:p>
+          <w:pPr>
+            <w:pStyle w:val="TM2"/>
+            <w:tabs>
+              <w:tab w:val="right" w:leader="dot" w:pos="9062"/>
+            </w:tabs>
+            <w:rPr>
+              <w:rFonts w:eastAsiaTheme="minorEastAsia"/>
+              <w:noProof/>
+              <w:sz w:val="22"/>
+              <w:lang w:eastAsia="fr-CH"/>
+            </w:rPr>
+          </w:pPr>
+          <w:hyperlink w:anchor="_Toc63672190" w:history="1">
+            <w:r>
+              <w:rPr>
+                <w:rStyle w:val="Lienhypertexte"/>
+                <w:noProof/>
+              </w:rPr>
+              <w:t>Cahier des charges</w:t>
+            </w:r>
+            <w:r>
+              <w:rPr>
+                <w:noProof/>
+                <w:webHidden/>
+              </w:rPr>
+              <w:tab/>
+            </w:r>
+            <w:r>
+              <w:rPr>
+                <w:noProof/>
+                <w:webHidden/>
+              </w:rPr>
+              <w:fldChar w:fldCharType="begin"/>
+            </w:r>
+            <w:r>
+              <w:rPr>
+                <w:noProof/>
+                <w:webHidden/>
+              </w:rPr>
+              <w:instrText xml:space="preserve"> PAGEREF _Toc63672190 \h </w:instrText>
+            </w:r>
+            <w:r>
+              <w:rPr>
+                <w:noProof/>
+                <w:webHidden/>
+              </w:rPr>
+            </w:r>
+            <w:r>
+              <w:rPr>
+                <w:noProof/>
+                <w:webHidden/>
+              </w:rPr>
+              <w:fldChar w:fldCharType="separate"/>
+            </w:r>
+            <w:r>
+              <w:rPr>
+                <w:noProof/>
+                <w:webHidden/>
+              </w:rPr>
+              <w:t>4</w:t>
+            </w:r>
+            <w:r>
+              <w:rPr>
+                <w:noProof/>
+                <w:webHidden/>
+              </w:rPr>
+              <w:fldChar w:fldCharType="end"/>
+            </w:r>
+          </w:hyperlink>
+        </w:p>
+        <w:p>
+          <w:pPr>
+            <w:pStyle w:val="TM2"/>
+            <w:tabs>
+              <w:tab w:val="right" w:leader="dot" w:pos="9062"/>
+            </w:tabs>
+            <w:rPr>
+              <w:rFonts w:eastAsiaTheme="minorEastAsia"/>
+              <w:noProof/>
+              <w:sz w:val="22"/>
+              <w:lang w:eastAsia="fr-CH"/>
+            </w:rPr>
+          </w:pPr>
+          <w:hyperlink w:anchor="_Toc63672191" w:history="1">
+            <w:r>
+              <w:rPr>
+                <w:rStyle w:val="Lienhypertexte"/>
+                <w:noProof/>
+              </w:rPr>
+              <w:t>Cas d’utilisation</w:t>
+            </w:r>
+            <w:r>
+              <w:rPr>
+                <w:noProof/>
+                <w:webHidden/>
+              </w:rPr>
+              <w:tab/>
+            </w:r>
+            <w:r>
+              <w:rPr>
+                <w:noProof/>
+                <w:webHidden/>
+              </w:rPr>
+              <w:fldChar w:fldCharType="begin"/>
+            </w:r>
+            <w:r>
+              <w:rPr>
+                <w:noProof/>
+                <w:webHidden/>
+              </w:rPr>
+              <w:instrText xml:space="preserve"> PAGEREF _Toc63672191 \h </w:instrText>
+            </w:r>
+            <w:r>
+              <w:rPr>
+                <w:noProof/>
+                <w:webHidden/>
+              </w:rPr>
+            </w:r>
+            <w:r>
+              <w:rPr>
+                <w:noProof/>
+                <w:webHidden/>
+              </w:rPr>
+              <w:fldChar w:fldCharType="separate"/>
+            </w:r>
+            <w:r>
+              <w:rPr>
+                <w:noProof/>
+                <w:webHidden/>
+              </w:rPr>
+              <w:t>5</w:t>
+            </w:r>
+            <w:r>
+              <w:rPr>
+                <w:noProof/>
+                <w:webHidden/>
+              </w:rPr>
+              <w:fldChar w:fldCharType="end"/>
+            </w:r>
+          </w:hyperlink>
+        </w:p>
+        <w:p>
+          <w:pPr>
+            <w:pStyle w:val="TM2"/>
+            <w:tabs>
+              <w:tab w:val="right" w:leader="dot" w:pos="9062"/>
+            </w:tabs>
+            <w:rPr>
+              <w:rFonts w:eastAsiaTheme="minorEastAsia"/>
+              <w:noProof/>
+              <w:sz w:val="22"/>
+              <w:lang w:eastAsia="fr-CH"/>
+            </w:rPr>
+          </w:pPr>
+          <w:hyperlink w:anchor="_Toc63672192" w:history="1">
+            <w:r>
+              <w:rPr>
+                <w:rStyle w:val="Lienhypertexte"/>
+                <w:noProof/>
+              </w:rPr>
+              <w:t>MCD</w:t>
+            </w:r>
+            <w:r>
+              <w:rPr>
+                <w:noProof/>
+                <w:webHidden/>
+              </w:rPr>
+              <w:tab/>
+            </w:r>
+            <w:r>
+              <w:rPr>
+                <w:noProof/>
+                <w:webHidden/>
+              </w:rPr>
+              <w:fldChar w:fldCharType="begin"/>
+            </w:r>
+            <w:r>
+              <w:rPr>
+                <w:noProof/>
+                <w:webHidden/>
+              </w:rPr>
+              <w:instrText xml:space="preserve"> PAGEREF _Toc63672192 \h </w:instrText>
+            </w:r>
+            <w:r>
+              <w:rPr>
+                <w:noProof/>
+                <w:webHidden/>
+              </w:rPr>
+            </w:r>
+            <w:r>
+              <w:rPr>
+                <w:noProof/>
+                <w:webHidden/>
+              </w:rPr>
+              <w:fldChar w:fldCharType="separate"/>
+            </w:r>
+            <w:r>
+              <w:rPr>
+                <w:noProof/>
+                <w:webHidden/>
+              </w:rPr>
+              <w:t>5</w:t>
+            </w:r>
+            <w:r>
+              <w:rPr>
+                <w:noProof/>
+                <w:webHidden/>
+              </w:rPr>
+              <w:fldChar w:fldCharType="end"/>
+            </w:r>
+          </w:hyperlink>
+        </w:p>
+        <w:p>
+          <w:pPr>
+            <w:pStyle w:val="TM2"/>
+            <w:tabs>
+              <w:tab w:val="right" w:leader="dot" w:pos="9062"/>
+            </w:tabs>
+            <w:rPr>
+              <w:rFonts w:eastAsiaTheme="minorEastAsia"/>
+              <w:noProof/>
+              <w:sz w:val="22"/>
+              <w:lang w:eastAsia="fr-CH"/>
+            </w:rPr>
+          </w:pPr>
+          <w:hyperlink w:anchor="_Toc63672193" w:history="1">
+            <w:r>
+              <w:rPr>
+                <w:rStyle w:val="Lienhypertexte"/>
+                <w:noProof/>
+              </w:rPr>
+              <w:t>Stratégie de test</w:t>
+            </w:r>
+            <w:r>
+              <w:rPr>
+                <w:noProof/>
+                <w:webHidden/>
+              </w:rPr>
+              <w:tab/>
+            </w:r>
+            <w:r>
+              <w:rPr>
+                <w:noProof/>
+                <w:webHidden/>
+              </w:rPr>
+              <w:fldChar w:fldCharType="begin"/>
+            </w:r>
+            <w:r>
+              <w:rPr>
+                <w:noProof/>
+                <w:webHidden/>
+              </w:rPr>
+              <w:instrText xml:space="preserve"> PAGEREF _Toc63672193 \h </w:instrText>
+            </w:r>
+            <w:r>
+              <w:rPr>
+                <w:noProof/>
+                <w:webHidden/>
+              </w:rPr>
+            </w:r>
+            <w:r>
+              <w:rPr>
+                <w:noProof/>
+                <w:webHidden/>
+              </w:rPr>
+              <w:fldChar w:fldCharType="separate"/>
+            </w:r>
+            <w:r>
+              <w:rPr>
+                <w:noProof/>
+                <w:webHidden/>
+              </w:rPr>
+              <w:t>5</w:t>
+            </w:r>
+            <w:r>
+              <w:rPr>
+                <w:noProof/>
+                <w:webHidden/>
+              </w:rPr>
+              <w:fldChar w:fldCharType="end"/>
+            </w:r>
+          </w:hyperlink>
+        </w:p>
+        <w:p>
+          <w:pPr>
+            <w:pStyle w:val="TM2"/>
+            <w:tabs>
+              <w:tab w:val="right" w:leader="dot" w:pos="9062"/>
+            </w:tabs>
+            <w:rPr>
+              <w:rFonts w:eastAsiaTheme="minorEastAsia"/>
+              <w:noProof/>
+              <w:sz w:val="22"/>
+              <w:lang w:eastAsia="fr-CH"/>
+            </w:rPr>
+          </w:pPr>
+          <w:hyperlink w:anchor="_Toc63672194" w:history="1">
+            <w:r>
+              <w:rPr>
+                <w:rStyle w:val="Lienhypertexte"/>
+                <w:noProof/>
+              </w:rPr>
+              <w:t>Planification détaillée</w:t>
+            </w:r>
+            <w:r>
+              <w:rPr>
+                <w:noProof/>
+                <w:webHidden/>
+              </w:rPr>
+              <w:tab/>
+            </w:r>
+            <w:r>
+              <w:rPr>
+                <w:noProof/>
+                <w:webHidden/>
+              </w:rPr>
+              <w:fldChar w:fldCharType="begin"/>
+            </w:r>
+            <w:r>
+              <w:rPr>
+                <w:noProof/>
+                <w:webHidden/>
+              </w:rPr>
+              <w:instrText xml:space="preserve"> PAGEREF _Toc63672194 \h </w:instrText>
+            </w:r>
+            <w:r>
+              <w:rPr>
+                <w:noProof/>
+                <w:webHidden/>
+              </w:rPr>
+            </w:r>
+            <w:r>
+              <w:rPr>
+                <w:noProof/>
+                <w:webHidden/>
+              </w:rPr>
+              <w:fldChar w:fldCharType="separate"/>
+            </w:r>
+            <w:r>
+              <w:rPr>
+                <w:noProof/>
+                <w:webHidden/>
+              </w:rPr>
+              <w:t>5</w:t>
+            </w:r>
+            <w:r>
+              <w:rPr>
+                <w:noProof/>
+                <w:webHidden/>
+              </w:rPr>
+              <w:fldChar w:fldCharType="end"/>
+            </w:r>
+          </w:hyperlink>
+        </w:p>
+        <w:p>
+          <w:r>
+            <w:rPr>
+              <w:b/>
+              <w:bCs/>
+              <w:lang w:val="fr-FR"/>
+            </w:rPr>
+            <w:fldChar w:fldCharType="end"/>
+          </w:r>
+        </w:p>
+      </w:sdtContent>
+    </w:sdt>
+    <w:p/>
     <w:p>
       <w:r>
         <w:br w:type="page"/>
@@ -1100,22 +1183,26 @@
       <w:pPr>
         <w:pStyle w:val="Titre1"/>
       </w:pPr>
-      <w:bookmarkStart w:id="0" w:name="_Toc63418961"/>
+      <w:bookmarkStart w:id="0" w:name="_Toc63672099"/>
+      <w:bookmarkStart w:id="1" w:name="_Toc63672184"/>
       <w:r>
         <w:lastRenderedPageBreak/>
         <w:t>Analyse préliminaire</w:t>
       </w:r>
       <w:bookmarkEnd w:id="0"/>
+      <w:bookmarkEnd w:id="1"/>
     </w:p>
     <w:p>
       <w:pPr>
         <w:pStyle w:val="Titre2"/>
       </w:pPr>
-      <w:bookmarkStart w:id="1" w:name="_Toc63418962"/>
+      <w:bookmarkStart w:id="2" w:name="_Toc63672100"/>
+      <w:bookmarkStart w:id="3" w:name="_Toc63672185"/>
       <w:r>
         <w:t>Introduction</w:t>
       </w:r>
-      <w:bookmarkEnd w:id="1"/>
+      <w:bookmarkEnd w:id="2"/>
+      <w:bookmarkEnd w:id="3"/>
     </w:p>
     <w:p>
       <w:r>
@@ -1147,11 +1234,13 @@
       <w:pPr>
         <w:pStyle w:val="Titre2"/>
       </w:pPr>
-      <w:bookmarkStart w:id="2" w:name="_Toc63418963"/>
+      <w:bookmarkStart w:id="4" w:name="_Toc63672101"/>
+      <w:bookmarkStart w:id="5" w:name="_Toc63672186"/>
       <w:r>
         <w:t>Organisation</w:t>
       </w:r>
-      <w:bookmarkEnd w:id="2"/>
+      <w:bookmarkEnd w:id="4"/>
+      <w:bookmarkEnd w:id="5"/>
     </w:p>
     <w:p>
       <w:pPr>
@@ -1373,11 +1462,13 @@
       <w:pPr>
         <w:pStyle w:val="Titre2"/>
       </w:pPr>
-      <w:bookmarkStart w:id="3" w:name="_Toc63418964"/>
+      <w:bookmarkStart w:id="6" w:name="_Toc63672102"/>
+      <w:bookmarkStart w:id="7" w:name="_Toc63672187"/>
       <w:r>
         <w:t>Objectifs</w:t>
       </w:r>
-      <w:bookmarkEnd w:id="3"/>
+      <w:bookmarkEnd w:id="6"/>
+      <w:bookmarkEnd w:id="7"/>
     </w:p>
     <w:p>
       <w:r>
@@ -1395,11 +1486,7 @@
     </w:p>
     <w:p>
       <w:pPr>
-        <w:pStyle w:val="Paragraphedeliste"/>
-        <w:numPr>
-          <w:ilvl w:val="0"/>
-          <w:numId w:val="2"/>
-        </w:numPr>
+        <w:pStyle w:val="Listeapuce"/>
       </w:pPr>
       <w:r>
         <w:t>Un titre</w:t>
@@ -1407,11 +1494,7 @@
     </w:p>
     <w:p>
       <w:pPr>
-        <w:pStyle w:val="Paragraphedeliste"/>
-        <w:numPr>
-          <w:ilvl w:val="0"/>
-          <w:numId w:val="2"/>
-        </w:numPr>
+        <w:pStyle w:val="Listeapuce"/>
       </w:pPr>
       <w:r>
         <w:t>Une description</w:t>
@@ -1419,11 +1502,7 @@
     </w:p>
     <w:p>
       <w:pPr>
-        <w:pStyle w:val="Paragraphedeliste"/>
-        <w:numPr>
-          <w:ilvl w:val="0"/>
-          <w:numId w:val="2"/>
-        </w:numPr>
+        <w:pStyle w:val="Listeapuce"/>
       </w:pPr>
       <w:r>
         <w:t>Un prix</w:t>
@@ -1431,11 +1510,7 @@
     </w:p>
     <w:p>
       <w:pPr>
-        <w:pStyle w:val="Paragraphedeliste"/>
-        <w:numPr>
-          <w:ilvl w:val="0"/>
-          <w:numId w:val="2"/>
-        </w:numPr>
+        <w:pStyle w:val="Listeapuce"/>
       </w:pPr>
       <w:r>
         <w:t>Une image</w:t>
@@ -1453,11 +1528,7 @@
     </w:p>
     <w:p>
       <w:pPr>
-        <w:pStyle w:val="Paragraphedeliste"/>
-        <w:numPr>
-          <w:ilvl w:val="0"/>
-          <w:numId w:val="3"/>
-        </w:numPr>
+        <w:pStyle w:val="Listeapuce"/>
       </w:pPr>
       <w:r>
         <w:t>Pas de base de données SQL, remplacé par des fichier JSON</w:t>
@@ -1465,11 +1536,7 @@
     </w:p>
     <w:p>
       <w:pPr>
-        <w:pStyle w:val="Paragraphedeliste"/>
-        <w:numPr>
-          <w:ilvl w:val="0"/>
-          <w:numId w:val="3"/>
-        </w:numPr>
+        <w:pStyle w:val="Listeapuce"/>
       </w:pPr>
       <w:r>
         <w:t>Le site doit être responsive</w:t>
@@ -1477,28 +1544,24 @@
     </w:p>
     <w:p>
       <w:pPr>
-        <w:pStyle w:val="Paragraphedeliste"/>
-        <w:numPr>
-          <w:ilvl w:val="0"/>
-          <w:numId w:val="3"/>
-        </w:numPr>
+        <w:pStyle w:val="Listeapuce"/>
       </w:pPr>
       <w:r>
         <w:t>Le projet doit être conçu sur une structure MVC</w:t>
       </w:r>
-      <w:bookmarkStart w:id="4" w:name="_GoBack"/>
-      <w:bookmarkEnd w:id="4"/>
     </w:p>
     <w:p>
       <w:pPr>
         <w:pStyle w:val="Titre2"/>
       </w:pPr>
-      <w:bookmarkStart w:id="5" w:name="_Toc63418965"/>
+      <w:bookmarkStart w:id="8" w:name="_Toc63672103"/>
+      <w:bookmarkStart w:id="9" w:name="_Toc63672188"/>
       <w:r>
         <w:lastRenderedPageBreak/>
         <w:t>Planification initiale</w:t>
       </w:r>
-      <w:bookmarkEnd w:id="5"/>
+      <w:bookmarkEnd w:id="8"/>
+      <w:bookmarkEnd w:id="9"/>
     </w:p>
     <w:p>
       <w:r>
@@ -1538,7 +1601,7 @@
                     <pic:cNvPicPr/>
                   </pic:nvPicPr>
                   <pic:blipFill>
-                    <a:blip r:embed="rId8">
+                    <a:blip r:embed="rId9">
                       <a:extLst>
                         <a:ext uri="{28A0092B-C50C-407E-A947-70E740481C1C}">
                           <a14:useLocalDpi xmlns:a14="http://schemas.microsoft.com/office/drawing/2010/main" val="0"/>
@@ -1584,70 +1647,473 @@
       <w:pPr>
         <w:pStyle w:val="Titre1"/>
       </w:pPr>
-      <w:bookmarkStart w:id="6" w:name="_Toc63418966"/>
+      <w:bookmarkStart w:id="10" w:name="_Toc63672104"/>
+      <w:bookmarkStart w:id="11" w:name="_Toc63672189"/>
       <w:r>
         <w:lastRenderedPageBreak/>
         <w:t>Analyse</w:t>
       </w:r>
-      <w:bookmarkEnd w:id="6"/>
+      <w:bookmarkEnd w:id="10"/>
+      <w:bookmarkEnd w:id="11"/>
     </w:p>
     <w:p>
       <w:pPr>
         <w:pStyle w:val="Titre2"/>
       </w:pPr>
-      <w:bookmarkStart w:id="7" w:name="_Toc63418967"/>
+      <w:bookmarkStart w:id="12" w:name="_Toc63672105"/>
+      <w:bookmarkStart w:id="13" w:name="_Toc63672190"/>
       <w:r>
         <w:t>Cahier des charges</w:t>
       </w:r>
-      <w:bookmarkEnd w:id="7"/>
-    </w:p>
+      <w:bookmarkEnd w:id="12"/>
+      <w:bookmarkEnd w:id="13"/>
+    </w:p>
+    <w:tbl>
+      <w:tblPr>
+        <w:tblStyle w:val="Grilledutableau"/>
+        <w:tblW w:w="0" w:type="auto"/>
+        <w:tblBorders>
+          <w:top w:val="none" w:sz="0" w:space="0" w:color="auto"/>
+          <w:left w:val="none" w:sz="0" w:space="0" w:color="auto"/>
+          <w:bottom w:val="none" w:sz="0" w:space="0" w:color="auto"/>
+          <w:right w:val="none" w:sz="0" w:space="0" w:color="auto"/>
+          <w:insideH w:val="single" w:sz="24" w:space="0" w:color="auto"/>
+          <w:insideV w:val="single" w:sz="24" w:space="0" w:color="auto"/>
+        </w:tblBorders>
+        <w:tblLook w:val="04A0" w:firstRow="1" w:lastRow="0" w:firstColumn="1" w:lastColumn="0" w:noHBand="0" w:noVBand="1"/>
+      </w:tblPr>
+      <w:tblGrid>
+        <w:gridCol w:w="4531"/>
+        <w:gridCol w:w="4531"/>
+      </w:tblGrid>
+      <w:tr>
+        <w:tc>
+          <w:tcPr>
+            <w:tcW w:w="4531" w:type="dxa"/>
+            <w:vAlign w:val="center"/>
+          </w:tcPr>
+          <w:p>
+            <w:pPr>
+              <w:rPr>
+                <w:b/>
+                <w:i/>
+                <w:sz w:val="28"/>
+                <w:szCs w:val="28"/>
+              </w:rPr>
+            </w:pPr>
+            <w:r>
+              <w:rPr>
+                <w:b/>
+                <w:i/>
+                <w:color w:val="2E74B5" w:themeColor="accent1" w:themeShade="BF"/>
+                <w:sz w:val="32"/>
+                <w:szCs w:val="28"/>
+              </w:rPr>
+              <w:t>Titre du site :</w:t>
+            </w:r>
+          </w:p>
+        </w:tc>
+        <w:tc>
+          <w:tcPr>
+            <w:tcW w:w="4531" w:type="dxa"/>
+            <w:vAlign w:val="center"/>
+          </w:tcPr>
+          <w:p>
+            <w:pPr>
+              <w:jc w:val="right"/>
+            </w:pPr>
+            <w:r>
+              <w:t>WebAnnonces</w:t>
+            </w:r>
+          </w:p>
+        </w:tc>
+      </w:tr>
+    </w:tbl>
     <w:p/>
     <w:p>
       <w:pPr>
+        <w:pStyle w:val="Titre4"/>
+      </w:pPr>
+      <w:r>
+        <w:t>Sujet</w:t>
+      </w:r>
+    </w:p>
+    <w:p>
+      <w:r>
+        <w:t>Il s’agit d’un site d’annonces avec des utilisateurs authentifiés. Ce projet a pour but de :</w:t>
+      </w:r>
+    </w:p>
+    <w:p>
+      <w:pPr>
+        <w:pStyle w:val="Paragraphedeliste"/>
+        <w:numPr>
+          <w:ilvl w:val="0"/>
+          <w:numId w:val="5"/>
+        </w:numPr>
+      </w:pPr>
+      <w:r>
+        <w:t>Mettre en pratique les modules de développement Web vu auparavant comme</w:t>
+      </w:r>
+    </w:p>
+    <w:p>
+      <w:pPr>
+        <w:pStyle w:val="Paragraphedeliste"/>
+        <w:numPr>
+          <w:ilvl w:val="1"/>
+          <w:numId w:val="5"/>
+        </w:numPr>
+      </w:pPr>
+      <w:r>
+        <w:t>ICT-101 =&gt; Base du HTML et CSS</w:t>
+      </w:r>
+    </w:p>
+    <w:p>
+      <w:pPr>
+        <w:pStyle w:val="Paragraphedeliste"/>
+        <w:numPr>
+          <w:ilvl w:val="1"/>
+          <w:numId w:val="5"/>
+        </w:numPr>
+      </w:pPr>
+      <w:r>
+        <w:t>MA-10 =&gt; Bootstrap</w:t>
+      </w:r>
+    </w:p>
+    <w:p>
+      <w:pPr>
+        <w:pStyle w:val="Paragraphedeliste"/>
+        <w:numPr>
+          <w:ilvl w:val="1"/>
+          <w:numId w:val="5"/>
+        </w:numPr>
+      </w:pPr>
+      <w:r>
+        <w:t>ICT-120 =&gt; développer des interfaces graphiques (JavaScript)</w:t>
+      </w:r>
+    </w:p>
+    <w:p>
+      <w:pPr>
+        <w:pStyle w:val="Paragraphedeliste"/>
+        <w:numPr>
+          <w:ilvl w:val="1"/>
+          <w:numId w:val="5"/>
+        </w:numPr>
+      </w:pPr>
+      <w:r>
+        <w:t>ICT-133 =&gt; PHP</w:t>
+      </w:r>
+    </w:p>
+    <w:p>
+      <w:pPr>
+        <w:pStyle w:val="Paragraphedeliste"/>
+        <w:numPr>
+          <w:ilvl w:val="0"/>
+          <w:numId w:val="5"/>
+        </w:numPr>
+      </w:pPr>
+      <w:r>
+        <w:t>Entrainer les apprenant à la réalisation d’un site web sans base de données SQL.</w:t>
+      </w:r>
+    </w:p>
+    <w:p>
+      <w:pPr>
+        <w:pStyle w:val="Paragraphedeliste"/>
+        <w:numPr>
+          <w:ilvl w:val="0"/>
+          <w:numId w:val="4"/>
+        </w:numPr>
+      </w:pPr>
+      <w:r>
+        <w:t>Entrainer la gestion de projet</w:t>
+      </w:r>
+    </w:p>
+    <w:p>
+      <w:pPr>
+        <w:pStyle w:val="Titre4"/>
+      </w:pPr>
+      <w:r>
+        <w:t>Matériel et Logiciel</w:t>
+      </w:r>
+    </w:p>
+    <w:p>
+      <w:pPr>
+        <w:pStyle w:val="Titre5"/>
+        <w:rPr>
+          <w:color w:val="0D0D0D" w:themeColor="text1" w:themeTint="F2"/>
+        </w:rPr>
+      </w:pPr>
+      <w:r>
+        <w:rPr>
+          <w:color w:val="0D0D0D" w:themeColor="text1" w:themeTint="F2"/>
+        </w:rPr>
+        <w:t>Physique</w:t>
+      </w:r>
+    </w:p>
+    <w:p>
+      <w:pPr>
+        <w:pStyle w:val="Listeapuce"/>
+      </w:pPr>
+      <w:r>
+        <w:t>Un PC tournant sur Windows 10 par personne (poste CPNV)</w:t>
+      </w:r>
+    </w:p>
+    <w:p>
+      <w:pPr>
+        <w:pStyle w:val="Listeapuce"/>
+      </w:pPr>
+      <w:r>
+        <w:t>Un réseau intranet et internet du CPNV</w:t>
+      </w:r>
+    </w:p>
+    <w:p>
+      <w:pPr>
+        <w:pStyle w:val="Titre5"/>
+        <w:rPr>
+          <w:color w:val="0D0D0D" w:themeColor="text1" w:themeTint="F2"/>
+        </w:rPr>
+      </w:pPr>
+      <w:r>
+        <w:rPr>
+          <w:color w:val="0D0D0D" w:themeColor="text1" w:themeTint="F2"/>
+        </w:rPr>
+        <w:t>Logiciel</w:t>
+      </w:r>
+    </w:p>
+    <w:p>
+      <w:pPr>
+        <w:pStyle w:val="Listeapuce"/>
+      </w:pPr>
+      <w:r>
+        <w:t>Suite Office pour la rédaction de documentation</w:t>
+      </w:r>
+    </w:p>
+    <w:p>
+      <w:pPr>
+        <w:pStyle w:val="Listeapuce"/>
+      </w:pPr>
+      <w:r>
+        <w:t>G</w:t>
+      </w:r>
+      <w:r>
+        <w:t xml:space="preserve">itHub pour la gestion du projet et gérer </w:t>
+      </w:r>
+      <w:r>
+        <w:t>les différentes versions</w:t>
+      </w:r>
+      <w:r>
+        <w:t xml:space="preserve"> des fichiers</w:t>
+      </w:r>
+    </w:p>
+    <w:p>
+      <w:pPr>
+        <w:pStyle w:val="Listeapuce"/>
+      </w:pPr>
+      <w:r>
+        <w:t>Draw.io pour la conception du MCD, des maquettes et use-cases</w:t>
+      </w:r>
+      <w:r>
+        <w:t xml:space="preserve"> </w:t>
+      </w:r>
+    </w:p>
+    <w:p>
+      <w:pPr>
+        <w:pStyle w:val="Listeapuce"/>
+      </w:pPr>
+      <w:r>
+        <w:t>PHPStorm pour coder</w:t>
+      </w:r>
+    </w:p>
+    <w:p>
+      <w:pPr>
+        <w:pStyle w:val="Listeapuce"/>
+      </w:pPr>
+      <w:r>
+        <w:t>PHP v. 7.4.9 pour l’exécution</w:t>
+      </w:r>
+    </w:p>
+    <w:p>
+      <w:pPr>
+        <w:pStyle w:val="Titre5"/>
+        <w:rPr>
+          <w:color w:val="0D0D0D" w:themeColor="text1" w:themeTint="F2"/>
+        </w:rPr>
+      </w:pPr>
+      <w:r>
+        <w:rPr>
+          <w:color w:val="0D0D0D" w:themeColor="text1" w:themeTint="F2"/>
+        </w:rPr>
+        <w:t>Langage utilisé pour développer le site</w:t>
+      </w:r>
+    </w:p>
+    <w:p>
+      <w:pPr>
+        <w:pStyle w:val="Listeapuce"/>
+      </w:pPr>
+      <w:r>
+        <w:t>HTML / CSS</w:t>
+      </w:r>
+    </w:p>
+    <w:p>
+      <w:pPr>
+        <w:pStyle w:val="Listeapuce"/>
+      </w:pPr>
+      <w:r>
+        <w:t>JavaScript</w:t>
+      </w:r>
+    </w:p>
+    <w:p>
+      <w:pPr>
+        <w:pStyle w:val="Listeapuce"/>
+      </w:pPr>
+      <w:r>
+        <w:t>PHP</w:t>
+      </w:r>
+    </w:p>
+    <w:p>
+      <w:pPr>
+        <w:pStyle w:val="Titre5"/>
+        <w:rPr>
+          <w:color w:val="0D0D0D" w:themeColor="text1" w:themeTint="F2"/>
+        </w:rPr>
+      </w:pPr>
+      <w:r>
+        <w:rPr>
+          <w:color w:val="0D0D0D" w:themeColor="text1" w:themeTint="F2"/>
+        </w:rPr>
+        <w:t>Framework</w:t>
+      </w:r>
+    </w:p>
+    <w:p>
+      <w:pPr>
+        <w:pStyle w:val="Listeapuce"/>
+      </w:pPr>
+      <w:r>
+        <w:t>Bootstrap</w:t>
+      </w:r>
+    </w:p>
+    <w:p>
+      <w:pPr>
+        <w:pStyle w:val="Titre4"/>
+      </w:pPr>
+      <w:r>
+        <w:t>Prérequis</w:t>
+      </w:r>
+    </w:p>
+    <w:p>
+      <w:r>
+        <w:t xml:space="preserve">Les développeurs doivent avoir suivis les modules cités plus haut. Les modules sont ; ICT-101 pour les bases du HTML et du CSS, MA-10 pour rendre </w:t>
+      </w:r>
+      <w:r>
+        <w:t>le site responsif</w:t>
+      </w:r>
+      <w:r>
+        <w:t xml:space="preserve"> et simplifié la mise en forme</w:t>
+      </w:r>
+      <w:r>
+        <w:t>, ICT-120 pour l’ergonomie du site et pour JavaScript. Il faut aussi maitriser JavaScript pour la gestion des données (utilisateurs, annonces)</w:t>
+      </w:r>
+      <w:r>
+        <w:t>.</w:t>
+      </w:r>
+    </w:p>
+    <w:p>
+      <w:pPr>
+        <w:pStyle w:val="Titre4"/>
+      </w:pPr>
+      <w:r>
+        <w:lastRenderedPageBreak/>
+        <w:t>Fonctionnalités</w:t>
+      </w:r>
+    </w:p>
+    <w:p>
+      <w:r>
+        <w:t>La version 1.0 devra offrir :</w:t>
+      </w:r>
+    </w:p>
+    <w:p>
+      <w:pPr>
+        <w:pStyle w:val="Listeapuce"/>
+      </w:pPr>
+      <w:r>
+        <w:t>Inscription</w:t>
+      </w:r>
+    </w:p>
+    <w:p>
+      <w:pPr>
+        <w:pStyle w:val="Listeapuce"/>
+      </w:pPr>
+      <w:r>
+        <w:t>Connexion</w:t>
+      </w:r>
+    </w:p>
+    <w:p>
+      <w:pPr>
+        <w:pStyle w:val="Listeapuce"/>
+      </w:pPr>
+      <w:r>
+        <w:t>Ajouter des annonces</w:t>
+      </w:r>
+      <w:bookmarkStart w:id="14" w:name="_GoBack"/>
+      <w:bookmarkEnd w:id="14"/>
+      <w:r>
+        <w:br w:type="page"/>
+      </w:r>
+    </w:p>
+    <w:p>
+      <w:pPr>
         <w:pStyle w:val="Titre2"/>
       </w:pPr>
-      <w:bookmarkStart w:id="8" w:name="_Toc63418968"/>
-      <w:r>
+      <w:bookmarkStart w:id="15" w:name="_Toc63672106"/>
+      <w:bookmarkStart w:id="16" w:name="_Toc63672191"/>
+      <w:r>
+        <w:lastRenderedPageBreak/>
         <w:t>Cas d’utilisation</w:t>
       </w:r>
-      <w:bookmarkEnd w:id="8"/>
+      <w:bookmarkEnd w:id="15"/>
+      <w:bookmarkEnd w:id="16"/>
     </w:p>
     <w:p/>
     <w:p>
       <w:pPr>
         <w:pStyle w:val="Titre2"/>
       </w:pPr>
-      <w:bookmarkStart w:id="9" w:name="_Toc63418969"/>
+      <w:bookmarkStart w:id="17" w:name="_Toc63672107"/>
+      <w:bookmarkStart w:id="18" w:name="_Toc63672192"/>
       <w:r>
         <w:t>MCD</w:t>
       </w:r>
-      <w:bookmarkEnd w:id="9"/>
+      <w:bookmarkEnd w:id="17"/>
+      <w:bookmarkEnd w:id="18"/>
     </w:p>
     <w:p/>
     <w:p>
       <w:pPr>
         <w:pStyle w:val="Titre2"/>
       </w:pPr>
-      <w:bookmarkStart w:id="10" w:name="_Toc63418970"/>
+      <w:bookmarkStart w:id="19" w:name="_Toc63672108"/>
+      <w:bookmarkStart w:id="20" w:name="_Toc63672193"/>
       <w:r>
         <w:t>Stratégie de test</w:t>
       </w:r>
-      <w:bookmarkEnd w:id="10"/>
+      <w:bookmarkEnd w:id="19"/>
+      <w:bookmarkEnd w:id="20"/>
     </w:p>
     <w:p/>
     <w:p>
       <w:pPr>
         <w:pStyle w:val="Titre2"/>
       </w:pPr>
-      <w:bookmarkStart w:id="11" w:name="_Toc63418971"/>
+      <w:bookmarkStart w:id="21" w:name="_Toc63672109"/>
+      <w:bookmarkStart w:id="22" w:name="_Toc63672194"/>
       <w:r>
         <w:t>Planification détaillée</w:t>
       </w:r>
-      <w:bookmarkEnd w:id="11"/>
+      <w:bookmarkEnd w:id="21"/>
+      <w:bookmarkEnd w:id="22"/>
     </w:p>
     <w:sectPr>
-      <w:headerReference w:type="default" r:id="rId9"/>
-      <w:footerReference w:type="default" r:id="rId10"/>
+      <w:headerReference w:type="default" r:id="rId10"/>
+      <w:footerReference w:type="default" r:id="rId11"/>
       <w:pgSz w:w="11906" w:h="16838"/>
       <w:pgMar w:top="1417" w:right="1417" w:bottom="1417" w:left="1417" w:header="708" w:footer="708" w:gutter="0"/>
       <w:pgNumType w:start="0"/>
@@ -1710,7 +2176,7 @@
         <w:noProof/>
         <w:lang w:val="fr-FR"/>
       </w:rPr>
-      <w:t>4</w:t>
+      <w:t>5</w:t>
     </w:r>
     <w:r>
       <w:fldChar w:fldCharType="end"/>
@@ -1747,7 +2213,7 @@
         <w:noProof/>
         <w:lang w:val="fr-FR"/>
       </w:rPr>
-      <w:t>4</w:t>
+      <w:t>6</w:t>
     </w:r>
     <w:r>
       <w:rPr>
@@ -1772,7 +2238,7 @@
       <w:rPr>
         <w:noProof/>
       </w:rPr>
-      <w:t>05.02.21</w:t>
+      <w:t>08.02.21</w:t>
     </w:r>
     <w:r>
       <w:fldChar w:fldCharType="end"/>
@@ -1930,6 +2396,119 @@
     </w:lvl>
   </w:abstractNum>
   <w:abstractNum w:abstractNumId="1" w15:restartNumberingAfterBreak="0">
+    <w:nsid w:val="1C6873F6"/>
+    <w:multiLevelType w:val="hybridMultilevel"/>
+    <w:tmpl w:val="E3D62FCE"/>
+    <w:lvl w:ilvl="0" w:tplc="100C0001">
+      <w:start w:val="1"/>
+      <w:numFmt w:val="bullet"/>
+      <w:lvlText w:val=""/>
+      <w:lvlJc w:val="left"/>
+      <w:pPr>
+        <w:ind w:left="720" w:hanging="360"/>
+      </w:pPr>
+      <w:rPr>
+        <w:rFonts w:ascii="Symbol" w:hAnsi="Symbol" w:hint="default"/>
+      </w:rPr>
+    </w:lvl>
+    <w:lvl w:ilvl="1" w:tplc="100C0003">
+      <w:start w:val="1"/>
+      <w:numFmt w:val="bullet"/>
+      <w:lvlText w:val="o"/>
+      <w:lvlJc w:val="left"/>
+      <w:pPr>
+        <w:ind w:left="1440" w:hanging="360"/>
+      </w:pPr>
+      <w:rPr>
+        <w:rFonts w:ascii="Courier New" w:hAnsi="Courier New" w:cs="Courier New" w:hint="default"/>
+      </w:rPr>
+    </w:lvl>
+    <w:lvl w:ilvl="2" w:tplc="100C0005" w:tentative="1">
+      <w:start w:val="1"/>
+      <w:numFmt w:val="bullet"/>
+      <w:lvlText w:val=""/>
+      <w:lvlJc w:val="left"/>
+      <w:pPr>
+        <w:ind w:left="2160" w:hanging="360"/>
+      </w:pPr>
+      <w:rPr>
+        <w:rFonts w:ascii="Wingdings" w:hAnsi="Wingdings" w:hint="default"/>
+      </w:rPr>
+    </w:lvl>
+    <w:lvl w:ilvl="3" w:tplc="100C0001" w:tentative="1">
+      <w:start w:val="1"/>
+      <w:numFmt w:val="bullet"/>
+      <w:lvlText w:val=""/>
+      <w:lvlJc w:val="left"/>
+      <w:pPr>
+        <w:ind w:left="2880" w:hanging="360"/>
+      </w:pPr>
+      <w:rPr>
+        <w:rFonts w:ascii="Symbol" w:hAnsi="Symbol" w:hint="default"/>
+      </w:rPr>
+    </w:lvl>
+    <w:lvl w:ilvl="4" w:tplc="100C0003" w:tentative="1">
+      <w:start w:val="1"/>
+      <w:numFmt w:val="bullet"/>
+      <w:lvlText w:val="o"/>
+      <w:lvlJc w:val="left"/>
+      <w:pPr>
+        <w:ind w:left="3600" w:hanging="360"/>
+      </w:pPr>
+      <w:rPr>
+        <w:rFonts w:ascii="Courier New" w:hAnsi="Courier New" w:cs="Courier New" w:hint="default"/>
+      </w:rPr>
+    </w:lvl>
+    <w:lvl w:ilvl="5" w:tplc="100C0005" w:tentative="1">
+      <w:start w:val="1"/>
+      <w:numFmt w:val="bullet"/>
+      <w:lvlText w:val=""/>
+      <w:lvlJc w:val="left"/>
+      <w:pPr>
+        <w:ind w:left="4320" w:hanging="360"/>
+      </w:pPr>
+      <w:rPr>
+        <w:rFonts w:ascii="Wingdings" w:hAnsi="Wingdings" w:hint="default"/>
+      </w:rPr>
+    </w:lvl>
+    <w:lvl w:ilvl="6" w:tplc="100C0001" w:tentative="1">
+      <w:start w:val="1"/>
+      <w:numFmt w:val="bullet"/>
+      <w:lvlText w:val=""/>
+      <w:lvlJc w:val="left"/>
+      <w:pPr>
+        <w:ind w:left="5040" w:hanging="360"/>
+      </w:pPr>
+      <w:rPr>
+        <w:rFonts w:ascii="Symbol" w:hAnsi="Symbol" w:hint="default"/>
+      </w:rPr>
+    </w:lvl>
+    <w:lvl w:ilvl="7" w:tplc="100C0003" w:tentative="1">
+      <w:start w:val="1"/>
+      <w:numFmt w:val="bullet"/>
+      <w:lvlText w:val="o"/>
+      <w:lvlJc w:val="left"/>
+      <w:pPr>
+        <w:ind w:left="5760" w:hanging="360"/>
+      </w:pPr>
+      <w:rPr>
+        <w:rFonts w:ascii="Courier New" w:hAnsi="Courier New" w:cs="Courier New" w:hint="default"/>
+      </w:rPr>
+    </w:lvl>
+    <w:lvl w:ilvl="8" w:tplc="100C0005" w:tentative="1">
+      <w:start w:val="1"/>
+      <w:numFmt w:val="bullet"/>
+      <w:lvlText w:val=""/>
+      <w:lvlJc w:val="left"/>
+      <w:pPr>
+        <w:ind w:left="6480" w:hanging="360"/>
+      </w:pPr>
+      <w:rPr>
+        <w:rFonts w:ascii="Wingdings" w:hAnsi="Wingdings" w:hint="default"/>
+      </w:rPr>
+    </w:lvl>
+  </w:abstractNum>
+  <w:abstractNum w:abstractNumId="2" w15:restartNumberingAfterBreak="0">
     <w:nsid w:val="311C46D4"/>
     <w:multiLevelType w:val="hybridMultilevel"/>
     <w:tmpl w:val="EAFA0AE0"/>
@@ -2042,7 +2621,7 @@
       </w:rPr>
     </w:lvl>
   </w:abstractNum>
-  <w:abstractNum w:abstractNumId="2" w15:restartNumberingAfterBreak="0">
+  <w:abstractNum w:abstractNumId="3" w15:restartNumberingAfterBreak="0">
     <w:nsid w:val="3A72654D"/>
     <w:multiLevelType w:val="hybridMultilevel"/>
     <w:tmpl w:val="34DE8D72"/>
@@ -2155,14 +2734,134 @@
       </w:rPr>
     </w:lvl>
   </w:abstractNum>
+  <w:abstractNum w:abstractNumId="4" w15:restartNumberingAfterBreak="0">
+    <w:nsid w:val="55944526"/>
+    <w:multiLevelType w:val="hybridMultilevel"/>
+    <w:tmpl w:val="60E6B97C"/>
+    <w:lvl w:ilvl="0" w:tplc="69B4AD10">
+      <w:start w:val="1"/>
+      <w:numFmt w:val="bullet"/>
+      <w:pStyle w:val="Listeapuce"/>
+      <w:lvlText w:val=""/>
+      <w:lvlJc w:val="left"/>
+      <w:pPr>
+        <w:ind w:left="720" w:hanging="360"/>
+      </w:pPr>
+      <w:rPr>
+        <w:rFonts w:ascii="Symbol" w:hAnsi="Symbol" w:hint="default"/>
+      </w:rPr>
+    </w:lvl>
+    <w:lvl w:ilvl="1" w:tplc="100C0003">
+      <w:start w:val="1"/>
+      <w:numFmt w:val="bullet"/>
+      <w:lvlText w:val="o"/>
+      <w:lvlJc w:val="left"/>
+      <w:pPr>
+        <w:ind w:left="1440" w:hanging="360"/>
+      </w:pPr>
+      <w:rPr>
+        <w:rFonts w:ascii="Courier New" w:hAnsi="Courier New" w:cs="Courier New" w:hint="default"/>
+      </w:rPr>
+    </w:lvl>
+    <w:lvl w:ilvl="2" w:tplc="100C0005" w:tentative="1">
+      <w:start w:val="1"/>
+      <w:numFmt w:val="bullet"/>
+      <w:lvlText w:val=""/>
+      <w:lvlJc w:val="left"/>
+      <w:pPr>
+        <w:ind w:left="2160" w:hanging="360"/>
+      </w:pPr>
+      <w:rPr>
+        <w:rFonts w:ascii="Wingdings" w:hAnsi="Wingdings" w:hint="default"/>
+      </w:rPr>
+    </w:lvl>
+    <w:lvl w:ilvl="3" w:tplc="100C0001" w:tentative="1">
+      <w:start w:val="1"/>
+      <w:numFmt w:val="bullet"/>
+      <w:lvlText w:val=""/>
+      <w:lvlJc w:val="left"/>
+      <w:pPr>
+        <w:ind w:left="2880" w:hanging="360"/>
+      </w:pPr>
+      <w:rPr>
+        <w:rFonts w:ascii="Symbol" w:hAnsi="Symbol" w:hint="default"/>
+      </w:rPr>
+    </w:lvl>
+    <w:lvl w:ilvl="4" w:tplc="100C0003" w:tentative="1">
+      <w:start w:val="1"/>
+      <w:numFmt w:val="bullet"/>
+      <w:lvlText w:val="o"/>
+      <w:lvlJc w:val="left"/>
+      <w:pPr>
+        <w:ind w:left="3600" w:hanging="360"/>
+      </w:pPr>
+      <w:rPr>
+        <w:rFonts w:ascii="Courier New" w:hAnsi="Courier New" w:cs="Courier New" w:hint="default"/>
+      </w:rPr>
+    </w:lvl>
+    <w:lvl w:ilvl="5" w:tplc="100C0005" w:tentative="1">
+      <w:start w:val="1"/>
+      <w:numFmt w:val="bullet"/>
+      <w:lvlText w:val=""/>
+      <w:lvlJc w:val="left"/>
+      <w:pPr>
+        <w:ind w:left="4320" w:hanging="360"/>
+      </w:pPr>
+      <w:rPr>
+        <w:rFonts w:ascii="Wingdings" w:hAnsi="Wingdings" w:hint="default"/>
+      </w:rPr>
+    </w:lvl>
+    <w:lvl w:ilvl="6" w:tplc="100C0001" w:tentative="1">
+      <w:start w:val="1"/>
+      <w:numFmt w:val="bullet"/>
+      <w:lvlText w:val=""/>
+      <w:lvlJc w:val="left"/>
+      <w:pPr>
+        <w:ind w:left="5040" w:hanging="360"/>
+      </w:pPr>
+      <w:rPr>
+        <w:rFonts w:ascii="Symbol" w:hAnsi="Symbol" w:hint="default"/>
+      </w:rPr>
+    </w:lvl>
+    <w:lvl w:ilvl="7" w:tplc="100C0003" w:tentative="1">
+      <w:start w:val="1"/>
+      <w:numFmt w:val="bullet"/>
+      <w:lvlText w:val="o"/>
+      <w:lvlJc w:val="left"/>
+      <w:pPr>
+        <w:ind w:left="5760" w:hanging="360"/>
+      </w:pPr>
+      <w:rPr>
+        <w:rFonts w:ascii="Courier New" w:hAnsi="Courier New" w:cs="Courier New" w:hint="default"/>
+      </w:rPr>
+    </w:lvl>
+    <w:lvl w:ilvl="8" w:tplc="100C0005" w:tentative="1">
+      <w:start w:val="1"/>
+      <w:numFmt w:val="bullet"/>
+      <w:lvlText w:val=""/>
+      <w:lvlJc w:val="left"/>
+      <w:pPr>
+        <w:ind w:left="6480" w:hanging="360"/>
+      </w:pPr>
+      <w:rPr>
+        <w:rFonts w:ascii="Wingdings" w:hAnsi="Wingdings" w:hint="default"/>
+      </w:rPr>
+    </w:lvl>
+  </w:abstractNum>
   <w:num w:numId="1">
-    <w:abstractNumId w:val="1"/>
+    <w:abstractNumId w:val="2"/>
   </w:num>
   <w:num w:numId="2">
     <w:abstractNumId w:val="0"/>
   </w:num>
   <w:num w:numId="3">
-    <w:abstractNumId w:val="2"/>
+    <w:abstractNumId w:val="3"/>
+  </w:num>
+  <w:num w:numId="4">
+    <w:abstractNumId w:val="4"/>
+  </w:num>
+  <w:num w:numId="5">
+    <w:abstractNumId w:val="1"/>
   </w:num>
 </w:numbering>
 </file>
@@ -2646,11 +3345,11 @@
     <w:uiPriority w:val="9"/>
     <w:unhideWhenUsed/>
     <w:qFormat/>
-    <w:rsid w:val="00796088"/>
+    <w:rsid w:val="00273150"/>
     <w:pPr>
       <w:keepNext/>
       <w:keepLines/>
-      <w:spacing w:before="40" w:after="0"/>
+      <w:spacing w:before="240" w:after="0"/>
       <w:outlineLvl w:val="3"/>
     </w:pPr>
     <w:rPr>
@@ -2663,10 +3362,31 @@
       <w:szCs w:val="28"/>
     </w:rPr>
   </w:style>
+  <w:style w:type="paragraph" w:styleId="Titre5">
+    <w:name w:val="heading 5"/>
+    <w:basedOn w:val="Normal"/>
+    <w:next w:val="Normal"/>
+    <w:link w:val="Titre5Car"/>
+    <w:uiPriority w:val="9"/>
+    <w:unhideWhenUsed/>
+    <w:qFormat/>
+    <w:rsid w:val="00E06D14"/>
+    <w:pPr>
+      <w:keepNext/>
+      <w:keepLines/>
+      <w:spacing w:before="120" w:after="0"/>
+      <w:ind w:left="397"/>
+      <w:outlineLvl w:val="4"/>
+    </w:pPr>
+    <w:rPr>
+      <w:rFonts w:asciiTheme="majorHAnsi" w:eastAsiaTheme="majorEastAsia" w:hAnsiTheme="majorHAnsi" w:cstheme="majorBidi"/>
+      <w:b/>
+      <w:color w:val="0D0D0D" w:themeColor="text1" w:themeTint="F2"/>
+    </w:rPr>
+  </w:style>
   <w:style w:type="character" w:default="1" w:styleId="Policepardfaut">
     <w:name w:val="Default Paragraph Font"/>
     <w:uiPriority w:val="1"/>
-    <w:semiHidden/>
     <w:unhideWhenUsed/>
   </w:style>
   <w:style w:type="table" w:default="1" w:styleId="TableauNormal">
@@ -2872,7 +3592,7 @@
     <w:basedOn w:val="Policepardfaut"/>
     <w:link w:val="Titre4"/>
     <w:uiPriority w:val="9"/>
-    <w:rsid w:val="00796088"/>
+    <w:rsid w:val="00273150"/>
     <w:rPr>
       <w:rFonts w:asciiTheme="majorHAnsi" w:eastAsiaTheme="majorEastAsia" w:hAnsiTheme="majorHAnsi" w:cstheme="majorBidi"/>
       <w:b/>
@@ -2881,6 +3601,52 @@
       <w:color w:val="2E74B5" w:themeColor="accent1" w:themeShade="BF"/>
       <w:sz w:val="28"/>
       <w:szCs w:val="28"/>
+    </w:rPr>
+  </w:style>
+  <w:style w:type="character" w:customStyle="1" w:styleId="Titre5Car">
+    <w:name w:val="Titre 5 Car"/>
+    <w:basedOn w:val="Policepardfaut"/>
+    <w:link w:val="Titre5"/>
+    <w:uiPriority w:val="9"/>
+    <w:rsid w:val="00E06D14"/>
+    <w:rPr>
+      <w:rFonts w:asciiTheme="majorHAnsi" w:eastAsiaTheme="majorEastAsia" w:hAnsiTheme="majorHAnsi" w:cstheme="majorBidi"/>
+      <w:b/>
+      <w:color w:val="0D0D0D" w:themeColor="text1" w:themeTint="F2"/>
+      <w:sz w:val="24"/>
+    </w:rPr>
+  </w:style>
+  <w:style w:type="paragraph" w:customStyle="1" w:styleId="Listeapuce">
+    <w:name w:val="Liste a puce"/>
+    <w:basedOn w:val="Paragraphedeliste"/>
+    <w:qFormat/>
+    <w:rsid w:val="00E06D14"/>
+    <w:pPr>
+      <w:numPr>
+        <w:numId w:val="4"/>
+      </w:numPr>
+      <w:ind w:left="924" w:hanging="357"/>
+    </w:pPr>
+  </w:style>
+  <w:style w:type="paragraph" w:styleId="En-ttedetabledesmatires">
+    <w:name w:val="TOC Heading"/>
+    <w:basedOn w:val="Titre1"/>
+    <w:next w:val="Normal"/>
+    <w:uiPriority w:val="39"/>
+    <w:unhideWhenUsed/>
+    <w:qFormat/>
+    <w:rsid w:val="00600399"/>
+    <w:pPr>
+      <w:shd w:val="clear" w:color="auto" w:fill="auto"/>
+      <w:spacing w:before="240" w:after="0"/>
+      <w:outlineLvl w:val="9"/>
+    </w:pPr>
+    <w:rPr>
+      <w:rFonts w:asciiTheme="majorHAnsi" w:hAnsiTheme="majorHAnsi"/>
+      <w:b w:val="0"/>
+      <w:color w:val="2E74B5" w:themeColor="accent1" w:themeShade="BF"/>
+      <w:sz w:val="32"/>
+      <w:lang w:eastAsia="fr-CH"/>
     </w:rPr>
   </w:style>
 </w:styles>
@@ -3089,21 +3855,21 @@
     <w:charset w:val="00"/>
     <w:family w:val="swiss"/>
     <w:pitch w:val="variable"/>
-    <w:sig w:usb0="E4002EFF" w:usb1="C000247B" w:usb2="00000009" w:usb3="00000000" w:csb0="000001FF" w:csb1="00000000"/>
+    <w:sig w:usb0="E00002FF" w:usb1="4000ACFF" w:usb2="00000001" w:usb3="00000000" w:csb0="0000019F" w:csb1="00000000"/>
   </w:font>
   <w:font w:name="Arial">
     <w:panose1 w:val="020B0604020202020204"/>
     <w:charset w:val="00"/>
     <w:family w:val="swiss"/>
     <w:pitch w:val="variable"/>
-    <w:sig w:usb0="E0002EFF" w:usb1="C000785B" w:usb2="00000009" w:usb3="00000000" w:csb0="000001FF" w:csb1="00000000"/>
+    <w:sig w:usb0="E0002AFF" w:usb1="C0007843" w:usb2="00000009" w:usb3="00000000" w:csb0="000001FF" w:csb1="00000000"/>
   </w:font>
   <w:font w:name="Calibri Light">
     <w:panose1 w:val="020F0302020204030204"/>
     <w:charset w:val="00"/>
     <w:family w:val="swiss"/>
     <w:pitch w:val="variable"/>
-    <w:sig w:usb0="E4002EFF" w:usb1="C000247B" w:usb2="00000009" w:usb3="00000000" w:csb0="000001FF" w:csb1="00000000"/>
+    <w:sig w:usb0="A00002EF" w:usb1="4000207B" w:usb2="00000000" w:usb3="00000000" w:csb0="0000009F" w:csb1="00000000"/>
   </w:font>
 </w:fonts>
 </file>
@@ -3127,6 +3893,7 @@
     <w:rsid w:val="001944DA"/>
     <w:rsid w:val="001A6D92"/>
     <w:rsid w:val="005B23FC"/>
+    <w:rsid w:val="008309B6"/>
     <w:rsid w:val="0087542E"/>
     <w:rsid w:val="008826A6"/>
   </w:rsids>
@@ -3874,10 +4641,22 @@
 </CoverPageProperties>
 </file>
 
+<file path=customXml/item2.xml><?xml version="1.0" encoding="utf-8"?>
+<b:Sources xmlns:b="http://schemas.openxmlformats.org/officeDocument/2006/bibliography" xmlns="http://schemas.openxmlformats.org/officeDocument/2006/bibliography" SelectedStyle="\APASixthEditionOfficeOnline.xsl" StyleName="APA" Version="6"/>
+</file>
+
 <file path=customXml/itemProps1.xml><?xml version="1.0" encoding="utf-8"?>
 <ds:datastoreItem xmlns:ds="http://schemas.openxmlformats.org/officeDocument/2006/customXml" ds:itemID="{55AF091B-3C7A-41E3-B477-F2FDAA23CFDA}">
   <ds:schemaRefs>
     <ds:schemaRef ds:uri="http://schemas.microsoft.com/office/2006/coverPageProps"/>
   </ds:schemaRefs>
 </ds:datastoreItem>
+</file>
+
+<file path=customXml/itemProps2.xml><?xml version="1.0" encoding="utf-8"?>
+<ds:datastoreItem xmlns:ds="http://schemas.openxmlformats.org/officeDocument/2006/customXml" ds:itemID="{1BF9B24F-F7EF-40B2-B282-770B6F3862AC}">
+  <ds:schemaRefs>
+    <ds:schemaRef ds:uri="http://schemas.openxmlformats.org/officeDocument/2006/bibliography"/>
+  </ds:schemaRefs>
+</ds:datastoreItem>
 </file>
</xml_diff>

<commit_message>
Cahier des charges - Dossier de projet
</commit_message>
<xml_diff>
--- a/Documentation/Dossier_de_Projet_Annonces.docx
+++ b/Documentation/Dossier_de_Projet_Annonces.docx
@@ -325,7 +325,11 @@
     <w:sdt>
       <w:sdtPr>
         <w:rPr>
-          <w:lang w:val="fr-FR"/>
+          <w:rFonts w:asciiTheme="minorHAnsi" w:eastAsiaTheme="minorHAnsi" w:hAnsiTheme="minorHAnsi" w:cstheme="minorBidi"/>
+          <w:color w:val="auto"/>
+          <w:sz w:val="24"/>
+          <w:szCs w:val="22"/>
+          <w:lang w:val="fr-FR" w:eastAsia="en-US"/>
         </w:rPr>
         <w:id w:val="-1823335719"/>
         <w:docPartObj>
@@ -335,13 +339,8 @@
       </w:sdtPr>
       <w:sdtEndPr>
         <w:rPr>
-          <w:rFonts w:asciiTheme="minorHAnsi" w:eastAsiaTheme="minorHAnsi" w:hAnsiTheme="minorHAnsi" w:cstheme="minorBidi"/>
           <w:b/>
           <w:bCs/>
-          <w:color w:val="auto"/>
-          <w:sz w:val="24"/>
-          <w:szCs w:val="22"/>
-          <w:lang w:eastAsia="en-US"/>
         </w:rPr>
       </w:sdtEndPr>
       <w:sdtContent>
@@ -1838,14 +1837,8 @@
     <w:p>
       <w:pPr>
         <w:pStyle w:val="Titre5"/>
-        <w:rPr>
-          <w:color w:val="0D0D0D" w:themeColor="text1" w:themeTint="F2"/>
-        </w:rPr>
-      </w:pPr>
-      <w:r>
-        <w:rPr>
-          <w:color w:val="0D0D0D" w:themeColor="text1" w:themeTint="F2"/>
-        </w:rPr>
+      </w:pPr>
+      <w:r>
         <w:t>Physique</w:t>
       </w:r>
     </w:p>
@@ -1868,14 +1861,8 @@
     <w:p>
       <w:pPr>
         <w:pStyle w:val="Titre5"/>
-        <w:rPr>
-          <w:color w:val="0D0D0D" w:themeColor="text1" w:themeTint="F2"/>
-        </w:rPr>
-      </w:pPr>
-      <w:r>
-        <w:rPr>
-          <w:color w:val="0D0D0D" w:themeColor="text1" w:themeTint="F2"/>
-        </w:rPr>
+      </w:pPr>
+      <w:r>
         <w:t>Logiciel</w:t>
       </w:r>
     </w:p>
@@ -1934,14 +1921,8 @@
     <w:p>
       <w:pPr>
         <w:pStyle w:val="Titre5"/>
-        <w:rPr>
-          <w:color w:val="0D0D0D" w:themeColor="text1" w:themeTint="F2"/>
-        </w:rPr>
-      </w:pPr>
-      <w:r>
-        <w:rPr>
-          <w:color w:val="0D0D0D" w:themeColor="text1" w:themeTint="F2"/>
-        </w:rPr>
+      </w:pPr>
+      <w:r>
         <w:t>Langage utilisé pour développer le site</w:t>
       </w:r>
     </w:p>
@@ -1972,14 +1953,8 @@
     <w:p>
       <w:pPr>
         <w:pStyle w:val="Titre5"/>
-        <w:rPr>
-          <w:color w:val="0D0D0D" w:themeColor="text1" w:themeTint="F2"/>
-        </w:rPr>
-      </w:pPr>
-      <w:r>
-        <w:rPr>
-          <w:color w:val="0D0D0D" w:themeColor="text1" w:themeTint="F2"/>
-        </w:rPr>
+      </w:pPr>
+      <w:r>
         <w:t>Framework</w:t>
       </w:r>
     </w:p>
@@ -2027,7 +2002,13 @@
     </w:p>
     <w:p>
       <w:r>
-        <w:t>La version 1.0 devra offrir :</w:t>
+        <w:t>La version 1.0</w:t>
+      </w:r>
+      <w:r>
+        <w:t xml:space="preserve"> </w:t>
+      </w:r>
+      <w:r>
+        <w:t>devra offrir :</w:t>
       </w:r>
     </w:p>
     <w:p>
@@ -2035,44 +2016,258 @@
         <w:pStyle w:val="Listeapuce"/>
       </w:pPr>
       <w:r>
-        <w:t>Inscription</w:t>
+        <w:t>En tant que visiteur :</w:t>
       </w:r>
     </w:p>
     <w:p>
       <w:pPr>
         <w:pStyle w:val="Listeapuce"/>
-      </w:pPr>
-      <w:r>
-        <w:t>Connexion</w:t>
+        <w:numPr>
+          <w:ilvl w:val="1"/>
+          <w:numId w:val="4"/>
+        </w:numPr>
+      </w:pPr>
+      <w:r>
+        <w:t>S’inscrire</w:t>
       </w:r>
     </w:p>
     <w:p>
       <w:pPr>
         <w:pStyle w:val="Listeapuce"/>
+        <w:numPr>
+          <w:ilvl w:val="1"/>
+          <w:numId w:val="4"/>
+        </w:numPr>
+      </w:pPr>
+      <w:r>
+        <w:t>Se connecter</w:t>
+      </w:r>
+    </w:p>
+    <w:p>
+      <w:pPr>
+        <w:pStyle w:val="Listeapuce"/>
+      </w:pPr>
+      <w:r>
+        <w:t>En tant qu’utilisateur</w:t>
+      </w:r>
+    </w:p>
+    <w:p>
+      <w:pPr>
+        <w:pStyle w:val="Listeapuce"/>
+        <w:numPr>
+          <w:ilvl w:val="1"/>
+          <w:numId w:val="4"/>
+        </w:numPr>
       </w:pPr>
       <w:r>
         <w:t>Ajouter des annonces</w:t>
       </w:r>
-      <w:bookmarkStart w:id="14" w:name="_GoBack"/>
+    </w:p>
+    <w:p>
+      <w:pPr>
+        <w:pStyle w:val="Listeapuce"/>
+        <w:numPr>
+          <w:ilvl w:val="1"/>
+          <w:numId w:val="4"/>
+        </w:numPr>
+      </w:pPr>
+      <w:r>
+        <w:t>M</w:t>
+      </w:r>
+      <w:r>
+        <w:t>odifier les</w:t>
+      </w:r>
+      <w:r>
+        <w:t xml:space="preserve"> annonces</w:t>
+      </w:r>
+      <w:r>
+        <w:t xml:space="preserve"> qu’il a posté</w:t>
+      </w:r>
+    </w:p>
+    <w:p>
+      <w:pPr>
+        <w:pStyle w:val="Listeapuce"/>
+        <w:numPr>
+          <w:ilvl w:val="1"/>
+          <w:numId w:val="4"/>
+        </w:numPr>
+      </w:pPr>
+      <w:r>
+        <w:t>Supprimer les annonces</w:t>
+      </w:r>
+    </w:p>
+    <w:p>
+      <w:r>
+        <w:t>Elle devra être rendue lors de la dernière semaine le 26.03.2021</w:t>
+      </w:r>
+    </w:p>
+    <w:p>
+      <w:pPr>
+        <w:pStyle w:val="Titre4"/>
+      </w:pPr>
+      <w:r>
+        <w:t>Points évalués</w:t>
+      </w:r>
+    </w:p>
+    <w:p>
+      <w:pPr>
+        <w:pStyle w:val="Listeapuce"/>
+      </w:pPr>
+      <w:r>
+        <w:t>Analyse</w:t>
+      </w:r>
+    </w:p>
+    <w:p>
+      <w:pPr>
+        <w:pStyle w:val="Listeapuce"/>
+      </w:pPr>
+      <w:r>
+        <w:t>Conception</w:t>
+      </w:r>
+    </w:p>
+    <w:p>
+      <w:pPr>
+        <w:pStyle w:val="Listeapuce"/>
+        <w:numPr>
+          <w:ilvl w:val="1"/>
+          <w:numId w:val="4"/>
+        </w:numPr>
+      </w:pPr>
+      <w:r>
+        <w:t>Architecture</w:t>
+      </w:r>
+    </w:p>
+    <w:p>
+      <w:pPr>
+        <w:pStyle w:val="Listeapuce"/>
+        <w:numPr>
+          <w:ilvl w:val="1"/>
+          <w:numId w:val="4"/>
+        </w:numPr>
+      </w:pPr>
+      <w:r>
+        <w:t>Nomenclature des fichiers</w:t>
+      </w:r>
+    </w:p>
+    <w:p>
+      <w:pPr>
+        <w:pStyle w:val="Listeapuce"/>
+      </w:pPr>
+      <w:r>
+        <w:t>Réalisation</w:t>
+      </w:r>
+    </w:p>
+    <w:p>
+      <w:pPr>
+        <w:pStyle w:val="Listeapuce"/>
+        <w:numPr>
+          <w:ilvl w:val="1"/>
+          <w:numId w:val="4"/>
+        </w:numPr>
+      </w:pPr>
+      <w:r>
+        <w:t>Qualité du code</w:t>
+      </w:r>
+    </w:p>
+    <w:p>
+      <w:pPr>
+        <w:pStyle w:val="Listeapuce"/>
+        <w:numPr>
+          <w:ilvl w:val="1"/>
+          <w:numId w:val="4"/>
+        </w:numPr>
+      </w:pPr>
+      <w:r>
+        <w:t>Commentaire</w:t>
+      </w:r>
+    </w:p>
+    <w:p>
+      <w:pPr>
+        <w:pStyle w:val="Listeapuce"/>
+        <w:numPr>
+          <w:ilvl w:val="1"/>
+          <w:numId w:val="4"/>
+        </w:numPr>
+      </w:pPr>
+      <w:r>
+        <w:t>Choix du nom des fichiers et variables</w:t>
+      </w:r>
+    </w:p>
+    <w:p>
+      <w:pPr>
+        <w:pStyle w:val="Listeapuce"/>
+      </w:pPr>
+      <w:r>
+        <w:t>Procédures des tests</w:t>
+      </w:r>
+    </w:p>
+    <w:p>
+      <w:pPr>
+        <w:pStyle w:val="Listeapuce"/>
+      </w:pPr>
+      <w:r>
+        <w:t>Ergonomie du projet</w:t>
+      </w:r>
+    </w:p>
+    <w:p>
+      <w:pPr>
+        <w:pStyle w:val="Listeapuce"/>
+      </w:pPr>
+      <w:r>
+        <w:t>Gestion du temps</w:t>
+      </w:r>
+    </w:p>
+    <w:p>
+      <w:pPr>
+        <w:pStyle w:val="Listeapuce"/>
+      </w:pPr>
+      <w:r>
+        <w:t>Documentation</w:t>
+      </w:r>
+    </w:p>
+    <w:p>
+      <w:pPr>
+        <w:spacing w:after="160"/>
+        <w:rPr>
+          <w:rFonts w:asciiTheme="majorHAnsi" w:eastAsiaTheme="majorEastAsia" w:hAnsiTheme="majorHAnsi" w:cstheme="majorBidi"/>
+          <w:b/>
+          <w:i/>
+          <w:iCs/>
+          <w:color w:val="2E74B5" w:themeColor="accent1" w:themeShade="BF"/>
+          <w:sz w:val="28"/>
+          <w:szCs w:val="28"/>
+        </w:rPr>
+      </w:pPr>
+      <w:r>
+        <w:rPr>
+          <w:rFonts w:asciiTheme="majorHAnsi" w:eastAsiaTheme="majorEastAsia" w:hAnsiTheme="majorHAnsi" w:cstheme="majorBidi"/>
+          <w:b/>
+          <w:i/>
+          <w:iCs/>
+          <w:color w:val="2E74B5" w:themeColor="accent1" w:themeShade="BF"/>
+          <w:sz w:val="28"/>
+          <w:szCs w:val="28"/>
+        </w:rPr>
+        <w:br w:type="page"/>
+      </w:r>
+    </w:p>
+    <w:p/>
+    <w:p>
+      <w:pPr>
+        <w:pStyle w:val="Titre2"/>
+      </w:pPr>
+      <w:bookmarkStart w:id="14" w:name="_Toc63672106"/>
+      <w:bookmarkStart w:id="15" w:name="_Toc63672191"/>
+      <w:r>
+        <w:t>Cas d’utilisation</w:t>
+      </w:r>
       <w:bookmarkEnd w:id="14"/>
-      <w:r>
-        <w:br w:type="page"/>
-      </w:r>
-    </w:p>
-    <w:p>
-      <w:pPr>
-        <w:pStyle w:val="Titre2"/>
-      </w:pPr>
-      <w:bookmarkStart w:id="15" w:name="_Toc63672106"/>
-      <w:bookmarkStart w:id="16" w:name="_Toc63672191"/>
-      <w:r>
-        <w:lastRenderedPageBreak/>
-        <w:t>Cas d’utilisation</w:t>
-      </w:r>
       <w:bookmarkEnd w:id="15"/>
+    </w:p>
+    <w:p>
+      <w:bookmarkStart w:id="16" w:name="_GoBack"/>
       <w:bookmarkEnd w:id="16"/>
     </w:p>
-    <w:p/>
     <w:p>
       <w:pPr>
         <w:pStyle w:val="Titre2"/>
@@ -2176,7 +2371,7 @@
         <w:noProof/>
         <w:lang w:val="fr-FR"/>
       </w:rPr>
-      <w:t>5</w:t>
+      <w:t>6</w:t>
     </w:r>
     <w:r>
       <w:fldChar w:fldCharType="end"/>
@@ -2238,7 +2433,7 @@
       <w:rPr>
         <w:noProof/>
       </w:rPr>
-      <w:t>08.02.21</w:t>
+      <w:t>10.02.21</w:t>
     </w:r>
     <w:r>
       <w:fldChar w:fldCharType="end"/>
@@ -2735,10 +2930,123 @@
     </w:lvl>
   </w:abstractNum>
   <w:abstractNum w:abstractNumId="4" w15:restartNumberingAfterBreak="0">
+    <w:nsid w:val="4BD14DF7"/>
+    <w:multiLevelType w:val="hybridMultilevel"/>
+    <w:tmpl w:val="724C5832"/>
+    <w:lvl w:ilvl="0" w:tplc="100C0001">
+      <w:start w:val="1"/>
+      <w:numFmt w:val="bullet"/>
+      <w:lvlText w:val=""/>
+      <w:lvlJc w:val="left"/>
+      <w:pPr>
+        <w:ind w:left="3600" w:hanging="360"/>
+      </w:pPr>
+      <w:rPr>
+        <w:rFonts w:ascii="Symbol" w:hAnsi="Symbol" w:hint="default"/>
+      </w:rPr>
+    </w:lvl>
+    <w:lvl w:ilvl="1" w:tplc="100C0003" w:tentative="1">
+      <w:start w:val="1"/>
+      <w:numFmt w:val="bullet"/>
+      <w:lvlText w:val="o"/>
+      <w:lvlJc w:val="left"/>
+      <w:pPr>
+        <w:ind w:left="4320" w:hanging="360"/>
+      </w:pPr>
+      <w:rPr>
+        <w:rFonts w:ascii="Courier New" w:hAnsi="Courier New" w:cs="Courier New" w:hint="default"/>
+      </w:rPr>
+    </w:lvl>
+    <w:lvl w:ilvl="2" w:tplc="100C0005" w:tentative="1">
+      <w:start w:val="1"/>
+      <w:numFmt w:val="bullet"/>
+      <w:lvlText w:val=""/>
+      <w:lvlJc w:val="left"/>
+      <w:pPr>
+        <w:ind w:left="5040" w:hanging="360"/>
+      </w:pPr>
+      <w:rPr>
+        <w:rFonts w:ascii="Wingdings" w:hAnsi="Wingdings" w:hint="default"/>
+      </w:rPr>
+    </w:lvl>
+    <w:lvl w:ilvl="3" w:tplc="100C0001" w:tentative="1">
+      <w:start w:val="1"/>
+      <w:numFmt w:val="bullet"/>
+      <w:lvlText w:val=""/>
+      <w:lvlJc w:val="left"/>
+      <w:pPr>
+        <w:ind w:left="5760" w:hanging="360"/>
+      </w:pPr>
+      <w:rPr>
+        <w:rFonts w:ascii="Symbol" w:hAnsi="Symbol" w:hint="default"/>
+      </w:rPr>
+    </w:lvl>
+    <w:lvl w:ilvl="4" w:tplc="100C0003" w:tentative="1">
+      <w:start w:val="1"/>
+      <w:numFmt w:val="bullet"/>
+      <w:lvlText w:val="o"/>
+      <w:lvlJc w:val="left"/>
+      <w:pPr>
+        <w:ind w:left="6480" w:hanging="360"/>
+      </w:pPr>
+      <w:rPr>
+        <w:rFonts w:ascii="Courier New" w:hAnsi="Courier New" w:cs="Courier New" w:hint="default"/>
+      </w:rPr>
+    </w:lvl>
+    <w:lvl w:ilvl="5" w:tplc="100C0005" w:tentative="1">
+      <w:start w:val="1"/>
+      <w:numFmt w:val="bullet"/>
+      <w:lvlText w:val=""/>
+      <w:lvlJc w:val="left"/>
+      <w:pPr>
+        <w:ind w:left="7200" w:hanging="360"/>
+      </w:pPr>
+      <w:rPr>
+        <w:rFonts w:ascii="Wingdings" w:hAnsi="Wingdings" w:hint="default"/>
+      </w:rPr>
+    </w:lvl>
+    <w:lvl w:ilvl="6" w:tplc="100C0001" w:tentative="1">
+      <w:start w:val="1"/>
+      <w:numFmt w:val="bullet"/>
+      <w:lvlText w:val=""/>
+      <w:lvlJc w:val="left"/>
+      <w:pPr>
+        <w:ind w:left="7920" w:hanging="360"/>
+      </w:pPr>
+      <w:rPr>
+        <w:rFonts w:ascii="Symbol" w:hAnsi="Symbol" w:hint="default"/>
+      </w:rPr>
+    </w:lvl>
+    <w:lvl w:ilvl="7" w:tplc="100C0003" w:tentative="1">
+      <w:start w:val="1"/>
+      <w:numFmt w:val="bullet"/>
+      <w:lvlText w:val="o"/>
+      <w:lvlJc w:val="left"/>
+      <w:pPr>
+        <w:ind w:left="8640" w:hanging="360"/>
+      </w:pPr>
+      <w:rPr>
+        <w:rFonts w:ascii="Courier New" w:hAnsi="Courier New" w:cs="Courier New" w:hint="default"/>
+      </w:rPr>
+    </w:lvl>
+    <w:lvl w:ilvl="8" w:tplc="100C0005" w:tentative="1">
+      <w:start w:val="1"/>
+      <w:numFmt w:val="bullet"/>
+      <w:lvlText w:val=""/>
+      <w:lvlJc w:val="left"/>
+      <w:pPr>
+        <w:ind w:left="9360" w:hanging="360"/>
+      </w:pPr>
+      <w:rPr>
+        <w:rFonts w:ascii="Wingdings" w:hAnsi="Wingdings" w:hint="default"/>
+      </w:rPr>
+    </w:lvl>
+  </w:abstractNum>
+  <w:abstractNum w:abstractNumId="5" w15:restartNumberingAfterBreak="0">
     <w:nsid w:val="55944526"/>
     <w:multiLevelType w:val="hybridMultilevel"/>
-    <w:tmpl w:val="60E6B97C"/>
-    <w:lvl w:ilvl="0" w:tplc="69B4AD10">
+    <w:tmpl w:val="6B9C986E"/>
+    <w:lvl w:ilvl="0" w:tplc="343EABE2">
       <w:start w:val="1"/>
       <w:numFmt w:val="bullet"/>
       <w:pStyle w:val="Listeapuce"/>
@@ -2858,10 +3166,13 @@
     <w:abstractNumId w:val="3"/>
   </w:num>
   <w:num w:numId="4">
-    <w:abstractNumId w:val="4"/>
+    <w:abstractNumId w:val="5"/>
   </w:num>
   <w:num w:numId="5">
     <w:abstractNumId w:val="1"/>
+  </w:num>
+  <w:num w:numId="6">
+    <w:abstractNumId w:val="4"/>
   </w:num>
 </w:numbering>
 </file>
@@ -3298,14 +3609,14 @@
     <w:uiPriority w:val="9"/>
     <w:unhideWhenUsed/>
     <w:qFormat/>
-    <w:rsid w:val="00F8021B"/>
+    <w:rsid w:val="00774C31"/>
     <w:pPr>
       <w:keepNext/>
       <w:keepLines/>
       <w:pBdr>
         <w:bottom w:val="single" w:sz="4" w:space="1" w:color="auto"/>
       </w:pBdr>
-      <w:spacing w:before="240" w:after="120"/>
+      <w:spacing w:before="240" w:after="160"/>
       <w:outlineLvl w:val="1"/>
     </w:pPr>
     <w:rPr>
@@ -3387,6 +3698,7 @@
   <w:style w:type="character" w:default="1" w:styleId="Policepardfaut">
     <w:name w:val="Default Paragraph Font"/>
     <w:uiPriority w:val="1"/>
+    <w:semiHidden/>
     <w:unhideWhenUsed/>
   </w:style>
   <w:style w:type="table" w:default="1" w:styleId="TableauNormal">
@@ -3430,7 +3742,7 @@
     <w:basedOn w:val="Policepardfaut"/>
     <w:link w:val="Titre2"/>
     <w:uiPriority w:val="9"/>
-    <w:rsid w:val="00F8021B"/>
+    <w:rsid w:val="00774C31"/>
     <w:rPr>
       <w:rFonts w:ascii="Arial" w:eastAsiaTheme="majorEastAsia" w:hAnsi="Arial" w:cstheme="majorBidi"/>
       <w:b/>
@@ -3620,11 +3932,12 @@
     <w:name w:val="Liste a puce"/>
     <w:basedOn w:val="Paragraphedeliste"/>
     <w:qFormat/>
-    <w:rsid w:val="00E06D14"/>
+    <w:rsid w:val="002043EC"/>
     <w:pPr>
       <w:numPr>
         <w:numId w:val="4"/>
       </w:numPr>
+      <w:spacing w:after="120"/>
       <w:ind w:left="924" w:hanging="357"/>
     </w:pPr>
   </w:style>
@@ -3855,21 +4168,21 @@
     <w:charset w:val="00"/>
     <w:family w:val="swiss"/>
     <w:pitch w:val="variable"/>
-    <w:sig w:usb0="E00002FF" w:usb1="4000ACFF" w:usb2="00000001" w:usb3="00000000" w:csb0="0000019F" w:csb1="00000000"/>
+    <w:sig w:usb0="E4002EFF" w:usb1="C000247B" w:usb2="00000009" w:usb3="00000000" w:csb0="000001FF" w:csb1="00000000"/>
   </w:font>
   <w:font w:name="Arial">
     <w:panose1 w:val="020B0604020202020204"/>
     <w:charset w:val="00"/>
     <w:family w:val="swiss"/>
     <w:pitch w:val="variable"/>
-    <w:sig w:usb0="E0002AFF" w:usb1="C0007843" w:usb2="00000009" w:usb3="00000000" w:csb0="000001FF" w:csb1="00000000"/>
+    <w:sig w:usb0="E0002EFF" w:usb1="C000785B" w:usb2="00000009" w:usb3="00000000" w:csb0="000001FF" w:csb1="00000000"/>
   </w:font>
   <w:font w:name="Calibri Light">
     <w:panose1 w:val="020F0302020204030204"/>
     <w:charset w:val="00"/>
     <w:family w:val="swiss"/>
     <w:pitch w:val="variable"/>
-    <w:sig w:usb0="A00002EF" w:usb1="4000207B" w:usb2="00000000" w:usb3="00000000" w:csb0="0000009F" w:csb1="00000000"/>
+    <w:sig w:usb0="E4002EFF" w:usb1="C000247B" w:usb2="00000009" w:usb3="00000000" w:csb0="000001FF" w:csb1="00000000"/>
   </w:font>
 </w:fonts>
 </file>
@@ -3892,6 +4205,7 @@
     <w:rsidRoot w:val="008826A6"/>
     <w:rsid w:val="001944DA"/>
     <w:rsid w:val="001A6D92"/>
+    <w:rsid w:val="0052330D"/>
     <w:rsid w:val="005B23FC"/>
     <w:rsid w:val="008309B6"/>
     <w:rsid w:val="0087542E"/>
@@ -4654,7 +4968,7 @@
 </file>
 
 <file path=customXml/itemProps2.xml><?xml version="1.0" encoding="utf-8"?>
-<ds:datastoreItem xmlns:ds="http://schemas.openxmlformats.org/officeDocument/2006/customXml" ds:itemID="{1BF9B24F-F7EF-40B2-B282-770B6F3862AC}">
+<ds:datastoreItem xmlns:ds="http://schemas.openxmlformats.org/officeDocument/2006/customXml" ds:itemID="{1CD13D00-CBBF-4755-9246-59F9E6DE25AC}">
   <ds:schemaRefs>
     <ds:schemaRef ds:uri="http://schemas.openxmlformats.org/officeDocument/2006/bibliography"/>
   </ds:schemaRefs>

</xml_diff>

<commit_message>
Changement du digramme des use-cases avec la correction
</commit_message>
<xml_diff>
--- a/Documentation/Dossier_de_Projet_Annonces.docx
+++ b/Documentation/Dossier_de_Projet_Annonces.docx
@@ -1871,7 +1871,19 @@
         <w:pStyle w:val="Listeapuce"/>
       </w:pPr>
       <w:r>
-        <w:t>Suite Office pour la rédaction de documentation</w:t>
+        <w:t>Suite Office</w:t>
+      </w:r>
+      <w:r>
+        <w:t xml:space="preserve"> 365</w:t>
+      </w:r>
+      <w:r>
+        <w:t xml:space="preserve"> pour la rédaction de </w:t>
+      </w:r>
+      <w:r>
+        <w:t xml:space="preserve">la </w:t>
+      </w:r>
+      <w:r>
+        <w:t>documentation</w:t>
       </w:r>
     </w:p>
     <w:p>
@@ -1896,7 +1908,13 @@
         <w:pStyle w:val="Listeapuce"/>
       </w:pPr>
       <w:r>
-        <w:t>Draw.io pour la conception du MCD, des maquettes et use-cases</w:t>
+        <w:t xml:space="preserve">Draw.io pour la conception du MCD, des maquettes et </w:t>
+      </w:r>
+      <w:r>
+        <w:t xml:space="preserve">diagramme </w:t>
+      </w:r>
+      <w:r>
+        <w:t>use-cases</w:t>
       </w:r>
       <w:r>
         <w:t xml:space="preserve"> </w:t>
@@ -2250,24 +2268,96 @@
         </w:rPr>
         <w:br w:type="page"/>
       </w:r>
-    </w:p>
-    <w:p/>
-    <w:p>
-      <w:pPr>
-        <w:pStyle w:val="Titre2"/>
-      </w:pPr>
       <w:bookmarkStart w:id="14" w:name="_Toc63672106"/>
       <w:bookmarkStart w:id="15" w:name="_Toc63672191"/>
+    </w:p>
+    <w:p>
+      <w:pPr>
+        <w:pStyle w:val="Titre2"/>
+        <w:rPr>
+          <w:noProof/>
+          <w:lang w:eastAsia="fr-CH"/>
+        </w:rPr>
+      </w:pPr>
+    </w:p>
+    <w:p>
+      <w:pPr>
+        <w:pStyle w:val="Titre2"/>
+      </w:pPr>
+      <w:bookmarkStart w:id="16" w:name="_GoBack"/>
+      <w:r>
+        <w:rPr>
+          <w:noProof/>
+          <w:lang w:eastAsia="fr-CH"/>
+        </w:rPr>
+        <w:drawing>
+          <wp:anchor distT="0" distB="0" distL="114300" distR="114300" simplePos="0" relativeHeight="251659264" behindDoc="0" locked="0" layoutInCell="1" allowOverlap="1">
+            <wp:simplePos x="0" y="0"/>
+            <wp:positionH relativeFrom="margin">
+              <wp:align>center</wp:align>
+            </wp:positionH>
+            <wp:positionV relativeFrom="paragraph">
+              <wp:posOffset>596471</wp:posOffset>
+            </wp:positionV>
+            <wp:extent cx="4105275" cy="3716655"/>
+            <wp:effectExtent l="0" t="0" r="9525" b="0"/>
+            <wp:wrapTopAndBottom/>
+            <wp:docPr id="3" name="Image 3"/>
+            <wp:cNvGraphicFramePr>
+              <a:graphicFrameLocks xmlns:a="http://schemas.openxmlformats.org/drawingml/2006/main" noChangeAspect="1"/>
+            </wp:cNvGraphicFramePr>
+            <a:graphic xmlns:a="http://schemas.openxmlformats.org/drawingml/2006/main">
+              <a:graphicData uri="http://schemas.openxmlformats.org/drawingml/2006/picture">
+                <pic:pic xmlns:pic="http://schemas.openxmlformats.org/drawingml/2006/picture">
+                  <pic:nvPicPr>
+                    <pic:cNvPr id="3" name="Use case - v1.0.png"/>
+                    <pic:cNvPicPr/>
+                  </pic:nvPicPr>
+                  <pic:blipFill rotWithShape="1">
+                    <a:blip r:embed="rId10">
+                      <a:extLst>
+                        <a:ext uri="{28A0092B-C50C-407E-A947-70E740481C1C}">
+                          <a14:useLocalDpi xmlns:a14="http://schemas.microsoft.com/office/drawing/2010/main" val="0"/>
+                        </a:ext>
+                      </a:extLst>
+                    </a:blip>
+                    <a:srcRect b="26504"/>
+                    <a:stretch/>
+                  </pic:blipFill>
+                  <pic:spPr bwMode="auto">
+                    <a:xfrm>
+                      <a:off x="0" y="0"/>
+                      <a:ext cx="4105275" cy="3716655"/>
+                    </a:xfrm>
+                    <a:prstGeom prst="rect">
+                      <a:avLst/>
+                    </a:prstGeom>
+                    <a:ln>
+                      <a:noFill/>
+                    </a:ln>
+                    <a:extLst>
+                      <a:ext uri="{53640926-AAD7-44D8-BBD7-CCE9431645EC}">
+                        <a14:shadowObscured xmlns:a14="http://schemas.microsoft.com/office/drawing/2010/main"/>
+                      </a:ext>
+                    </a:extLst>
+                  </pic:spPr>
+                </pic:pic>
+              </a:graphicData>
+            </a:graphic>
+            <wp14:sizeRelV relativeFrom="margin">
+              <wp14:pctHeight>0</wp14:pctHeight>
+            </wp14:sizeRelV>
+          </wp:anchor>
+        </w:drawing>
+      </w:r>
+      <w:bookmarkEnd w:id="16"/>
       <w:r>
         <w:t>Cas d’utilisation</w:t>
       </w:r>
       <w:bookmarkEnd w:id="14"/>
       <w:bookmarkEnd w:id="15"/>
     </w:p>
-    <w:p>
-      <w:bookmarkStart w:id="16" w:name="_GoBack"/>
-      <w:bookmarkEnd w:id="16"/>
-    </w:p>
+    <w:p/>
     <w:p>
       <w:pPr>
         <w:pStyle w:val="Titre2"/>
@@ -2307,8 +2397,8 @@
       <w:bookmarkEnd w:id="22"/>
     </w:p>
     <w:sectPr>
-      <w:headerReference w:type="default" r:id="rId10"/>
-      <w:footerReference w:type="default" r:id="rId11"/>
+      <w:headerReference w:type="default" r:id="rId11"/>
+      <w:footerReference w:type="default" r:id="rId12"/>
       <w:pgSz w:w="11906" w:h="16838"/>
       <w:pgMar w:top="1417" w:right="1417" w:bottom="1417" w:left="1417" w:header="708" w:footer="708" w:gutter="0"/>
       <w:pgNumType w:start="0"/>
@@ -2371,7 +2461,7 @@
         <w:noProof/>
         <w:lang w:val="fr-FR"/>
       </w:rPr>
-      <w:t>6</w:t>
+      <w:t>4</w:t>
     </w:r>
     <w:r>
       <w:fldChar w:fldCharType="end"/>
@@ -4210,6 +4300,7 @@
     <w:rsid w:val="008309B6"/>
     <w:rsid w:val="0087542E"/>
     <w:rsid w:val="008826A6"/>
+    <w:rsid w:val="00BF64B9"/>
   </w:rsids>
   <m:mathPr>
     <m:mathFont m:val="Cambria Math"/>
@@ -4968,7 +5059,7 @@
 </file>
 
 <file path=customXml/itemProps2.xml><?xml version="1.0" encoding="utf-8"?>
-<ds:datastoreItem xmlns:ds="http://schemas.openxmlformats.org/officeDocument/2006/customXml" ds:itemID="{1CD13D00-CBBF-4755-9246-59F9E6DE25AC}">
+<ds:datastoreItem xmlns:ds="http://schemas.openxmlformats.org/officeDocument/2006/customXml" ds:itemID="{90D794F3-DB74-42FF-BA0C-47762215B4FF}">
   <ds:schemaRefs>
     <ds:schemaRef ds:uri="http://schemas.openxmlformats.org/officeDocument/2006/bibliography"/>
   </ds:schemaRefs>

</xml_diff>

<commit_message>
Correction grammaire dossier de projet
</commit_message>
<xml_diff>
--- a/Documentation/Dossier_de_Projet_Annonces.docx
+++ b/Documentation/Dossier_de_Projet_Annonces.docx
@@ -1477,10 +1477,126 @@
         <w:t xml:space="preserve">. Ils pourront aussi modifier ou supprime leur(s) annonce(s). </w:t>
       </w:r>
       <w:r>
+        <w:t xml:space="preserve">Les annonces contiendront. </w:t>
+      </w:r>
+    </w:p>
+    <w:p>
+      <w:pPr>
+        <w:pStyle w:val="Paragraphedeliste"/>
+        <w:numPr>
+          <w:ilvl w:val="0"/>
+          <w:numId w:val="9"/>
+        </w:numPr>
+      </w:pPr>
+      <w:r>
+        <w:t>Un titre</w:t>
+      </w:r>
+    </w:p>
+    <w:p>
+      <w:pPr>
+        <w:pStyle w:val="Paragraphedeliste"/>
+        <w:numPr>
+          <w:ilvl w:val="0"/>
+          <w:numId w:val="9"/>
+        </w:numPr>
+      </w:pPr>
+      <w:r>
+        <w:t>Un prix</w:t>
+      </w:r>
+    </w:p>
+    <w:p>
+      <w:pPr>
+        <w:pStyle w:val="Paragraphedeliste"/>
+        <w:numPr>
+          <w:ilvl w:val="0"/>
+          <w:numId w:val="9"/>
+        </w:numPr>
+      </w:pPr>
+      <w:r>
+        <w:t>Une description</w:t>
+      </w:r>
+    </w:p>
+    <w:p>
+      <w:pPr>
+        <w:pStyle w:val="Paragraphedeliste"/>
+        <w:numPr>
+          <w:ilvl w:val="0"/>
+          <w:numId w:val="9"/>
+        </w:numPr>
+      </w:pPr>
+      <w:r>
+        <w:t>Une catégorie</w:t>
+      </w:r>
+      <w:bookmarkStart w:id="8" w:name="_GoBack"/>
+      <w:bookmarkEnd w:id="8"/>
+    </w:p>
+    <w:p>
+      <w:pPr>
+        <w:pStyle w:val="Paragraphedeliste"/>
+        <w:numPr>
+          <w:ilvl w:val="0"/>
+          <w:numId w:val="9"/>
+        </w:numPr>
+      </w:pPr>
+      <w:r>
+        <w:t>Une image uploadée</w:t>
+      </w:r>
+    </w:p>
+    <w:p>
+      <w:r>
         <w:t>Les catégories</w:t>
       </w:r>
       <w:r>
-        <w:t xml:space="preserve"> des annonces devront être sous-forme de liste déroulante et devront contenir :</w:t>
+        <w:t xml:space="preserve"> des annonces devront être s</w:t>
+      </w:r>
+      <w:r>
+        <w:t>ous-forme de liste déroulante. La liste déroulante contiendra :</w:t>
+      </w:r>
+    </w:p>
+    <w:p>
+      <w:pPr>
+        <w:pStyle w:val="Paragraphedeliste"/>
+        <w:numPr>
+          <w:ilvl w:val="0"/>
+          <w:numId w:val="8"/>
+        </w:numPr>
+      </w:pPr>
+      <w:r>
+        <w:t>Vente</w:t>
+      </w:r>
+    </w:p>
+    <w:p>
+      <w:pPr>
+        <w:pStyle w:val="Paragraphedeliste"/>
+        <w:numPr>
+          <w:ilvl w:val="0"/>
+          <w:numId w:val="8"/>
+        </w:numPr>
+      </w:pPr>
+      <w:r>
+        <w:t>Location</w:t>
+      </w:r>
+    </w:p>
+    <w:p>
+      <w:pPr>
+        <w:pStyle w:val="Paragraphedeliste"/>
+        <w:numPr>
+          <w:ilvl w:val="0"/>
+          <w:numId w:val="8"/>
+        </w:numPr>
+      </w:pPr>
+      <w:r>
+        <w:t>Services</w:t>
+      </w:r>
+    </w:p>
+    <w:p>
+      <w:r>
+        <w:t>Les services auront des images génériques. Une page dédiée pour chaque annonce pour y afficher leurs détails lorsqu’on clique sur l’annonce. Un formulaire pour contacter les membres via un formulaire devra aussi être présent.</w:t>
+      </w:r>
+    </w:p>
+    <w:p>
+      <w:r>
+        <w:t>Les contraintes sont les suivantes :</w:t>
       </w:r>
     </w:p>
     <w:p>
@@ -1488,7 +1604,7 @@
         <w:pStyle w:val="Listeapuce"/>
       </w:pPr>
       <w:r>
-        <w:t>Un titre</w:t>
+        <w:t>Pas de base de données SQL, remplacé par des fichier JSON</w:t>
       </w:r>
     </w:p>
     <w:p>
@@ -1496,7 +1612,7 @@
         <w:pStyle w:val="Listeapuce"/>
       </w:pPr>
       <w:r>
-        <w:t>Une description</w:t>
+        <w:t>Le site doit être responsive</w:t>
       </w:r>
     </w:p>
     <w:p>
@@ -1504,48 +1620,7 @@
         <w:pStyle w:val="Listeapuce"/>
       </w:pPr>
       <w:r>
-        <w:t>Un prix</w:t>
-      </w:r>
-    </w:p>
-    <w:p>
-      <w:pPr>
-        <w:pStyle w:val="Listeapuce"/>
-      </w:pPr>
-      <w:r>
-        <w:t>Une image</w:t>
-      </w:r>
-    </w:p>
-    <w:p>
-      <w:r>
-        <w:t>Les services auront des images génériques. Une page dédiée pour chaque annonce pour y afficher leurs détails lorsqu’on clique sur l’annonce. Un formulaire pour contacter les membres via un formulaire devra aussi être présent.</w:t>
-      </w:r>
-    </w:p>
-    <w:p>
-      <w:r>
-        <w:t>Les contraintes sont les suivantes :</w:t>
-      </w:r>
-    </w:p>
-    <w:p>
-      <w:pPr>
-        <w:pStyle w:val="Listeapuce"/>
-      </w:pPr>
-      <w:r>
-        <w:t>Pas de base de données SQL, remplacé par des fichier JSON</w:t>
-      </w:r>
-    </w:p>
-    <w:p>
-      <w:pPr>
-        <w:pStyle w:val="Listeapuce"/>
-      </w:pPr>
-      <w:r>
-        <w:t>Le site doit être responsive</w:t>
-      </w:r>
-    </w:p>
-    <w:p>
-      <w:pPr>
-        <w:pStyle w:val="Listeapuce"/>
-      </w:pPr>
-      <w:r>
+        <w:lastRenderedPageBreak/>
         <w:t>Le projet doit être conçu sur une structure MVC</w:t>
       </w:r>
     </w:p>
@@ -1553,14 +1628,13 @@
       <w:pPr>
         <w:pStyle w:val="Titre2"/>
       </w:pPr>
-      <w:bookmarkStart w:id="8" w:name="_Toc63672103"/>
-      <w:bookmarkStart w:id="9" w:name="_Toc63672188"/>
-      <w:r>
-        <w:lastRenderedPageBreak/>
+      <w:bookmarkStart w:id="9" w:name="_Toc63672103"/>
+      <w:bookmarkStart w:id="10" w:name="_Toc63672188"/>
+      <w:r>
         <w:t>Planification initiale</w:t>
       </w:r>
-      <w:bookmarkEnd w:id="8"/>
       <w:bookmarkEnd w:id="9"/>
+      <w:bookmarkEnd w:id="10"/>
     </w:p>
     <w:p>
       <w:r>
@@ -1646,26 +1720,26 @@
       <w:pPr>
         <w:pStyle w:val="Titre1"/>
       </w:pPr>
-      <w:bookmarkStart w:id="10" w:name="_Toc63672104"/>
-      <w:bookmarkStart w:id="11" w:name="_Toc63672189"/>
+      <w:bookmarkStart w:id="11" w:name="_Toc63672104"/>
+      <w:bookmarkStart w:id="12" w:name="_Toc63672189"/>
       <w:r>
         <w:lastRenderedPageBreak/>
         <w:t>Analyse</w:t>
       </w:r>
-      <w:bookmarkEnd w:id="10"/>
       <w:bookmarkEnd w:id="11"/>
+      <w:bookmarkEnd w:id="12"/>
     </w:p>
     <w:p>
       <w:pPr>
         <w:pStyle w:val="Titre2"/>
       </w:pPr>
-      <w:bookmarkStart w:id="12" w:name="_Toc63672105"/>
-      <w:bookmarkStart w:id="13" w:name="_Toc63672190"/>
+      <w:bookmarkStart w:id="13" w:name="_Toc63672105"/>
+      <w:bookmarkStart w:id="14" w:name="_Toc63672190"/>
       <w:r>
         <w:t>Cahier des charges</w:t>
       </w:r>
-      <w:bookmarkEnd w:id="12"/>
       <w:bookmarkEnd w:id="13"/>
+      <w:bookmarkEnd w:id="14"/>
     </w:p>
     <w:tbl>
       <w:tblPr>
@@ -2242,8 +2316,8 @@
       <w:r>
         <w:t>Documentation</w:t>
       </w:r>
-      <w:bookmarkStart w:id="14" w:name="_Toc63672106"/>
-      <w:bookmarkStart w:id="15" w:name="_Toc63672191"/>
+      <w:bookmarkStart w:id="15" w:name="_Toc63672106"/>
+      <w:bookmarkStart w:id="16" w:name="_Toc63672191"/>
     </w:p>
     <w:p>
       <w:pPr>
@@ -2326,16 +2400,16 @@
       <w:r>
         <w:t>Cas d’utilisation</w:t>
       </w:r>
-      <w:bookmarkEnd w:id="14"/>
       <w:bookmarkEnd w:id="15"/>
+      <w:bookmarkEnd w:id="16"/>
     </w:p>
     <w:p/>
     <w:p>
       <w:pPr>
         <w:pStyle w:val="Titre2"/>
       </w:pPr>
-      <w:bookmarkStart w:id="16" w:name="_Toc63672107"/>
-      <w:bookmarkStart w:id="17" w:name="_Toc63672192"/>
+      <w:bookmarkStart w:id="17" w:name="_Toc63672107"/>
+      <w:bookmarkStart w:id="18" w:name="_Toc63672192"/>
       <w:r>
         <w:rPr>
           <w:noProof/>
@@ -2400,35 +2474,26 @@
       <w:r>
         <w:t>MCD</w:t>
       </w:r>
-      <w:bookmarkEnd w:id="16"/>
       <w:bookmarkEnd w:id="17"/>
+      <w:bookmarkEnd w:id="18"/>
     </w:p>
     <w:p/>
     <w:p>
       <w:pPr>
         <w:pStyle w:val="Titre2"/>
       </w:pPr>
-      <w:bookmarkStart w:id="18" w:name="_Toc63672108"/>
-      <w:bookmarkStart w:id="19" w:name="_Toc63672193"/>
+      <w:bookmarkStart w:id="19" w:name="_Toc63672108"/>
+      <w:bookmarkStart w:id="20" w:name="_Toc63672193"/>
       <w:r>
         <w:lastRenderedPageBreak/>
         <w:t>Stratégie de test</w:t>
       </w:r>
-      <w:bookmarkEnd w:id="18"/>
       <w:bookmarkEnd w:id="19"/>
-    </w:p>
-    <w:p>
-      <w:r>
-        <w:t>Pour le développement du site web, nous utiliserons nos trois postes respectifs du CPNV ainsi que nos ordinateurs personnels. Nous utiliserons GitHub pour la gestion des fichiers</w:t>
-      </w:r>
-      <w:r>
-        <w:t xml:space="preserve"> ainsi que </w:t>
-      </w:r>
-      <w:r>
-        <w:t>du projet</w:t>
-      </w:r>
-      <w:r>
-        <w:t>. Aussi, afin de simplifier et éviter la ‘collision’ de fichier, nous utiliserons l’extension</w:t>
+      <w:bookmarkEnd w:id="20"/>
+    </w:p>
+    <w:p>
+      <w:r>
+        <w:t>Pour le développement du site web, nous utiliserons nos trois postes respectifs du CPNV ainsi que nos ordinateurs personnels. Nous utiliserons GitHub pour la gestion des fichiers ainsi que du projet. Aussi, afin de simplifier et éviter la ‘collision’ de fichier, nous utiliserons l’extension</w:t>
       </w:r>
       <w:r>
         <w:t xml:space="preserve"> </w:t>
@@ -2476,8 +2541,6 @@
       <w:r>
         <w:t>.</w:t>
       </w:r>
-      <w:bookmarkStart w:id="20" w:name="_GoBack"/>
-      <w:bookmarkEnd w:id="20"/>
     </w:p>
     <w:p>
       <w:r>
@@ -2620,7 +2683,7 @@
         <w:noProof/>
         <w:lang w:val="fr-FR"/>
       </w:rPr>
-      <w:t>7</w:t>
+      <w:t>3</w:t>
     </w:r>
     <w:r>
       <w:fldChar w:fldCharType="end"/>
@@ -2682,7 +2745,7 @@
       <w:rPr>
         <w:noProof/>
       </w:rPr>
-      <w:t>19.02.21</w:t>
+      <w:t>08.03.21</w:t>
     </w:r>
     <w:r>
       <w:fldChar w:fldCharType="end"/>
@@ -3066,6 +3129,119 @@
     </w:lvl>
   </w:abstractNum>
   <w:abstractNum w:abstractNumId="3" w15:restartNumberingAfterBreak="0">
+    <w:nsid w:val="278C5960"/>
+    <w:multiLevelType w:val="hybridMultilevel"/>
+    <w:tmpl w:val="18B060E6"/>
+    <w:lvl w:ilvl="0" w:tplc="100C0001">
+      <w:start w:val="1"/>
+      <w:numFmt w:val="bullet"/>
+      <w:lvlText w:val=""/>
+      <w:lvlJc w:val="left"/>
+      <w:pPr>
+        <w:ind w:left="720" w:hanging="360"/>
+      </w:pPr>
+      <w:rPr>
+        <w:rFonts w:ascii="Symbol" w:hAnsi="Symbol" w:hint="default"/>
+      </w:rPr>
+    </w:lvl>
+    <w:lvl w:ilvl="1" w:tplc="100C0003" w:tentative="1">
+      <w:start w:val="1"/>
+      <w:numFmt w:val="bullet"/>
+      <w:lvlText w:val="o"/>
+      <w:lvlJc w:val="left"/>
+      <w:pPr>
+        <w:ind w:left="1440" w:hanging="360"/>
+      </w:pPr>
+      <w:rPr>
+        <w:rFonts w:ascii="Courier New" w:hAnsi="Courier New" w:cs="Courier New" w:hint="default"/>
+      </w:rPr>
+    </w:lvl>
+    <w:lvl w:ilvl="2" w:tplc="100C0005" w:tentative="1">
+      <w:start w:val="1"/>
+      <w:numFmt w:val="bullet"/>
+      <w:lvlText w:val=""/>
+      <w:lvlJc w:val="left"/>
+      <w:pPr>
+        <w:ind w:left="2160" w:hanging="360"/>
+      </w:pPr>
+      <w:rPr>
+        <w:rFonts w:ascii="Wingdings" w:hAnsi="Wingdings" w:hint="default"/>
+      </w:rPr>
+    </w:lvl>
+    <w:lvl w:ilvl="3" w:tplc="100C0001" w:tentative="1">
+      <w:start w:val="1"/>
+      <w:numFmt w:val="bullet"/>
+      <w:lvlText w:val=""/>
+      <w:lvlJc w:val="left"/>
+      <w:pPr>
+        <w:ind w:left="2880" w:hanging="360"/>
+      </w:pPr>
+      <w:rPr>
+        <w:rFonts w:ascii="Symbol" w:hAnsi="Symbol" w:hint="default"/>
+      </w:rPr>
+    </w:lvl>
+    <w:lvl w:ilvl="4" w:tplc="100C0003" w:tentative="1">
+      <w:start w:val="1"/>
+      <w:numFmt w:val="bullet"/>
+      <w:lvlText w:val="o"/>
+      <w:lvlJc w:val="left"/>
+      <w:pPr>
+        <w:ind w:left="3600" w:hanging="360"/>
+      </w:pPr>
+      <w:rPr>
+        <w:rFonts w:ascii="Courier New" w:hAnsi="Courier New" w:cs="Courier New" w:hint="default"/>
+      </w:rPr>
+    </w:lvl>
+    <w:lvl w:ilvl="5" w:tplc="100C0005" w:tentative="1">
+      <w:start w:val="1"/>
+      <w:numFmt w:val="bullet"/>
+      <w:lvlText w:val=""/>
+      <w:lvlJc w:val="left"/>
+      <w:pPr>
+        <w:ind w:left="4320" w:hanging="360"/>
+      </w:pPr>
+      <w:rPr>
+        <w:rFonts w:ascii="Wingdings" w:hAnsi="Wingdings" w:hint="default"/>
+      </w:rPr>
+    </w:lvl>
+    <w:lvl w:ilvl="6" w:tplc="100C0001" w:tentative="1">
+      <w:start w:val="1"/>
+      <w:numFmt w:val="bullet"/>
+      <w:lvlText w:val=""/>
+      <w:lvlJc w:val="left"/>
+      <w:pPr>
+        <w:ind w:left="5040" w:hanging="360"/>
+      </w:pPr>
+      <w:rPr>
+        <w:rFonts w:ascii="Symbol" w:hAnsi="Symbol" w:hint="default"/>
+      </w:rPr>
+    </w:lvl>
+    <w:lvl w:ilvl="7" w:tplc="100C0003" w:tentative="1">
+      <w:start w:val="1"/>
+      <w:numFmt w:val="bullet"/>
+      <w:lvlText w:val="o"/>
+      <w:lvlJc w:val="left"/>
+      <w:pPr>
+        <w:ind w:left="5760" w:hanging="360"/>
+      </w:pPr>
+      <w:rPr>
+        <w:rFonts w:ascii="Courier New" w:hAnsi="Courier New" w:cs="Courier New" w:hint="default"/>
+      </w:rPr>
+    </w:lvl>
+    <w:lvl w:ilvl="8" w:tplc="100C0005" w:tentative="1">
+      <w:start w:val="1"/>
+      <w:numFmt w:val="bullet"/>
+      <w:lvlText w:val=""/>
+      <w:lvlJc w:val="left"/>
+      <w:pPr>
+        <w:ind w:left="6480" w:hanging="360"/>
+      </w:pPr>
+      <w:rPr>
+        <w:rFonts w:ascii="Wingdings" w:hAnsi="Wingdings" w:hint="default"/>
+      </w:rPr>
+    </w:lvl>
+  </w:abstractNum>
+  <w:abstractNum w:abstractNumId="4" w15:restartNumberingAfterBreak="0">
     <w:nsid w:val="311C46D4"/>
     <w:multiLevelType w:val="hybridMultilevel"/>
     <w:tmpl w:val="EAFA0AE0"/>
@@ -3178,7 +3354,7 @@
       </w:rPr>
     </w:lvl>
   </w:abstractNum>
-  <w:abstractNum w:abstractNumId="4" w15:restartNumberingAfterBreak="0">
+  <w:abstractNum w:abstractNumId="5" w15:restartNumberingAfterBreak="0">
     <w:nsid w:val="3A72654D"/>
     <w:multiLevelType w:val="hybridMultilevel"/>
     <w:tmpl w:val="34DE8D72"/>
@@ -3291,7 +3467,120 @@
       </w:rPr>
     </w:lvl>
   </w:abstractNum>
-  <w:abstractNum w:abstractNumId="5" w15:restartNumberingAfterBreak="0">
+  <w:abstractNum w:abstractNumId="6" w15:restartNumberingAfterBreak="0">
+    <w:nsid w:val="3F7243ED"/>
+    <w:multiLevelType w:val="hybridMultilevel"/>
+    <w:tmpl w:val="16BA66F0"/>
+    <w:lvl w:ilvl="0" w:tplc="100C0001">
+      <w:start w:val="1"/>
+      <w:numFmt w:val="bullet"/>
+      <w:lvlText w:val=""/>
+      <w:lvlJc w:val="left"/>
+      <w:pPr>
+        <w:ind w:left="720" w:hanging="360"/>
+      </w:pPr>
+      <w:rPr>
+        <w:rFonts w:ascii="Symbol" w:hAnsi="Symbol" w:hint="default"/>
+      </w:rPr>
+    </w:lvl>
+    <w:lvl w:ilvl="1" w:tplc="100C0003" w:tentative="1">
+      <w:start w:val="1"/>
+      <w:numFmt w:val="bullet"/>
+      <w:lvlText w:val="o"/>
+      <w:lvlJc w:val="left"/>
+      <w:pPr>
+        <w:ind w:left="1440" w:hanging="360"/>
+      </w:pPr>
+      <w:rPr>
+        <w:rFonts w:ascii="Courier New" w:hAnsi="Courier New" w:cs="Courier New" w:hint="default"/>
+      </w:rPr>
+    </w:lvl>
+    <w:lvl w:ilvl="2" w:tplc="100C0005" w:tentative="1">
+      <w:start w:val="1"/>
+      <w:numFmt w:val="bullet"/>
+      <w:lvlText w:val=""/>
+      <w:lvlJc w:val="left"/>
+      <w:pPr>
+        <w:ind w:left="2160" w:hanging="360"/>
+      </w:pPr>
+      <w:rPr>
+        <w:rFonts w:ascii="Wingdings" w:hAnsi="Wingdings" w:hint="default"/>
+      </w:rPr>
+    </w:lvl>
+    <w:lvl w:ilvl="3" w:tplc="100C0001" w:tentative="1">
+      <w:start w:val="1"/>
+      <w:numFmt w:val="bullet"/>
+      <w:lvlText w:val=""/>
+      <w:lvlJc w:val="left"/>
+      <w:pPr>
+        <w:ind w:left="2880" w:hanging="360"/>
+      </w:pPr>
+      <w:rPr>
+        <w:rFonts w:ascii="Symbol" w:hAnsi="Symbol" w:hint="default"/>
+      </w:rPr>
+    </w:lvl>
+    <w:lvl w:ilvl="4" w:tplc="100C0003" w:tentative="1">
+      <w:start w:val="1"/>
+      <w:numFmt w:val="bullet"/>
+      <w:lvlText w:val="o"/>
+      <w:lvlJc w:val="left"/>
+      <w:pPr>
+        <w:ind w:left="3600" w:hanging="360"/>
+      </w:pPr>
+      <w:rPr>
+        <w:rFonts w:ascii="Courier New" w:hAnsi="Courier New" w:cs="Courier New" w:hint="default"/>
+      </w:rPr>
+    </w:lvl>
+    <w:lvl w:ilvl="5" w:tplc="100C0005" w:tentative="1">
+      <w:start w:val="1"/>
+      <w:numFmt w:val="bullet"/>
+      <w:lvlText w:val=""/>
+      <w:lvlJc w:val="left"/>
+      <w:pPr>
+        <w:ind w:left="4320" w:hanging="360"/>
+      </w:pPr>
+      <w:rPr>
+        <w:rFonts w:ascii="Wingdings" w:hAnsi="Wingdings" w:hint="default"/>
+      </w:rPr>
+    </w:lvl>
+    <w:lvl w:ilvl="6" w:tplc="100C0001" w:tentative="1">
+      <w:start w:val="1"/>
+      <w:numFmt w:val="bullet"/>
+      <w:lvlText w:val=""/>
+      <w:lvlJc w:val="left"/>
+      <w:pPr>
+        <w:ind w:left="5040" w:hanging="360"/>
+      </w:pPr>
+      <w:rPr>
+        <w:rFonts w:ascii="Symbol" w:hAnsi="Symbol" w:hint="default"/>
+      </w:rPr>
+    </w:lvl>
+    <w:lvl w:ilvl="7" w:tplc="100C0003" w:tentative="1">
+      <w:start w:val="1"/>
+      <w:numFmt w:val="bullet"/>
+      <w:lvlText w:val="o"/>
+      <w:lvlJc w:val="left"/>
+      <w:pPr>
+        <w:ind w:left="5760" w:hanging="360"/>
+      </w:pPr>
+      <w:rPr>
+        <w:rFonts w:ascii="Courier New" w:hAnsi="Courier New" w:cs="Courier New" w:hint="default"/>
+      </w:rPr>
+    </w:lvl>
+    <w:lvl w:ilvl="8" w:tplc="100C0005" w:tentative="1">
+      <w:start w:val="1"/>
+      <w:numFmt w:val="bullet"/>
+      <w:lvlText w:val=""/>
+      <w:lvlJc w:val="left"/>
+      <w:pPr>
+        <w:ind w:left="6480" w:hanging="360"/>
+      </w:pPr>
+      <w:rPr>
+        <w:rFonts w:ascii="Wingdings" w:hAnsi="Wingdings" w:hint="default"/>
+      </w:rPr>
+    </w:lvl>
+  </w:abstractNum>
+  <w:abstractNum w:abstractNumId="7" w15:restartNumberingAfterBreak="0">
     <w:nsid w:val="4BD14DF7"/>
     <w:multiLevelType w:val="hybridMultilevel"/>
     <w:tmpl w:val="724C5832"/>
@@ -3404,7 +3693,7 @@
       </w:rPr>
     </w:lvl>
   </w:abstractNum>
-  <w:abstractNum w:abstractNumId="6" w15:restartNumberingAfterBreak="0">
+  <w:abstractNum w:abstractNumId="8" w15:restartNumberingAfterBreak="0">
     <w:nsid w:val="55944526"/>
     <w:multiLevelType w:val="hybridMultilevel"/>
     <w:tmpl w:val="6B9C986E"/>
@@ -3519,25 +3808,31 @@
     </w:lvl>
   </w:abstractNum>
   <w:num w:numId="1">
-    <w:abstractNumId w:val="3"/>
+    <w:abstractNumId w:val="4"/>
   </w:num>
   <w:num w:numId="2">
     <w:abstractNumId w:val="0"/>
   </w:num>
   <w:num w:numId="3">
-    <w:abstractNumId w:val="4"/>
+    <w:abstractNumId w:val="5"/>
   </w:num>
   <w:num w:numId="4">
-    <w:abstractNumId w:val="6"/>
+    <w:abstractNumId w:val="8"/>
   </w:num>
   <w:num w:numId="5">
     <w:abstractNumId w:val="2"/>
   </w:num>
   <w:num w:numId="6">
-    <w:abstractNumId w:val="5"/>
+    <w:abstractNumId w:val="7"/>
   </w:num>
   <w:num w:numId="7">
     <w:abstractNumId w:val="1"/>
+  </w:num>
+  <w:num w:numId="8">
+    <w:abstractNumId w:val="3"/>
+  </w:num>
+  <w:num w:numId="9">
+    <w:abstractNumId w:val="6"/>
   </w:num>
 </w:numbering>
 </file>
@@ -4573,6 +4868,7 @@
     <w:rsid w:val="001A6D92"/>
     <w:rsid w:val="0052330D"/>
     <w:rsid w:val="005B23FC"/>
+    <w:rsid w:val="007B5CA1"/>
     <w:rsid w:val="008309B6"/>
     <w:rsid w:val="0087542E"/>
     <w:rsid w:val="008826A6"/>
@@ -5335,7 +5631,7 @@
 </file>
 
 <file path=customXml/itemProps2.xml><?xml version="1.0" encoding="utf-8"?>
-<ds:datastoreItem xmlns:ds="http://schemas.openxmlformats.org/officeDocument/2006/customXml" ds:itemID="{883252F9-7C3C-4211-BD97-979D7ACBB744}">
+<ds:datastoreItem xmlns:ds="http://schemas.openxmlformats.org/officeDocument/2006/customXml" ds:itemID="{FB8236C3-8F9C-45ED-A96B-2CCA8CB066E3}">
   <ds:schemaRefs>
     <ds:schemaRef ds:uri="http://schemas.openxmlformats.org/officeDocument/2006/bibliography"/>
   </ds:schemaRefs>

</xml_diff>

<commit_message>
Dossier de projet - avancement
</commit_message>
<xml_diff>
--- a/Documentation/Dossier_de_Projet_Annonces.docx
+++ b/Documentation/Dossier_de_Projet_Annonces.docx
@@ -392,7 +392,7 @@
             </w:rPr>
             <w:fldChar w:fldCharType="separate"/>
           </w:r>
-          <w:hyperlink w:anchor="_Toc63672184" w:history="1">
+          <w:hyperlink w:anchor="_Toc67901950" w:history="1">
             <w:r>
               <w:rPr>
                 <w:rStyle w:val="Lienhypertexte"/>
@@ -419,7 +419,7 @@
                 <w:noProof/>
                 <w:webHidden/>
               </w:rPr>
-              <w:instrText xml:space="preserve"> PAGEREF _Toc63672184 \h </w:instrText>
+              <w:instrText xml:space="preserve"> PAGEREF _Toc67901950 \h </w:instrText>
             </w:r>
             <w:r>
               <w:rPr>
@@ -463,7 +463,7 @@
               <w:lang w:eastAsia="fr-CH"/>
             </w:rPr>
           </w:pPr>
-          <w:hyperlink w:anchor="_Toc63672185" w:history="1">
+          <w:hyperlink w:anchor="_Toc67901951" w:history="1">
             <w:r>
               <w:rPr>
                 <w:rStyle w:val="Lienhypertexte"/>
@@ -490,7 +490,7 @@
                 <w:noProof/>
                 <w:webHidden/>
               </w:rPr>
-              <w:instrText xml:space="preserve"> PAGEREF _Toc63672185 \h </w:instrText>
+              <w:instrText xml:space="preserve"> PAGEREF _Toc67901951 \h </w:instrText>
             </w:r>
             <w:r>
               <w:rPr>
@@ -534,7 +534,7 @@
               <w:lang w:eastAsia="fr-CH"/>
             </w:rPr>
           </w:pPr>
-          <w:hyperlink w:anchor="_Toc63672186" w:history="1">
+          <w:hyperlink w:anchor="_Toc67901952" w:history="1">
             <w:r>
               <w:rPr>
                 <w:rStyle w:val="Lienhypertexte"/>
@@ -561,7 +561,7 @@
                 <w:noProof/>
                 <w:webHidden/>
               </w:rPr>
-              <w:instrText xml:space="preserve"> PAGEREF _Toc63672186 \h </w:instrText>
+              <w:instrText xml:space="preserve"> PAGEREF _Toc67901952 \h </w:instrText>
             </w:r>
             <w:r>
               <w:rPr>
@@ -605,7 +605,7 @@
               <w:lang w:eastAsia="fr-CH"/>
             </w:rPr>
           </w:pPr>
-          <w:hyperlink w:anchor="_Toc63672187" w:history="1">
+          <w:hyperlink w:anchor="_Toc67901953" w:history="1">
             <w:r>
               <w:rPr>
                 <w:rStyle w:val="Lienhypertexte"/>
@@ -632,7 +632,7 @@
                 <w:noProof/>
                 <w:webHidden/>
               </w:rPr>
-              <w:instrText xml:space="preserve"> PAGEREF _Toc63672187 \h </w:instrText>
+              <w:instrText xml:space="preserve"> PAGEREF _Toc67901953 \h </w:instrText>
             </w:r>
             <w:r>
               <w:rPr>
@@ -676,7 +676,7 @@
               <w:lang w:eastAsia="fr-CH"/>
             </w:rPr>
           </w:pPr>
-          <w:hyperlink w:anchor="_Toc63672188" w:history="1">
+          <w:hyperlink w:anchor="_Toc67901954" w:history="1">
             <w:r>
               <w:rPr>
                 <w:rStyle w:val="Lienhypertexte"/>
@@ -703,7 +703,7 @@
                 <w:noProof/>
                 <w:webHidden/>
               </w:rPr>
-              <w:instrText xml:space="preserve"> PAGEREF _Toc63672188 \h </w:instrText>
+              <w:instrText xml:space="preserve"> PAGEREF _Toc67901954 \h </w:instrText>
             </w:r>
             <w:r>
               <w:rPr>
@@ -747,7 +747,7 @@
               <w:lang w:eastAsia="fr-CH"/>
             </w:rPr>
           </w:pPr>
-          <w:hyperlink w:anchor="_Toc63672189" w:history="1">
+          <w:hyperlink w:anchor="_Toc67901955" w:history="1">
             <w:r>
               <w:rPr>
                 <w:rStyle w:val="Lienhypertexte"/>
@@ -774,7 +774,7 @@
                 <w:noProof/>
                 <w:webHidden/>
               </w:rPr>
-              <w:instrText xml:space="preserve"> PAGEREF _Toc63672189 \h </w:instrText>
+              <w:instrText xml:space="preserve"> PAGEREF _Toc67901955 \h </w:instrText>
             </w:r>
             <w:r>
               <w:rPr>
@@ -818,7 +818,7 @@
               <w:lang w:eastAsia="fr-CH"/>
             </w:rPr>
           </w:pPr>
-          <w:hyperlink w:anchor="_Toc63672190" w:history="1">
+          <w:hyperlink w:anchor="_Toc67901956" w:history="1">
             <w:r>
               <w:rPr>
                 <w:rStyle w:val="Lienhypertexte"/>
@@ -845,7 +845,7 @@
                 <w:noProof/>
                 <w:webHidden/>
               </w:rPr>
-              <w:instrText xml:space="preserve"> PAGEREF _Toc63672190 \h </w:instrText>
+              <w:instrText xml:space="preserve"> PAGEREF _Toc67901956 \h </w:instrText>
             </w:r>
             <w:r>
               <w:rPr>
@@ -889,7 +889,7 @@
               <w:lang w:eastAsia="fr-CH"/>
             </w:rPr>
           </w:pPr>
-          <w:hyperlink w:anchor="_Toc63672191" w:history="1">
+          <w:hyperlink w:anchor="_Toc67901957" w:history="1">
             <w:r>
               <w:rPr>
                 <w:rStyle w:val="Lienhypertexte"/>
@@ -916,7 +916,7 @@
                 <w:noProof/>
                 <w:webHidden/>
               </w:rPr>
-              <w:instrText xml:space="preserve"> PAGEREF _Toc63672191 \h </w:instrText>
+              <w:instrText xml:space="preserve"> PAGEREF _Toc67901957 \h </w:instrText>
             </w:r>
             <w:r>
               <w:rPr>
@@ -936,7 +936,7 @@
                 <w:noProof/>
                 <w:webHidden/>
               </w:rPr>
-              <w:t>5</w:t>
+              <w:t>6</w:t>
             </w:r>
             <w:r>
               <w:rPr>
@@ -960,7 +960,7 @@
               <w:lang w:eastAsia="fr-CH"/>
             </w:rPr>
           </w:pPr>
-          <w:hyperlink w:anchor="_Toc63672192" w:history="1">
+          <w:hyperlink w:anchor="_Toc67901958" w:history="1">
             <w:r>
               <w:rPr>
                 <w:rStyle w:val="Lienhypertexte"/>
@@ -987,7 +987,7 @@
                 <w:noProof/>
                 <w:webHidden/>
               </w:rPr>
-              <w:instrText xml:space="preserve"> PAGEREF _Toc63672192 \h </w:instrText>
+              <w:instrText xml:space="preserve"> PAGEREF _Toc67901958 \h </w:instrText>
             </w:r>
             <w:r>
               <w:rPr>
@@ -1007,7 +1007,7 @@
                 <w:noProof/>
                 <w:webHidden/>
               </w:rPr>
-              <w:t>5</w:t>
+              <w:t>6</w:t>
             </w:r>
             <w:r>
               <w:rPr>
@@ -1031,7 +1031,7 @@
               <w:lang w:eastAsia="fr-CH"/>
             </w:rPr>
           </w:pPr>
-          <w:hyperlink w:anchor="_Toc63672193" w:history="1">
+          <w:hyperlink w:anchor="_Toc67901959" w:history="1">
             <w:r>
               <w:rPr>
                 <w:rStyle w:val="Lienhypertexte"/>
@@ -1058,7 +1058,7 @@
                 <w:noProof/>
                 <w:webHidden/>
               </w:rPr>
-              <w:instrText xml:space="preserve"> PAGEREF _Toc63672193 \h </w:instrText>
+              <w:instrText xml:space="preserve"> PAGEREF _Toc67901959 \h </w:instrText>
             </w:r>
             <w:r>
               <w:rPr>
@@ -1078,7 +1078,7 @@
                 <w:noProof/>
                 <w:webHidden/>
               </w:rPr>
-              <w:t>5</w:t>
+              <w:t>7</w:t>
             </w:r>
             <w:r>
               <w:rPr>
@@ -1102,7 +1102,7 @@
               <w:lang w:eastAsia="fr-CH"/>
             </w:rPr>
           </w:pPr>
-          <w:hyperlink w:anchor="_Toc63672194" w:history="1">
+          <w:hyperlink w:anchor="_Toc67901960" w:history="1">
             <w:r>
               <w:rPr>
                 <w:rStyle w:val="Lienhypertexte"/>
@@ -1129,7 +1129,7 @@
                 <w:noProof/>
                 <w:webHidden/>
               </w:rPr>
-              <w:instrText xml:space="preserve"> PAGEREF _Toc63672194 \h </w:instrText>
+              <w:instrText xml:space="preserve"> PAGEREF _Toc67901960 \h </w:instrText>
             </w:r>
             <w:r>
               <w:rPr>
@@ -1149,7 +1149,7 @@
                 <w:noProof/>
                 <w:webHidden/>
               </w:rPr>
-              <w:t>5</w:t>
+              <w:t>7</w:t>
             </w:r>
             <w:r>
               <w:rPr>
@@ -1183,7 +1183,7 @@
         <w:pStyle w:val="Titre1"/>
       </w:pPr>
       <w:bookmarkStart w:id="0" w:name="_Toc63672099"/>
-      <w:bookmarkStart w:id="1" w:name="_Toc63672184"/>
+      <w:bookmarkStart w:id="1" w:name="_Toc67901950"/>
       <w:r>
         <w:lastRenderedPageBreak/>
         <w:t>Analyse préliminaire</w:t>
@@ -1196,7 +1196,7 @@
         <w:pStyle w:val="Titre2"/>
       </w:pPr>
       <w:bookmarkStart w:id="2" w:name="_Toc63672100"/>
-      <w:bookmarkStart w:id="3" w:name="_Toc63672185"/>
+      <w:bookmarkStart w:id="3" w:name="_Toc67901951"/>
       <w:r>
         <w:t>Introduction</w:t>
       </w:r>
@@ -1234,7 +1234,7 @@
         <w:pStyle w:val="Titre2"/>
       </w:pPr>
       <w:bookmarkStart w:id="4" w:name="_Toc63672101"/>
-      <w:bookmarkStart w:id="5" w:name="_Toc63672186"/>
+      <w:bookmarkStart w:id="5" w:name="_Toc67901952"/>
       <w:r>
         <w:t>Organisation</w:t>
       </w:r>
@@ -1456,13 +1456,12 @@
         </w:tc>
       </w:tr>
     </w:tbl>
-    <w:p/>
     <w:p>
       <w:pPr>
         <w:pStyle w:val="Titre2"/>
       </w:pPr>
       <w:bookmarkStart w:id="6" w:name="_Toc63672102"/>
-      <w:bookmarkStart w:id="7" w:name="_Toc63672187"/>
+      <w:bookmarkStart w:id="7" w:name="_Toc67901953"/>
       <w:r>
         <w:t>Objectifs</w:t>
       </w:r>
@@ -1527,8 +1526,6 @@
       <w:r>
         <w:t>Une catégorie</w:t>
       </w:r>
-      <w:bookmarkStart w:id="8" w:name="_GoBack"/>
-      <w:bookmarkEnd w:id="8"/>
     </w:p>
     <w:p>
       <w:pPr>
@@ -1620,21 +1617,21 @@
         <w:pStyle w:val="Listeapuce"/>
       </w:pPr>
       <w:r>
+        <w:t>Le projet doit être conçu sur une structure MVC</w:t>
+      </w:r>
+    </w:p>
+    <w:p>
+      <w:pPr>
+        <w:pStyle w:val="Titre2"/>
+      </w:pPr>
+      <w:bookmarkStart w:id="8" w:name="_Toc63672103"/>
+      <w:bookmarkStart w:id="9" w:name="_Toc67901954"/>
+      <w:r>
         <w:lastRenderedPageBreak/>
-        <w:t>Le projet doit être conçu sur une structure MVC</w:t>
-      </w:r>
-    </w:p>
-    <w:p>
-      <w:pPr>
-        <w:pStyle w:val="Titre2"/>
-      </w:pPr>
-      <w:bookmarkStart w:id="9" w:name="_Toc63672103"/>
-      <w:bookmarkStart w:id="10" w:name="_Toc63672188"/>
-      <w:r>
         <w:t>Planification initiale</w:t>
       </w:r>
+      <w:bookmarkEnd w:id="8"/>
       <w:bookmarkEnd w:id="9"/>
-      <w:bookmarkEnd w:id="10"/>
     </w:p>
     <w:p>
       <w:r>
@@ -1720,26 +1717,29 @@
       <w:pPr>
         <w:pStyle w:val="Titre1"/>
       </w:pPr>
-      <w:bookmarkStart w:id="11" w:name="_Toc63672104"/>
-      <w:bookmarkStart w:id="12" w:name="_Toc63672189"/>
+      <w:bookmarkStart w:id="10" w:name="_Toc63672104"/>
+      <w:bookmarkStart w:id="11" w:name="_Toc67901955"/>
       <w:r>
         <w:lastRenderedPageBreak/>
         <w:t>Analyse</w:t>
       </w:r>
+      <w:bookmarkEnd w:id="10"/>
       <w:bookmarkEnd w:id="11"/>
+      <w:r>
+        <w:t>/Conception</w:t>
+      </w:r>
+    </w:p>
+    <w:p>
+      <w:pPr>
+        <w:pStyle w:val="Titre2"/>
+      </w:pPr>
+      <w:bookmarkStart w:id="12" w:name="_Toc63672105"/>
+      <w:bookmarkStart w:id="13" w:name="_Toc67901956"/>
+      <w:r>
+        <w:t>Cahier des charges</w:t>
+      </w:r>
       <w:bookmarkEnd w:id="12"/>
-    </w:p>
-    <w:p>
-      <w:pPr>
-        <w:pStyle w:val="Titre2"/>
-      </w:pPr>
-      <w:bookmarkStart w:id="13" w:name="_Toc63672105"/>
-      <w:bookmarkStart w:id="14" w:name="_Toc63672190"/>
-      <w:r>
-        <w:t>Cahier des charges</w:t>
-      </w:r>
       <w:bookmarkEnd w:id="13"/>
-      <w:bookmarkEnd w:id="14"/>
     </w:p>
     <w:tbl>
       <w:tblPr>
@@ -1794,8 +1794,18 @@
           <w:p>
             <w:pPr>
               <w:jc w:val="right"/>
+              <w:rPr>
+                <w:b/>
+                <w:sz w:val="32"/>
+                <w:szCs w:val="32"/>
+              </w:rPr>
             </w:pPr>
             <w:r>
+              <w:rPr>
+                <w:b/>
+                <w:sz w:val="32"/>
+                <w:szCs w:val="32"/>
+              </w:rPr>
               <w:t>WebAnnonces</w:t>
             </w:r>
           </w:p>
@@ -2060,6 +2070,16 @@
     </w:p>
     <w:p>
       <w:pPr>
+        <w:pStyle w:val="Listeapuce"/>
+      </w:pPr>
+      <w:proofErr w:type="spellStart"/>
+      <w:r>
+        <w:t>PHPMailer</w:t>
+      </w:r>
+      <w:proofErr w:type="spellEnd"/>
+    </w:p>
+    <w:p>
+      <w:pPr>
         <w:pStyle w:val="Titre4"/>
       </w:pPr>
       <w:r>
@@ -2316,8 +2336,15 @@
       <w:r>
         <w:t>Documentation</w:t>
       </w:r>
-      <w:bookmarkStart w:id="15" w:name="_Toc63672106"/>
-      <w:bookmarkStart w:id="16" w:name="_Toc63672191"/>
+      <w:bookmarkStart w:id="14" w:name="_Toc63672106"/>
+    </w:p>
+    <w:p>
+      <w:pPr>
+        <w:spacing w:after="160"/>
+      </w:pPr>
+      <w:r>
+        <w:br w:type="page"/>
+      </w:r>
     </w:p>
     <w:p>
       <w:pPr>
@@ -2327,16 +2354,257 @@
           <w:lang w:eastAsia="fr-CH"/>
         </w:rPr>
       </w:pPr>
-    </w:p>
-    <w:p>
-      <w:pPr>
-        <w:pStyle w:val="Titre2"/>
-      </w:pPr>
       <w:r>
         <w:rPr>
           <w:noProof/>
           <w:lang w:eastAsia="fr-CH"/>
         </w:rPr>
+        <w:lastRenderedPageBreak/>
+        <w:t>Maquettes</w:t>
+      </w:r>
+    </w:p>
+    <w:p>
+      <w:pPr>
+        <w:rPr>
+          <w:lang w:eastAsia="fr-CH"/>
+        </w:rPr>
+      </w:pPr>
+      <w:r>
+        <w:rPr>
+          <w:noProof/>
+          <w:lang w:eastAsia="fr-CH"/>
+        </w:rPr>
+        <w:drawing>
+          <wp:anchor distT="0" distB="0" distL="114300" distR="114300" simplePos="0" relativeHeight="251661312" behindDoc="0" locked="0" layoutInCell="1" allowOverlap="1">
+            <wp:simplePos x="0" y="0"/>
+            <wp:positionH relativeFrom="margin">
+              <wp:align>left</wp:align>
+            </wp:positionH>
+            <wp:positionV relativeFrom="paragraph">
+              <wp:posOffset>805047</wp:posOffset>
+            </wp:positionV>
+            <wp:extent cx="5760720" cy="6532880"/>
+            <wp:effectExtent l="0" t="0" r="0" b="1270"/>
+            <wp:wrapTopAndBottom/>
+            <wp:docPr id="4" name="Image 4"/>
+            <wp:cNvGraphicFramePr>
+              <a:graphicFrameLocks xmlns:a="http://schemas.openxmlformats.org/drawingml/2006/main" noChangeAspect="1"/>
+            </wp:cNvGraphicFramePr>
+            <a:graphic xmlns:a="http://schemas.openxmlformats.org/drawingml/2006/main">
+              <a:graphicData uri="http://schemas.openxmlformats.org/drawingml/2006/picture">
+                <pic:pic xmlns:pic="http://schemas.openxmlformats.org/drawingml/2006/picture">
+                  <pic:nvPicPr>
+                    <pic:cNvPr id="4" name="Annonces.PNG"/>
+                    <pic:cNvPicPr/>
+                  </pic:nvPicPr>
+                  <pic:blipFill>
+                    <a:blip r:embed="rId10">
+                      <a:extLst>
+                        <a:ext uri="{28A0092B-C50C-407E-A947-70E740481C1C}">
+                          <a14:useLocalDpi xmlns:a14="http://schemas.microsoft.com/office/drawing/2010/main" val="0"/>
+                        </a:ext>
+                      </a:extLst>
+                    </a:blip>
+                    <a:stretch>
+                      <a:fillRect/>
+                    </a:stretch>
+                  </pic:blipFill>
+                  <pic:spPr>
+                    <a:xfrm>
+                      <a:off x="0" y="0"/>
+                      <a:ext cx="5760720" cy="6532880"/>
+                    </a:xfrm>
+                    <a:prstGeom prst="rect">
+                      <a:avLst/>
+                    </a:prstGeom>
+                  </pic:spPr>
+                </pic:pic>
+              </a:graphicData>
+            </a:graphic>
+          </wp:anchor>
+        </w:drawing>
+      </w:r>
+    </w:p>
+    <w:p>
+      <w:pPr>
+        <w:spacing w:after="160"/>
+        <w:rPr>
+          <w:rFonts w:ascii="Arial" w:eastAsiaTheme="majorEastAsia" w:hAnsi="Arial" w:cstheme="majorBidi"/>
+          <w:b/>
+          <w:color w:val="1F4E79" w:themeColor="accent1" w:themeShade="80"/>
+          <w:sz w:val="32"/>
+          <w:szCs w:val="26"/>
+        </w:rPr>
+      </w:pPr>
+      <w:bookmarkStart w:id="15" w:name="_Toc67901957"/>
+      <w:r>
+        <w:rPr>
+          <w:noProof/>
+          <w:lang w:eastAsia="fr-CH"/>
+        </w:rPr>
+        <w:lastRenderedPageBreak/>
+        <w:drawing>
+          <wp:anchor distT="0" distB="0" distL="114300" distR="114300" simplePos="0" relativeHeight="251663360" behindDoc="0" locked="0" layoutInCell="1" allowOverlap="1">
+            <wp:simplePos x="0" y="0"/>
+            <wp:positionH relativeFrom="margin">
+              <wp:align>left</wp:align>
+            </wp:positionH>
+            <wp:positionV relativeFrom="paragraph">
+              <wp:posOffset>386514</wp:posOffset>
+            </wp:positionV>
+            <wp:extent cx="5760720" cy="8117840"/>
+            <wp:effectExtent l="0" t="0" r="0" b="0"/>
+            <wp:wrapTopAndBottom/>
+            <wp:docPr id="7" name="Image 7"/>
+            <wp:cNvGraphicFramePr>
+              <a:graphicFrameLocks xmlns:a="http://schemas.openxmlformats.org/drawingml/2006/main" noChangeAspect="1"/>
+            </wp:cNvGraphicFramePr>
+            <a:graphic xmlns:a="http://schemas.openxmlformats.org/drawingml/2006/main">
+              <a:graphicData uri="http://schemas.openxmlformats.org/drawingml/2006/picture">
+                <pic:pic xmlns:pic="http://schemas.openxmlformats.org/drawingml/2006/picture">
+                  <pic:nvPicPr>
+                    <pic:cNvPr id="7" name="Login.png"/>
+                    <pic:cNvPicPr/>
+                  </pic:nvPicPr>
+                  <pic:blipFill>
+                    <a:blip r:embed="rId11">
+                      <a:extLst>
+                        <a:ext uri="{28A0092B-C50C-407E-A947-70E740481C1C}">
+                          <a14:useLocalDpi xmlns:a14="http://schemas.microsoft.com/office/drawing/2010/main" val="0"/>
+                        </a:ext>
+                      </a:extLst>
+                    </a:blip>
+                    <a:stretch>
+                      <a:fillRect/>
+                    </a:stretch>
+                  </pic:blipFill>
+                  <pic:spPr>
+                    <a:xfrm>
+                      <a:off x="0" y="0"/>
+                      <a:ext cx="5760720" cy="8117840"/>
+                    </a:xfrm>
+                    <a:prstGeom prst="rect">
+                      <a:avLst/>
+                    </a:prstGeom>
+                  </pic:spPr>
+                </pic:pic>
+              </a:graphicData>
+            </a:graphic>
+          </wp:anchor>
+        </w:drawing>
+      </w:r>
+      <w:r>
+        <w:br w:type="page"/>
+      </w:r>
+    </w:p>
+    <w:p>
+      <w:pPr>
+        <w:spacing w:after="160"/>
+        <w:rPr>
+          <w:rFonts w:ascii="Arial" w:eastAsiaTheme="majorEastAsia" w:hAnsi="Arial" w:cstheme="majorBidi"/>
+          <w:b/>
+          <w:color w:val="1F4E79" w:themeColor="accent1" w:themeShade="80"/>
+          <w:sz w:val="32"/>
+          <w:szCs w:val="26"/>
+        </w:rPr>
+      </w:pPr>
+      <w:r>
+        <w:rPr>
+          <w:noProof/>
+          <w:lang w:eastAsia="fr-CH"/>
+        </w:rPr>
+        <w:lastRenderedPageBreak/>
+        <w:drawing>
+          <wp:anchor distT="0" distB="0" distL="114300" distR="114300" simplePos="0" relativeHeight="251664384" behindDoc="0" locked="0" layoutInCell="1" allowOverlap="1">
+            <wp:simplePos x="0" y="0"/>
+            <wp:positionH relativeFrom="margin">
+              <wp:align>right</wp:align>
+            </wp:positionH>
+            <wp:positionV relativeFrom="paragraph">
+              <wp:posOffset>673368</wp:posOffset>
+            </wp:positionV>
+            <wp:extent cx="5760720" cy="4509770"/>
+            <wp:effectExtent l="0" t="0" r="0" b="5080"/>
+            <wp:wrapTopAndBottom/>
+            <wp:docPr id="8" name="Image 8"/>
+            <wp:cNvGraphicFramePr>
+              <a:graphicFrameLocks xmlns:a="http://schemas.openxmlformats.org/drawingml/2006/main" noChangeAspect="1"/>
+            </wp:cNvGraphicFramePr>
+            <a:graphic xmlns:a="http://schemas.openxmlformats.org/drawingml/2006/main">
+              <a:graphicData uri="http://schemas.openxmlformats.org/drawingml/2006/picture">
+                <pic:pic xmlns:pic="http://schemas.openxmlformats.org/drawingml/2006/picture">
+                  <pic:nvPicPr>
+                    <pic:cNvPr id="8" name="maquette_register.png"/>
+                    <pic:cNvPicPr/>
+                  </pic:nvPicPr>
+                  <pic:blipFill>
+                    <a:blip r:embed="rId12">
+                      <a:extLst>
+                        <a:ext uri="{28A0092B-C50C-407E-A947-70E740481C1C}">
+                          <a14:useLocalDpi xmlns:a14="http://schemas.microsoft.com/office/drawing/2010/main" val="0"/>
+                        </a:ext>
+                      </a:extLst>
+                    </a:blip>
+                    <a:stretch>
+                      <a:fillRect/>
+                    </a:stretch>
+                  </pic:blipFill>
+                  <pic:spPr>
+                    <a:xfrm>
+                      <a:off x="0" y="0"/>
+                      <a:ext cx="5760720" cy="4509770"/>
+                    </a:xfrm>
+                    <a:prstGeom prst="rect">
+                      <a:avLst/>
+                    </a:prstGeom>
+                  </pic:spPr>
+                </pic:pic>
+              </a:graphicData>
+            </a:graphic>
+          </wp:anchor>
+        </w:drawing>
+      </w:r>
+      <w:r>
+        <w:br w:type="page"/>
+      </w:r>
+    </w:p>
+    <w:p>
+      <w:pPr>
+        <w:spacing w:after="160"/>
+        <w:rPr>
+          <w:rFonts w:ascii="Arial" w:eastAsiaTheme="majorEastAsia" w:hAnsi="Arial" w:cstheme="majorBidi"/>
+          <w:b/>
+          <w:color w:val="1F4E79" w:themeColor="accent1" w:themeShade="80"/>
+          <w:sz w:val="32"/>
+          <w:szCs w:val="26"/>
+        </w:rPr>
+      </w:pPr>
+    </w:p>
+    <w:p>
+      <w:pPr>
+        <w:spacing w:after="160"/>
+        <w:rPr>
+          <w:rFonts w:ascii="Arial" w:eastAsiaTheme="majorEastAsia" w:hAnsi="Arial" w:cstheme="majorBidi"/>
+          <w:b/>
+          <w:color w:val="1F4E79" w:themeColor="accent1" w:themeShade="80"/>
+          <w:sz w:val="32"/>
+          <w:szCs w:val="26"/>
+        </w:rPr>
+      </w:pPr>
+      <w:r>
+        <w:br w:type="page"/>
+      </w:r>
+    </w:p>
+    <w:p>
+      <w:pPr>
+        <w:pStyle w:val="Titre2"/>
+      </w:pPr>
+      <w:r>
+        <w:rPr>
+          <w:noProof/>
+          <w:lang w:eastAsia="fr-CH"/>
+        </w:rPr>
+        <w:lastRenderedPageBreak/>
         <w:drawing>
           <wp:anchor distT="0" distB="0" distL="114300" distR="114300" simplePos="0" relativeHeight="251659264" behindDoc="0" locked="0" layoutInCell="1" allowOverlap="1">
             <wp:simplePos x="0" y="0"/>
@@ -2361,7 +2629,7 @@
                     <pic:cNvPicPr/>
                   </pic:nvPicPr>
                   <pic:blipFill rotWithShape="1">
-                    <a:blip r:embed="rId10">
+                    <a:blip r:embed="rId13">
                       <a:extLst>
                         <a:ext uri="{28A0092B-C50C-407E-A947-70E740481C1C}">
                           <a14:useLocalDpi xmlns:a14="http://schemas.microsoft.com/office/drawing/2010/main" val="0"/>
@@ -2400,29 +2668,45 @@
       <w:r>
         <w:t>Cas d’utilisation</w:t>
       </w:r>
+      <w:bookmarkEnd w:id="14"/>
       <w:bookmarkEnd w:id="15"/>
-      <w:bookmarkEnd w:id="16"/>
     </w:p>
     <w:p/>
     <w:p>
       <w:pPr>
+        <w:spacing w:after="160"/>
+        <w:rPr>
+          <w:rFonts w:ascii="Arial" w:eastAsiaTheme="majorEastAsia" w:hAnsi="Arial" w:cstheme="majorBidi"/>
+          <w:b/>
+          <w:color w:val="1F4E79" w:themeColor="accent1" w:themeShade="80"/>
+          <w:sz w:val="32"/>
+          <w:szCs w:val="26"/>
+        </w:rPr>
+      </w:pPr>
+      <w:bookmarkStart w:id="16" w:name="_Toc63672107"/>
+      <w:bookmarkStart w:id="17" w:name="_Toc67901958"/>
+      <w:r>
+        <w:br w:type="page"/>
+      </w:r>
+    </w:p>
+    <w:p>
+      <w:pPr>
         <w:pStyle w:val="Titre2"/>
       </w:pPr>
-      <w:bookmarkStart w:id="17" w:name="_Toc63672107"/>
-      <w:bookmarkStart w:id="18" w:name="_Toc63672192"/>
       <w:r>
         <w:rPr>
           <w:noProof/>
           <w:lang w:eastAsia="fr-CH"/>
         </w:rPr>
+        <w:lastRenderedPageBreak/>
         <w:drawing>
           <wp:anchor distT="0" distB="0" distL="114300" distR="114300" simplePos="0" relativeHeight="251660288" behindDoc="0" locked="0" layoutInCell="1" allowOverlap="1">
             <wp:simplePos x="0" y="0"/>
-            <wp:positionH relativeFrom="column">
-              <wp:posOffset>201619</wp:posOffset>
+            <wp:positionH relativeFrom="margin">
+              <wp:align>center</wp:align>
             </wp:positionH>
             <wp:positionV relativeFrom="paragraph">
-              <wp:posOffset>525588</wp:posOffset>
+              <wp:posOffset>430880</wp:posOffset>
             </wp:positionV>
             <wp:extent cx="5090795" cy="3168015"/>
             <wp:effectExtent l="0" t="0" r="0" b="0"/>
@@ -2439,7 +2723,7 @@
                     <pic:cNvPicPr/>
                   </pic:nvPicPr>
                   <pic:blipFill>
-                    <a:blip r:embed="rId11">
+                    <a:blip r:embed="rId14">
                       <a:extLst>
                         <a:ext uri="{28A0092B-C50C-407E-A947-70E740481C1C}">
                           <a14:useLocalDpi xmlns:a14="http://schemas.microsoft.com/office/drawing/2010/main" val="0"/>
@@ -2474,153 +2758,1098 @@
       <w:r>
         <w:t>MCD</w:t>
       </w:r>
+      <w:bookmarkEnd w:id="16"/>
       <w:bookmarkEnd w:id="17"/>
-      <w:bookmarkEnd w:id="18"/>
     </w:p>
     <w:p/>
     <w:p>
+      <w:bookmarkStart w:id="18" w:name="_Toc63672108"/>
+      <w:bookmarkStart w:id="19" w:name="_Toc67901959"/>
+    </w:p>
+    <w:p>
+      <w:pPr>
+        <w:spacing w:after="160"/>
+        <w:rPr>
+          <w:rFonts w:ascii="Arial" w:eastAsiaTheme="majorEastAsia" w:hAnsi="Arial" w:cstheme="majorBidi"/>
+          <w:b/>
+          <w:color w:val="1F4E79" w:themeColor="accent1" w:themeShade="80"/>
+          <w:sz w:val="36"/>
+          <w:szCs w:val="26"/>
+        </w:rPr>
+      </w:pPr>
+      <w:r>
+        <w:rPr>
+          <w:rStyle w:val="Titre4Car"/>
+          <w:sz w:val="32"/>
+        </w:rPr>
+        <w:t>Durant le développement du site, quelques modifications ont été apportée au MCD :</w:t>
+      </w:r>
+      <w:r>
+        <w:rPr>
+          <w:sz w:val="28"/>
+        </w:rPr>
+        <w:t xml:space="preserve"> </w:t>
+      </w:r>
+    </w:p>
+    <w:p>
+      <w:pPr>
+        <w:spacing w:after="160"/>
+        <w:rPr>
+          <w:rFonts w:ascii="Arial" w:eastAsiaTheme="majorEastAsia" w:hAnsi="Arial" w:cstheme="majorBidi"/>
+          <w:b/>
+          <w:color w:val="1F4E79" w:themeColor="accent1" w:themeShade="80"/>
+          <w:sz w:val="32"/>
+          <w:szCs w:val="26"/>
+        </w:rPr>
+      </w:pPr>
+      <w:r>
+        <w:br w:type="page"/>
+      </w:r>
+    </w:p>
+    <w:p>
+      <w:pPr>
+        <w:spacing w:after="160"/>
+        <w:rPr>
+          <w:rStyle w:val="Titre6Car"/>
+        </w:rPr>
+      </w:pPr>
+      <w:r>
+        <w:rPr>
+          <w:noProof/>
+          <w:lang w:eastAsia="fr-CH"/>
+        </w:rPr>
+        <w:lastRenderedPageBreak/>
+        <w:drawing>
+          <wp:inline distT="0" distB="0" distL="0" distR="0">
+            <wp:extent cx="5760720" cy="5304790"/>
+            <wp:effectExtent l="0" t="0" r="0" b="6985"/>
+            <wp:docPr id="10" name="Image 10"/>
+            <wp:cNvGraphicFramePr>
+              <a:graphicFrameLocks xmlns:a="http://schemas.openxmlformats.org/drawingml/2006/main" noChangeAspect="1"/>
+            </wp:cNvGraphicFramePr>
+            <a:graphic xmlns:a="http://schemas.openxmlformats.org/drawingml/2006/main">
+              <a:graphicData uri="http://schemas.openxmlformats.org/drawingml/2006/picture">
+                <pic:pic xmlns:pic="http://schemas.openxmlformats.org/drawingml/2006/picture">
+                  <pic:nvPicPr>
+                    <pic:cNvPr id="10" name="MCD_v1.2.png"/>
+                    <pic:cNvPicPr/>
+                  </pic:nvPicPr>
+                  <pic:blipFill>
+                    <a:blip r:embed="rId15">
+                      <a:extLst>
+                        <a:ext uri="{28A0092B-C50C-407E-A947-70E740481C1C}">
+                          <a14:useLocalDpi xmlns:a14="http://schemas.microsoft.com/office/drawing/2010/main" val="0"/>
+                        </a:ext>
+                      </a:extLst>
+                    </a:blip>
+                    <a:stretch>
+                      <a:fillRect/>
+                    </a:stretch>
+                  </pic:blipFill>
+                  <pic:spPr>
+                    <a:xfrm>
+                      <a:off x="0" y="0"/>
+                      <a:ext cx="5760720" cy="5304790"/>
+                    </a:xfrm>
+                    <a:prstGeom prst="rect">
+                      <a:avLst/>
+                    </a:prstGeom>
+                  </pic:spPr>
+                </pic:pic>
+              </a:graphicData>
+            </a:graphic>
+          </wp:inline>
+        </w:drawing>
+      </w:r>
+      <w:proofErr w:type="gramStart"/>
+      <w:r>
+        <w:rPr>
+          <w:rStyle w:val="Titre6Car"/>
+        </w:rPr>
+        <w:t>v</w:t>
+      </w:r>
+      <w:proofErr w:type="gramEnd"/>
+      <w:r>
+        <w:rPr>
+          <w:rStyle w:val="Titre6Car"/>
+        </w:rPr>
+        <w:t>1.2 : Rajout de la table « types » définissant le type d’utilisate</w:t>
+      </w:r>
+      <w:r>
+        <w:rPr>
+          <w:rStyle w:val="Titre6Car"/>
+        </w:rPr>
+        <w:t>ur</w:t>
+      </w:r>
+      <w:r>
+        <w:rPr>
+          <w:rStyle w:val="Titre6Car"/>
+        </w:rPr>
+        <w:t>. Les valeurs sont :</w:t>
+      </w:r>
+    </w:p>
+    <w:p>
+      <w:pPr>
+        <w:spacing w:after="160"/>
+        <w:rPr>
+          <w:rFonts w:ascii="Arial" w:eastAsiaTheme="majorEastAsia" w:hAnsi="Arial" w:cstheme="majorBidi"/>
+          <w:b/>
+          <w:color w:val="1F4E79" w:themeColor="accent1" w:themeShade="80"/>
+          <w:sz w:val="32"/>
+          <w:szCs w:val="26"/>
+        </w:rPr>
+      </w:pPr>
+      <w:r>
+        <w:rPr>
+          <w:noProof/>
+          <w:lang w:eastAsia="fr-CH"/>
+        </w:rPr>
+        <w:drawing>
+          <wp:anchor distT="0" distB="0" distL="114300" distR="114300" simplePos="0" relativeHeight="251665408" behindDoc="0" locked="0" layoutInCell="1" allowOverlap="1">
+            <wp:simplePos x="0" y="0"/>
+            <wp:positionH relativeFrom="margin">
+              <wp:align>center</wp:align>
+            </wp:positionH>
+            <wp:positionV relativeFrom="page">
+              <wp:posOffset>6994789</wp:posOffset>
+            </wp:positionV>
+            <wp:extent cx="2570400" cy="1868400"/>
+            <wp:effectExtent l="0" t="0" r="1905" b="0"/>
+            <wp:wrapSquare wrapText="bothSides"/>
+            <wp:docPr id="13" name="Image 13"/>
+            <wp:cNvGraphicFramePr>
+              <a:graphicFrameLocks xmlns:a="http://schemas.openxmlformats.org/drawingml/2006/main" noChangeAspect="1"/>
+            </wp:cNvGraphicFramePr>
+            <a:graphic xmlns:a="http://schemas.openxmlformats.org/drawingml/2006/main">
+              <a:graphicData uri="http://schemas.openxmlformats.org/drawingml/2006/picture">
+                <pic:pic xmlns:pic="http://schemas.openxmlformats.org/drawingml/2006/picture">
+                  <pic:nvPicPr>
+                    <pic:cNvPr id="13" name="tableau usertype.PNG"/>
+                    <pic:cNvPicPr/>
+                  </pic:nvPicPr>
+                  <pic:blipFill>
+                    <a:blip r:embed="rId16">
+                      <a:extLst>
+                        <a:ext uri="{28A0092B-C50C-407E-A947-70E740481C1C}">
+                          <a14:useLocalDpi xmlns:a14="http://schemas.microsoft.com/office/drawing/2010/main" val="0"/>
+                        </a:ext>
+                      </a:extLst>
+                    </a:blip>
+                    <a:stretch>
+                      <a:fillRect/>
+                    </a:stretch>
+                  </pic:blipFill>
+                  <pic:spPr>
+                    <a:xfrm>
+                      <a:off x="0" y="0"/>
+                      <a:ext cx="2570400" cy="1868400"/>
+                    </a:xfrm>
+                    <a:prstGeom prst="rect">
+                      <a:avLst/>
+                    </a:prstGeom>
+                  </pic:spPr>
+                </pic:pic>
+              </a:graphicData>
+            </a:graphic>
+            <wp14:sizeRelH relativeFrom="margin">
+              <wp14:pctWidth>0</wp14:pctWidth>
+            </wp14:sizeRelH>
+            <wp14:sizeRelV relativeFrom="margin">
+              <wp14:pctHeight>0</wp14:pctHeight>
+            </wp14:sizeRelV>
+          </wp:anchor>
+        </w:drawing>
+      </w:r>
+      <w:r>
+        <w:br w:type="page"/>
+      </w:r>
+    </w:p>
+    <w:p>
+      <w:r>
+        <w:rPr>
+          <w:noProof/>
+          <w:lang w:eastAsia="fr-CH"/>
+        </w:rPr>
+        <w:lastRenderedPageBreak/>
+        <w:drawing>
+          <wp:inline distT="0" distB="0" distL="0" distR="0">
+            <wp:extent cx="5760720" cy="4297680"/>
+            <wp:effectExtent l="0" t="0" r="0" b="7620"/>
+            <wp:docPr id="11" name="Image 11"/>
+            <wp:cNvGraphicFramePr>
+              <a:graphicFrameLocks xmlns:a="http://schemas.openxmlformats.org/drawingml/2006/main" noChangeAspect="1"/>
+            </wp:cNvGraphicFramePr>
+            <a:graphic xmlns:a="http://schemas.openxmlformats.org/drawingml/2006/main">
+              <a:graphicData uri="http://schemas.openxmlformats.org/drawingml/2006/picture">
+                <pic:pic xmlns:pic="http://schemas.openxmlformats.org/drawingml/2006/picture">
+                  <pic:nvPicPr>
+                    <pic:cNvPr id="11" name="MCD_v1.3.png"/>
+                    <pic:cNvPicPr/>
+                  </pic:nvPicPr>
+                  <pic:blipFill>
+                    <a:blip r:embed="rId17">
+                      <a:extLst>
+                        <a:ext uri="{28A0092B-C50C-407E-A947-70E740481C1C}">
+                          <a14:useLocalDpi xmlns:a14="http://schemas.microsoft.com/office/drawing/2010/main" val="0"/>
+                        </a:ext>
+                      </a:extLst>
+                    </a:blip>
+                    <a:stretch>
+                      <a:fillRect/>
+                    </a:stretch>
+                  </pic:blipFill>
+                  <pic:spPr>
+                    <a:xfrm>
+                      <a:off x="0" y="0"/>
+                      <a:ext cx="5760720" cy="4297680"/>
+                    </a:xfrm>
+                    <a:prstGeom prst="rect">
+                      <a:avLst/>
+                    </a:prstGeom>
+                  </pic:spPr>
+                </pic:pic>
+              </a:graphicData>
+            </a:graphic>
+          </wp:inline>
+        </w:drawing>
+      </w:r>
+    </w:p>
+    <w:p>
+      <w:pPr>
+        <w:pStyle w:val="Titre6"/>
+      </w:pPr>
+      <w:proofErr w:type="gramStart"/>
+      <w:r>
+        <w:t>v</w:t>
+      </w:r>
+      <w:proofErr w:type="gramEnd"/>
+      <w:r>
+        <w:t>1.3 : Rajout de la table « services » répertoriant les différents services qu’on peut proposer. Voici les valeurs déjà présentes :</w:t>
+      </w:r>
+      <w:r>
+        <w:rPr>
+          <w:noProof/>
+          <w:lang w:eastAsia="fr-CH"/>
+        </w:rPr>
+        <w:t xml:space="preserve"> </w:t>
+      </w:r>
+    </w:p>
+    <w:p>
+      <w:r>
+        <w:rPr>
+          <w:noProof/>
+          <w:lang w:eastAsia="fr-CH"/>
+        </w:rPr>
+        <w:drawing>
+          <wp:anchor distT="0" distB="0" distL="114300" distR="114300" simplePos="0" relativeHeight="251666432" behindDoc="0" locked="0" layoutInCell="1" allowOverlap="1">
+            <wp:simplePos x="0" y="0"/>
+            <wp:positionH relativeFrom="margin">
+              <wp:align>center</wp:align>
+            </wp:positionH>
+            <wp:positionV relativeFrom="page">
+              <wp:posOffset>5759450</wp:posOffset>
+            </wp:positionV>
+            <wp:extent cx="1720800" cy="3477600"/>
+            <wp:effectExtent l="0" t="0" r="0" b="0"/>
+            <wp:wrapSquare wrapText="bothSides"/>
+            <wp:docPr id="12" name="Image 12"/>
+            <wp:cNvGraphicFramePr>
+              <a:graphicFrameLocks xmlns:a="http://schemas.openxmlformats.org/drawingml/2006/main" noChangeAspect="1"/>
+            </wp:cNvGraphicFramePr>
+            <a:graphic xmlns:a="http://schemas.openxmlformats.org/drawingml/2006/main">
+              <a:graphicData uri="http://schemas.openxmlformats.org/drawingml/2006/picture">
+                <pic:pic xmlns:pic="http://schemas.openxmlformats.org/drawingml/2006/picture">
+                  <pic:nvPicPr>
+                    <pic:cNvPr id="12" name="table services.PNG"/>
+                    <pic:cNvPicPr/>
+                  </pic:nvPicPr>
+                  <pic:blipFill>
+                    <a:blip r:embed="rId18">
+                      <a:extLst>
+                        <a:ext uri="{28A0092B-C50C-407E-A947-70E740481C1C}">
+                          <a14:useLocalDpi xmlns:a14="http://schemas.microsoft.com/office/drawing/2010/main" val="0"/>
+                        </a:ext>
+                      </a:extLst>
+                    </a:blip>
+                    <a:stretch>
+                      <a:fillRect/>
+                    </a:stretch>
+                  </pic:blipFill>
+                  <pic:spPr>
+                    <a:xfrm>
+                      <a:off x="0" y="0"/>
+                      <a:ext cx="1720800" cy="3477600"/>
+                    </a:xfrm>
+                    <a:prstGeom prst="rect">
+                      <a:avLst/>
+                    </a:prstGeom>
+                  </pic:spPr>
+                </pic:pic>
+              </a:graphicData>
+            </a:graphic>
+            <wp14:sizeRelH relativeFrom="margin">
+              <wp14:pctWidth>0</wp14:pctWidth>
+            </wp14:sizeRelH>
+            <wp14:sizeRelV relativeFrom="margin">
+              <wp14:pctHeight>0</wp14:pctHeight>
+            </wp14:sizeRelV>
+          </wp:anchor>
+        </w:drawing>
+      </w:r>
+    </w:p>
+    <w:p>
+      <w:pPr>
+        <w:pStyle w:val="Titre6"/>
+        <w:rPr>
+          <w:rFonts w:ascii="Arial" w:hAnsi="Arial"/>
+          <w:color w:val="1F4E79" w:themeColor="accent1" w:themeShade="80"/>
+          <w:sz w:val="32"/>
+          <w:szCs w:val="26"/>
+        </w:rPr>
+      </w:pPr>
+      <w:r>
+        <w:br w:type="page"/>
+      </w:r>
+    </w:p>
+    <w:p>
       <w:pPr>
         <w:pStyle w:val="Titre2"/>
       </w:pPr>
-      <w:bookmarkStart w:id="19" w:name="_Toc63672108"/>
-      <w:bookmarkStart w:id="20" w:name="_Toc63672193"/>
       <w:r>
         <w:lastRenderedPageBreak/>
         <w:t>Stratégie de test</w:t>
       </w:r>
+      <w:bookmarkEnd w:id="18"/>
       <w:bookmarkEnd w:id="19"/>
-      <w:bookmarkEnd w:id="20"/>
     </w:p>
     <w:p>
       <w:r>
         <w:t>Pour le développement du site web, nous utiliserons nos trois postes respectifs du CPNV ainsi que nos ordinateurs personnels. Nous utiliserons GitHub pour la gestion des fichiers ainsi que du projet. Aussi, afin de simplifier et éviter la ‘collision’ de fichier, nous utiliserons l’extension</w:t>
       </w:r>
       <w:r>
+        <w:t xml:space="preserve"> PhpStorm</w:t>
+      </w:r>
+      <w:r>
+        <w:t xml:space="preserve"> « C</w:t>
+      </w:r>
+      <w:r>
+        <w:t>ode W</w:t>
+      </w:r>
+      <w:r>
+        <w:t>ith Me »</w:t>
+      </w:r>
+      <w:r>
+        <w:t xml:space="preserve">. L’extension nous permet de développer tous en même temps sur les mêmes fichiers, ce qui fait qu’à la fin de la session, seul la personne qui a hébergé </w:t>
+      </w:r>
+      <w:r>
+        <w:t>devra effectuer des</w:t>
+      </w:r>
+      <w:r>
         <w:t xml:space="preserve"> </w:t>
       </w:r>
+      <w:r>
+        <w:t>commit</w:t>
+      </w:r>
+      <w:r>
+        <w:t>-</w:t>
+      </w:r>
+      <w:r>
+        <w:t>push</w:t>
+      </w:r>
+      <w:r>
+        <w:t>.</w:t>
+      </w:r>
+    </w:p>
+    <w:p>
+      <w:r>
+        <w:t>Pour le stockage des données, nous utiliserons, comme souhaité, des fichiers JSON</w:t>
+      </w:r>
+    </w:p>
+    <w:p>
+      <w:pPr>
+        <w:pStyle w:val="Listeapuce"/>
+      </w:pPr>
+      <w:proofErr w:type="gramStart"/>
+      <w:r>
+        <w:t>users.json</w:t>
+      </w:r>
+      <w:proofErr w:type="gramEnd"/>
+    </w:p>
+    <w:p>
+      <w:pPr>
+        <w:pStyle w:val="Listeapuce"/>
+      </w:pPr>
       <w:proofErr w:type="spellStart"/>
-      <w:r>
-        <w:t>PhpStorm</w:t>
+      <w:proofErr w:type="gramStart"/>
+      <w:r>
+        <w:t>annonces.json</w:t>
       </w:r>
       <w:proofErr w:type="spellEnd"/>
-      <w:r>
-        <w:t xml:space="preserve"> « C</w:t>
-      </w:r>
-      <w:r>
-        <w:t xml:space="preserve">ode </w:t>
+      <w:proofErr w:type="gramEnd"/>
+    </w:p>
+    <w:p>
+      <w:r>
+        <w:t>Le fichiers « </w:t>
+      </w:r>
+      <w:proofErr w:type="gramStart"/>
+      <w:r>
+        <w:t>users.json</w:t>
+      </w:r>
+      <w:proofErr w:type="gramEnd"/>
+      <w:r>
+        <w:t> » répertoriera les différents utilisateurs alors que le fichier « </w:t>
       </w:r>
       <w:proofErr w:type="spellStart"/>
       <w:r>
-        <w:t>W</w:t>
-      </w:r>
-      <w:r>
-        <w:t>ith</w:t>
+        <w:t>annonces.json</w:t>
       </w:r>
       <w:proofErr w:type="spellEnd"/>
       <w:r>
-        <w:t xml:space="preserve"> Me »</w:t>
-      </w:r>
-      <w:r>
-        <w:t xml:space="preserve">. L’extension nous permet de développer tous en même temps sur les mêmes fichiers, ce qui fait qu’à la fin de la session, seul la personne qui a hébergé </w:t>
-      </w:r>
-      <w:r>
-        <w:t>devra effectuer des</w:t>
-      </w:r>
-      <w:r>
-        <w:t xml:space="preserve"> </w:t>
-      </w:r>
-      <w:r>
-        <w:t>commit</w:t>
-      </w:r>
-      <w:r>
-        <w:t>-</w:t>
-      </w:r>
-      <w:r>
-        <w:t>push</w:t>
-      </w:r>
-      <w:r>
-        <w:t>.</w:t>
-      </w:r>
-    </w:p>
-    <w:p>
-      <w:r>
-        <w:t>Pour le stockage des données, nous utiliserons, comme souhaité, des fichiers JSON</w:t>
-      </w:r>
-    </w:p>
-    <w:p>
-      <w:pPr>
-        <w:pStyle w:val="Paragraphedeliste"/>
+        <w:t xml:space="preserve"> » stockera les annonces. Ces deux dossiers se situeront dans un sous dossier de l’index, nommé « datas ». </w:t>
+      </w:r>
+    </w:p>
+    <w:p>
+      <w:r>
+        <w:t>Les tests seront effectués sur les navigateurs « Google Chrome » et « Firefox », sur nos 3 différents postes du CPNV. Les premiers tests seront effectués par nos soins.</w:t>
+      </w:r>
+    </w:p>
+    <w:p>
+      <w:pPr>
+        <w:pStyle w:val="Titre4"/>
+      </w:pPr>
+      <w:r>
+        <w:t>Modification</w:t>
+      </w:r>
+    </w:p>
+    <w:p>
+      <w:r>
+        <w:t>Rajo</w:t>
+      </w:r>
+      <w:r>
+        <w:t>ut de deux fichiers JSON.</w:t>
+      </w:r>
+    </w:p>
+    <w:p>
+      <w:pPr>
+        <w:pStyle w:val="Listeapuce"/>
+      </w:pPr>
+      <w:r>
+        <w:t>userTypes.json : Correspondant à la table « types » du MCD</w:t>
+      </w:r>
+    </w:p>
+    <w:p>
+      <w:pPr>
+        <w:pStyle w:val="Listeapuce"/>
+      </w:pPr>
+      <w:proofErr w:type="spellStart"/>
+      <w:proofErr w:type="gramStart"/>
+      <w:r>
+        <w:t>services.json</w:t>
+      </w:r>
+      <w:proofErr w:type="spellEnd"/>
+      <w:proofErr w:type="gramEnd"/>
+    </w:p>
+    <w:p>
+      <w:pPr>
+        <w:pStyle w:val="Listeapuce"/>
         <w:numPr>
           <w:ilvl w:val="0"/>
-          <w:numId w:val="7"/>
+          <w:numId w:val="0"/>
         </w:numPr>
-        <w:spacing w:after="160"/>
-      </w:pPr>
+      </w:pPr>
+      <w:r>
+        <w:t>« </w:t>
+      </w:r>
+      <w:proofErr w:type="spellStart"/>
+      <w:r>
+        <w:t>userType.json</w:t>
+      </w:r>
+      <w:proofErr w:type="spellEnd"/>
+      <w:r>
+        <w:t> » répertorie les types de compte possible (v1.2). « </w:t>
+      </w:r>
+      <w:proofErr w:type="spellStart"/>
       <w:proofErr w:type="gramStart"/>
       <w:r>
-        <w:t>users.json</w:t>
-      </w:r>
+        <w:t>services.json</w:t>
+      </w:r>
+      <w:proofErr w:type="spellEnd"/>
       <w:proofErr w:type="gramEnd"/>
-    </w:p>
-    <w:p>
-      <w:pPr>
-        <w:pStyle w:val="Paragraphedeliste"/>
+      <w:r>
+        <w:t> » répertorie les services pouvant être proposé sur le site.</w:t>
+      </w:r>
+    </w:p>
+    <w:p>
+      <w:pPr>
+        <w:pStyle w:val="Listeapuce"/>
         <w:numPr>
           <w:ilvl w:val="0"/>
-          <w:numId w:val="7"/>
+          <w:numId w:val="0"/>
         </w:numPr>
+      </w:pPr>
+    </w:p>
+    <w:p>
+      <w:pPr>
+        <w:pStyle w:val="Titre2"/>
+      </w:pPr>
+      <w:bookmarkStart w:id="20" w:name="_Toc63672109"/>
+      <w:bookmarkStart w:id="21" w:name="_Toc67901960"/>
+      <w:r>
+        <w:t>Planification détaillée</w:t>
+      </w:r>
+      <w:bookmarkEnd w:id="20"/>
+      <w:bookmarkEnd w:id="21"/>
+    </w:p>
+    <w:p>
+      <w:r>
+        <w:rPr>
+          <w:noProof/>
+          <w:lang w:eastAsia="fr-CH"/>
+        </w:rPr>
+        <w:drawing>
+          <wp:inline distT="0" distB="0" distL="0" distR="0" wp14:anchorId="5583E67F" wp14:editId="402E6796">
+            <wp:extent cx="5760720" cy="3066415"/>
+            <wp:effectExtent l="0" t="0" r="0" b="635"/>
+            <wp:docPr id="14" name="Image 14"/>
+            <wp:cNvGraphicFramePr>
+              <a:graphicFrameLocks xmlns:a="http://schemas.openxmlformats.org/drawingml/2006/main" noChangeAspect="1"/>
+            </wp:cNvGraphicFramePr>
+            <a:graphic xmlns:a="http://schemas.openxmlformats.org/drawingml/2006/main">
+              <a:graphicData uri="http://schemas.openxmlformats.org/drawingml/2006/picture">
+                <pic:pic xmlns:pic="http://schemas.openxmlformats.org/drawingml/2006/picture">
+                  <pic:nvPicPr>
+                    <pic:cNvPr id="14" name="Sprint 1.PNG"/>
+                    <pic:cNvPicPr/>
+                  </pic:nvPicPr>
+                  <pic:blipFill>
+                    <a:blip r:embed="rId19">
+                      <a:extLst>
+                        <a:ext uri="{28A0092B-C50C-407E-A947-70E740481C1C}">
+                          <a14:useLocalDpi xmlns:a14="http://schemas.microsoft.com/office/drawing/2010/main" val="0"/>
+                        </a:ext>
+                      </a:extLst>
+                    </a:blip>
+                    <a:stretch>
+                      <a:fillRect/>
+                    </a:stretch>
+                  </pic:blipFill>
+                  <pic:spPr>
+                    <a:xfrm>
+                      <a:off x="0" y="0"/>
+                      <a:ext cx="5760720" cy="3066415"/>
+                    </a:xfrm>
+                    <a:prstGeom prst="rect">
+                      <a:avLst/>
+                    </a:prstGeom>
+                  </pic:spPr>
+                </pic:pic>
+              </a:graphicData>
+            </a:graphic>
+          </wp:inline>
+        </w:drawing>
+      </w:r>
+    </w:p>
+    <w:p>
+      <w:r>
+        <w:rPr>
+          <w:noProof/>
+          <w:lang w:eastAsia="fr-CH"/>
+        </w:rPr>
+        <w:lastRenderedPageBreak/>
+        <w:drawing>
+          <wp:inline distT="0" distB="0" distL="0" distR="0">
+            <wp:extent cx="5760720" cy="4860290"/>
+            <wp:effectExtent l="0" t="0" r="0" b="0"/>
+            <wp:docPr id="15" name="Image 15"/>
+            <wp:cNvGraphicFramePr>
+              <a:graphicFrameLocks xmlns:a="http://schemas.openxmlformats.org/drawingml/2006/main" noChangeAspect="1"/>
+            </wp:cNvGraphicFramePr>
+            <a:graphic xmlns:a="http://schemas.openxmlformats.org/drawingml/2006/main">
+              <a:graphicData uri="http://schemas.openxmlformats.org/drawingml/2006/picture">
+                <pic:pic xmlns:pic="http://schemas.openxmlformats.org/drawingml/2006/picture">
+                  <pic:nvPicPr>
+                    <pic:cNvPr id="15" name="Sprint 2.PNG"/>
+                    <pic:cNvPicPr/>
+                  </pic:nvPicPr>
+                  <pic:blipFill>
+                    <a:blip r:embed="rId20">
+                      <a:extLst>
+                        <a:ext uri="{28A0092B-C50C-407E-A947-70E740481C1C}">
+                          <a14:useLocalDpi xmlns:a14="http://schemas.microsoft.com/office/drawing/2010/main" val="0"/>
+                        </a:ext>
+                      </a:extLst>
+                    </a:blip>
+                    <a:stretch>
+                      <a:fillRect/>
+                    </a:stretch>
+                  </pic:blipFill>
+                  <pic:spPr>
+                    <a:xfrm>
+                      <a:off x="0" y="0"/>
+                      <a:ext cx="5760720" cy="4860290"/>
+                    </a:xfrm>
+                    <a:prstGeom prst="rect">
+                      <a:avLst/>
+                    </a:prstGeom>
+                  </pic:spPr>
+                </pic:pic>
+              </a:graphicData>
+            </a:graphic>
+          </wp:inline>
+        </w:drawing>
+      </w:r>
+    </w:p>
+    <w:p/>
+    <w:p>
+      <w:r>
+        <w:rPr>
+          <w:noProof/>
+          <w:lang w:eastAsia="fr-CH"/>
+        </w:rPr>
+        <w:drawing>
+          <wp:inline distT="0" distB="0" distL="0" distR="0">
+            <wp:extent cx="5760720" cy="3254375"/>
+            <wp:effectExtent l="0" t="0" r="0" b="3175"/>
+            <wp:docPr id="16" name="Image 16"/>
+            <wp:cNvGraphicFramePr>
+              <a:graphicFrameLocks xmlns:a="http://schemas.openxmlformats.org/drawingml/2006/main" noChangeAspect="1"/>
+            </wp:cNvGraphicFramePr>
+            <a:graphic xmlns:a="http://schemas.openxmlformats.org/drawingml/2006/main">
+              <a:graphicData uri="http://schemas.openxmlformats.org/drawingml/2006/picture">
+                <pic:pic xmlns:pic="http://schemas.openxmlformats.org/drawingml/2006/picture">
+                  <pic:nvPicPr>
+                    <pic:cNvPr id="16" name="Sprint 3.PNG"/>
+                    <pic:cNvPicPr/>
+                  </pic:nvPicPr>
+                  <pic:blipFill>
+                    <a:blip r:embed="rId21">
+                      <a:extLst>
+                        <a:ext uri="{28A0092B-C50C-407E-A947-70E740481C1C}">
+                          <a14:useLocalDpi xmlns:a14="http://schemas.microsoft.com/office/drawing/2010/main" val="0"/>
+                        </a:ext>
+                      </a:extLst>
+                    </a:blip>
+                    <a:stretch>
+                      <a:fillRect/>
+                    </a:stretch>
+                  </pic:blipFill>
+                  <pic:spPr>
+                    <a:xfrm>
+                      <a:off x="0" y="0"/>
+                      <a:ext cx="5760720" cy="3254375"/>
+                    </a:xfrm>
+                    <a:prstGeom prst="rect">
+                      <a:avLst/>
+                    </a:prstGeom>
+                  </pic:spPr>
+                </pic:pic>
+              </a:graphicData>
+            </a:graphic>
+          </wp:inline>
+        </w:drawing>
+      </w:r>
+    </w:p>
+    <w:p>
+      <w:pPr>
         <w:spacing w:after="160"/>
       </w:pPr>
-      <w:proofErr w:type="spellStart"/>
-      <w:proofErr w:type="gramStart"/>
-      <w:r>
-        <w:t>annonces.json</w:t>
-      </w:r>
-      <w:proofErr w:type="spellEnd"/>
-      <w:proofErr w:type="gramEnd"/>
-    </w:p>
-    <w:p>
-      <w:r>
-        <w:t>Le fichiers « </w:t>
-      </w:r>
-      <w:proofErr w:type="gramStart"/>
-      <w:r>
-        <w:t>users.json</w:t>
-      </w:r>
-      <w:proofErr w:type="gramEnd"/>
-      <w:r>
-        <w:t> » répertoriera les différents utilisateurs alors que le fichier « </w:t>
-      </w:r>
-      <w:proofErr w:type="spellStart"/>
-      <w:r>
-        <w:t>annonces.json</w:t>
-      </w:r>
-      <w:proofErr w:type="spellEnd"/>
-      <w:r>
-        <w:t xml:space="preserve"> » stockera les annonces. Ces deux dossiers se situeront dans un sous dossier de l’index, nommé « datas ». </w:t>
-      </w:r>
-    </w:p>
-    <w:p>
-      <w:r>
-        <w:t>Les tests seront effectués sur les navigateurs « Google Chrome » et « Firefox », sur nos 3 différents postes du CPNV. Les premiers tests seront effectués par nos soins.</w:t>
+      <w:r>
+        <w:br w:type="page"/>
+      </w:r>
+    </w:p>
+    <w:p>
+      <w:r>
+        <w:rPr>
+          <w:noProof/>
+          <w:lang w:eastAsia="fr-CH"/>
+        </w:rPr>
+        <w:lastRenderedPageBreak/>
+        <w:drawing>
+          <wp:inline distT="0" distB="0" distL="0" distR="0">
+            <wp:extent cx="5760720" cy="4512310"/>
+            <wp:effectExtent l="0" t="0" r="0" b="2540"/>
+            <wp:docPr id="17" name="Image 17"/>
+            <wp:cNvGraphicFramePr>
+              <a:graphicFrameLocks xmlns:a="http://schemas.openxmlformats.org/drawingml/2006/main" noChangeAspect="1"/>
+            </wp:cNvGraphicFramePr>
+            <a:graphic xmlns:a="http://schemas.openxmlformats.org/drawingml/2006/main">
+              <a:graphicData uri="http://schemas.openxmlformats.org/drawingml/2006/picture">
+                <pic:pic xmlns:pic="http://schemas.openxmlformats.org/drawingml/2006/picture">
+                  <pic:nvPicPr>
+                    <pic:cNvPr id="17" name="Sprint 4.PNG"/>
+                    <pic:cNvPicPr/>
+                  </pic:nvPicPr>
+                  <pic:blipFill>
+                    <a:blip r:embed="rId22">
+                      <a:extLst>
+                        <a:ext uri="{28A0092B-C50C-407E-A947-70E740481C1C}">
+                          <a14:useLocalDpi xmlns:a14="http://schemas.microsoft.com/office/drawing/2010/main" val="0"/>
+                        </a:ext>
+                      </a:extLst>
+                    </a:blip>
+                    <a:stretch>
+                      <a:fillRect/>
+                    </a:stretch>
+                  </pic:blipFill>
+                  <pic:spPr>
+                    <a:xfrm>
+                      <a:off x="0" y="0"/>
+                      <a:ext cx="5760720" cy="4512310"/>
+                    </a:xfrm>
+                    <a:prstGeom prst="rect">
+                      <a:avLst/>
+                    </a:prstGeom>
+                  </pic:spPr>
+                </pic:pic>
+              </a:graphicData>
+            </a:graphic>
+          </wp:inline>
+        </w:drawing>
       </w:r>
     </w:p>
     <w:p/>
     <w:p>
+      <w:r>
+        <w:rPr>
+          <w:noProof/>
+          <w:lang w:eastAsia="fr-CH"/>
+        </w:rPr>
+        <w:lastRenderedPageBreak/>
+        <w:drawing>
+          <wp:inline distT="0" distB="0" distL="0" distR="0">
+            <wp:extent cx="5760720" cy="5775960"/>
+            <wp:effectExtent l="0" t="0" r="0" b="0"/>
+            <wp:docPr id="19" name="Image 19"/>
+            <wp:cNvGraphicFramePr>
+              <a:graphicFrameLocks xmlns:a="http://schemas.openxmlformats.org/drawingml/2006/main" noChangeAspect="1"/>
+            </wp:cNvGraphicFramePr>
+            <a:graphic xmlns:a="http://schemas.openxmlformats.org/drawingml/2006/main">
+              <a:graphicData uri="http://schemas.openxmlformats.org/drawingml/2006/picture">
+                <pic:pic xmlns:pic="http://schemas.openxmlformats.org/drawingml/2006/picture">
+                  <pic:nvPicPr>
+                    <pic:cNvPr id="19" name="Sprint 5.PNG"/>
+                    <pic:cNvPicPr/>
+                  </pic:nvPicPr>
+                  <pic:blipFill>
+                    <a:blip r:embed="rId23">
+                      <a:extLst>
+                        <a:ext uri="{28A0092B-C50C-407E-A947-70E740481C1C}">
+                          <a14:useLocalDpi xmlns:a14="http://schemas.microsoft.com/office/drawing/2010/main" val="0"/>
+                        </a:ext>
+                      </a:extLst>
+                    </a:blip>
+                    <a:stretch>
+                      <a:fillRect/>
+                    </a:stretch>
+                  </pic:blipFill>
+                  <pic:spPr>
+                    <a:xfrm>
+                      <a:off x="0" y="0"/>
+                      <a:ext cx="5760720" cy="5775960"/>
+                    </a:xfrm>
+                    <a:prstGeom prst="rect">
+                      <a:avLst/>
+                    </a:prstGeom>
+                  </pic:spPr>
+                </pic:pic>
+              </a:graphicData>
+            </a:graphic>
+          </wp:inline>
+        </w:drawing>
+      </w:r>
+    </w:p>
+    <w:p/>
+    <w:p>
+      <w:r>
+        <w:rPr>
+          <w:noProof/>
+          <w:lang w:eastAsia="fr-CH"/>
+        </w:rPr>
+        <w:lastRenderedPageBreak/>
+        <w:drawing>
+          <wp:inline distT="0" distB="0" distL="0" distR="0">
+            <wp:extent cx="5760720" cy="5217795"/>
+            <wp:effectExtent l="0" t="0" r="0" b="1905"/>
+            <wp:docPr id="23" name="Image 23"/>
+            <wp:cNvGraphicFramePr>
+              <a:graphicFrameLocks xmlns:a="http://schemas.openxmlformats.org/drawingml/2006/main" noChangeAspect="1"/>
+            </wp:cNvGraphicFramePr>
+            <a:graphic xmlns:a="http://schemas.openxmlformats.org/drawingml/2006/main">
+              <a:graphicData uri="http://schemas.openxmlformats.org/drawingml/2006/picture">
+                <pic:pic xmlns:pic="http://schemas.openxmlformats.org/drawingml/2006/picture">
+                  <pic:nvPicPr>
+                    <pic:cNvPr id="23" name="Sprint 6.PNG"/>
+                    <pic:cNvPicPr/>
+                  </pic:nvPicPr>
+                  <pic:blipFill>
+                    <a:blip r:embed="rId24">
+                      <a:extLst>
+                        <a:ext uri="{28A0092B-C50C-407E-A947-70E740481C1C}">
+                          <a14:useLocalDpi xmlns:a14="http://schemas.microsoft.com/office/drawing/2010/main" val="0"/>
+                        </a:ext>
+                      </a:extLst>
+                    </a:blip>
+                    <a:stretch>
+                      <a:fillRect/>
+                    </a:stretch>
+                  </pic:blipFill>
+                  <pic:spPr>
+                    <a:xfrm>
+                      <a:off x="0" y="0"/>
+                      <a:ext cx="5760720" cy="5217795"/>
+                    </a:xfrm>
+                    <a:prstGeom prst="rect">
+                      <a:avLst/>
+                    </a:prstGeom>
+                  </pic:spPr>
+                </pic:pic>
+              </a:graphicData>
+            </a:graphic>
+          </wp:inline>
+        </w:drawing>
+      </w:r>
+    </w:p>
+    <w:p>
+      <w:r>
+        <w:rPr>
+          <w:noProof/>
+          <w:lang w:eastAsia="fr-CH"/>
+        </w:rPr>
+        <w:lastRenderedPageBreak/>
+        <w:drawing>
+          <wp:inline distT="0" distB="0" distL="0" distR="0">
+            <wp:extent cx="5760720" cy="3952240"/>
+            <wp:effectExtent l="0" t="0" r="0" b="0"/>
+            <wp:docPr id="21" name="Image 21"/>
+            <wp:cNvGraphicFramePr>
+              <a:graphicFrameLocks xmlns:a="http://schemas.openxmlformats.org/drawingml/2006/main" noChangeAspect="1"/>
+            </wp:cNvGraphicFramePr>
+            <a:graphic xmlns:a="http://schemas.openxmlformats.org/drawingml/2006/main">
+              <a:graphicData uri="http://schemas.openxmlformats.org/drawingml/2006/picture">
+                <pic:pic xmlns:pic="http://schemas.openxmlformats.org/drawingml/2006/picture">
+                  <pic:nvPicPr>
+                    <pic:cNvPr id="21" name="Sprint 7.PNG"/>
+                    <pic:cNvPicPr/>
+                  </pic:nvPicPr>
+                  <pic:blipFill>
+                    <a:blip r:embed="rId25">
+                      <a:extLst>
+                        <a:ext uri="{28A0092B-C50C-407E-A947-70E740481C1C}">
+                          <a14:useLocalDpi xmlns:a14="http://schemas.microsoft.com/office/drawing/2010/main" val="0"/>
+                        </a:ext>
+                      </a:extLst>
+                    </a:blip>
+                    <a:stretch>
+                      <a:fillRect/>
+                    </a:stretch>
+                  </pic:blipFill>
+                  <pic:spPr>
+                    <a:xfrm>
+                      <a:off x="0" y="0"/>
+                      <a:ext cx="5760720" cy="3952240"/>
+                    </a:xfrm>
+                    <a:prstGeom prst="rect">
+                      <a:avLst/>
+                    </a:prstGeom>
+                  </pic:spPr>
+                </pic:pic>
+              </a:graphicData>
+            </a:graphic>
+          </wp:inline>
+        </w:drawing>
+      </w:r>
+    </w:p>
+    <w:p/>
+    <w:p>
+      <w:r>
+        <w:rPr>
+          <w:noProof/>
+          <w:lang w:eastAsia="fr-CH"/>
+        </w:rPr>
+        <w:drawing>
+          <wp:inline distT="0" distB="0" distL="0" distR="0">
+            <wp:extent cx="5760720" cy="2382520"/>
+            <wp:effectExtent l="0" t="0" r="0" b="0"/>
+            <wp:docPr id="22" name="Image 22"/>
+            <wp:cNvGraphicFramePr>
+              <a:graphicFrameLocks xmlns:a="http://schemas.openxmlformats.org/drawingml/2006/main" noChangeAspect="1"/>
+            </wp:cNvGraphicFramePr>
+            <a:graphic xmlns:a="http://schemas.openxmlformats.org/drawingml/2006/main">
+              <a:graphicData uri="http://schemas.openxmlformats.org/drawingml/2006/picture">
+                <pic:pic xmlns:pic="http://schemas.openxmlformats.org/drawingml/2006/picture">
+                  <pic:nvPicPr>
+                    <pic:cNvPr id="22" name="Sprint 8.PNG"/>
+                    <pic:cNvPicPr/>
+                  </pic:nvPicPr>
+                  <pic:blipFill>
+                    <a:blip r:embed="rId26">
+                      <a:extLst>
+                        <a:ext uri="{28A0092B-C50C-407E-A947-70E740481C1C}">
+                          <a14:useLocalDpi xmlns:a14="http://schemas.microsoft.com/office/drawing/2010/main" val="0"/>
+                        </a:ext>
+                      </a:extLst>
+                    </a:blip>
+                    <a:stretch>
+                      <a:fillRect/>
+                    </a:stretch>
+                  </pic:blipFill>
+                  <pic:spPr>
+                    <a:xfrm>
+                      <a:off x="0" y="0"/>
+                      <a:ext cx="5760720" cy="2382520"/>
+                    </a:xfrm>
+                    <a:prstGeom prst="rect">
+                      <a:avLst/>
+                    </a:prstGeom>
+                  </pic:spPr>
+                </pic:pic>
+              </a:graphicData>
+            </a:graphic>
+          </wp:inline>
+        </w:drawing>
+      </w:r>
+    </w:p>
+    <w:p/>
+    <w:p>
+      <w:pPr>
+        <w:spacing w:after="160"/>
+      </w:pPr>
+      <w:r>
+        <w:br w:type="page"/>
+      </w:r>
+    </w:p>
+    <w:p>
+      <w:pPr>
+        <w:pStyle w:val="Titre1"/>
+        <w:rPr>
+          <w:rFonts w:eastAsiaTheme="minorHAnsi"/>
+        </w:rPr>
+      </w:pPr>
+      <w:r>
+        <w:rPr>
+          <w:rFonts w:eastAsiaTheme="minorHAnsi"/>
+        </w:rPr>
+        <w:lastRenderedPageBreak/>
+        <w:t>Réalisation</w:t>
+      </w:r>
+    </w:p>
+    <w:p>
+      <w:pPr>
+        <w:spacing w:after="160"/>
+        <w:rPr>
+          <w:rFonts w:ascii="Arial" w:eastAsiaTheme="majorEastAsia" w:hAnsi="Arial" w:cstheme="majorBidi"/>
+          <w:b/>
+          <w:color w:val="FFFFFF" w:themeColor="background1"/>
+          <w:sz w:val="44"/>
+          <w:szCs w:val="32"/>
+        </w:rPr>
+      </w:pPr>
+      <w:bookmarkStart w:id="22" w:name="_GoBack"/>
+      <w:bookmarkEnd w:id="22"/>
+      <w:r>
+        <w:br w:type="page"/>
+      </w:r>
+    </w:p>
+    <w:p>
+      <w:pPr>
+        <w:pStyle w:val="Titre1"/>
+      </w:pPr>
+      <w:r>
+        <w:lastRenderedPageBreak/>
+        <w:t>Tests</w:t>
+      </w:r>
+    </w:p>
+    <w:p>
       <w:pPr>
         <w:pStyle w:val="Titre2"/>
       </w:pPr>
-      <w:bookmarkStart w:id="21" w:name="_Toc63672109"/>
-      <w:bookmarkStart w:id="22" w:name="_Toc63672194"/>
-      <w:r>
-        <w:t>Planification détaillée</w:t>
-      </w:r>
-      <w:bookmarkEnd w:id="21"/>
-      <w:bookmarkEnd w:id="22"/>
+      <w:r>
+        <w:t>Erreurs restantes</w:t>
+      </w:r>
+      <w:r>
+        <w:br w:type="page"/>
+      </w:r>
+    </w:p>
+    <w:p>
+      <w:pPr>
+        <w:pStyle w:val="Titre1"/>
+      </w:pPr>
+      <w:r>
+        <w:lastRenderedPageBreak/>
+        <w:t>Conclusion</w:t>
+      </w:r>
+    </w:p>
+    <w:p/>
+    <w:p>
+      <w:pPr>
+        <w:pStyle w:val="Titre2"/>
+      </w:pPr>
+      <w:r>
+        <w:t>Points positifs</w:t>
+      </w:r>
+    </w:p>
+    <w:p/>
+    <w:p>
+      <w:pPr>
+        <w:pStyle w:val="Titre2"/>
+      </w:pPr>
+      <w:r>
+        <w:t xml:space="preserve">Point </w:t>
+      </w:r>
+      <w:r>
+        <w:t>négatifs</w:t>
+      </w:r>
+    </w:p>
+    <w:p/>
+    <w:p>
+      <w:pPr>
+        <w:pStyle w:val="Titre2"/>
+      </w:pPr>
+      <w:r>
+        <w:t>Difficultés particulières</w:t>
+      </w:r>
+    </w:p>
+    <w:p/>
+    <w:p>
+      <w:pPr>
+        <w:pStyle w:val="Titre2"/>
+      </w:pPr>
+      <w:r>
+        <w:t>Suites possible</w:t>
+      </w:r>
+      <w:r>
+        <w:br w:type="page"/>
+      </w:r>
+    </w:p>
+    <w:p>
+      <w:pPr>
+        <w:pStyle w:val="Titre1"/>
+      </w:pPr>
+      <w:r>
+        <w:lastRenderedPageBreak/>
+        <w:t>Annexes</w:t>
+      </w:r>
+    </w:p>
+    <w:p>
+      <w:pPr>
+        <w:pStyle w:val="Titre2"/>
+      </w:pPr>
+      <w:r>
+        <w:t>Sources</w:t>
+      </w:r>
+    </w:p>
+    <w:p/>
+    <w:p>
+      <w:pPr>
+        <w:pStyle w:val="Titre2"/>
+      </w:pPr>
+      <w:r>
+        <w:t>Framework (lien)</w:t>
+      </w:r>
     </w:p>
     <w:sectPr>
-      <w:headerReference w:type="default" r:id="rId12"/>
-      <w:footerReference w:type="default" r:id="rId13"/>
+      <w:headerReference w:type="default" r:id="rId27"/>
+      <w:footerReference w:type="default" r:id="rId28"/>
       <w:pgSz w:w="11906" w:h="16838"/>
       <w:pgMar w:top="1417" w:right="1417" w:bottom="1417" w:left="1417" w:header="708" w:footer="708" w:gutter="0"/>
       <w:pgNumType w:start="0"/>
@@ -2683,7 +3912,7 @@
         <w:noProof/>
         <w:lang w:val="fr-FR"/>
       </w:rPr>
-      <w:t>3</w:t>
+      <w:t>18</w:t>
     </w:r>
     <w:r>
       <w:fldChar w:fldCharType="end"/>
@@ -2720,7 +3949,7 @@
         <w:noProof/>
         <w:lang w:val="fr-FR"/>
       </w:rPr>
-      <w:t>7</w:t>
+      <w:t>23</w:t>
     </w:r>
     <w:r>
       <w:rPr>
@@ -2733,22 +3962,7 @@
       <w:tab/>
     </w:r>
     <w:r>
-      <w:fldChar w:fldCharType="begin"/>
-    </w:r>
-    <w:r>
-      <w:instrText xml:space="preserve"> TIME \@ "dd.MM.yy" </w:instrText>
-    </w:r>
-    <w:r>
-      <w:fldChar w:fldCharType="separate"/>
-    </w:r>
-    <w:r>
-      <w:rPr>
-        <w:noProof/>
-      </w:rPr>
-      <w:t>08.03.21</w:t>
-    </w:r>
-    <w:r>
-      <w:fldChar w:fldCharType="end"/>
+      <w:t>mars 21</w:t>
     </w:r>
   </w:p>
 </w:ftr>
@@ -3129,6 +4343,119 @@
     </w:lvl>
   </w:abstractNum>
   <w:abstractNum w:abstractNumId="3" w15:restartNumberingAfterBreak="0">
+    <w:nsid w:val="27260CA8"/>
+    <w:multiLevelType w:val="hybridMultilevel"/>
+    <w:tmpl w:val="6838BFC6"/>
+    <w:lvl w:ilvl="0" w:tplc="100C0001">
+      <w:start w:val="1"/>
+      <w:numFmt w:val="bullet"/>
+      <w:lvlText w:val=""/>
+      <w:lvlJc w:val="left"/>
+      <w:pPr>
+        <w:ind w:left="720" w:hanging="360"/>
+      </w:pPr>
+      <w:rPr>
+        <w:rFonts w:ascii="Symbol" w:hAnsi="Symbol" w:hint="default"/>
+      </w:rPr>
+    </w:lvl>
+    <w:lvl w:ilvl="1" w:tplc="100C0003" w:tentative="1">
+      <w:start w:val="1"/>
+      <w:numFmt w:val="bullet"/>
+      <w:lvlText w:val="o"/>
+      <w:lvlJc w:val="left"/>
+      <w:pPr>
+        <w:ind w:left="1440" w:hanging="360"/>
+      </w:pPr>
+      <w:rPr>
+        <w:rFonts w:ascii="Courier New" w:hAnsi="Courier New" w:cs="Courier New" w:hint="default"/>
+      </w:rPr>
+    </w:lvl>
+    <w:lvl w:ilvl="2" w:tplc="100C0005" w:tentative="1">
+      <w:start w:val="1"/>
+      <w:numFmt w:val="bullet"/>
+      <w:lvlText w:val=""/>
+      <w:lvlJc w:val="left"/>
+      <w:pPr>
+        <w:ind w:left="2160" w:hanging="360"/>
+      </w:pPr>
+      <w:rPr>
+        <w:rFonts w:ascii="Wingdings" w:hAnsi="Wingdings" w:hint="default"/>
+      </w:rPr>
+    </w:lvl>
+    <w:lvl w:ilvl="3" w:tplc="100C0001" w:tentative="1">
+      <w:start w:val="1"/>
+      <w:numFmt w:val="bullet"/>
+      <w:lvlText w:val=""/>
+      <w:lvlJc w:val="left"/>
+      <w:pPr>
+        <w:ind w:left="2880" w:hanging="360"/>
+      </w:pPr>
+      <w:rPr>
+        <w:rFonts w:ascii="Symbol" w:hAnsi="Symbol" w:hint="default"/>
+      </w:rPr>
+    </w:lvl>
+    <w:lvl w:ilvl="4" w:tplc="100C0003" w:tentative="1">
+      <w:start w:val="1"/>
+      <w:numFmt w:val="bullet"/>
+      <w:lvlText w:val="o"/>
+      <w:lvlJc w:val="left"/>
+      <w:pPr>
+        <w:ind w:left="3600" w:hanging="360"/>
+      </w:pPr>
+      <w:rPr>
+        <w:rFonts w:ascii="Courier New" w:hAnsi="Courier New" w:cs="Courier New" w:hint="default"/>
+      </w:rPr>
+    </w:lvl>
+    <w:lvl w:ilvl="5" w:tplc="100C0005" w:tentative="1">
+      <w:start w:val="1"/>
+      <w:numFmt w:val="bullet"/>
+      <w:lvlText w:val=""/>
+      <w:lvlJc w:val="left"/>
+      <w:pPr>
+        <w:ind w:left="4320" w:hanging="360"/>
+      </w:pPr>
+      <w:rPr>
+        <w:rFonts w:ascii="Wingdings" w:hAnsi="Wingdings" w:hint="default"/>
+      </w:rPr>
+    </w:lvl>
+    <w:lvl w:ilvl="6" w:tplc="100C0001" w:tentative="1">
+      <w:start w:val="1"/>
+      <w:numFmt w:val="bullet"/>
+      <w:lvlText w:val=""/>
+      <w:lvlJc w:val="left"/>
+      <w:pPr>
+        <w:ind w:left="5040" w:hanging="360"/>
+      </w:pPr>
+      <w:rPr>
+        <w:rFonts w:ascii="Symbol" w:hAnsi="Symbol" w:hint="default"/>
+      </w:rPr>
+    </w:lvl>
+    <w:lvl w:ilvl="7" w:tplc="100C0003" w:tentative="1">
+      <w:start w:val="1"/>
+      <w:numFmt w:val="bullet"/>
+      <w:lvlText w:val="o"/>
+      <w:lvlJc w:val="left"/>
+      <w:pPr>
+        <w:ind w:left="5760" w:hanging="360"/>
+      </w:pPr>
+      <w:rPr>
+        <w:rFonts w:ascii="Courier New" w:hAnsi="Courier New" w:cs="Courier New" w:hint="default"/>
+      </w:rPr>
+    </w:lvl>
+    <w:lvl w:ilvl="8" w:tplc="100C0005" w:tentative="1">
+      <w:start w:val="1"/>
+      <w:numFmt w:val="bullet"/>
+      <w:lvlText w:val=""/>
+      <w:lvlJc w:val="left"/>
+      <w:pPr>
+        <w:ind w:left="6480" w:hanging="360"/>
+      </w:pPr>
+      <w:rPr>
+        <w:rFonts w:ascii="Wingdings" w:hAnsi="Wingdings" w:hint="default"/>
+      </w:rPr>
+    </w:lvl>
+  </w:abstractNum>
+  <w:abstractNum w:abstractNumId="4" w15:restartNumberingAfterBreak="0">
     <w:nsid w:val="278C5960"/>
     <w:multiLevelType w:val="hybridMultilevel"/>
     <w:tmpl w:val="18B060E6"/>
@@ -3241,7 +4568,7 @@
       </w:rPr>
     </w:lvl>
   </w:abstractNum>
-  <w:abstractNum w:abstractNumId="4" w15:restartNumberingAfterBreak="0">
+  <w:abstractNum w:abstractNumId="5" w15:restartNumberingAfterBreak="0">
     <w:nsid w:val="311C46D4"/>
     <w:multiLevelType w:val="hybridMultilevel"/>
     <w:tmpl w:val="EAFA0AE0"/>
@@ -3354,7 +4681,7 @@
       </w:rPr>
     </w:lvl>
   </w:abstractNum>
-  <w:abstractNum w:abstractNumId="5" w15:restartNumberingAfterBreak="0">
+  <w:abstractNum w:abstractNumId="6" w15:restartNumberingAfterBreak="0">
     <w:nsid w:val="3A72654D"/>
     <w:multiLevelType w:val="hybridMultilevel"/>
     <w:tmpl w:val="34DE8D72"/>
@@ -3467,7 +4794,7 @@
       </w:rPr>
     </w:lvl>
   </w:abstractNum>
-  <w:abstractNum w:abstractNumId="6" w15:restartNumberingAfterBreak="0">
+  <w:abstractNum w:abstractNumId="7" w15:restartNumberingAfterBreak="0">
     <w:nsid w:val="3F7243ED"/>
     <w:multiLevelType w:val="hybridMultilevel"/>
     <w:tmpl w:val="16BA66F0"/>
@@ -3580,7 +4907,7 @@
       </w:rPr>
     </w:lvl>
   </w:abstractNum>
-  <w:abstractNum w:abstractNumId="7" w15:restartNumberingAfterBreak="0">
+  <w:abstractNum w:abstractNumId="8" w15:restartNumberingAfterBreak="0">
     <w:nsid w:val="4BD14DF7"/>
     <w:multiLevelType w:val="hybridMultilevel"/>
     <w:tmpl w:val="724C5832"/>
@@ -3693,7 +5020,7 @@
       </w:rPr>
     </w:lvl>
   </w:abstractNum>
-  <w:abstractNum w:abstractNumId="8" w15:restartNumberingAfterBreak="0">
+  <w:abstractNum w:abstractNumId="9" w15:restartNumberingAfterBreak="0">
     <w:nsid w:val="55944526"/>
     <w:multiLevelType w:val="hybridMultilevel"/>
     <w:tmpl w:val="6B9C986E"/>
@@ -3808,31 +5135,34 @@
     </w:lvl>
   </w:abstractNum>
   <w:num w:numId="1">
-    <w:abstractNumId w:val="4"/>
+    <w:abstractNumId w:val="5"/>
   </w:num>
   <w:num w:numId="2">
     <w:abstractNumId w:val="0"/>
   </w:num>
   <w:num w:numId="3">
-    <w:abstractNumId w:val="5"/>
+    <w:abstractNumId w:val="6"/>
   </w:num>
   <w:num w:numId="4">
-    <w:abstractNumId w:val="8"/>
+    <w:abstractNumId w:val="9"/>
   </w:num>
   <w:num w:numId="5">
     <w:abstractNumId w:val="2"/>
   </w:num>
   <w:num w:numId="6">
-    <w:abstractNumId w:val="7"/>
+    <w:abstractNumId w:val="8"/>
   </w:num>
   <w:num w:numId="7">
     <w:abstractNumId w:val="1"/>
   </w:num>
   <w:num w:numId="8">
-    <w:abstractNumId w:val="3"/>
+    <w:abstractNumId w:val="4"/>
   </w:num>
   <w:num w:numId="9">
-    <w:abstractNumId w:val="6"/>
+    <w:abstractNumId w:val="7"/>
+  </w:num>
+  <w:num w:numId="10">
+    <w:abstractNumId w:val="3"/>
   </w:num>
 </w:numbering>
 </file>
@@ -4355,6 +5685,25 @@
       <w:color w:val="0D0D0D" w:themeColor="text1" w:themeTint="F2"/>
     </w:rPr>
   </w:style>
+  <w:style w:type="paragraph" w:styleId="Titre6">
+    <w:name w:val="heading 6"/>
+    <w:basedOn w:val="Normal"/>
+    <w:next w:val="Normal"/>
+    <w:link w:val="Titre6Car"/>
+    <w:uiPriority w:val="9"/>
+    <w:unhideWhenUsed/>
+    <w:qFormat/>
+    <w:rsid w:val="007C12B6"/>
+    <w:pPr>
+      <w:spacing w:after="160"/>
+      <w:outlineLvl w:val="5"/>
+    </w:pPr>
+    <w:rPr>
+      <w:b/>
+      <w:i/>
+      <w:szCs w:val="24"/>
+    </w:rPr>
+  </w:style>
   <w:style w:type="character" w:default="1" w:styleId="Policepardfaut">
     <w:name w:val="Default Paragraph Font"/>
     <w:uiPriority w:val="1"/>
@@ -4622,6 +5971,19 @@
       <w:lang w:eastAsia="fr-CH"/>
     </w:rPr>
   </w:style>
+  <w:style w:type="character" w:customStyle="1" w:styleId="Titre6Car">
+    <w:name w:val="Titre 6 Car"/>
+    <w:basedOn w:val="Policepardfaut"/>
+    <w:link w:val="Titre6"/>
+    <w:uiPriority w:val="9"/>
+    <w:rsid w:val="007C12B6"/>
+    <w:rPr>
+      <w:b/>
+      <w:i/>
+      <w:sz w:val="24"/>
+      <w:szCs w:val="24"/>
+    </w:rPr>
+  </w:style>
 </w:styles>
 </file>
 
@@ -4807,7 +6169,7 @@
     <w:charset w:val="00"/>
     <w:family w:val="roman"/>
     <w:pitch w:val="variable"/>
-    <w:sig w:usb0="E0002EFF" w:usb1="C000785B" w:usb2="00000009" w:usb3="00000000" w:csb0="000001FF" w:csb1="00000000"/>
+    <w:sig w:usb0="E0002AFF" w:usb1="C0007843" w:usb2="00000009" w:usb3="00000000" w:csb0="000001FF" w:csb1="00000000"/>
   </w:font>
   <w:font w:name="Courier New">
     <w:panose1 w:val="02070309020205020404"/>
@@ -4828,21 +6190,21 @@
     <w:charset w:val="00"/>
     <w:family w:val="swiss"/>
     <w:pitch w:val="variable"/>
-    <w:sig w:usb0="E4002EFF" w:usb1="C000247B" w:usb2="00000009" w:usb3="00000000" w:csb0="000001FF" w:csb1="00000000"/>
+    <w:sig w:usb0="E0002AFF" w:usb1="4000ACFF" w:usb2="00000001" w:usb3="00000000" w:csb0="000001FF" w:csb1="00000000"/>
   </w:font>
   <w:font w:name="Arial">
     <w:panose1 w:val="020B0604020202020204"/>
     <w:charset w:val="00"/>
     <w:family w:val="swiss"/>
     <w:pitch w:val="variable"/>
-    <w:sig w:usb0="E0002EFF" w:usb1="C000785B" w:usb2="00000009" w:usb3="00000000" w:csb0="000001FF" w:csb1="00000000"/>
+    <w:sig w:usb0="E0002AFF" w:usb1="C0007843" w:usb2="00000009" w:usb3="00000000" w:csb0="000001FF" w:csb1="00000000"/>
   </w:font>
   <w:font w:name="Calibri Light">
     <w:panose1 w:val="020F0302020204030204"/>
     <w:charset w:val="00"/>
     <w:family w:val="swiss"/>
     <w:pitch w:val="variable"/>
-    <w:sig w:usb0="E4002EFF" w:usb1="C000247B" w:usb2="00000009" w:usb3="00000000" w:csb0="000001FF" w:csb1="00000000"/>
+    <w:sig w:usb0="A0002AEF" w:usb1="4000207B" w:usb2="00000000" w:usb3="00000000" w:csb0="000001FF" w:csb1="00000000"/>
   </w:font>
 </w:fonts>
 </file>
@@ -4866,6 +6228,7 @@
     <w:rsid w:val="00161D5C"/>
     <w:rsid w:val="001944DA"/>
     <w:rsid w:val="001A6D92"/>
+    <w:rsid w:val="002044CB"/>
     <w:rsid w:val="0052330D"/>
     <w:rsid w:val="005B23FC"/>
     <w:rsid w:val="007B5CA1"/>
@@ -5631,7 +6994,7 @@
 </file>
 
 <file path=customXml/itemProps2.xml><?xml version="1.0" encoding="utf-8"?>
-<ds:datastoreItem xmlns:ds="http://schemas.openxmlformats.org/officeDocument/2006/customXml" ds:itemID="{FB8236C3-8F9C-45ED-A96B-2CCA8CB066E3}">
+<ds:datastoreItem xmlns:ds="http://schemas.openxmlformats.org/officeDocument/2006/customXml" ds:itemID="{975D2A86-0E96-4A40-946B-B714EC58DFF4}">
   <ds:schemaRefs>
     <ds:schemaRef ds:uri="http://schemas.openxmlformats.org/officeDocument/2006/bibliography"/>
   </ds:schemaRefs>

</xml_diff>

<commit_message>
documentation - dossier de projet
</commit_message>
<xml_diff>
--- a/Documentation/Dossier_de_Projet_Annonces.docx
+++ b/Documentation/Dossier_de_Projet_Annonces.docx
@@ -10,7 +10,6 @@
           <w:docPartUnique/>
         </w:docPartObj>
       </w:sdtPr>
-      <w:sdtEndPr/>
       <w:sdtContent>
         <w:p/>
         <w:tbl>
@@ -45,7 +44,6 @@
                 <w:dataBinding w:prefixMappings="xmlns:ns0='http://schemas.openxmlformats.org/officeDocument/2006/extended-properties'" w:xpath="/ns0:Properties[1]/ns0:Company[1]" w:storeItemID="{6668398D-A668-4E3E-A5EB-62B293D839F1}"/>
                 <w:text/>
               </w:sdtPr>
-              <w:sdtEndPr/>
               <w:sdtContent>
                 <w:tc>
                   <w:tcPr>
@@ -110,7 +108,6 @@
                     <w:dataBinding w:prefixMappings="xmlns:ns0='http://schemas.openxmlformats.org/package/2006/metadata/core-properties' xmlns:ns1='http://purl.org/dc/elements/1.1/'" w:xpath="/ns0:coreProperties[1]/ns1:title[1]" w:storeItemID="{6C3C8BC8-F283-45AE-878A-BAB7291924A1}"/>
                     <w:text/>
                   </w:sdtPr>
-                  <w:sdtEndPr/>
                   <w:sdtContent>
                     <w:r>
                       <w:rPr>
@@ -169,7 +166,6 @@
                 <w:dataBinding w:prefixMappings="xmlns:ns0='http://schemas.openxmlformats.org/package/2006/metadata/core-properties' xmlns:ns1='http://purl.org/dc/elements/1.1/'" w:xpath="/ns0:coreProperties[1]/ns1:subject[1]" w:storeItemID="{6C3C8BC8-F283-45AE-878A-BAB7291924A1}"/>
                 <w:text/>
               </w:sdtPr>
-              <w:sdtEndPr/>
               <w:sdtContent>
                 <w:tc>
                   <w:tcPr>
@@ -223,32 +219,31 @@
                   <w:right w:w="115" w:type="dxa"/>
                 </w:tcMar>
               </w:tcPr>
-              <w:sdt>
-                <w:sdtPr>
+              <w:p>
+                <w:pPr>
+                  <w:pStyle w:val="Sansinterligne"/>
                   <w:rPr>
                     <w:color w:val="5B9BD5" w:themeColor="accent1"/>
                     <w:sz w:val="28"/>
                     <w:szCs w:val="28"/>
                   </w:rPr>
-                  <w:alias w:val="Auteur"/>
-                  <w:id w:val="13406928"/>
-                  <w:placeholder>
-                    <w:docPart w:val="62E05FF9F2104FFE8DA826FE3C4D8DD4"/>
-                  </w:placeholder>
-                  <w:dataBinding w:prefixMappings="xmlns:ns0='http://schemas.openxmlformats.org/package/2006/metadata/core-properties' xmlns:ns1='http://purl.org/dc/elements/1.1/'" w:xpath="/ns0:coreProperties[1]/ns1:creator[1]" w:storeItemID="{6C3C8BC8-F283-45AE-878A-BAB7291924A1}"/>
-                  <w:text/>
-                </w:sdtPr>
-                <w:sdtEndPr/>
-                <w:sdtContent>
-                  <w:p>
-                    <w:pPr>
-                      <w:pStyle w:val="Sansinterligne"/>
-                      <w:rPr>
-                        <w:color w:val="5B9BD5" w:themeColor="accent1"/>
-                        <w:sz w:val="28"/>
-                        <w:szCs w:val="28"/>
-                      </w:rPr>
-                    </w:pPr>
+                </w:pPr>
+                <w:sdt>
+                  <w:sdtPr>
+                    <w:rPr>
+                      <w:color w:val="5B9BD5" w:themeColor="accent1"/>
+                      <w:sz w:val="28"/>
+                      <w:szCs w:val="28"/>
+                    </w:rPr>
+                    <w:alias w:val="Auteur"/>
+                    <w:id w:val="13406928"/>
+                    <w:placeholder>
+                      <w:docPart w:val="62E05FF9F2104FFE8DA826FE3C4D8DD4"/>
+                    </w:placeholder>
+                    <w:dataBinding w:prefixMappings="xmlns:ns0='http://schemas.openxmlformats.org/package/2006/metadata/core-properties' xmlns:ns1='http://purl.org/dc/elements/1.1/'" w:xpath="/ns0:coreProperties[1]/ns1:creator[1]" w:storeItemID="{6C3C8BC8-F283-45AE-878A-BAB7291924A1}"/>
+                    <w:text/>
+                  </w:sdtPr>
+                  <w:sdtContent>
                     <w:r>
                       <w:rPr>
                         <w:color w:val="5B9BD5" w:themeColor="accent1"/>
@@ -257,9 +252,46 @@
                       </w:rPr>
                       <w:t>VOLERY Sven</w:t>
                     </w:r>
-                  </w:p>
-                </w:sdtContent>
-              </w:sdt>
+                  </w:sdtContent>
+                </w:sdt>
+                <w:r>
+                  <w:rPr>
+                    <w:color w:val="5B9BD5" w:themeColor="accent1"/>
+                    <w:sz w:val="28"/>
+                    <w:szCs w:val="28"/>
+                  </w:rPr>
+                  <w:br/>
+                  <w:t>FANHA Yann</w:t>
+                </w:r>
+              </w:p>
+              <w:p>
+                <w:pPr>
+                  <w:pStyle w:val="Sansinterligne"/>
+                  <w:rPr>
+                    <w:color w:val="5B9BD5" w:themeColor="accent1"/>
+                    <w:sz w:val="28"/>
+                    <w:szCs w:val="28"/>
+                  </w:rPr>
+                </w:pPr>
+                <w:r>
+                  <w:rPr>
+                    <w:color w:val="5B9BD5" w:themeColor="accent1"/>
+                    <w:sz w:val="28"/>
+                    <w:szCs w:val="28"/>
+                  </w:rPr>
+                  <w:t>SANTOS Tiago</w:t>
+                </w:r>
+              </w:p>
+              <w:p>
+                <w:pPr>
+                  <w:pStyle w:val="Sansinterligne"/>
+                  <w:rPr>
+                    <w:color w:val="5B9BD5" w:themeColor="accent1"/>
+                    <w:sz w:val="28"/>
+                    <w:szCs w:val="28"/>
+                  </w:rPr>
+                </w:pPr>
+              </w:p>
               <w:sdt>
                 <w:sdtPr>
                   <w:rPr>
@@ -281,7 +313,6 @@
                     <w:calendar w:val="gregorian"/>
                   </w:date>
                 </w:sdtPr>
-                <w:sdtEndPr/>
                 <w:sdtContent>
                   <w:p>
                     <w:pPr>
@@ -392,7 +423,7 @@
             </w:rPr>
             <w:fldChar w:fldCharType="separate"/>
           </w:r>
-          <w:hyperlink w:anchor="_Toc67901950" w:history="1">
+          <w:hyperlink w:anchor="_Toc68080686" w:history="1">
             <w:r>
               <w:rPr>
                 <w:rStyle w:val="Lienhypertexte"/>
@@ -419,7 +450,7 @@
                 <w:noProof/>
                 <w:webHidden/>
               </w:rPr>
-              <w:instrText xml:space="preserve"> PAGEREF _Toc67901950 \h </w:instrText>
+              <w:instrText xml:space="preserve"> PAGEREF _Toc68080686 \h </w:instrText>
             </w:r>
             <w:r>
               <w:rPr>
@@ -463,7 +494,7 @@
               <w:lang w:eastAsia="fr-CH"/>
             </w:rPr>
           </w:pPr>
-          <w:hyperlink w:anchor="_Toc67901951" w:history="1">
+          <w:hyperlink w:anchor="_Toc68080687" w:history="1">
             <w:r>
               <w:rPr>
                 <w:rStyle w:val="Lienhypertexte"/>
@@ -490,7 +521,7 @@
                 <w:noProof/>
                 <w:webHidden/>
               </w:rPr>
-              <w:instrText xml:space="preserve"> PAGEREF _Toc67901951 \h </w:instrText>
+              <w:instrText xml:space="preserve"> PAGEREF _Toc68080687 \h </w:instrText>
             </w:r>
             <w:r>
               <w:rPr>
@@ -534,7 +565,7 @@
               <w:lang w:eastAsia="fr-CH"/>
             </w:rPr>
           </w:pPr>
-          <w:hyperlink w:anchor="_Toc67901952" w:history="1">
+          <w:hyperlink w:anchor="_Toc68080688" w:history="1">
             <w:r>
               <w:rPr>
                 <w:rStyle w:val="Lienhypertexte"/>
@@ -561,7 +592,7 @@
                 <w:noProof/>
                 <w:webHidden/>
               </w:rPr>
-              <w:instrText xml:space="preserve"> PAGEREF _Toc67901952 \h </w:instrText>
+              <w:instrText xml:space="preserve"> PAGEREF _Toc68080688 \h </w:instrText>
             </w:r>
             <w:r>
               <w:rPr>
@@ -605,7 +636,7 @@
               <w:lang w:eastAsia="fr-CH"/>
             </w:rPr>
           </w:pPr>
-          <w:hyperlink w:anchor="_Toc67901953" w:history="1">
+          <w:hyperlink w:anchor="_Toc68080689" w:history="1">
             <w:r>
               <w:rPr>
                 <w:rStyle w:val="Lienhypertexte"/>
@@ -632,7 +663,7 @@
                 <w:noProof/>
                 <w:webHidden/>
               </w:rPr>
-              <w:instrText xml:space="preserve"> PAGEREF _Toc67901953 \h </w:instrText>
+              <w:instrText xml:space="preserve"> PAGEREF _Toc68080689 \h </w:instrText>
             </w:r>
             <w:r>
               <w:rPr>
@@ -676,7 +707,7 @@
               <w:lang w:eastAsia="fr-CH"/>
             </w:rPr>
           </w:pPr>
-          <w:hyperlink w:anchor="_Toc67901954" w:history="1">
+          <w:hyperlink w:anchor="_Toc68080690" w:history="1">
             <w:r>
               <w:rPr>
                 <w:rStyle w:val="Lienhypertexte"/>
@@ -703,7 +734,7 @@
                 <w:noProof/>
                 <w:webHidden/>
               </w:rPr>
-              <w:instrText xml:space="preserve"> PAGEREF _Toc67901954 \h </w:instrText>
+              <w:instrText xml:space="preserve"> PAGEREF _Toc68080690 \h </w:instrText>
             </w:r>
             <w:r>
               <w:rPr>
@@ -747,13 +778,13 @@
               <w:lang w:eastAsia="fr-CH"/>
             </w:rPr>
           </w:pPr>
-          <w:hyperlink w:anchor="_Toc67901955" w:history="1">
+          <w:hyperlink w:anchor="_Toc68080691" w:history="1">
             <w:r>
               <w:rPr>
                 <w:rStyle w:val="Lienhypertexte"/>
                 <w:noProof/>
               </w:rPr>
-              <w:t>Analyse</w:t>
+              <w:t>Analyse/Conception</w:t>
             </w:r>
             <w:r>
               <w:rPr>
@@ -774,7 +805,7 @@
                 <w:noProof/>
                 <w:webHidden/>
               </w:rPr>
-              <w:instrText xml:space="preserve"> PAGEREF _Toc67901955 \h </w:instrText>
+              <w:instrText xml:space="preserve"> PAGEREF _Toc68080691 \h </w:instrText>
             </w:r>
             <w:r>
               <w:rPr>
@@ -818,7 +849,7 @@
               <w:lang w:eastAsia="fr-CH"/>
             </w:rPr>
           </w:pPr>
-          <w:hyperlink w:anchor="_Toc67901956" w:history="1">
+          <w:hyperlink w:anchor="_Toc68080692" w:history="1">
             <w:r>
               <w:rPr>
                 <w:rStyle w:val="Lienhypertexte"/>
@@ -845,7 +876,7 @@
                 <w:noProof/>
                 <w:webHidden/>
               </w:rPr>
-              <w:instrText xml:space="preserve"> PAGEREF _Toc67901956 \h </w:instrText>
+              <w:instrText xml:space="preserve"> PAGEREF _Toc68080692 \h </w:instrText>
             </w:r>
             <w:r>
               <w:rPr>
@@ -889,13 +920,14 @@
               <w:lang w:eastAsia="fr-CH"/>
             </w:rPr>
           </w:pPr>
-          <w:hyperlink w:anchor="_Toc67901957" w:history="1">
+          <w:hyperlink w:anchor="_Toc68080693" w:history="1">
             <w:r>
               <w:rPr>
                 <w:rStyle w:val="Lienhypertexte"/>
                 <w:noProof/>
-              </w:rPr>
-              <w:t>Cas d’utilisation</w:t>
+                <w:lang w:eastAsia="fr-CH"/>
+              </w:rPr>
+              <w:t>Maquettes</w:t>
             </w:r>
             <w:r>
               <w:rPr>
@@ -916,7 +948,7 @@
                 <w:noProof/>
                 <w:webHidden/>
               </w:rPr>
-              <w:instrText xml:space="preserve"> PAGEREF _Toc67901957 \h </w:instrText>
+              <w:instrText xml:space="preserve"> PAGEREF _Toc68080693 \h </w:instrText>
             </w:r>
             <w:r>
               <w:rPr>
@@ -960,13 +992,13 @@
               <w:lang w:eastAsia="fr-CH"/>
             </w:rPr>
           </w:pPr>
-          <w:hyperlink w:anchor="_Toc67901958" w:history="1">
+          <w:hyperlink w:anchor="_Toc68080694" w:history="1">
             <w:r>
               <w:rPr>
                 <w:rStyle w:val="Lienhypertexte"/>
                 <w:noProof/>
               </w:rPr>
-              <w:t>MCD</w:t>
+              <w:t>Cas d’utilisation</w:t>
             </w:r>
             <w:r>
               <w:rPr>
@@ -987,7 +1019,7 @@
                 <w:noProof/>
                 <w:webHidden/>
               </w:rPr>
-              <w:instrText xml:space="preserve"> PAGEREF _Toc67901958 \h </w:instrText>
+              <w:instrText xml:space="preserve"> PAGEREF _Toc68080694 \h </w:instrText>
             </w:r>
             <w:r>
               <w:rPr>
@@ -1007,7 +1039,7 @@
                 <w:noProof/>
                 <w:webHidden/>
               </w:rPr>
-              <w:t>6</w:t>
+              <w:t>10</w:t>
             </w:r>
             <w:r>
               <w:rPr>
@@ -1031,13 +1063,13 @@
               <w:lang w:eastAsia="fr-CH"/>
             </w:rPr>
           </w:pPr>
-          <w:hyperlink w:anchor="_Toc67901959" w:history="1">
+          <w:hyperlink w:anchor="_Toc68080695" w:history="1">
             <w:r>
               <w:rPr>
                 <w:rStyle w:val="Lienhypertexte"/>
                 <w:noProof/>
               </w:rPr>
-              <w:t>Stratégie de test</w:t>
+              <w:t>MCD</w:t>
             </w:r>
             <w:r>
               <w:rPr>
@@ -1058,7 +1090,7 @@
                 <w:noProof/>
                 <w:webHidden/>
               </w:rPr>
-              <w:instrText xml:space="preserve"> PAGEREF _Toc67901959 \h </w:instrText>
+              <w:instrText xml:space="preserve"> PAGEREF _Toc68080695 \h </w:instrText>
             </w:r>
             <w:r>
               <w:rPr>
@@ -1078,7 +1110,7 @@
                 <w:noProof/>
                 <w:webHidden/>
               </w:rPr>
-              <w:t>7</w:t>
+              <w:t>11</w:t>
             </w:r>
             <w:r>
               <w:rPr>
@@ -1102,12 +1134,83 @@
               <w:lang w:eastAsia="fr-CH"/>
             </w:rPr>
           </w:pPr>
-          <w:hyperlink w:anchor="_Toc67901960" w:history="1">
+          <w:hyperlink w:anchor="_Toc68080696" w:history="1">
             <w:r>
               <w:rPr>
                 <w:rStyle w:val="Lienhypertexte"/>
                 <w:noProof/>
               </w:rPr>
+              <w:t>Stratégie de test</w:t>
+            </w:r>
+            <w:r>
+              <w:rPr>
+                <w:noProof/>
+                <w:webHidden/>
+              </w:rPr>
+              <w:tab/>
+            </w:r>
+            <w:r>
+              <w:rPr>
+                <w:noProof/>
+                <w:webHidden/>
+              </w:rPr>
+              <w:fldChar w:fldCharType="begin"/>
+            </w:r>
+            <w:r>
+              <w:rPr>
+                <w:noProof/>
+                <w:webHidden/>
+              </w:rPr>
+              <w:instrText xml:space="preserve"> PAGEREF _Toc68080696 \h </w:instrText>
+            </w:r>
+            <w:r>
+              <w:rPr>
+                <w:noProof/>
+                <w:webHidden/>
+              </w:rPr>
+            </w:r>
+            <w:r>
+              <w:rPr>
+                <w:noProof/>
+                <w:webHidden/>
+              </w:rPr>
+              <w:fldChar w:fldCharType="separate"/>
+            </w:r>
+            <w:r>
+              <w:rPr>
+                <w:noProof/>
+                <w:webHidden/>
+              </w:rPr>
+              <w:t>14</w:t>
+            </w:r>
+            <w:r>
+              <w:rPr>
+                <w:noProof/>
+                <w:webHidden/>
+              </w:rPr>
+              <w:fldChar w:fldCharType="end"/>
+            </w:r>
+          </w:hyperlink>
+        </w:p>
+        <w:p>
+          <w:pPr>
+            <w:pStyle w:val="TM2"/>
+            <w:tabs>
+              <w:tab w:val="right" w:leader="dot" w:pos="9062"/>
+            </w:tabs>
+            <w:rPr>
+              <w:rFonts w:eastAsiaTheme="minorEastAsia"/>
+              <w:noProof/>
+              <w:sz w:val="22"/>
+              <w:lang w:eastAsia="fr-CH"/>
+            </w:rPr>
+          </w:pPr>
+          <w:hyperlink w:anchor="_Toc68080697" w:history="1">
+            <w:r>
+              <w:rPr>
+                <w:rStyle w:val="Lienhypertexte"/>
+                <w:noProof/>
+              </w:rPr>
               <w:t>Planification détaillée</w:t>
             </w:r>
             <w:r>
@@ -1129,7 +1232,7 @@
                 <w:noProof/>
                 <w:webHidden/>
               </w:rPr>
-              <w:instrText xml:space="preserve"> PAGEREF _Toc67901960 \h </w:instrText>
+              <w:instrText xml:space="preserve"> PAGEREF _Toc68080697 \h </w:instrText>
             </w:r>
             <w:r>
               <w:rPr>
@@ -1149,7 +1252,788 @@
                 <w:noProof/>
                 <w:webHidden/>
               </w:rPr>
-              <w:t>7</w:t>
+              <w:t>14</w:t>
+            </w:r>
+            <w:r>
+              <w:rPr>
+                <w:noProof/>
+                <w:webHidden/>
+              </w:rPr>
+              <w:fldChar w:fldCharType="end"/>
+            </w:r>
+          </w:hyperlink>
+        </w:p>
+        <w:p>
+          <w:pPr>
+            <w:pStyle w:val="TM1"/>
+            <w:tabs>
+              <w:tab w:val="right" w:leader="dot" w:pos="9062"/>
+            </w:tabs>
+            <w:rPr>
+              <w:rFonts w:eastAsiaTheme="minorEastAsia"/>
+              <w:noProof/>
+              <w:sz w:val="22"/>
+              <w:lang w:eastAsia="fr-CH"/>
+            </w:rPr>
+          </w:pPr>
+          <w:hyperlink w:anchor="_Toc68080698" w:history="1">
+            <w:r>
+              <w:rPr>
+                <w:rStyle w:val="Lienhypertexte"/>
+                <w:noProof/>
+              </w:rPr>
+              <w:t>Réalisation</w:t>
+            </w:r>
+            <w:r>
+              <w:rPr>
+                <w:noProof/>
+                <w:webHidden/>
+              </w:rPr>
+              <w:tab/>
+            </w:r>
+            <w:r>
+              <w:rPr>
+                <w:noProof/>
+                <w:webHidden/>
+              </w:rPr>
+              <w:fldChar w:fldCharType="begin"/>
+            </w:r>
+            <w:r>
+              <w:rPr>
+                <w:noProof/>
+                <w:webHidden/>
+              </w:rPr>
+              <w:instrText xml:space="preserve"> PAGEREF _Toc68080698 \h </w:instrText>
+            </w:r>
+            <w:r>
+              <w:rPr>
+                <w:noProof/>
+                <w:webHidden/>
+              </w:rPr>
+            </w:r>
+            <w:r>
+              <w:rPr>
+                <w:noProof/>
+                <w:webHidden/>
+              </w:rPr>
+              <w:fldChar w:fldCharType="separate"/>
+            </w:r>
+            <w:r>
+              <w:rPr>
+                <w:noProof/>
+                <w:webHidden/>
+              </w:rPr>
+              <w:t>20</w:t>
+            </w:r>
+            <w:r>
+              <w:rPr>
+                <w:noProof/>
+                <w:webHidden/>
+              </w:rPr>
+              <w:fldChar w:fldCharType="end"/>
+            </w:r>
+          </w:hyperlink>
+        </w:p>
+        <w:p>
+          <w:pPr>
+            <w:pStyle w:val="TM1"/>
+            <w:tabs>
+              <w:tab w:val="right" w:leader="dot" w:pos="9062"/>
+            </w:tabs>
+            <w:rPr>
+              <w:rFonts w:eastAsiaTheme="minorEastAsia"/>
+              <w:noProof/>
+              <w:sz w:val="22"/>
+              <w:lang w:eastAsia="fr-CH"/>
+            </w:rPr>
+          </w:pPr>
+          <w:hyperlink w:anchor="_Toc68080699" w:history="1">
+            <w:r>
+              <w:rPr>
+                <w:rStyle w:val="Lienhypertexte"/>
+                <w:noProof/>
+              </w:rPr>
+              <w:t>Tests</w:t>
+            </w:r>
+            <w:r>
+              <w:rPr>
+                <w:noProof/>
+                <w:webHidden/>
+              </w:rPr>
+              <w:tab/>
+            </w:r>
+            <w:r>
+              <w:rPr>
+                <w:noProof/>
+                <w:webHidden/>
+              </w:rPr>
+              <w:fldChar w:fldCharType="begin"/>
+            </w:r>
+            <w:r>
+              <w:rPr>
+                <w:noProof/>
+                <w:webHidden/>
+              </w:rPr>
+              <w:instrText xml:space="preserve"> PAGEREF _Toc68080699 \h </w:instrText>
+            </w:r>
+            <w:r>
+              <w:rPr>
+                <w:noProof/>
+                <w:webHidden/>
+              </w:rPr>
+            </w:r>
+            <w:r>
+              <w:rPr>
+                <w:noProof/>
+                <w:webHidden/>
+              </w:rPr>
+              <w:fldChar w:fldCharType="separate"/>
+            </w:r>
+            <w:r>
+              <w:rPr>
+                <w:noProof/>
+                <w:webHidden/>
+              </w:rPr>
+              <w:t>21</w:t>
+            </w:r>
+            <w:r>
+              <w:rPr>
+                <w:noProof/>
+                <w:webHidden/>
+              </w:rPr>
+              <w:fldChar w:fldCharType="end"/>
+            </w:r>
+          </w:hyperlink>
+        </w:p>
+        <w:p>
+          <w:pPr>
+            <w:pStyle w:val="TM2"/>
+            <w:tabs>
+              <w:tab w:val="right" w:leader="dot" w:pos="9062"/>
+            </w:tabs>
+            <w:rPr>
+              <w:rFonts w:eastAsiaTheme="minorEastAsia"/>
+              <w:noProof/>
+              <w:sz w:val="22"/>
+              <w:lang w:eastAsia="fr-CH"/>
+            </w:rPr>
+          </w:pPr>
+          <w:hyperlink w:anchor="_Toc68080700" w:history="1">
+            <w:r>
+              <w:rPr>
+                <w:rStyle w:val="Lienhypertexte"/>
+                <w:noProof/>
+              </w:rPr>
+              <w:t>Erreurs restantes</w:t>
+            </w:r>
+            <w:r>
+              <w:rPr>
+                <w:noProof/>
+                <w:webHidden/>
+              </w:rPr>
+              <w:tab/>
+            </w:r>
+            <w:r>
+              <w:rPr>
+                <w:noProof/>
+                <w:webHidden/>
+              </w:rPr>
+              <w:fldChar w:fldCharType="begin"/>
+            </w:r>
+            <w:r>
+              <w:rPr>
+                <w:noProof/>
+                <w:webHidden/>
+              </w:rPr>
+              <w:instrText xml:space="preserve"> PAGEREF _Toc68080700 \h </w:instrText>
+            </w:r>
+            <w:r>
+              <w:rPr>
+                <w:noProof/>
+                <w:webHidden/>
+              </w:rPr>
+            </w:r>
+            <w:r>
+              <w:rPr>
+                <w:noProof/>
+                <w:webHidden/>
+              </w:rPr>
+              <w:fldChar w:fldCharType="separate"/>
+            </w:r>
+            <w:r>
+              <w:rPr>
+                <w:noProof/>
+                <w:webHidden/>
+              </w:rPr>
+              <w:t>21</w:t>
+            </w:r>
+            <w:r>
+              <w:rPr>
+                <w:noProof/>
+                <w:webHidden/>
+              </w:rPr>
+              <w:fldChar w:fldCharType="end"/>
+            </w:r>
+          </w:hyperlink>
+        </w:p>
+        <w:p>
+          <w:pPr>
+            <w:pStyle w:val="TM1"/>
+            <w:tabs>
+              <w:tab w:val="right" w:leader="dot" w:pos="9062"/>
+            </w:tabs>
+            <w:rPr>
+              <w:rFonts w:eastAsiaTheme="minorEastAsia"/>
+              <w:noProof/>
+              <w:sz w:val="22"/>
+              <w:lang w:eastAsia="fr-CH"/>
+            </w:rPr>
+          </w:pPr>
+          <w:hyperlink w:anchor="_Toc68080701" w:history="1">
+            <w:r>
+              <w:rPr>
+                <w:rStyle w:val="Lienhypertexte"/>
+                <w:noProof/>
+              </w:rPr>
+              <w:t>Conclusion</w:t>
+            </w:r>
+            <w:r>
+              <w:rPr>
+                <w:noProof/>
+                <w:webHidden/>
+              </w:rPr>
+              <w:tab/>
+            </w:r>
+            <w:r>
+              <w:rPr>
+                <w:noProof/>
+                <w:webHidden/>
+              </w:rPr>
+              <w:fldChar w:fldCharType="begin"/>
+            </w:r>
+            <w:r>
+              <w:rPr>
+                <w:noProof/>
+                <w:webHidden/>
+              </w:rPr>
+              <w:instrText xml:space="preserve"> PAGEREF _Toc68080701 \h </w:instrText>
+            </w:r>
+            <w:r>
+              <w:rPr>
+                <w:noProof/>
+                <w:webHidden/>
+              </w:rPr>
+            </w:r>
+            <w:r>
+              <w:rPr>
+                <w:noProof/>
+                <w:webHidden/>
+              </w:rPr>
+              <w:fldChar w:fldCharType="separate"/>
+            </w:r>
+            <w:r>
+              <w:rPr>
+                <w:noProof/>
+                <w:webHidden/>
+              </w:rPr>
+              <w:t>22</w:t>
+            </w:r>
+            <w:r>
+              <w:rPr>
+                <w:noProof/>
+                <w:webHidden/>
+              </w:rPr>
+              <w:fldChar w:fldCharType="end"/>
+            </w:r>
+          </w:hyperlink>
+        </w:p>
+        <w:p>
+          <w:pPr>
+            <w:pStyle w:val="TM2"/>
+            <w:tabs>
+              <w:tab w:val="right" w:leader="dot" w:pos="9062"/>
+            </w:tabs>
+            <w:rPr>
+              <w:rFonts w:eastAsiaTheme="minorEastAsia"/>
+              <w:noProof/>
+              <w:sz w:val="22"/>
+              <w:lang w:eastAsia="fr-CH"/>
+            </w:rPr>
+          </w:pPr>
+          <w:hyperlink w:anchor="_Toc68080702" w:history="1">
+            <w:r>
+              <w:rPr>
+                <w:rStyle w:val="Lienhypertexte"/>
+                <w:noProof/>
+              </w:rPr>
+              <w:t>Points positifs</w:t>
+            </w:r>
+            <w:r>
+              <w:rPr>
+                <w:noProof/>
+                <w:webHidden/>
+              </w:rPr>
+              <w:tab/>
+            </w:r>
+            <w:r>
+              <w:rPr>
+                <w:noProof/>
+                <w:webHidden/>
+              </w:rPr>
+              <w:fldChar w:fldCharType="begin"/>
+            </w:r>
+            <w:r>
+              <w:rPr>
+                <w:noProof/>
+                <w:webHidden/>
+              </w:rPr>
+              <w:instrText xml:space="preserve"> PAGEREF _Toc68080702 \h </w:instrText>
+            </w:r>
+            <w:r>
+              <w:rPr>
+                <w:noProof/>
+                <w:webHidden/>
+              </w:rPr>
+            </w:r>
+            <w:r>
+              <w:rPr>
+                <w:noProof/>
+                <w:webHidden/>
+              </w:rPr>
+              <w:fldChar w:fldCharType="separate"/>
+            </w:r>
+            <w:r>
+              <w:rPr>
+                <w:noProof/>
+                <w:webHidden/>
+              </w:rPr>
+              <w:t>22</w:t>
+            </w:r>
+            <w:r>
+              <w:rPr>
+                <w:noProof/>
+                <w:webHidden/>
+              </w:rPr>
+              <w:fldChar w:fldCharType="end"/>
+            </w:r>
+          </w:hyperlink>
+        </w:p>
+        <w:p>
+          <w:pPr>
+            <w:pStyle w:val="TM2"/>
+            <w:tabs>
+              <w:tab w:val="right" w:leader="dot" w:pos="9062"/>
+            </w:tabs>
+            <w:rPr>
+              <w:rFonts w:eastAsiaTheme="minorEastAsia"/>
+              <w:noProof/>
+              <w:sz w:val="22"/>
+              <w:lang w:eastAsia="fr-CH"/>
+            </w:rPr>
+          </w:pPr>
+          <w:hyperlink w:anchor="_Toc68080703" w:history="1">
+            <w:r>
+              <w:rPr>
+                <w:rStyle w:val="Lienhypertexte"/>
+                <w:noProof/>
+              </w:rPr>
+              <w:t>Point négatifs</w:t>
+            </w:r>
+            <w:r>
+              <w:rPr>
+                <w:noProof/>
+                <w:webHidden/>
+              </w:rPr>
+              <w:tab/>
+            </w:r>
+            <w:r>
+              <w:rPr>
+                <w:noProof/>
+                <w:webHidden/>
+              </w:rPr>
+              <w:fldChar w:fldCharType="begin"/>
+            </w:r>
+            <w:r>
+              <w:rPr>
+                <w:noProof/>
+                <w:webHidden/>
+              </w:rPr>
+              <w:instrText xml:space="preserve"> PAGEREF _Toc68080703 \h </w:instrText>
+            </w:r>
+            <w:r>
+              <w:rPr>
+                <w:noProof/>
+                <w:webHidden/>
+              </w:rPr>
+            </w:r>
+            <w:r>
+              <w:rPr>
+                <w:noProof/>
+                <w:webHidden/>
+              </w:rPr>
+              <w:fldChar w:fldCharType="separate"/>
+            </w:r>
+            <w:r>
+              <w:rPr>
+                <w:noProof/>
+                <w:webHidden/>
+              </w:rPr>
+              <w:t>22</w:t>
+            </w:r>
+            <w:r>
+              <w:rPr>
+                <w:noProof/>
+                <w:webHidden/>
+              </w:rPr>
+              <w:fldChar w:fldCharType="end"/>
+            </w:r>
+          </w:hyperlink>
+        </w:p>
+        <w:p>
+          <w:pPr>
+            <w:pStyle w:val="TM2"/>
+            <w:tabs>
+              <w:tab w:val="right" w:leader="dot" w:pos="9062"/>
+            </w:tabs>
+            <w:rPr>
+              <w:rFonts w:eastAsiaTheme="minorEastAsia"/>
+              <w:noProof/>
+              <w:sz w:val="22"/>
+              <w:lang w:eastAsia="fr-CH"/>
+            </w:rPr>
+          </w:pPr>
+          <w:hyperlink w:anchor="_Toc68080704" w:history="1">
+            <w:r>
+              <w:rPr>
+                <w:rStyle w:val="Lienhypertexte"/>
+                <w:noProof/>
+              </w:rPr>
+              <w:t>Difficultés particulières</w:t>
+            </w:r>
+            <w:r>
+              <w:rPr>
+                <w:noProof/>
+                <w:webHidden/>
+              </w:rPr>
+              <w:tab/>
+            </w:r>
+            <w:r>
+              <w:rPr>
+                <w:noProof/>
+                <w:webHidden/>
+              </w:rPr>
+              <w:fldChar w:fldCharType="begin"/>
+            </w:r>
+            <w:r>
+              <w:rPr>
+                <w:noProof/>
+                <w:webHidden/>
+              </w:rPr>
+              <w:instrText xml:space="preserve"> PAGEREF _Toc68080704 \h </w:instrText>
+            </w:r>
+            <w:r>
+              <w:rPr>
+                <w:noProof/>
+                <w:webHidden/>
+              </w:rPr>
+            </w:r>
+            <w:r>
+              <w:rPr>
+                <w:noProof/>
+                <w:webHidden/>
+              </w:rPr>
+              <w:fldChar w:fldCharType="separate"/>
+            </w:r>
+            <w:r>
+              <w:rPr>
+                <w:noProof/>
+                <w:webHidden/>
+              </w:rPr>
+              <w:t>22</w:t>
+            </w:r>
+            <w:r>
+              <w:rPr>
+                <w:noProof/>
+                <w:webHidden/>
+              </w:rPr>
+              <w:fldChar w:fldCharType="end"/>
+            </w:r>
+          </w:hyperlink>
+        </w:p>
+        <w:p>
+          <w:pPr>
+            <w:pStyle w:val="TM2"/>
+            <w:tabs>
+              <w:tab w:val="right" w:leader="dot" w:pos="9062"/>
+            </w:tabs>
+            <w:rPr>
+              <w:rFonts w:eastAsiaTheme="minorEastAsia"/>
+              <w:noProof/>
+              <w:sz w:val="22"/>
+              <w:lang w:eastAsia="fr-CH"/>
+            </w:rPr>
+          </w:pPr>
+          <w:hyperlink w:anchor="_Toc68080705" w:history="1">
+            <w:r>
+              <w:rPr>
+                <w:rStyle w:val="Lienhypertexte"/>
+                <w:noProof/>
+              </w:rPr>
+              <w:t>Suites possible</w:t>
+            </w:r>
+            <w:r>
+              <w:rPr>
+                <w:noProof/>
+                <w:webHidden/>
+              </w:rPr>
+              <w:tab/>
+            </w:r>
+            <w:r>
+              <w:rPr>
+                <w:noProof/>
+                <w:webHidden/>
+              </w:rPr>
+              <w:fldChar w:fldCharType="begin"/>
+            </w:r>
+            <w:r>
+              <w:rPr>
+                <w:noProof/>
+                <w:webHidden/>
+              </w:rPr>
+              <w:instrText xml:space="preserve"> PAGEREF _Toc68080705 \h </w:instrText>
+            </w:r>
+            <w:r>
+              <w:rPr>
+                <w:noProof/>
+                <w:webHidden/>
+              </w:rPr>
+            </w:r>
+            <w:r>
+              <w:rPr>
+                <w:noProof/>
+                <w:webHidden/>
+              </w:rPr>
+              <w:fldChar w:fldCharType="separate"/>
+            </w:r>
+            <w:r>
+              <w:rPr>
+                <w:noProof/>
+                <w:webHidden/>
+              </w:rPr>
+              <w:t>22</w:t>
+            </w:r>
+            <w:r>
+              <w:rPr>
+                <w:noProof/>
+                <w:webHidden/>
+              </w:rPr>
+              <w:fldChar w:fldCharType="end"/>
+            </w:r>
+          </w:hyperlink>
+        </w:p>
+        <w:p>
+          <w:pPr>
+            <w:pStyle w:val="TM1"/>
+            <w:tabs>
+              <w:tab w:val="right" w:leader="dot" w:pos="9062"/>
+            </w:tabs>
+            <w:rPr>
+              <w:rFonts w:eastAsiaTheme="minorEastAsia"/>
+              <w:noProof/>
+              <w:sz w:val="22"/>
+              <w:lang w:eastAsia="fr-CH"/>
+            </w:rPr>
+          </w:pPr>
+          <w:hyperlink w:anchor="_Toc68080706" w:history="1">
+            <w:r>
+              <w:rPr>
+                <w:rStyle w:val="Lienhypertexte"/>
+                <w:noProof/>
+              </w:rPr>
+              <w:t>Annexes</w:t>
+            </w:r>
+            <w:r>
+              <w:rPr>
+                <w:noProof/>
+                <w:webHidden/>
+              </w:rPr>
+              <w:tab/>
+            </w:r>
+            <w:r>
+              <w:rPr>
+                <w:noProof/>
+                <w:webHidden/>
+              </w:rPr>
+              <w:fldChar w:fldCharType="begin"/>
+            </w:r>
+            <w:r>
+              <w:rPr>
+                <w:noProof/>
+                <w:webHidden/>
+              </w:rPr>
+              <w:instrText xml:space="preserve"> PAGEREF _Toc68080706 \h </w:instrText>
+            </w:r>
+            <w:r>
+              <w:rPr>
+                <w:noProof/>
+                <w:webHidden/>
+              </w:rPr>
+            </w:r>
+            <w:r>
+              <w:rPr>
+                <w:noProof/>
+                <w:webHidden/>
+              </w:rPr>
+              <w:fldChar w:fldCharType="separate"/>
+            </w:r>
+            <w:r>
+              <w:rPr>
+                <w:noProof/>
+                <w:webHidden/>
+              </w:rPr>
+              <w:t>23</w:t>
+            </w:r>
+            <w:r>
+              <w:rPr>
+                <w:noProof/>
+                <w:webHidden/>
+              </w:rPr>
+              <w:fldChar w:fldCharType="end"/>
+            </w:r>
+          </w:hyperlink>
+        </w:p>
+        <w:p>
+          <w:pPr>
+            <w:pStyle w:val="TM2"/>
+            <w:tabs>
+              <w:tab w:val="right" w:leader="dot" w:pos="9062"/>
+            </w:tabs>
+            <w:rPr>
+              <w:rFonts w:eastAsiaTheme="minorEastAsia"/>
+              <w:noProof/>
+              <w:sz w:val="22"/>
+              <w:lang w:eastAsia="fr-CH"/>
+            </w:rPr>
+          </w:pPr>
+          <w:hyperlink w:anchor="_Toc68080707" w:history="1">
+            <w:r>
+              <w:rPr>
+                <w:rStyle w:val="Lienhypertexte"/>
+                <w:noProof/>
+              </w:rPr>
+              <w:t>Sources</w:t>
+            </w:r>
+            <w:r>
+              <w:rPr>
+                <w:noProof/>
+                <w:webHidden/>
+              </w:rPr>
+              <w:tab/>
+            </w:r>
+            <w:r>
+              <w:rPr>
+                <w:noProof/>
+                <w:webHidden/>
+              </w:rPr>
+              <w:fldChar w:fldCharType="begin"/>
+            </w:r>
+            <w:r>
+              <w:rPr>
+                <w:noProof/>
+                <w:webHidden/>
+              </w:rPr>
+              <w:instrText xml:space="preserve"> PAGEREF _Toc68080707 \h </w:instrText>
+            </w:r>
+            <w:r>
+              <w:rPr>
+                <w:noProof/>
+                <w:webHidden/>
+              </w:rPr>
+            </w:r>
+            <w:r>
+              <w:rPr>
+                <w:noProof/>
+                <w:webHidden/>
+              </w:rPr>
+              <w:fldChar w:fldCharType="separate"/>
+            </w:r>
+            <w:r>
+              <w:rPr>
+                <w:noProof/>
+                <w:webHidden/>
+              </w:rPr>
+              <w:t>23</w:t>
+            </w:r>
+            <w:r>
+              <w:rPr>
+                <w:noProof/>
+                <w:webHidden/>
+              </w:rPr>
+              <w:fldChar w:fldCharType="end"/>
+            </w:r>
+          </w:hyperlink>
+        </w:p>
+        <w:p>
+          <w:pPr>
+            <w:pStyle w:val="TM2"/>
+            <w:tabs>
+              <w:tab w:val="right" w:leader="dot" w:pos="9062"/>
+            </w:tabs>
+            <w:rPr>
+              <w:rFonts w:eastAsiaTheme="minorEastAsia"/>
+              <w:noProof/>
+              <w:sz w:val="22"/>
+              <w:lang w:eastAsia="fr-CH"/>
+            </w:rPr>
+          </w:pPr>
+          <w:hyperlink w:anchor="_Toc68080708" w:history="1">
+            <w:r>
+              <w:rPr>
+                <w:rStyle w:val="Lienhypertexte"/>
+                <w:noProof/>
+              </w:rPr>
+              <w:t>Framework (lien)</w:t>
+            </w:r>
+            <w:r>
+              <w:rPr>
+                <w:noProof/>
+                <w:webHidden/>
+              </w:rPr>
+              <w:tab/>
+            </w:r>
+            <w:r>
+              <w:rPr>
+                <w:noProof/>
+                <w:webHidden/>
+              </w:rPr>
+              <w:fldChar w:fldCharType="begin"/>
+            </w:r>
+            <w:r>
+              <w:rPr>
+                <w:noProof/>
+                <w:webHidden/>
+              </w:rPr>
+              <w:instrText xml:space="preserve"> PAGEREF _Toc68080708 \h </w:instrText>
+            </w:r>
+            <w:r>
+              <w:rPr>
+                <w:noProof/>
+                <w:webHidden/>
+              </w:rPr>
+            </w:r>
+            <w:r>
+              <w:rPr>
+                <w:noProof/>
+                <w:webHidden/>
+              </w:rPr>
+              <w:fldChar w:fldCharType="separate"/>
+            </w:r>
+            <w:r>
+              <w:rPr>
+                <w:noProof/>
+                <w:webHidden/>
+              </w:rPr>
+              <w:t>23</w:t>
             </w:r>
             <w:r>
               <w:rPr>
@@ -1183,7 +2067,7 @@
         <w:pStyle w:val="Titre1"/>
       </w:pPr>
       <w:bookmarkStart w:id="0" w:name="_Toc63672099"/>
-      <w:bookmarkStart w:id="1" w:name="_Toc67901950"/>
+      <w:bookmarkStart w:id="1" w:name="_Toc68080686"/>
       <w:r>
         <w:lastRenderedPageBreak/>
         <w:t>Analyse préliminaire</w:t>
@@ -1196,7 +2080,7 @@
         <w:pStyle w:val="Titre2"/>
       </w:pPr>
       <w:bookmarkStart w:id="2" w:name="_Toc63672100"/>
-      <w:bookmarkStart w:id="3" w:name="_Toc67901951"/>
+      <w:bookmarkStart w:id="3" w:name="_Toc68080687"/>
       <w:r>
         <w:t>Introduction</w:t>
       </w:r>
@@ -1234,7 +2118,7 @@
         <w:pStyle w:val="Titre2"/>
       </w:pPr>
       <w:bookmarkStart w:id="4" w:name="_Toc63672101"/>
-      <w:bookmarkStart w:id="5" w:name="_Toc67901952"/>
+      <w:bookmarkStart w:id="5" w:name="_Toc68080688"/>
       <w:r>
         <w:t>Organisation</w:t>
       </w:r>
@@ -1461,7 +2345,7 @@
         <w:pStyle w:val="Titre2"/>
       </w:pPr>
       <w:bookmarkStart w:id="6" w:name="_Toc63672102"/>
-      <w:bookmarkStart w:id="7" w:name="_Toc67901953"/>
+      <w:bookmarkStart w:id="7" w:name="_Toc68080689"/>
       <w:r>
         <w:t>Objectifs</w:t>
       </w:r>
@@ -1625,7 +2509,7 @@
         <w:pStyle w:val="Titre2"/>
       </w:pPr>
       <w:bookmarkStart w:id="8" w:name="_Toc63672103"/>
-      <w:bookmarkStart w:id="9" w:name="_Toc67901954"/>
+      <w:bookmarkStart w:id="9" w:name="_Toc68080690"/>
       <w:r>
         <w:lastRenderedPageBreak/>
         <w:t>Planification initiale</w:t>
@@ -1718,23 +2602,23 @@
         <w:pStyle w:val="Titre1"/>
       </w:pPr>
       <w:bookmarkStart w:id="10" w:name="_Toc63672104"/>
-      <w:bookmarkStart w:id="11" w:name="_Toc67901955"/>
+      <w:bookmarkStart w:id="11" w:name="_Toc68080691"/>
       <w:r>
         <w:lastRenderedPageBreak/>
         <w:t>Analyse</w:t>
       </w:r>
       <w:bookmarkEnd w:id="10"/>
+      <w:r>
+        <w:t>/Conception</w:t>
+      </w:r>
       <w:bookmarkEnd w:id="11"/>
-      <w:r>
-        <w:t>/Conception</w:t>
-      </w:r>
     </w:p>
     <w:p>
       <w:pPr>
         <w:pStyle w:val="Titre2"/>
       </w:pPr>
       <w:bookmarkStart w:id="12" w:name="_Toc63672105"/>
-      <w:bookmarkStart w:id="13" w:name="_Toc67901956"/>
+      <w:bookmarkStart w:id="13" w:name="_Toc68080692"/>
       <w:r>
         <w:t>Cahier des charges</w:t>
       </w:r>
@@ -2354,6 +3238,7 @@
           <w:lang w:eastAsia="fr-CH"/>
         </w:rPr>
       </w:pPr>
+      <w:bookmarkStart w:id="15" w:name="_Toc68080693"/>
       <w:r>
         <w:rPr>
           <w:noProof/>
@@ -2362,6 +3247,7 @@
         <w:lastRenderedPageBreak/>
         <w:t>Maquettes</w:t>
       </w:r>
+      <w:bookmarkEnd w:id="15"/>
     </w:p>
     <w:p>
       <w:pPr>
@@ -2436,7 +3322,6 @@
           <w:szCs w:val="26"/>
         </w:rPr>
       </w:pPr>
-      <w:bookmarkStart w:id="15" w:name="_Toc67901957"/>
       <w:r>
         <w:rPr>
           <w:noProof/>
@@ -2599,6 +3484,7 @@
       <w:pPr>
         <w:pStyle w:val="Titre2"/>
       </w:pPr>
+      <w:bookmarkStart w:id="16" w:name="_Toc68080694"/>
       <w:r>
         <w:rPr>
           <w:noProof/>
@@ -2669,7 +3555,7 @@
         <w:t>Cas d’utilisation</w:t>
       </w:r>
       <w:bookmarkEnd w:id="14"/>
-      <w:bookmarkEnd w:id="15"/>
+      <w:bookmarkEnd w:id="16"/>
     </w:p>
     <w:p/>
     <w:p>
@@ -2683,8 +3569,7 @@
           <w:szCs w:val="26"/>
         </w:rPr>
       </w:pPr>
-      <w:bookmarkStart w:id="16" w:name="_Toc63672107"/>
-      <w:bookmarkStart w:id="17" w:name="_Toc67901958"/>
+      <w:bookmarkStart w:id="17" w:name="_Toc63672107"/>
       <w:r>
         <w:br w:type="page"/>
       </w:r>
@@ -2693,6 +3578,7 @@
       <w:pPr>
         <w:pStyle w:val="Titre2"/>
       </w:pPr>
+      <w:bookmarkStart w:id="18" w:name="_Toc68080695"/>
       <w:r>
         <w:rPr>
           <w:noProof/>
@@ -2758,13 +3644,12 @@
       <w:r>
         <w:t>MCD</w:t>
       </w:r>
-      <w:bookmarkEnd w:id="16"/>
       <w:bookmarkEnd w:id="17"/>
+      <w:bookmarkEnd w:id="18"/>
     </w:p>
     <w:p/>
     <w:p>
-      <w:bookmarkStart w:id="18" w:name="_Toc63672108"/>
-      <w:bookmarkStart w:id="19" w:name="_Toc67901959"/>
+      <w:bookmarkStart w:id="19" w:name="_Toc63672108"/>
     </w:p>
     <w:p>
       <w:pPr>
@@ -2861,31 +3746,35 @@
           </wp:inline>
         </w:drawing>
       </w:r>
-      <w:proofErr w:type="gramStart"/>
       <w:r>
         <w:rPr>
           <w:rStyle w:val="Titre6Car"/>
         </w:rPr>
-        <w:t>v</w:t>
-      </w:r>
-      <w:proofErr w:type="gramEnd"/>
+        <w:t>Rajout de la table « types » définissant le type d’utilisate</w:t>
+      </w:r>
       <w:r>
         <w:rPr>
           <w:rStyle w:val="Titre6Car"/>
         </w:rPr>
-        <w:t>1.2 : Rajout de la table « types » définissant le type d’utilisate</w:t>
+        <w:t>ur</w:t>
       </w:r>
       <w:r>
         <w:rPr>
           <w:rStyle w:val="Titre6Car"/>
         </w:rPr>
-        <w:t>ur</w:t>
+        <w:t>.</w:t>
       </w:r>
       <w:r>
         <w:rPr>
           <w:rStyle w:val="Titre6Car"/>
         </w:rPr>
-        <w:t>. Les valeurs sont :</w:t>
+        <w:t xml:space="preserve"> Cela nous servira à différencier les administrateurs et les clients pour adapter certaines vues.</w:t>
+      </w:r>
+      <w:r>
+        <w:rPr>
+          <w:rStyle w:val="Titre6Car"/>
+        </w:rPr>
+        <w:t xml:space="preserve"> Les valeurs sont :</w:t>
       </w:r>
     </w:p>
     <w:p>
@@ -3018,13 +3907,23 @@
       <w:pPr>
         <w:pStyle w:val="Titre6"/>
       </w:pPr>
-      <w:proofErr w:type="gramStart"/>
-      <w:r>
-        <w:t>v</w:t>
-      </w:r>
-      <w:proofErr w:type="gramEnd"/>
-      <w:r>
-        <w:t>1.3 : Rajout de la table « services » répertoriant les différents services qu’on peut proposer. Voici les valeurs déjà présentes :</w:t>
+      <w:r>
+        <w:t>Rajout de la table « services » répertoriant les différents services qu’on peut proposer.</w:t>
+      </w:r>
+      <w:r>
+        <w:t xml:space="preserve"> Cela facilitera</w:t>
+      </w:r>
+      <w:r>
+        <w:t xml:space="preserve"> la manipulation des annonces ainsi que</w:t>
+      </w:r>
+      <w:r>
+        <w:t xml:space="preserve"> le rajout de services dans les listes déroulante et autre.</w:t>
+      </w:r>
+      <w:r>
+        <w:t xml:space="preserve"> </w:t>
+      </w:r>
+      <w:r>
+        <w:t>Voici les valeurs déjà présentes :</w:t>
       </w:r>
       <w:r>
         <w:rPr>
@@ -3115,12 +4014,13 @@
       <w:pPr>
         <w:pStyle w:val="Titre2"/>
       </w:pPr>
+      <w:bookmarkStart w:id="20" w:name="_Toc68080696"/>
       <w:r>
         <w:lastRenderedPageBreak/>
         <w:t>Stratégie de test</w:t>
       </w:r>
-      <w:bookmarkEnd w:id="18"/>
       <w:bookmarkEnd w:id="19"/>
+      <w:bookmarkEnd w:id="20"/>
     </w:p>
     <w:p>
       <w:r>
@@ -3292,13 +4192,13 @@
       <w:pPr>
         <w:pStyle w:val="Titre2"/>
       </w:pPr>
-      <w:bookmarkStart w:id="20" w:name="_Toc63672109"/>
-      <w:bookmarkStart w:id="21" w:name="_Toc67901960"/>
+      <w:bookmarkStart w:id="21" w:name="_Toc63672109"/>
+      <w:bookmarkStart w:id="22" w:name="_Toc68080697"/>
       <w:r>
         <w:t>Planification détaillée</w:t>
       </w:r>
-      <w:bookmarkEnd w:id="20"/>
       <w:bookmarkEnd w:id="21"/>
+      <w:bookmarkEnd w:id="22"/>
     </w:p>
     <w:p>
       <w:r>
@@ -3725,6 +4625,7 @@
           <w:rFonts w:eastAsiaTheme="minorHAnsi"/>
         </w:rPr>
       </w:pPr>
+      <w:bookmarkStart w:id="23" w:name="_Toc68080698"/>
       <w:r>
         <w:rPr>
           <w:rFonts w:eastAsiaTheme="minorHAnsi"/>
@@ -3732,20 +4633,794 @@
         <w:lastRenderedPageBreak/>
         <w:t>Réalisation</w:t>
       </w:r>
-    </w:p>
-    <w:p>
-      <w:pPr>
-        <w:spacing w:after="160"/>
-        <w:rPr>
-          <w:rFonts w:ascii="Arial" w:eastAsiaTheme="majorEastAsia" w:hAnsi="Arial" w:cstheme="majorBidi"/>
+      <w:bookmarkEnd w:id="23"/>
+    </w:p>
+    <w:p>
+      <w:pPr>
+        <w:pStyle w:val="Titre2"/>
+      </w:pPr>
+      <w:r>
+        <w:t>Dossier de réalisation</w:t>
+      </w:r>
+    </w:p>
+    <w:p>
+      <w:r>
+        <w:t xml:space="preserve">Pour que l’on travaille tous sur la même version, nous avons choisi d’utilisé GitHub. Un membre du groupe a créé le projet et ajouté les deux autres membre en tant que collaborateur. Le projet se situe </w:t>
+      </w:r>
+      <w:r>
+        <w:t>un répertoire public</w:t>
+      </w:r>
+      <w:r>
+        <w:t xml:space="preserve"> à l’adresse :</w:t>
+      </w:r>
+      <w:r>
+        <w:t xml:space="preserve"> </w:t>
+      </w:r>
+    </w:p>
+    <w:p>
+      <w:pPr>
+        <w:pStyle w:val="Listeapuce"/>
+        <w:rPr>
           <w:b/>
-          <w:color w:val="FFFFFF" w:themeColor="background1"/>
-          <w:sz w:val="44"/>
-          <w:szCs w:val="32"/>
-        </w:rPr>
-      </w:pPr>
-      <w:bookmarkStart w:id="22" w:name="_GoBack"/>
-      <w:bookmarkEnd w:id="22"/>
+          <w:i/>
+        </w:rPr>
+      </w:pPr>
+      <w:hyperlink r:id="rId27" w:history="1">
+        <w:r>
+          <w:rPr>
+            <w:rStyle w:val="Lienhypertexte"/>
+            <w:b/>
+            <w:i/>
+          </w:rPr>
+          <w:t>https://github.com/YFanha/PROJ-Annonces</w:t>
+        </w:r>
+      </w:hyperlink>
+    </w:p>
+    <w:p>
+      <w:r>
+        <w:t xml:space="preserve">Ce répertoire contient/contiendra tous les fichiers du produit mais aussi toute </w:t>
+      </w:r>
+      <w:r>
+        <w:t>la documentation.</w:t>
+      </w:r>
+    </w:p>
+    <w:p>
+      <w:pPr>
+        <w:pStyle w:val="Titre2"/>
+      </w:pPr>
+      <w:r>
+        <w:t>Structure de fichier</w:t>
+      </w:r>
+    </w:p>
+    <w:p>
+      <w:r>
+        <w:t xml:space="preserve">Pour ce projet, nous devions utiliser une </w:t>
+      </w:r>
+      <w:r>
+        <w:t>architecture</w:t>
+      </w:r>
+      <w:r>
+        <w:t xml:space="preserve"> </w:t>
+      </w:r>
+      <w:r>
+        <w:t>« </w:t>
+      </w:r>
+      <w:r>
+        <w:t>Modèle-Vue-Contrôleur</w:t>
+      </w:r>
+      <w:r>
+        <w:t> »</w:t>
+      </w:r>
+      <w:r>
+        <w:t xml:space="preserve">. </w:t>
+      </w:r>
+    </w:p>
+    <w:p>
+      <w:r>
+        <w:t>Voici la nôtre</w:t>
+      </w:r>
+      <w:r>
+        <w:tab/>
+      </w:r>
+      <w:r>
+        <w:t>:</w:t>
+      </w:r>
+    </w:p>
+    <w:p>
+      <w:pPr>
+        <w:pStyle w:val="Listeapuce"/>
+        <w:rPr>
+          <w:b/>
+          <w:i/>
+          <w:noProof/>
+        </w:rPr>
+      </w:pPr>
+      <w:r>
+        <w:rPr>
+          <w:b/>
+          <w:i/>
+          <w:noProof/>
+        </w:rPr>
+        <w:t>index.php</w:t>
+      </w:r>
+    </w:p>
+    <w:p>
+      <w:pPr>
+        <w:pStyle w:val="Listeapuce"/>
+        <w:rPr>
+          <w:b/>
+          <w:noProof/>
+        </w:rPr>
+      </w:pPr>
+      <w:r>
+        <w:rPr>
+          <w:b/>
+          <w:noProof/>
+        </w:rPr>
+        <w:t>model</w:t>
+      </w:r>
+    </w:p>
+    <w:p>
+      <w:pPr>
+        <w:pStyle w:val="Listeapuce"/>
+        <w:numPr>
+          <w:ilvl w:val="1"/>
+          <w:numId w:val="4"/>
+        </w:numPr>
+        <w:rPr>
+          <w:i/>
+          <w:noProof/>
+        </w:rPr>
+      </w:pPr>
+      <w:r>
+        <w:rPr>
+          <w:i/>
+          <w:noProof/>
+        </w:rPr>
+        <w:t>annoncesManager.php</w:t>
+      </w:r>
+    </w:p>
+    <w:p>
+      <w:pPr>
+        <w:pStyle w:val="Listeapuce"/>
+        <w:numPr>
+          <w:ilvl w:val="1"/>
+          <w:numId w:val="4"/>
+        </w:numPr>
+        <w:rPr>
+          <w:i/>
+          <w:noProof/>
+        </w:rPr>
+      </w:pPr>
+      <w:r>
+        <w:rPr>
+          <w:i/>
+          <w:noProof/>
+        </w:rPr>
+        <w:t>usersManager.php</w:t>
+      </w:r>
+    </w:p>
+    <w:p>
+      <w:pPr>
+        <w:pStyle w:val="Listeapuce"/>
+        <w:rPr>
+          <w:b/>
+          <w:noProof/>
+        </w:rPr>
+      </w:pPr>
+      <w:r>
+        <w:rPr>
+          <w:b/>
+          <w:noProof/>
+        </w:rPr>
+        <w:t>controler</w:t>
+      </w:r>
+    </w:p>
+    <w:p>
+      <w:pPr>
+        <w:pStyle w:val="Listeapuce"/>
+        <w:numPr>
+          <w:ilvl w:val="1"/>
+          <w:numId w:val="4"/>
+        </w:numPr>
+        <w:rPr>
+          <w:i/>
+          <w:noProof/>
+        </w:rPr>
+      </w:pPr>
+      <w:r>
+        <w:rPr>
+          <w:i/>
+          <w:noProof/>
+        </w:rPr>
+        <w:t>annonces.php</w:t>
+      </w:r>
+    </w:p>
+    <w:p>
+      <w:pPr>
+        <w:pStyle w:val="Listeapuce"/>
+        <w:numPr>
+          <w:ilvl w:val="1"/>
+          <w:numId w:val="4"/>
+        </w:numPr>
+        <w:rPr>
+          <w:i/>
+          <w:noProof/>
+        </w:rPr>
+      </w:pPr>
+      <w:r>
+        <w:rPr>
+          <w:i/>
+          <w:noProof/>
+        </w:rPr>
+        <w:t>users.php</w:t>
+      </w:r>
+    </w:p>
+    <w:p>
+      <w:pPr>
+        <w:pStyle w:val="Listeapuce"/>
+        <w:numPr>
+          <w:ilvl w:val="1"/>
+          <w:numId w:val="4"/>
+        </w:numPr>
+        <w:rPr>
+          <w:i/>
+          <w:noProof/>
+        </w:rPr>
+      </w:pPr>
+      <w:r>
+        <w:rPr>
+          <w:i/>
+          <w:noProof/>
+        </w:rPr>
+        <w:t>navigation.php</w:t>
+      </w:r>
+    </w:p>
+    <w:p>
+      <w:pPr>
+        <w:pStyle w:val="Listeapuce"/>
+        <w:rPr>
+          <w:b/>
+          <w:noProof/>
+        </w:rPr>
+      </w:pPr>
+      <w:r>
+        <w:rPr>
+          <w:b/>
+          <w:noProof/>
+        </w:rPr>
+        <w:t>view</w:t>
+      </w:r>
+    </w:p>
+    <w:p>
+      <w:pPr>
+        <w:pStyle w:val="Listeapuce"/>
+        <w:numPr>
+          <w:ilvl w:val="1"/>
+          <w:numId w:val="4"/>
+        </w:numPr>
+        <w:rPr>
+          <w:i/>
+          <w:noProof/>
+        </w:rPr>
+      </w:pPr>
+      <w:r>
+        <w:rPr>
+          <w:i/>
+          <w:noProof/>
+        </w:rPr>
+        <w:t>gabarit.php</w:t>
+      </w:r>
+    </w:p>
+    <w:p>
+      <w:pPr>
+        <w:pStyle w:val="Listeapuce"/>
+        <w:numPr>
+          <w:ilvl w:val="1"/>
+          <w:numId w:val="4"/>
+        </w:numPr>
+        <w:rPr>
+          <w:i/>
+          <w:noProof/>
+        </w:rPr>
+      </w:pPr>
+      <w:r>
+        <w:rPr>
+          <w:i/>
+          <w:noProof/>
+        </w:rPr>
+        <w:t>login.php</w:t>
+      </w:r>
+    </w:p>
+    <w:p>
+      <w:pPr>
+        <w:pStyle w:val="Listeapuce"/>
+        <w:numPr>
+          <w:ilvl w:val="1"/>
+          <w:numId w:val="4"/>
+        </w:numPr>
+        <w:rPr>
+          <w:i/>
+          <w:noProof/>
+        </w:rPr>
+      </w:pPr>
+      <w:r>
+        <w:rPr>
+          <w:i/>
+          <w:noProof/>
+        </w:rPr>
+        <w:t>lost.php</w:t>
+      </w:r>
+    </w:p>
+    <w:p>
+      <w:pPr>
+        <w:pStyle w:val="Listeapuce"/>
+        <w:numPr>
+          <w:ilvl w:val="1"/>
+          <w:numId w:val="4"/>
+        </w:numPr>
+        <w:rPr>
+          <w:i/>
+          <w:noProof/>
+        </w:rPr>
+      </w:pPr>
+      <w:r>
+        <w:rPr>
+          <w:i/>
+          <w:noProof/>
+        </w:rPr>
+        <w:t>register.php</w:t>
+      </w:r>
+    </w:p>
+    <w:p>
+      <w:pPr>
+        <w:pStyle w:val="Listeapuce"/>
+        <w:numPr>
+          <w:ilvl w:val="1"/>
+          <w:numId w:val="4"/>
+        </w:numPr>
+        <w:rPr>
+          <w:i/>
+          <w:noProof/>
+        </w:rPr>
+      </w:pPr>
+      <w:r>
+        <w:rPr>
+          <w:i/>
+          <w:noProof/>
+        </w:rPr>
+        <w:t>formAnnonce.php</w:t>
+      </w:r>
+    </w:p>
+    <w:p>
+      <w:pPr>
+        <w:pStyle w:val="Listeapuce"/>
+        <w:numPr>
+          <w:ilvl w:val="1"/>
+          <w:numId w:val="4"/>
+        </w:numPr>
+        <w:rPr>
+          <w:i/>
+          <w:noProof/>
+        </w:rPr>
+      </w:pPr>
+      <w:r>
+        <w:rPr>
+          <w:i/>
+          <w:noProof/>
+        </w:rPr>
+        <w:t>formulaireContact.php</w:t>
+      </w:r>
+      <w:bookmarkStart w:id="24" w:name="_GoBack"/>
+      <w:bookmarkEnd w:id="24"/>
+    </w:p>
+    <w:p>
+      <w:pPr>
+        <w:pStyle w:val="Listeapuce"/>
+        <w:numPr>
+          <w:ilvl w:val="1"/>
+          <w:numId w:val="4"/>
+        </w:numPr>
+        <w:rPr>
+          <w:i/>
+          <w:noProof/>
+        </w:rPr>
+      </w:pPr>
+      <w:r>
+        <w:rPr>
+          <w:i/>
+          <w:noProof/>
+        </w:rPr>
+        <w:t>home.php</w:t>
+      </w:r>
+    </w:p>
+    <w:p>
+      <w:pPr>
+        <w:pStyle w:val="Listeapuce"/>
+        <w:numPr>
+          <w:ilvl w:val="1"/>
+          <w:numId w:val="4"/>
+        </w:numPr>
+        <w:rPr>
+          <w:i/>
+          <w:noProof/>
+        </w:rPr>
+      </w:pPr>
+      <w:r>
+        <w:rPr>
+          <w:i/>
+          <w:noProof/>
+        </w:rPr>
+        <w:t>affichageAnnonces.php</w:t>
+      </w:r>
+    </w:p>
+    <w:p>
+      <w:pPr>
+        <w:pStyle w:val="Listeapuce"/>
+        <w:numPr>
+          <w:ilvl w:val="1"/>
+          <w:numId w:val="4"/>
+        </w:numPr>
+        <w:rPr>
+          <w:i/>
+          <w:noProof/>
+        </w:rPr>
+      </w:pPr>
+      <w:r>
+        <w:rPr>
+          <w:i/>
+          <w:noProof/>
+        </w:rPr>
+        <w:t>annonceDetaillee.php</w:t>
+      </w:r>
+    </w:p>
+    <w:p>
+      <w:pPr>
+        <w:pStyle w:val="Listeapuce"/>
+        <w:numPr>
+          <w:ilvl w:val="1"/>
+          <w:numId w:val="4"/>
+        </w:numPr>
+        <w:rPr>
+          <w:b/>
+          <w:noProof/>
+        </w:rPr>
+      </w:pPr>
+      <w:r>
+        <w:rPr>
+          <w:b/>
+          <w:noProof/>
+        </w:rPr>
+        <w:t>content</w:t>
+      </w:r>
+    </w:p>
+    <w:p>
+      <w:pPr>
+        <w:pStyle w:val="Listeapuce"/>
+        <w:numPr>
+          <w:ilvl w:val="2"/>
+          <w:numId w:val="4"/>
+        </w:numPr>
+        <w:rPr>
+          <w:b/>
+          <w:noProof/>
+        </w:rPr>
+      </w:pPr>
+      <w:r>
+        <w:rPr>
+          <w:b/>
+          <w:noProof/>
+        </w:rPr>
+        <w:t>css</w:t>
+      </w:r>
+    </w:p>
+    <w:p>
+      <w:pPr>
+        <w:pStyle w:val="Listeapuce"/>
+        <w:numPr>
+          <w:ilvl w:val="2"/>
+          <w:numId w:val="4"/>
+        </w:numPr>
+        <w:rPr>
+          <w:b/>
+          <w:noProof/>
+        </w:rPr>
+      </w:pPr>
+      <w:r>
+        <w:rPr>
+          <w:b/>
+          <w:noProof/>
+        </w:rPr>
+        <w:t>js</w:t>
+      </w:r>
+    </w:p>
+    <w:p>
+      <w:pPr>
+        <w:pStyle w:val="Listeapuce"/>
+        <w:numPr>
+          <w:ilvl w:val="2"/>
+          <w:numId w:val="4"/>
+        </w:numPr>
+        <w:rPr>
+          <w:b/>
+          <w:noProof/>
+        </w:rPr>
+      </w:pPr>
+      <w:r>
+        <w:rPr>
+          <w:b/>
+          <w:noProof/>
+        </w:rPr>
+        <w:t>javaScript</w:t>
+      </w:r>
+    </w:p>
+    <w:p>
+      <w:pPr>
+        <w:pStyle w:val="Listeapuce"/>
+        <w:numPr>
+          <w:ilvl w:val="3"/>
+          <w:numId w:val="4"/>
+        </w:numPr>
+        <w:rPr>
+          <w:i/>
+          <w:noProof/>
+        </w:rPr>
+      </w:pPr>
+      <w:r>
+        <w:rPr>
+          <w:i/>
+          <w:noProof/>
+        </w:rPr>
+        <w:t>formAnnonce.js</w:t>
+      </w:r>
+    </w:p>
+    <w:p>
+      <w:pPr>
+        <w:pStyle w:val="Listeapuce"/>
+        <w:numPr>
+          <w:ilvl w:val="2"/>
+          <w:numId w:val="4"/>
+        </w:numPr>
+        <w:rPr>
+          <w:b/>
+          <w:noProof/>
+        </w:rPr>
+      </w:pPr>
+      <w:r>
+        <w:rPr>
+          <w:b/>
+          <w:noProof/>
+        </w:rPr>
+        <w:t>Style</w:t>
+      </w:r>
+    </w:p>
+    <w:p>
+      <w:pPr>
+        <w:pStyle w:val="Listeapuce"/>
+        <w:numPr>
+          <w:ilvl w:val="2"/>
+          <w:numId w:val="4"/>
+        </w:numPr>
+        <w:rPr>
+          <w:b/>
+          <w:noProof/>
+        </w:rPr>
+      </w:pPr>
+      <w:r>
+        <w:rPr>
+          <w:b/>
+          <w:noProof/>
+        </w:rPr>
+        <w:t>webfonts</w:t>
+      </w:r>
+    </w:p>
+    <w:p>
+      <w:pPr>
+        <w:pStyle w:val="Titre6"/>
+        <w:numPr>
+          <w:ilvl w:val="0"/>
+          <w:numId w:val="13"/>
+        </w:numPr>
+      </w:pPr>
+      <w:r>
+        <w:rPr>
+          <w:noProof/>
+          <w:lang w:eastAsia="fr-CH"/>
+        </w:rPr>
+        <w:lastRenderedPageBreak/>
+        <w:drawing>
+          <wp:anchor distT="0" distB="0" distL="114300" distR="114300" simplePos="0" relativeHeight="251667456" behindDoc="1" locked="0" layoutInCell="1" allowOverlap="1">
+            <wp:simplePos x="0" y="0"/>
+            <wp:positionH relativeFrom="margin">
+              <wp:align>right</wp:align>
+            </wp:positionH>
+            <wp:positionV relativeFrom="paragraph">
+              <wp:posOffset>4555</wp:posOffset>
+            </wp:positionV>
+            <wp:extent cx="3731895" cy="7539355"/>
+            <wp:effectExtent l="0" t="0" r="1905" b="4445"/>
+            <wp:wrapSquare wrapText="bothSides"/>
+            <wp:docPr id="6" name="Image 6"/>
+            <wp:cNvGraphicFramePr>
+              <a:graphicFrameLocks xmlns:a="http://schemas.openxmlformats.org/drawingml/2006/main" noChangeAspect="1"/>
+            </wp:cNvGraphicFramePr>
+            <a:graphic xmlns:a="http://schemas.openxmlformats.org/drawingml/2006/main">
+              <a:graphicData uri="http://schemas.openxmlformats.org/drawingml/2006/picture">
+                <pic:pic xmlns:pic="http://schemas.openxmlformats.org/drawingml/2006/picture">
+                  <pic:nvPicPr>
+                    <pic:cNvPr id="6" name="mvc -view.PNG"/>
+                    <pic:cNvPicPr/>
+                  </pic:nvPicPr>
+                  <pic:blipFill>
+                    <a:blip r:embed="rId28">
+                      <a:extLst>
+                        <a:ext uri="{28A0092B-C50C-407E-A947-70E740481C1C}">
+                          <a14:useLocalDpi xmlns:a14="http://schemas.microsoft.com/office/drawing/2010/main" val="0"/>
+                        </a:ext>
+                      </a:extLst>
+                    </a:blip>
+                    <a:stretch>
+                      <a:fillRect/>
+                    </a:stretch>
+                  </pic:blipFill>
+                  <pic:spPr>
+                    <a:xfrm>
+                      <a:off x="0" y="0"/>
+                      <a:ext cx="3731895" cy="7539355"/>
+                    </a:xfrm>
+                    <a:prstGeom prst="rect">
+                      <a:avLst/>
+                    </a:prstGeom>
+                  </pic:spPr>
+                </pic:pic>
+              </a:graphicData>
+            </a:graphic>
+            <wp14:sizeRelH relativeFrom="margin">
+              <wp14:pctWidth>0</wp14:pctWidth>
+            </wp14:sizeRelH>
+            <wp14:sizeRelV relativeFrom="margin">
+              <wp14:pctHeight>0</wp14:pctHeight>
+            </wp14:sizeRelV>
+          </wp:anchor>
+        </w:drawing>
+      </w:r>
+      <w:r>
+        <w:t xml:space="preserve">Le dossier « data » est le dossier où les données sont stockées (fichiers JSON). </w:t>
+      </w:r>
+    </w:p>
+    <w:p>
+      <w:pPr>
+        <w:pStyle w:val="Titre6"/>
+        <w:numPr>
+          <w:ilvl w:val="0"/>
+          <w:numId w:val="12"/>
+        </w:numPr>
+      </w:pPr>
+      <w:r>
+        <w:t xml:space="preserve">Le dossier « annonces » stocke </w:t>
+      </w:r>
+      <w:r>
+        <w:t>les images uploadées</w:t>
+      </w:r>
+      <w:r>
+        <w:t xml:space="preserve"> par les utilisateurs pour les annonces.</w:t>
+      </w:r>
+    </w:p>
+    <w:p>
+      <w:pPr>
+        <w:pStyle w:val="Titre6"/>
+        <w:numPr>
+          <w:ilvl w:val="0"/>
+          <w:numId w:val="11"/>
+        </w:numPr>
+      </w:pPr>
+      <w:r>
+        <w:t>Le dossiers « default_img » stocke les images générique.</w:t>
+      </w:r>
+      <w:r>
+        <w:br w:type="page"/>
+      </w:r>
+    </w:p>
+    <w:p>
+      <w:pPr>
+        <w:pStyle w:val="Titre6"/>
+      </w:pPr>
+      <w:bookmarkStart w:id="25" w:name="_Toc68080699"/>
+      <w:r>
+        <w:rPr>
+          <w:noProof/>
+          <w:lang w:eastAsia="fr-CH"/>
+        </w:rPr>
+        <w:lastRenderedPageBreak/>
+        <w:drawing>
+          <wp:anchor distT="0" distB="0" distL="114300" distR="114300" simplePos="0" relativeHeight="251668480" behindDoc="0" locked="0" layoutInCell="1" allowOverlap="1">
+            <wp:simplePos x="0" y="0"/>
+            <wp:positionH relativeFrom="margin">
+              <wp:align>right</wp:align>
+            </wp:positionH>
+            <wp:positionV relativeFrom="paragraph">
+              <wp:posOffset>1270</wp:posOffset>
+            </wp:positionV>
+            <wp:extent cx="2790000" cy="8524800"/>
+            <wp:effectExtent l="0" t="0" r="0" b="0"/>
+            <wp:wrapThrough wrapText="bothSides">
+              <wp:wrapPolygon edited="0">
+                <wp:start x="0" y="0"/>
+                <wp:lineTo x="0" y="21529"/>
+                <wp:lineTo x="21389" y="21529"/>
+                <wp:lineTo x="21389" y="0"/>
+                <wp:lineTo x="0" y="0"/>
+              </wp:wrapPolygon>
+            </wp:wrapThrough>
+            <wp:docPr id="9" name="Image 9"/>
+            <wp:cNvGraphicFramePr>
+              <a:graphicFrameLocks xmlns:a="http://schemas.openxmlformats.org/drawingml/2006/main" noChangeAspect="1"/>
+            </wp:cNvGraphicFramePr>
+            <a:graphic xmlns:a="http://schemas.openxmlformats.org/drawingml/2006/main">
+              <a:graphicData uri="http://schemas.openxmlformats.org/drawingml/2006/picture">
+                <pic:pic xmlns:pic="http://schemas.openxmlformats.org/drawingml/2006/picture">
+                  <pic:nvPicPr>
+                    <pic:cNvPr id="9" name="view.PNG"/>
+                    <pic:cNvPicPr/>
+                  </pic:nvPicPr>
+                  <pic:blipFill>
+                    <a:blip r:embed="rId29">
+                      <a:extLst>
+                        <a:ext uri="{28A0092B-C50C-407E-A947-70E740481C1C}">
+                          <a14:useLocalDpi xmlns:a14="http://schemas.microsoft.com/office/drawing/2010/main" val="0"/>
+                        </a:ext>
+                      </a:extLst>
+                    </a:blip>
+                    <a:stretch>
+                      <a:fillRect/>
+                    </a:stretch>
+                  </pic:blipFill>
+                  <pic:spPr>
+                    <a:xfrm>
+                      <a:off x="0" y="0"/>
+                      <a:ext cx="2790000" cy="8524800"/>
+                    </a:xfrm>
+                    <a:prstGeom prst="rect">
+                      <a:avLst/>
+                    </a:prstGeom>
+                  </pic:spPr>
+                </pic:pic>
+              </a:graphicData>
+            </a:graphic>
+            <wp14:sizeRelH relativeFrom="margin">
+              <wp14:pctWidth>0</wp14:pctWidth>
+            </wp14:sizeRelH>
+            <wp14:sizeRelV relativeFrom="margin">
+              <wp14:pctHeight>0</wp14:pctHeight>
+            </wp14:sizeRelV>
+          </wp:anchor>
+        </w:drawing>
+      </w:r>
+      <w:r>
+        <w:t>…La partie « </w:t>
+      </w:r>
+      <w:proofErr w:type="spellStart"/>
+      <w:r>
+        <w:t>view</w:t>
+      </w:r>
+      <w:proofErr w:type="spellEnd"/>
+      <w:r>
+        <w:t> » du MVC.</w:t>
+      </w:r>
+    </w:p>
+    <w:p>
+      <w:pPr>
+        <w:pStyle w:val="Titre6"/>
+      </w:pPr>
+      <w:r>
+        <w:t>Sous le dossier « content », se trouve tous les fichiers de style (</w:t>
+      </w:r>
+      <w:r>
+        <w:t>Bootstrap, fichiers CSS, JavaScript etc..</w:t>
+      </w:r>
+      <w:r>
+        <w:t>)</w:t>
+      </w:r>
       <w:r>
         <w:br w:type="page"/>
       </w:r>
@@ -3758,14 +5433,17 @@
         <w:lastRenderedPageBreak/>
         <w:t>Tests</w:t>
       </w:r>
+      <w:bookmarkEnd w:id="25"/>
     </w:p>
     <w:p>
       <w:pPr>
         <w:pStyle w:val="Titre2"/>
       </w:pPr>
+      <w:bookmarkStart w:id="26" w:name="_Toc68080700"/>
       <w:r>
         <w:t>Erreurs restantes</w:t>
       </w:r>
+      <w:bookmarkEnd w:id="26"/>
       <w:r>
         <w:br w:type="page"/>
       </w:r>
@@ -3774,49 +5452,59 @@
       <w:pPr>
         <w:pStyle w:val="Titre1"/>
       </w:pPr>
+      <w:bookmarkStart w:id="27" w:name="_Toc68080701"/>
       <w:r>
         <w:lastRenderedPageBreak/>
         <w:t>Conclusion</w:t>
       </w:r>
+      <w:bookmarkEnd w:id="27"/>
     </w:p>
     <w:p/>
     <w:p>
       <w:pPr>
         <w:pStyle w:val="Titre2"/>
       </w:pPr>
+      <w:bookmarkStart w:id="28" w:name="_Toc68080702"/>
       <w:r>
         <w:t>Points positifs</w:t>
       </w:r>
+      <w:bookmarkEnd w:id="28"/>
     </w:p>
     <w:p/>
     <w:p>
       <w:pPr>
         <w:pStyle w:val="Titre2"/>
       </w:pPr>
+      <w:bookmarkStart w:id="29" w:name="_Toc68080703"/>
       <w:r>
         <w:t xml:space="preserve">Point </w:t>
       </w:r>
       <w:r>
         <w:t>négatifs</w:t>
       </w:r>
+      <w:bookmarkEnd w:id="29"/>
     </w:p>
     <w:p/>
     <w:p>
       <w:pPr>
         <w:pStyle w:val="Titre2"/>
       </w:pPr>
+      <w:bookmarkStart w:id="30" w:name="_Toc68080704"/>
       <w:r>
         <w:t>Difficultés particulières</w:t>
       </w:r>
+      <w:bookmarkEnd w:id="30"/>
     </w:p>
     <w:p/>
     <w:p>
       <w:pPr>
         <w:pStyle w:val="Titre2"/>
       </w:pPr>
+      <w:bookmarkStart w:id="31" w:name="_Toc68080705"/>
       <w:r>
         <w:t>Suites possible</w:t>
       </w:r>
+      <w:bookmarkEnd w:id="31"/>
       <w:r>
         <w:br w:type="page"/>
       </w:r>
@@ -3825,31 +5513,37 @@
       <w:pPr>
         <w:pStyle w:val="Titre1"/>
       </w:pPr>
+      <w:bookmarkStart w:id="32" w:name="_Toc68080706"/>
       <w:r>
         <w:lastRenderedPageBreak/>
         <w:t>Annexes</w:t>
       </w:r>
+      <w:bookmarkEnd w:id="32"/>
     </w:p>
     <w:p>
       <w:pPr>
         <w:pStyle w:val="Titre2"/>
       </w:pPr>
+      <w:bookmarkStart w:id="33" w:name="_Toc68080707"/>
       <w:r>
         <w:t>Sources</w:t>
       </w:r>
+      <w:bookmarkEnd w:id="33"/>
     </w:p>
     <w:p/>
     <w:p>
       <w:pPr>
         <w:pStyle w:val="Titre2"/>
       </w:pPr>
+      <w:bookmarkStart w:id="34" w:name="_Toc68080708"/>
       <w:r>
         <w:t>Framework (lien)</w:t>
       </w:r>
+      <w:bookmarkEnd w:id="34"/>
     </w:p>
     <w:sectPr>
-      <w:headerReference w:type="default" r:id="rId27"/>
-      <w:footerReference w:type="default" r:id="rId28"/>
+      <w:headerReference w:type="default" r:id="rId30"/>
+      <w:footerReference w:type="default" r:id="rId31"/>
       <w:pgSz w:w="11906" w:h="16838"/>
       <w:pgMar w:top="1417" w:right="1417" w:bottom="1417" w:left="1417" w:header="708" w:footer="708" w:gutter="0"/>
       <w:pgNumType w:start="0"/>
@@ -3912,7 +5606,7 @@
         <w:noProof/>
         <w:lang w:val="fr-FR"/>
       </w:rPr>
-      <w:t>18</w:t>
+      <w:t>24</w:t>
     </w:r>
     <w:r>
       <w:fldChar w:fldCharType="end"/>
@@ -3949,7 +5643,7 @@
         <w:noProof/>
         <w:lang w:val="fr-FR"/>
       </w:rPr>
-      <w:t>23</w:t>
+      <w:t>25</w:t>
     </w:r>
     <w:r>
       <w:rPr>
@@ -3960,8 +5654,6 @@
     </w:r>
     <w:r>
       <w:tab/>
-    </w:r>
-    <w:r>
       <w:t>mars 21</w:t>
     </w:r>
   </w:p>
@@ -4004,6 +5696,232 @@
 <file path=word/numbering.xml><?xml version="1.0" encoding="utf-8"?>
 <w:numbering xmlns:wpc="http://schemas.microsoft.com/office/word/2010/wordprocessingCanvas" xmlns:cx="http://schemas.microsoft.com/office/drawing/2014/chartex" xmlns:cx1="http://schemas.microsoft.com/office/drawing/2015/9/8/chartex" xmlns:mc="http://schemas.openxmlformats.org/markup-compatibility/2006" xmlns:o="urn:schemas-microsoft-com:office:office" xmlns:r="http://schemas.openxmlformats.org/officeDocument/2006/relationships" xmlns:m="http://schemas.openxmlformats.org/officeDocument/2006/math" xmlns:v="urn:schemas-microsoft-com:vml" xmlns:wp14="http://schemas.microsoft.com/office/word/2010/wordprocessingDrawing" xmlns:wp="http://schemas.openxmlformats.org/drawingml/2006/wordprocessingDrawing" xmlns:w10="urn:schemas-microsoft-com:office:word" xmlns:w="http://schemas.openxmlformats.org/wordprocessingml/2006/main" xmlns:w14="http://schemas.microsoft.com/office/word/2010/wordml" xmlns:w15="http://schemas.microsoft.com/office/word/2012/wordml" xmlns:w16se="http://schemas.microsoft.com/office/word/2015/wordml/symex" xmlns:wpg="http://schemas.microsoft.com/office/word/2010/wordprocessingGroup" xmlns:wpi="http://schemas.microsoft.com/office/word/2010/wordprocessingInk" xmlns:wne="http://schemas.microsoft.com/office/word/2006/wordml" xmlns:wps="http://schemas.microsoft.com/office/word/2010/wordprocessingShape" mc:Ignorable="w14 w15 w16se wp14">
   <w:abstractNum w:abstractNumId="0" w15:restartNumberingAfterBreak="0">
+    <w:nsid w:val="005A2A1C"/>
+    <w:multiLevelType w:val="hybridMultilevel"/>
+    <w:tmpl w:val="5858906C"/>
+    <w:lvl w:ilvl="0" w:tplc="100C0001">
+      <w:start w:val="1"/>
+      <w:numFmt w:val="bullet"/>
+      <w:lvlText w:val=""/>
+      <w:lvlJc w:val="left"/>
+      <w:pPr>
+        <w:ind w:left="360" w:hanging="360"/>
+      </w:pPr>
+      <w:rPr>
+        <w:rFonts w:ascii="Symbol" w:hAnsi="Symbol" w:hint="default"/>
+      </w:rPr>
+    </w:lvl>
+    <w:lvl w:ilvl="1" w:tplc="100C0003" w:tentative="1">
+      <w:start w:val="1"/>
+      <w:numFmt w:val="bullet"/>
+      <w:lvlText w:val="o"/>
+      <w:lvlJc w:val="left"/>
+      <w:pPr>
+        <w:ind w:left="1080" w:hanging="360"/>
+      </w:pPr>
+      <w:rPr>
+        <w:rFonts w:ascii="Courier New" w:hAnsi="Courier New" w:cs="Courier New" w:hint="default"/>
+      </w:rPr>
+    </w:lvl>
+    <w:lvl w:ilvl="2" w:tplc="100C0005" w:tentative="1">
+      <w:start w:val="1"/>
+      <w:numFmt w:val="bullet"/>
+      <w:lvlText w:val=""/>
+      <w:lvlJc w:val="left"/>
+      <w:pPr>
+        <w:ind w:left="1800" w:hanging="360"/>
+      </w:pPr>
+      <w:rPr>
+        <w:rFonts w:ascii="Wingdings" w:hAnsi="Wingdings" w:hint="default"/>
+      </w:rPr>
+    </w:lvl>
+    <w:lvl w:ilvl="3" w:tplc="100C0001" w:tentative="1">
+      <w:start w:val="1"/>
+      <w:numFmt w:val="bullet"/>
+      <w:lvlText w:val=""/>
+      <w:lvlJc w:val="left"/>
+      <w:pPr>
+        <w:ind w:left="2520" w:hanging="360"/>
+      </w:pPr>
+      <w:rPr>
+        <w:rFonts w:ascii="Symbol" w:hAnsi="Symbol" w:hint="default"/>
+      </w:rPr>
+    </w:lvl>
+    <w:lvl w:ilvl="4" w:tplc="100C0003" w:tentative="1">
+      <w:start w:val="1"/>
+      <w:numFmt w:val="bullet"/>
+      <w:lvlText w:val="o"/>
+      <w:lvlJc w:val="left"/>
+      <w:pPr>
+        <w:ind w:left="3240" w:hanging="360"/>
+      </w:pPr>
+      <w:rPr>
+        <w:rFonts w:ascii="Courier New" w:hAnsi="Courier New" w:cs="Courier New" w:hint="default"/>
+      </w:rPr>
+    </w:lvl>
+    <w:lvl w:ilvl="5" w:tplc="100C0005" w:tentative="1">
+      <w:start w:val="1"/>
+      <w:numFmt w:val="bullet"/>
+      <w:lvlText w:val=""/>
+      <w:lvlJc w:val="left"/>
+      <w:pPr>
+        <w:ind w:left="3960" w:hanging="360"/>
+      </w:pPr>
+      <w:rPr>
+        <w:rFonts w:ascii="Wingdings" w:hAnsi="Wingdings" w:hint="default"/>
+      </w:rPr>
+    </w:lvl>
+    <w:lvl w:ilvl="6" w:tplc="100C0001" w:tentative="1">
+      <w:start w:val="1"/>
+      <w:numFmt w:val="bullet"/>
+      <w:lvlText w:val=""/>
+      <w:lvlJc w:val="left"/>
+      <w:pPr>
+        <w:ind w:left="4680" w:hanging="360"/>
+      </w:pPr>
+      <w:rPr>
+        <w:rFonts w:ascii="Symbol" w:hAnsi="Symbol" w:hint="default"/>
+      </w:rPr>
+    </w:lvl>
+    <w:lvl w:ilvl="7" w:tplc="100C0003" w:tentative="1">
+      <w:start w:val="1"/>
+      <w:numFmt w:val="bullet"/>
+      <w:lvlText w:val="o"/>
+      <w:lvlJc w:val="left"/>
+      <w:pPr>
+        <w:ind w:left="5400" w:hanging="360"/>
+      </w:pPr>
+      <w:rPr>
+        <w:rFonts w:ascii="Courier New" w:hAnsi="Courier New" w:cs="Courier New" w:hint="default"/>
+      </w:rPr>
+    </w:lvl>
+    <w:lvl w:ilvl="8" w:tplc="100C0005" w:tentative="1">
+      <w:start w:val="1"/>
+      <w:numFmt w:val="bullet"/>
+      <w:lvlText w:val=""/>
+      <w:lvlJc w:val="left"/>
+      <w:pPr>
+        <w:ind w:left="6120" w:hanging="360"/>
+      </w:pPr>
+      <w:rPr>
+        <w:rFonts w:ascii="Wingdings" w:hAnsi="Wingdings" w:hint="default"/>
+      </w:rPr>
+    </w:lvl>
+  </w:abstractNum>
+  <w:abstractNum w:abstractNumId="1" w15:restartNumberingAfterBreak="0">
+    <w:nsid w:val="03546517"/>
+    <w:multiLevelType w:val="hybridMultilevel"/>
+    <w:tmpl w:val="CED68190"/>
+    <w:lvl w:ilvl="0" w:tplc="100C0001">
+      <w:start w:val="1"/>
+      <w:numFmt w:val="bullet"/>
+      <w:lvlText w:val=""/>
+      <w:lvlJc w:val="left"/>
+      <w:pPr>
+        <w:ind w:left="360" w:hanging="360"/>
+      </w:pPr>
+      <w:rPr>
+        <w:rFonts w:ascii="Symbol" w:hAnsi="Symbol" w:hint="default"/>
+      </w:rPr>
+    </w:lvl>
+    <w:lvl w:ilvl="1" w:tplc="100C0003" w:tentative="1">
+      <w:start w:val="1"/>
+      <w:numFmt w:val="bullet"/>
+      <w:lvlText w:val="o"/>
+      <w:lvlJc w:val="left"/>
+      <w:pPr>
+        <w:ind w:left="1080" w:hanging="360"/>
+      </w:pPr>
+      <w:rPr>
+        <w:rFonts w:ascii="Courier New" w:hAnsi="Courier New" w:cs="Courier New" w:hint="default"/>
+      </w:rPr>
+    </w:lvl>
+    <w:lvl w:ilvl="2" w:tplc="100C0005" w:tentative="1">
+      <w:start w:val="1"/>
+      <w:numFmt w:val="bullet"/>
+      <w:lvlText w:val=""/>
+      <w:lvlJc w:val="left"/>
+      <w:pPr>
+        <w:ind w:left="1800" w:hanging="360"/>
+      </w:pPr>
+      <w:rPr>
+        <w:rFonts w:ascii="Wingdings" w:hAnsi="Wingdings" w:hint="default"/>
+      </w:rPr>
+    </w:lvl>
+    <w:lvl w:ilvl="3" w:tplc="100C0001" w:tentative="1">
+      <w:start w:val="1"/>
+      <w:numFmt w:val="bullet"/>
+      <w:lvlText w:val=""/>
+      <w:lvlJc w:val="left"/>
+      <w:pPr>
+        <w:ind w:left="2520" w:hanging="360"/>
+      </w:pPr>
+      <w:rPr>
+        <w:rFonts w:ascii="Symbol" w:hAnsi="Symbol" w:hint="default"/>
+      </w:rPr>
+    </w:lvl>
+    <w:lvl w:ilvl="4" w:tplc="100C0003" w:tentative="1">
+      <w:start w:val="1"/>
+      <w:numFmt w:val="bullet"/>
+      <w:lvlText w:val="o"/>
+      <w:lvlJc w:val="left"/>
+      <w:pPr>
+        <w:ind w:left="3240" w:hanging="360"/>
+      </w:pPr>
+      <w:rPr>
+        <w:rFonts w:ascii="Courier New" w:hAnsi="Courier New" w:cs="Courier New" w:hint="default"/>
+      </w:rPr>
+    </w:lvl>
+    <w:lvl w:ilvl="5" w:tplc="100C0005" w:tentative="1">
+      <w:start w:val="1"/>
+      <w:numFmt w:val="bullet"/>
+      <w:lvlText w:val=""/>
+      <w:lvlJc w:val="left"/>
+      <w:pPr>
+        <w:ind w:left="3960" w:hanging="360"/>
+      </w:pPr>
+      <w:rPr>
+        <w:rFonts w:ascii="Wingdings" w:hAnsi="Wingdings" w:hint="default"/>
+      </w:rPr>
+    </w:lvl>
+    <w:lvl w:ilvl="6" w:tplc="100C0001" w:tentative="1">
+      <w:start w:val="1"/>
+      <w:numFmt w:val="bullet"/>
+      <w:lvlText w:val=""/>
+      <w:lvlJc w:val="left"/>
+      <w:pPr>
+        <w:ind w:left="4680" w:hanging="360"/>
+      </w:pPr>
+      <w:rPr>
+        <w:rFonts w:ascii="Symbol" w:hAnsi="Symbol" w:hint="default"/>
+      </w:rPr>
+    </w:lvl>
+    <w:lvl w:ilvl="7" w:tplc="100C0003" w:tentative="1">
+      <w:start w:val="1"/>
+      <w:numFmt w:val="bullet"/>
+      <w:lvlText w:val="o"/>
+      <w:lvlJc w:val="left"/>
+      <w:pPr>
+        <w:ind w:left="5400" w:hanging="360"/>
+      </w:pPr>
+      <w:rPr>
+        <w:rFonts w:ascii="Courier New" w:hAnsi="Courier New" w:cs="Courier New" w:hint="default"/>
+      </w:rPr>
+    </w:lvl>
+    <w:lvl w:ilvl="8" w:tplc="100C0005" w:tentative="1">
+      <w:start w:val="1"/>
+      <w:numFmt w:val="bullet"/>
+      <w:lvlText w:val=""/>
+      <w:lvlJc w:val="left"/>
+      <w:pPr>
+        <w:ind w:left="6120" w:hanging="360"/>
+      </w:pPr>
+      <w:rPr>
+        <w:rFonts w:ascii="Wingdings" w:hAnsi="Wingdings" w:hint="default"/>
+      </w:rPr>
+    </w:lvl>
+  </w:abstractNum>
+  <w:abstractNum w:abstractNumId="2" w15:restartNumberingAfterBreak="0">
     <w:nsid w:val="08792B59"/>
     <w:multiLevelType w:val="hybridMultilevel"/>
     <w:tmpl w:val="4E4EA002"/>
@@ -4116,7 +6034,120 @@
       </w:rPr>
     </w:lvl>
   </w:abstractNum>
-  <w:abstractNum w:abstractNumId="1" w15:restartNumberingAfterBreak="0">
+  <w:abstractNum w:abstractNumId="3" w15:restartNumberingAfterBreak="0">
+    <w:nsid w:val="09900B06"/>
+    <w:multiLevelType w:val="hybridMultilevel"/>
+    <w:tmpl w:val="22A80786"/>
+    <w:lvl w:ilvl="0" w:tplc="100C0001">
+      <w:start w:val="1"/>
+      <w:numFmt w:val="bullet"/>
+      <w:lvlText w:val=""/>
+      <w:lvlJc w:val="left"/>
+      <w:pPr>
+        <w:ind w:left="720" w:hanging="360"/>
+      </w:pPr>
+      <w:rPr>
+        <w:rFonts w:ascii="Symbol" w:hAnsi="Symbol" w:hint="default"/>
+      </w:rPr>
+    </w:lvl>
+    <w:lvl w:ilvl="1" w:tplc="100C0003" w:tentative="1">
+      <w:start w:val="1"/>
+      <w:numFmt w:val="bullet"/>
+      <w:lvlText w:val="o"/>
+      <w:lvlJc w:val="left"/>
+      <w:pPr>
+        <w:ind w:left="1440" w:hanging="360"/>
+      </w:pPr>
+      <w:rPr>
+        <w:rFonts w:ascii="Courier New" w:hAnsi="Courier New" w:cs="Courier New" w:hint="default"/>
+      </w:rPr>
+    </w:lvl>
+    <w:lvl w:ilvl="2" w:tplc="100C0005" w:tentative="1">
+      <w:start w:val="1"/>
+      <w:numFmt w:val="bullet"/>
+      <w:lvlText w:val=""/>
+      <w:lvlJc w:val="left"/>
+      <w:pPr>
+        <w:ind w:left="2160" w:hanging="360"/>
+      </w:pPr>
+      <w:rPr>
+        <w:rFonts w:ascii="Wingdings" w:hAnsi="Wingdings" w:hint="default"/>
+      </w:rPr>
+    </w:lvl>
+    <w:lvl w:ilvl="3" w:tplc="100C0001" w:tentative="1">
+      <w:start w:val="1"/>
+      <w:numFmt w:val="bullet"/>
+      <w:lvlText w:val=""/>
+      <w:lvlJc w:val="left"/>
+      <w:pPr>
+        <w:ind w:left="2880" w:hanging="360"/>
+      </w:pPr>
+      <w:rPr>
+        <w:rFonts w:ascii="Symbol" w:hAnsi="Symbol" w:hint="default"/>
+      </w:rPr>
+    </w:lvl>
+    <w:lvl w:ilvl="4" w:tplc="100C0003" w:tentative="1">
+      <w:start w:val="1"/>
+      <w:numFmt w:val="bullet"/>
+      <w:lvlText w:val="o"/>
+      <w:lvlJc w:val="left"/>
+      <w:pPr>
+        <w:ind w:left="3600" w:hanging="360"/>
+      </w:pPr>
+      <w:rPr>
+        <w:rFonts w:ascii="Courier New" w:hAnsi="Courier New" w:cs="Courier New" w:hint="default"/>
+      </w:rPr>
+    </w:lvl>
+    <w:lvl w:ilvl="5" w:tplc="100C0005" w:tentative="1">
+      <w:start w:val="1"/>
+      <w:numFmt w:val="bullet"/>
+      <w:lvlText w:val=""/>
+      <w:lvlJc w:val="left"/>
+      <w:pPr>
+        <w:ind w:left="4320" w:hanging="360"/>
+      </w:pPr>
+      <w:rPr>
+        <w:rFonts w:ascii="Wingdings" w:hAnsi="Wingdings" w:hint="default"/>
+      </w:rPr>
+    </w:lvl>
+    <w:lvl w:ilvl="6" w:tplc="100C0001" w:tentative="1">
+      <w:start w:val="1"/>
+      <w:numFmt w:val="bullet"/>
+      <w:lvlText w:val=""/>
+      <w:lvlJc w:val="left"/>
+      <w:pPr>
+        <w:ind w:left="5040" w:hanging="360"/>
+      </w:pPr>
+      <w:rPr>
+        <w:rFonts w:ascii="Symbol" w:hAnsi="Symbol" w:hint="default"/>
+      </w:rPr>
+    </w:lvl>
+    <w:lvl w:ilvl="7" w:tplc="100C0003" w:tentative="1">
+      <w:start w:val="1"/>
+      <w:numFmt w:val="bullet"/>
+      <w:lvlText w:val="o"/>
+      <w:lvlJc w:val="left"/>
+      <w:pPr>
+        <w:ind w:left="5760" w:hanging="360"/>
+      </w:pPr>
+      <w:rPr>
+        <w:rFonts w:ascii="Courier New" w:hAnsi="Courier New" w:cs="Courier New" w:hint="default"/>
+      </w:rPr>
+    </w:lvl>
+    <w:lvl w:ilvl="8" w:tplc="100C0005" w:tentative="1">
+      <w:start w:val="1"/>
+      <w:numFmt w:val="bullet"/>
+      <w:lvlText w:val=""/>
+      <w:lvlJc w:val="left"/>
+      <w:pPr>
+        <w:ind w:left="6480" w:hanging="360"/>
+      </w:pPr>
+      <w:rPr>
+        <w:rFonts w:ascii="Wingdings" w:hAnsi="Wingdings" w:hint="default"/>
+      </w:rPr>
+    </w:lvl>
+  </w:abstractNum>
+  <w:abstractNum w:abstractNumId="4" w15:restartNumberingAfterBreak="0">
     <w:nsid w:val="0CED0198"/>
     <w:multiLevelType w:val="hybridMultilevel"/>
     <w:tmpl w:val="B33CBA40"/>
@@ -4229,7 +6260,7 @@
       </w:rPr>
     </w:lvl>
   </w:abstractNum>
-  <w:abstractNum w:abstractNumId="2" w15:restartNumberingAfterBreak="0">
+  <w:abstractNum w:abstractNumId="5" w15:restartNumberingAfterBreak="0">
     <w:nsid w:val="1C6873F6"/>
     <w:multiLevelType w:val="hybridMultilevel"/>
     <w:tmpl w:val="E3D62FCE"/>
@@ -4342,7 +6373,7 @@
       </w:rPr>
     </w:lvl>
   </w:abstractNum>
-  <w:abstractNum w:abstractNumId="3" w15:restartNumberingAfterBreak="0">
+  <w:abstractNum w:abstractNumId="6" w15:restartNumberingAfterBreak="0">
     <w:nsid w:val="27260CA8"/>
     <w:multiLevelType w:val="hybridMultilevel"/>
     <w:tmpl w:val="6838BFC6"/>
@@ -4455,7 +6486,7 @@
       </w:rPr>
     </w:lvl>
   </w:abstractNum>
-  <w:abstractNum w:abstractNumId="4" w15:restartNumberingAfterBreak="0">
+  <w:abstractNum w:abstractNumId="7" w15:restartNumberingAfterBreak="0">
     <w:nsid w:val="278C5960"/>
     <w:multiLevelType w:val="hybridMultilevel"/>
     <w:tmpl w:val="18B060E6"/>
@@ -4568,7 +6599,7 @@
       </w:rPr>
     </w:lvl>
   </w:abstractNum>
-  <w:abstractNum w:abstractNumId="5" w15:restartNumberingAfterBreak="0">
+  <w:abstractNum w:abstractNumId="8" w15:restartNumberingAfterBreak="0">
     <w:nsid w:val="311C46D4"/>
     <w:multiLevelType w:val="hybridMultilevel"/>
     <w:tmpl w:val="EAFA0AE0"/>
@@ -4681,7 +6712,7 @@
       </w:rPr>
     </w:lvl>
   </w:abstractNum>
-  <w:abstractNum w:abstractNumId="6" w15:restartNumberingAfterBreak="0">
+  <w:abstractNum w:abstractNumId="9" w15:restartNumberingAfterBreak="0">
     <w:nsid w:val="3A72654D"/>
     <w:multiLevelType w:val="hybridMultilevel"/>
     <w:tmpl w:val="34DE8D72"/>
@@ -4794,7 +6825,7 @@
       </w:rPr>
     </w:lvl>
   </w:abstractNum>
-  <w:abstractNum w:abstractNumId="7" w15:restartNumberingAfterBreak="0">
+  <w:abstractNum w:abstractNumId="10" w15:restartNumberingAfterBreak="0">
     <w:nsid w:val="3F7243ED"/>
     <w:multiLevelType w:val="hybridMultilevel"/>
     <w:tmpl w:val="16BA66F0"/>
@@ -4907,7 +6938,7 @@
       </w:rPr>
     </w:lvl>
   </w:abstractNum>
-  <w:abstractNum w:abstractNumId="8" w15:restartNumberingAfterBreak="0">
+  <w:abstractNum w:abstractNumId="11" w15:restartNumberingAfterBreak="0">
     <w:nsid w:val="4BD14DF7"/>
     <w:multiLevelType w:val="hybridMultilevel"/>
     <w:tmpl w:val="724C5832"/>
@@ -5020,7 +7051,7 @@
       </w:rPr>
     </w:lvl>
   </w:abstractNum>
-  <w:abstractNum w:abstractNumId="9" w15:restartNumberingAfterBreak="0">
+  <w:abstractNum w:abstractNumId="12" w15:restartNumberingAfterBreak="0">
     <w:nsid w:val="55944526"/>
     <w:multiLevelType w:val="hybridMultilevel"/>
     <w:tmpl w:val="6B9C986E"/>
@@ -5049,13 +7080,126 @@
         <w:rFonts w:ascii="Courier New" w:hAnsi="Courier New" w:cs="Courier New" w:hint="default"/>
       </w:rPr>
     </w:lvl>
+    <w:lvl w:ilvl="2" w:tplc="100C0005">
+      <w:start w:val="1"/>
+      <w:numFmt w:val="bullet"/>
+      <w:lvlText w:val=""/>
+      <w:lvlJc w:val="left"/>
+      <w:pPr>
+        <w:ind w:left="2160" w:hanging="360"/>
+      </w:pPr>
+      <w:rPr>
+        <w:rFonts w:ascii="Wingdings" w:hAnsi="Wingdings" w:hint="default"/>
+      </w:rPr>
+    </w:lvl>
+    <w:lvl w:ilvl="3" w:tplc="100C0001">
+      <w:start w:val="1"/>
+      <w:numFmt w:val="bullet"/>
+      <w:lvlText w:val=""/>
+      <w:lvlJc w:val="left"/>
+      <w:pPr>
+        <w:ind w:left="2880" w:hanging="360"/>
+      </w:pPr>
+      <w:rPr>
+        <w:rFonts w:ascii="Symbol" w:hAnsi="Symbol" w:hint="default"/>
+      </w:rPr>
+    </w:lvl>
+    <w:lvl w:ilvl="4" w:tplc="100C0003" w:tentative="1">
+      <w:start w:val="1"/>
+      <w:numFmt w:val="bullet"/>
+      <w:lvlText w:val="o"/>
+      <w:lvlJc w:val="left"/>
+      <w:pPr>
+        <w:ind w:left="3600" w:hanging="360"/>
+      </w:pPr>
+      <w:rPr>
+        <w:rFonts w:ascii="Courier New" w:hAnsi="Courier New" w:cs="Courier New" w:hint="default"/>
+      </w:rPr>
+    </w:lvl>
+    <w:lvl w:ilvl="5" w:tplc="100C0005" w:tentative="1">
+      <w:start w:val="1"/>
+      <w:numFmt w:val="bullet"/>
+      <w:lvlText w:val=""/>
+      <w:lvlJc w:val="left"/>
+      <w:pPr>
+        <w:ind w:left="4320" w:hanging="360"/>
+      </w:pPr>
+      <w:rPr>
+        <w:rFonts w:ascii="Wingdings" w:hAnsi="Wingdings" w:hint="default"/>
+      </w:rPr>
+    </w:lvl>
+    <w:lvl w:ilvl="6" w:tplc="100C0001" w:tentative="1">
+      <w:start w:val="1"/>
+      <w:numFmt w:val="bullet"/>
+      <w:lvlText w:val=""/>
+      <w:lvlJc w:val="left"/>
+      <w:pPr>
+        <w:ind w:left="5040" w:hanging="360"/>
+      </w:pPr>
+      <w:rPr>
+        <w:rFonts w:ascii="Symbol" w:hAnsi="Symbol" w:hint="default"/>
+      </w:rPr>
+    </w:lvl>
+    <w:lvl w:ilvl="7" w:tplc="100C0003" w:tentative="1">
+      <w:start w:val="1"/>
+      <w:numFmt w:val="bullet"/>
+      <w:lvlText w:val="o"/>
+      <w:lvlJc w:val="left"/>
+      <w:pPr>
+        <w:ind w:left="5760" w:hanging="360"/>
+      </w:pPr>
+      <w:rPr>
+        <w:rFonts w:ascii="Courier New" w:hAnsi="Courier New" w:cs="Courier New" w:hint="default"/>
+      </w:rPr>
+    </w:lvl>
+    <w:lvl w:ilvl="8" w:tplc="100C0005" w:tentative="1">
+      <w:start w:val="1"/>
+      <w:numFmt w:val="bullet"/>
+      <w:lvlText w:val=""/>
+      <w:lvlJc w:val="left"/>
+      <w:pPr>
+        <w:ind w:left="6480" w:hanging="360"/>
+      </w:pPr>
+      <w:rPr>
+        <w:rFonts w:ascii="Wingdings" w:hAnsi="Wingdings" w:hint="default"/>
+      </w:rPr>
+    </w:lvl>
+  </w:abstractNum>
+  <w:abstractNum w:abstractNumId="13" w15:restartNumberingAfterBreak="0">
+    <w:nsid w:val="7DDF2EDD"/>
+    <w:multiLevelType w:val="hybridMultilevel"/>
+    <w:tmpl w:val="0B40ED3E"/>
+    <w:lvl w:ilvl="0" w:tplc="100C0001">
+      <w:start w:val="1"/>
+      <w:numFmt w:val="bullet"/>
+      <w:lvlText w:val=""/>
+      <w:lvlJc w:val="left"/>
+      <w:pPr>
+        <w:ind w:left="360" w:hanging="360"/>
+      </w:pPr>
+      <w:rPr>
+        <w:rFonts w:ascii="Symbol" w:hAnsi="Symbol" w:hint="default"/>
+      </w:rPr>
+    </w:lvl>
+    <w:lvl w:ilvl="1" w:tplc="100C0003" w:tentative="1">
+      <w:start w:val="1"/>
+      <w:numFmt w:val="bullet"/>
+      <w:lvlText w:val="o"/>
+      <w:lvlJc w:val="left"/>
+      <w:pPr>
+        <w:ind w:left="1080" w:hanging="360"/>
+      </w:pPr>
+      <w:rPr>
+        <w:rFonts w:ascii="Courier New" w:hAnsi="Courier New" w:cs="Courier New" w:hint="default"/>
+      </w:rPr>
+    </w:lvl>
     <w:lvl w:ilvl="2" w:tplc="100C0005" w:tentative="1">
       <w:start w:val="1"/>
       <w:numFmt w:val="bullet"/>
       <w:lvlText w:val=""/>
       <w:lvlJc w:val="left"/>
       <w:pPr>
-        <w:ind w:left="2160" w:hanging="360"/>
+        <w:ind w:left="1800" w:hanging="360"/>
       </w:pPr>
       <w:rPr>
         <w:rFonts w:ascii="Wingdings" w:hAnsi="Wingdings" w:hint="default"/>
@@ -5067,7 +7211,7 @@
       <w:lvlText w:val=""/>
       <w:lvlJc w:val="left"/>
       <w:pPr>
-        <w:ind w:left="2880" w:hanging="360"/>
+        <w:ind w:left="2520" w:hanging="360"/>
       </w:pPr>
       <w:rPr>
         <w:rFonts w:ascii="Symbol" w:hAnsi="Symbol" w:hint="default"/>
@@ -5079,7 +7223,7 @@
       <w:lvlText w:val="o"/>
       <w:lvlJc w:val="left"/>
       <w:pPr>
-        <w:ind w:left="3600" w:hanging="360"/>
+        <w:ind w:left="3240" w:hanging="360"/>
       </w:pPr>
       <w:rPr>
         <w:rFonts w:ascii="Courier New" w:hAnsi="Courier New" w:cs="Courier New" w:hint="default"/>
@@ -5091,7 +7235,7 @@
       <w:lvlText w:val=""/>
       <w:lvlJc w:val="left"/>
       <w:pPr>
-        <w:ind w:left="4320" w:hanging="360"/>
+        <w:ind w:left="3960" w:hanging="360"/>
       </w:pPr>
       <w:rPr>
         <w:rFonts w:ascii="Wingdings" w:hAnsi="Wingdings" w:hint="default"/>
@@ -5103,7 +7247,7 @@
       <w:lvlText w:val=""/>
       <w:lvlJc w:val="left"/>
       <w:pPr>
-        <w:ind w:left="5040" w:hanging="360"/>
+        <w:ind w:left="4680" w:hanging="360"/>
       </w:pPr>
       <w:rPr>
         <w:rFonts w:ascii="Symbol" w:hAnsi="Symbol" w:hint="default"/>
@@ -5115,7 +7259,7 @@
       <w:lvlText w:val="o"/>
       <w:lvlJc w:val="left"/>
       <w:pPr>
-        <w:ind w:left="5760" w:hanging="360"/>
+        <w:ind w:left="5400" w:hanging="360"/>
       </w:pPr>
       <w:rPr>
         <w:rFonts w:ascii="Courier New" w:hAnsi="Courier New" w:cs="Courier New" w:hint="default"/>
@@ -5127,7 +7271,7 @@
       <w:lvlText w:val=""/>
       <w:lvlJc w:val="left"/>
       <w:pPr>
-        <w:ind w:left="6480" w:hanging="360"/>
+        <w:ind w:left="6120" w:hanging="360"/>
       </w:pPr>
       <w:rPr>
         <w:rFonts w:ascii="Wingdings" w:hAnsi="Wingdings" w:hint="default"/>
@@ -5135,33 +7279,45 @@
     </w:lvl>
   </w:abstractNum>
   <w:num w:numId="1">
+    <w:abstractNumId w:val="8"/>
+  </w:num>
+  <w:num w:numId="2">
+    <w:abstractNumId w:val="2"/>
+  </w:num>
+  <w:num w:numId="3">
+    <w:abstractNumId w:val="9"/>
+  </w:num>
+  <w:num w:numId="4">
+    <w:abstractNumId w:val="12"/>
+  </w:num>
+  <w:num w:numId="5">
     <w:abstractNumId w:val="5"/>
   </w:num>
-  <w:num w:numId="2">
+  <w:num w:numId="6">
+    <w:abstractNumId w:val="11"/>
+  </w:num>
+  <w:num w:numId="7">
+    <w:abstractNumId w:val="4"/>
+  </w:num>
+  <w:num w:numId="8">
+    <w:abstractNumId w:val="7"/>
+  </w:num>
+  <w:num w:numId="9">
+    <w:abstractNumId w:val="10"/>
+  </w:num>
+  <w:num w:numId="10">
+    <w:abstractNumId w:val="6"/>
+  </w:num>
+  <w:num w:numId="11">
+    <w:abstractNumId w:val="13"/>
+  </w:num>
+  <w:num w:numId="12">
     <w:abstractNumId w:val="0"/>
   </w:num>
-  <w:num w:numId="3">
-    <w:abstractNumId w:val="6"/>
-  </w:num>
-  <w:num w:numId="4">
-    <w:abstractNumId w:val="9"/>
-  </w:num>
-  <w:num w:numId="5">
-    <w:abstractNumId w:val="2"/>
-  </w:num>
-  <w:num w:numId="6">
-    <w:abstractNumId w:val="8"/>
-  </w:num>
-  <w:num w:numId="7">
+  <w:num w:numId="13">
     <w:abstractNumId w:val="1"/>
   </w:num>
-  <w:num w:numId="8">
-    <w:abstractNumId w:val="4"/>
-  </w:num>
-  <w:num w:numId="9">
-    <w:abstractNumId w:val="7"/>
-  </w:num>
-  <w:num w:numId="10">
+  <w:num w:numId="14">
     <w:abstractNumId w:val="3"/>
   </w:num>
 </w:numbering>
@@ -5575,7 +7731,7 @@
     <w:link w:val="Titre1Car"/>
     <w:uiPriority w:val="9"/>
     <w:qFormat/>
-    <w:rsid w:val="00F8021B"/>
+    <w:rsid w:val="00D05CEE"/>
     <w:pPr>
       <w:keepNext/>
       <w:keepLines/>
@@ -5736,7 +7892,7 @@
     <w:basedOn w:val="Policepardfaut"/>
     <w:link w:val="Titre1"/>
     <w:uiPriority w:val="9"/>
-    <w:rsid w:val="00F8021B"/>
+    <w:rsid w:val="00D05CEE"/>
     <w:rPr>
       <w:rFonts w:ascii="Arial" w:eastAsiaTheme="majorEastAsia" w:hAnsi="Arial" w:cstheme="majorBidi"/>
       <w:b/>
@@ -6235,6 +8391,7 @@
     <w:rsid w:val="008309B6"/>
     <w:rsid w:val="0087542E"/>
     <w:rsid w:val="008826A6"/>
+    <w:rsid w:val="00A92987"/>
     <w:rsid w:val="00BF64B9"/>
   </w:rsids>
   <m:mathPr>
@@ -6994,7 +9151,7 @@
 </file>
 
 <file path=customXml/itemProps2.xml><?xml version="1.0" encoding="utf-8"?>
-<ds:datastoreItem xmlns:ds="http://schemas.openxmlformats.org/officeDocument/2006/customXml" ds:itemID="{975D2A86-0E96-4A40-946B-B714EC58DFF4}">
+<ds:datastoreItem xmlns:ds="http://schemas.openxmlformats.org/officeDocument/2006/customXml" ds:itemID="{97E1EB1F-58FE-4C99-BE13-617D2AD871CB}">
   <ds:schemaRefs>
     <ds:schemaRef ds:uri="http://schemas.openxmlformats.org/officeDocument/2006/bibliography"/>
   </ds:schemaRefs>

</xml_diff>

<commit_message>
Dossier de projet (versoin du 31.03.2021)
</commit_message>
<xml_diff>
--- a/Documentation/Dossier_de_Projet_Annonces.docx
+++ b/Documentation/Dossier_de_Projet_Annonces.docx
@@ -472,7 +472,7 @@
                 <w:noProof/>
                 <w:webHidden/>
               </w:rPr>
-              <w:t>3</w:t>
+              <w:t>2</w:t>
             </w:r>
             <w:r>
               <w:rPr>
@@ -543,7 +543,7 @@
                 <w:noProof/>
                 <w:webHidden/>
               </w:rPr>
-              <w:t>3</w:t>
+              <w:t>2</w:t>
             </w:r>
             <w:r>
               <w:rPr>
@@ -614,7 +614,7 @@
                 <w:noProof/>
                 <w:webHidden/>
               </w:rPr>
-              <w:t>3</w:t>
+              <w:t>2</w:t>
             </w:r>
             <w:r>
               <w:rPr>
@@ -685,7 +685,7 @@
                 <w:noProof/>
                 <w:webHidden/>
               </w:rPr>
-              <w:t>3</w:t>
+              <w:t>2</w:t>
             </w:r>
             <w:r>
               <w:rPr>
@@ -756,7 +756,7 @@
                 <w:noProof/>
                 <w:webHidden/>
               </w:rPr>
-              <w:t>4</w:t>
+              <w:t>3</w:t>
             </w:r>
             <w:r>
               <w:rPr>
@@ -827,7 +827,7 @@
                 <w:noProof/>
                 <w:webHidden/>
               </w:rPr>
-              <w:t>5</w:t>
+              <w:t>4</w:t>
             </w:r>
             <w:r>
               <w:rPr>
@@ -898,7 +898,7 @@
                 <w:noProof/>
                 <w:webHidden/>
               </w:rPr>
-              <w:t>5</w:t>
+              <w:t>4</w:t>
             </w:r>
             <w:r>
               <w:rPr>
@@ -970,7 +970,7 @@
                 <w:noProof/>
                 <w:webHidden/>
               </w:rPr>
-              <w:t>7</w:t>
+              <w:t>6</w:t>
             </w:r>
             <w:r>
               <w:rPr>
@@ -1041,7 +1041,7 @@
                 <w:noProof/>
                 <w:webHidden/>
               </w:rPr>
-              <w:t>10</w:t>
+              <w:t>9</w:t>
             </w:r>
             <w:r>
               <w:rPr>
@@ -1112,7 +1112,7 @@
                 <w:noProof/>
                 <w:webHidden/>
               </w:rPr>
-              <w:t>11</w:t>
+              <w:t>10</w:t>
             </w:r>
             <w:r>
               <w:rPr>
@@ -1183,7 +1183,7 @@
                 <w:noProof/>
                 <w:webHidden/>
               </w:rPr>
-              <w:t>14</w:t>
+              <w:t>13</w:t>
             </w:r>
             <w:r>
               <w:rPr>
@@ -1254,7 +1254,7 @@
                 <w:noProof/>
                 <w:webHidden/>
               </w:rPr>
-              <w:t>15</w:t>
+              <w:t>14</w:t>
             </w:r>
             <w:r>
               <w:rPr>
@@ -1325,7 +1325,7 @@
                 <w:noProof/>
                 <w:webHidden/>
               </w:rPr>
-              <w:t>17</w:t>
+              <w:t>16</w:t>
             </w:r>
             <w:r>
               <w:rPr>
@@ -1396,7 +1396,7 @@
                 <w:noProof/>
                 <w:webHidden/>
               </w:rPr>
-              <w:t>25</w:t>
+              <w:t>24</w:t>
             </w:r>
             <w:r>
               <w:rPr>
@@ -1467,7 +1467,7 @@
                 <w:noProof/>
                 <w:webHidden/>
               </w:rPr>
-              <w:t>25</w:t>
+              <w:t>24</w:t>
             </w:r>
             <w:r>
               <w:rPr>
@@ -1538,7 +1538,7 @@
                 <w:noProof/>
                 <w:webHidden/>
               </w:rPr>
-              <w:t>26</w:t>
+              <w:t>25</w:t>
             </w:r>
             <w:r>
               <w:rPr>
@@ -1609,7 +1609,7 @@
                 <w:noProof/>
                 <w:webHidden/>
               </w:rPr>
-              <w:t>27</w:t>
+              <w:t>26</w:t>
             </w:r>
             <w:r>
               <w:rPr>
@@ -1680,7 +1680,7 @@
                 <w:noProof/>
                 <w:webHidden/>
               </w:rPr>
-              <w:t>27</w:t>
+              <w:t>26</w:t>
             </w:r>
             <w:r>
               <w:rPr>
@@ -1751,7 +1751,7 @@
                 <w:noProof/>
                 <w:webHidden/>
               </w:rPr>
-              <w:t>28</w:t>
+              <w:t>27</w:t>
             </w:r>
             <w:r>
               <w:rPr>
@@ -1822,7 +1822,7 @@
                 <w:noProof/>
                 <w:webHidden/>
               </w:rPr>
-              <w:t>28</w:t>
+              <w:t>27</w:t>
             </w:r>
             <w:r>
               <w:rPr>
@@ -1893,7 +1893,7 @@
                 <w:noProof/>
                 <w:webHidden/>
               </w:rPr>
-              <w:t>28</w:t>
+              <w:t>27</w:t>
             </w:r>
             <w:r>
               <w:rPr>
@@ -1964,7 +1964,7 @@
                 <w:noProof/>
                 <w:webHidden/>
               </w:rPr>
-              <w:t>28</w:t>
+              <w:t>27</w:t>
             </w:r>
             <w:r>
               <w:rPr>
@@ -2035,7 +2035,7 @@
                 <w:noProof/>
                 <w:webHidden/>
               </w:rPr>
-              <w:t>28</w:t>
+              <w:t>27</w:t>
             </w:r>
             <w:r>
               <w:rPr>
@@ -2106,7 +2106,7 @@
                 <w:noProof/>
                 <w:webHidden/>
               </w:rPr>
-              <w:t>29</w:t>
+              <w:t>28</w:t>
             </w:r>
             <w:r>
               <w:rPr>
@@ -2177,7 +2177,7 @@
                 <w:noProof/>
                 <w:webHidden/>
               </w:rPr>
-              <w:t>29</w:t>
+              <w:t>28</w:t>
             </w:r>
             <w:r>
               <w:rPr>
@@ -2248,7 +2248,7 @@
                 <w:noProof/>
                 <w:webHidden/>
               </w:rPr>
-              <w:t>29</w:t>
+              <w:t>28</w:t>
             </w:r>
             <w:r>
               <w:rPr>
@@ -2319,7 +2319,7 @@
                 <w:noProof/>
                 <w:webHidden/>
               </w:rPr>
-              <w:t>30</w:t>
+              <w:t>29</w:t>
             </w:r>
             <w:r>
               <w:rPr>
@@ -2390,7 +2390,7 @@
                 <w:noProof/>
                 <w:webHidden/>
               </w:rPr>
-              <w:t>30</w:t>
+              <w:t>29</w:t>
             </w:r>
             <w:r>
               <w:rPr>
@@ -2461,7 +2461,7 @@
                 <w:noProof/>
                 <w:webHidden/>
               </w:rPr>
-              <w:t>31</w:t>
+              <w:t>30</w:t>
             </w:r>
             <w:r>
               <w:rPr>
@@ -2532,7 +2532,7 @@
                 <w:noProof/>
                 <w:webHidden/>
               </w:rPr>
-              <w:t>32</w:t>
+              <w:t>31</w:t>
             </w:r>
             <w:r>
               <w:rPr>
@@ -13094,7 +13094,9 @@
       <w:footerReference w:type="first" r:id="rId63"/>
       <w:pgSz w:w="11906" w:h="16838"/>
       <w:pgMar w:top="1417" w:right="1417" w:bottom="1417" w:left="1417" w:header="708" w:footer="708" w:gutter="0"/>
+      <w:pgNumType w:start="0"/>
       <w:cols w:space="708"/>
+      <w:titlePg/>
       <w:docGrid w:linePitch="360"/>
     </w:sectPr>
   </w:body>
@@ -16221,6 +16223,7 @@
     <w:rsid w:val="008309B6"/>
     <w:rsid w:val="0087542E"/>
     <w:rsid w:val="008826A6"/>
+    <w:rsid w:val="00983E66"/>
     <w:rsid w:val="00A92987"/>
     <w:rsid w:val="00BF64B9"/>
     <w:rsid w:val="00CB2010"/>

</xml_diff>